<commit_message>
Final template with all tags corrected
</commit_message>
<xml_diff>
--- a/template.docx
+++ b/template.docx
@@ -968,6 +968,23 @@
           <w:sz w:val="24"/>
           <w:szCs w:val="24"/>
         </w:rPr>
+        <w:t>la oficina número</w:t>
+      </w:r>
+      <w:r>
+        <w:rPr>
+          <w:rFonts w:ascii="Times New Roman" w:hAnsi="Times New Roman" w:cs="Times New Roman"/>
+          <w:sz w:val="24"/>
+          <w:szCs w:val="24"/>
+        </w:rPr>
+        <w:t xml:space="preserve"> </w:t>
+      </w:r>
+      <w:r>
+        <w:rPr>
+          <w:rFonts w:ascii="Times New Roman" w:hAnsi="Times New Roman" w:cs="Times New Roman"/>
+          <w:sz w:val="24"/>
+          <w:szCs w:val="24"/>
+          <w:highlight w:val="yellow"/>
+        </w:rPr>
         <w:t>{oficinas_texto}</w:t>
       </w:r>
       <w:r>
@@ -1000,6 +1017,46 @@
           <w:rFonts w:ascii="Times New Roman" w:hAnsi="Times New Roman" w:cs="Times New Roman"/>
           <w:sz w:val="24"/>
           <w:szCs w:val="24"/>
+        </w:rPr>
+        <w:t/>
+      </w:r>
+      <w:r>
+        <w:rPr>
+          <w:rFonts w:ascii="Times New Roman" w:hAnsi="Times New Roman" w:cs="Times New Roman"/>
+          <w:sz w:val="24"/>
+          <w:szCs w:val="24"/>
+        </w:rPr>
+        <w:t xml:space="preserve"/>
+      </w:r>
+      <w:r>
+        <w:rPr>
+          <w:rFonts w:ascii="Times New Roman" w:hAnsi="Times New Roman" w:cs="Times New Roman"/>
+          <w:sz w:val="24"/>
+          <w:szCs w:val="24"/>
+        </w:rPr>
+        <w:t/>
+      </w:r>
+      <w:r>
+        <w:rPr>
+          <w:rFonts w:ascii="Times New Roman" w:hAnsi="Times New Roman" w:cs="Times New Roman"/>
+          <w:sz w:val="24"/>
+          <w:szCs w:val="24"/>
+        </w:rPr>
+        <w:t/>
+      </w:r>
+      <w:r>
+        <w:rPr>
+          <w:rFonts w:ascii="Times New Roman" w:hAnsi="Times New Roman" w:cs="Times New Roman"/>
+          <w:sz w:val="24"/>
+          <w:szCs w:val="24"/>
+        </w:rPr>
+        <w:t xml:space="preserve"/>
+      </w:r>
+      <w:r>
+        <w:rPr>
+          <w:rFonts w:ascii="Times New Roman" w:hAnsi="Times New Roman" w:cs="Times New Roman"/>
+          <w:sz w:val="24"/>
+          <w:szCs w:val="24"/>
           <w:highlight w:val="yellow"/>
         </w:rPr>
         <w:t/>
@@ -1009,6 +1066,7 @@
           <w:rFonts w:ascii="Times New Roman" w:hAnsi="Times New Roman" w:cs="Times New Roman"/>
           <w:sz w:val="24"/>
           <w:szCs w:val="24"/>
+          <w:highlight w:val="yellow"/>
         </w:rPr>
         <w:t xml:space="preserve"/>
       </w:r>
@@ -1018,6 +1076,15 @@
           <w:sz w:val="24"/>
           <w:szCs w:val="24"/>
         </w:rPr>
+        <w:t xml:space="preserve"/>
+      </w:r>
+      <w:r>
+        <w:rPr>
+          <w:rFonts w:ascii="Times New Roman" w:hAnsi="Times New Roman" w:cs="Times New Roman"/>
+          <w:sz w:val="24"/>
+          <w:szCs w:val="24"/>
+          <w:highlight w:val="yellow"/>
+        </w:rPr>
         <w:t/>
       </w:r>
       <w:r>
@@ -1042,6 +1109,23 @@
           <w:sz w:val="24"/>
           <w:szCs w:val="24"/>
         </w:rPr>
+        <w:t xml:space="preserve"/>
+      </w:r>
+      <w:r>
+        <w:rPr>
+          <w:rFonts w:ascii="Times New Roman" w:hAnsi="Times New Roman" w:cs="Times New Roman"/>
+          <w:sz w:val="24"/>
+          <w:szCs w:val="24"/>
+        </w:rPr>
+        <w:t xml:space="preserve"/>
+      </w:r>
+      <w:r>
+        <w:rPr>
+          <w:rFonts w:ascii="Times New Roman" w:hAnsi="Times New Roman" w:cs="Times New Roman"/>
+          <w:sz w:val="24"/>
+          <w:szCs w:val="24"/>
+          <w:highlight w:val="yellow"/>
+        </w:rPr>
         <w:t/>
       </w:r>
       <w:r>
@@ -1050,451 +1134,367 @@
           <w:sz w:val="24"/>
           <w:szCs w:val="24"/>
         </w:rPr>
-        <w:t xml:space="preserve"/>
-      </w:r>
-      <w:r>
-        <w:rPr>
-          <w:rFonts w:ascii="Times New Roman" w:hAnsi="Times New Roman" w:cs="Times New Roman"/>
+        <w:t>,</w:t>
+      </w:r>
+      <w:r>
+        <w:rPr>
+          <w:rFonts w:ascii="Times New Roman" w:hAnsi="Times New Roman" w:cs="Times New Roman"/>
+          <w:sz w:val="24"/>
+          <w:szCs w:val="24"/>
+        </w:rPr>
+        <w:t xml:space="preserve"> </w:t>
+      </w:r>
+      <w:r>
+        <w:rPr>
+          <w:rFonts w:ascii="Times New Roman" w:hAnsi="Times New Roman" w:cs="Times New Roman"/>
+          <w:sz w:val="24"/>
+          <w:szCs w:val="24"/>
+        </w:rPr>
+        <w:t xml:space="preserve">del </w:t>
+      </w:r>
+      <w:r>
+        <w:rPr>
+          <w:rFonts w:ascii="Times New Roman" w:hAnsi="Times New Roman" w:cs="Times New Roman"/>
+          <w:sz w:val="24"/>
+          <w:szCs w:val="24"/>
+        </w:rPr>
+        <w:t>E</w:t>
+      </w:r>
+      <w:r>
+        <w:rPr>
+          <w:rFonts w:ascii="Times New Roman" w:hAnsi="Times New Roman" w:cs="Times New Roman"/>
+          <w:sz w:val="24"/>
+          <w:szCs w:val="24"/>
+        </w:rPr>
+        <w:t xml:space="preserve">dificio </w:t>
+      </w:r>
+      <w:r>
+        <w:rPr>
+          <w:rFonts w:ascii="Times New Roman" w:hAnsi="Times New Roman" w:cs="Times New Roman"/>
+          <w:sz w:val="24"/>
+          <w:szCs w:val="24"/>
+        </w:rPr>
+        <w:t>“Busines</w:t>
+      </w:r>
+      <w:r>
+        <w:rPr>
+          <w:rFonts w:ascii="Times New Roman" w:hAnsi="Times New Roman" w:cs="Times New Roman"/>
+          <w:sz w:val="24"/>
+          <w:szCs w:val="24"/>
+        </w:rPr>
+        <w:t>s</w:t>
+      </w:r>
+      <w:r>
+        <w:rPr>
+          <w:rFonts w:ascii="Times New Roman" w:hAnsi="Times New Roman" w:cs="Times New Roman"/>
+          <w:sz w:val="24"/>
+          <w:szCs w:val="24"/>
+        </w:rPr>
+        <w:t xml:space="preserve"> Center”</w:t>
+      </w:r>
+      <w:r>
+        <w:rPr>
+          <w:rFonts w:ascii="Times New Roman" w:hAnsi="Times New Roman" w:cs="Times New Roman"/>
+          <w:sz w:val="24"/>
+          <w:szCs w:val="24"/>
+        </w:rPr>
+        <w:t xml:space="preserve"> ubicado en la comuna de Las Condes, Santiago, cuyos </w:t>
+      </w:r>
+      <w:r>
+        <w:rPr>
+          <w:rFonts w:ascii="Times New Roman" w:hAnsi="Times New Roman" w:cs="Times New Roman"/>
+          <w:sz w:val="24"/>
+          <w:szCs w:val="24"/>
+        </w:rPr>
+        <w:t xml:space="preserve">accesos </w:t>
+      </w:r>
+      <w:r>
+        <w:rPr>
+          <w:rFonts w:ascii="Times New Roman" w:hAnsi="Times New Roman" w:cs="Times New Roman"/>
+          <w:sz w:val="24"/>
+          <w:szCs w:val="24"/>
+        </w:rPr>
+        <w:t xml:space="preserve">son </w:t>
+      </w:r>
+      <w:r>
+        <w:rPr>
+          <w:rFonts w:ascii="Times New Roman" w:hAnsi="Times New Roman" w:cs="Times New Roman"/>
+          <w:sz w:val="24"/>
+          <w:szCs w:val="24"/>
+        </w:rPr>
+        <w:t xml:space="preserve">por </w:t>
+      </w:r>
+      <w:r>
+        <w:rPr>
+          <w:rFonts w:ascii="Times New Roman" w:hAnsi="Times New Roman" w:cs="Times New Roman"/>
+          <w:sz w:val="24"/>
+          <w:szCs w:val="24"/>
+        </w:rPr>
+        <w:t xml:space="preserve">(a) </w:t>
+      </w:r>
+      <w:r>
+        <w:rPr>
+          <w:rFonts w:ascii="Times New Roman" w:hAnsi="Times New Roman" w:cs="Times New Roman"/>
+          <w:sz w:val="24"/>
+          <w:szCs w:val="24"/>
+        </w:rPr>
+        <w:t xml:space="preserve">Avenida Isabel La Católica N°4394 y por </w:t>
+      </w:r>
+      <w:r>
+        <w:rPr>
+          <w:rFonts w:ascii="Times New Roman" w:hAnsi="Times New Roman" w:cs="Times New Roman"/>
+          <w:sz w:val="24"/>
+          <w:szCs w:val="24"/>
+        </w:rPr>
+        <w:t xml:space="preserve">(b) </w:t>
+      </w:r>
+      <w:r>
+        <w:rPr>
+          <w:rFonts w:ascii="Times New Roman" w:hAnsi="Times New Roman" w:cs="Times New Roman"/>
+          <w:sz w:val="24"/>
+          <w:szCs w:val="24"/>
+        </w:rPr>
+        <w:t>Avenida Américo Vespucio N°</w:t>
+      </w:r>
+      <w:r>
+        <w:rPr>
+          <w:rFonts w:ascii="Times New Roman" w:hAnsi="Times New Roman" w:cs="Times New Roman"/>
+          <w:sz w:val="24"/>
+          <w:szCs w:val="24"/>
+        </w:rPr>
+        <w:t>1307</w:t>
+      </w:r>
+      <w:r>
+        <w:rPr>
+          <w:rFonts w:ascii="Times New Roman" w:hAnsi="Times New Roman" w:cs="Times New Roman"/>
+          <w:sz w:val="24"/>
+          <w:szCs w:val="24"/>
+        </w:rPr>
+        <w:t xml:space="preserve">, en adelante, el </w:t>
+      </w:r>
+      <w:r>
+        <w:rPr>
+          <w:rFonts w:ascii="Times New Roman" w:hAnsi="Times New Roman" w:cs="Times New Roman"/>
+          <w:sz w:val="24"/>
+          <w:szCs w:val="24"/>
+        </w:rPr>
+        <w:t>“</w:t>
+      </w:r>
+      <w:r>
+        <w:rPr>
+          <w:rFonts w:ascii="Times New Roman" w:hAnsi="Times New Roman" w:cs="Times New Roman"/>
+          <w:sz w:val="24"/>
+          <w:szCs w:val="24"/>
+          <w:u w:val="single"/>
+        </w:rPr>
+        <w:t>Edificio</w:t>
+      </w:r>
+      <w:r>
+        <w:rPr>
+          <w:rFonts w:ascii="Times New Roman" w:hAnsi="Times New Roman" w:cs="Times New Roman"/>
+          <w:sz w:val="24"/>
+          <w:szCs w:val="24"/>
+        </w:rPr>
+        <w:t>”.</w:t>
+      </w:r>
+    </w:p>
+    <w:p>
+      <w:pPr>
+        <w:spacing w:line="240" w:lineRule="auto"/>
+        <w:jc w:val="both"/>
+        <w:rPr>
+          <w:rFonts w:ascii="Times New Roman" w:hAnsi="Times New Roman" w:cs="Times New Roman"/>
+          <w:b/>
+          <w:sz w:val="24"/>
+          <w:szCs w:val="24"/>
+        </w:rPr>
+      </w:pPr>
+      <w:r>
+        <w:rPr>
+          <w:rFonts w:ascii="Times New Roman" w:hAnsi="Times New Roman" w:cs="Times New Roman"/>
+          <w:b/>
+          <w:sz w:val="24"/>
+          <w:szCs w:val="24"/>
+          <w:u w:val="single"/>
+        </w:rPr>
+        <w:t>SEGUNDO</w:t>
+      </w:r>
+      <w:r>
+        <w:rPr>
+          <w:rFonts w:ascii="Times New Roman" w:hAnsi="Times New Roman" w:cs="Times New Roman"/>
+          <w:b/>
+          <w:sz w:val="24"/>
+          <w:szCs w:val="24"/>
+        </w:rPr>
+        <w:t xml:space="preserve">: </w:t>
+      </w:r>
+      <w:r>
+        <w:rPr>
+          <w:rFonts w:ascii="Times New Roman" w:hAnsi="Times New Roman" w:cs="Times New Roman"/>
+          <w:b/>
+          <w:sz w:val="24"/>
+          <w:szCs w:val="24"/>
+        </w:rPr>
+        <w:t xml:space="preserve">Arrendamiento. </w:t>
+      </w:r>
+    </w:p>
+    <w:p>
+      <w:pPr>
+        <w:spacing w:line="240" w:lineRule="auto"/>
+        <w:jc w:val="both"/>
+        <w:rPr>
+          <w:rFonts w:ascii="Times New Roman" w:hAnsi="Times New Roman" w:cs="Times New Roman"/>
+          <w:sz w:val="24"/>
+          <w:szCs w:val="24"/>
+        </w:rPr>
+      </w:pPr>
+      <w:r>
+        <w:rPr>
+          <w:rFonts w:ascii="Times New Roman" w:hAnsi="Times New Roman" w:cs="Times New Roman"/>
+          <w:sz w:val="24"/>
+          <w:szCs w:val="24"/>
+        </w:rPr>
+        <w:t>L</w:t>
+      </w:r>
+      <w:r>
+        <w:rPr>
+          <w:rFonts w:ascii="Times New Roman" w:hAnsi="Times New Roman" w:cs="Times New Roman"/>
+          <w:sz w:val="24"/>
+          <w:szCs w:val="24"/>
+        </w:rPr>
+        <w:t>a Arrendadora, debidamente representada en la forma indicada en la comparecencia, da</w:t>
+      </w:r>
+      <w:r>
+        <w:rPr>
+          <w:rFonts w:ascii="Times New Roman" w:hAnsi="Times New Roman" w:cs="Times New Roman"/>
+          <w:sz w:val="24"/>
+          <w:szCs w:val="24"/>
+        </w:rPr>
+        <w:t xml:space="preserve"> y entrega</w:t>
+      </w:r>
+      <w:r>
+        <w:rPr>
+          <w:rFonts w:ascii="Times New Roman" w:hAnsi="Times New Roman" w:cs="Times New Roman"/>
+          <w:sz w:val="24"/>
+          <w:szCs w:val="24"/>
+        </w:rPr>
+        <w:t xml:space="preserve"> en</w:t>
+      </w:r>
+      <w:r>
+        <w:rPr>
+          <w:rFonts w:ascii="Times New Roman" w:hAnsi="Times New Roman" w:cs="Times New Roman"/>
+          <w:sz w:val="24"/>
+          <w:szCs w:val="24"/>
+        </w:rPr>
+        <w:t xml:space="preserve"> arrendamiento al Arrendatario</w:t>
+      </w:r>
+      <w:r>
+        <w:rPr>
+          <w:rFonts w:ascii="Times New Roman" w:hAnsi="Times New Roman" w:cs="Times New Roman"/>
+          <w:sz w:val="24"/>
+          <w:szCs w:val="24"/>
+        </w:rPr>
+        <w:t xml:space="preserve">, </w:t>
+      </w:r>
+      <w:r>
+        <w:rPr>
+          <w:rFonts w:ascii="Times New Roman" w:hAnsi="Times New Roman" w:cs="Times New Roman"/>
+          <w:sz w:val="24"/>
+          <w:szCs w:val="24"/>
+        </w:rPr>
+        <w:t xml:space="preserve">quien </w:t>
+      </w:r>
+      <w:r>
+        <w:rPr>
+          <w:rFonts w:ascii="Times New Roman" w:hAnsi="Times New Roman" w:cs="Times New Roman"/>
+          <w:sz w:val="24"/>
+          <w:szCs w:val="24"/>
+        </w:rPr>
+        <w:t>debidamente representado</w:t>
+      </w:r>
+      <w:r>
+        <w:rPr>
+          <w:rFonts w:ascii="Times New Roman" w:hAnsi="Times New Roman" w:cs="Times New Roman"/>
+          <w:sz w:val="24"/>
+          <w:szCs w:val="24"/>
+        </w:rPr>
+        <w:t xml:space="preserve"> </w:t>
+      </w:r>
+      <w:r>
+        <w:rPr>
+          <w:rFonts w:ascii="Times New Roman" w:hAnsi="Times New Roman" w:cs="Times New Roman"/>
+          <w:sz w:val="24"/>
+          <w:szCs w:val="24"/>
+        </w:rPr>
+        <w:t>acepta</w:t>
+      </w:r>
+      <w:r>
+        <w:rPr>
+          <w:rFonts w:ascii="Times New Roman" w:hAnsi="Times New Roman" w:cs="Times New Roman"/>
+          <w:sz w:val="24"/>
+          <w:szCs w:val="24"/>
+        </w:rPr>
+        <w:t xml:space="preserve"> y toma en arrendamiento</w:t>
+      </w:r>
+      <w:r>
+        <w:rPr>
+          <w:rFonts w:ascii="Times New Roman" w:hAnsi="Times New Roman" w:cs="Times New Roman"/>
+          <w:sz w:val="24"/>
+          <w:szCs w:val="24"/>
+        </w:rPr>
+        <w:t xml:space="preserve">, </w:t>
+      </w:r>
+      <w:r>
+        <w:rPr>
+          <w:rFonts w:ascii="Times New Roman" w:hAnsi="Times New Roman" w:cs="Times New Roman"/>
+          <w:sz w:val="24"/>
+          <w:szCs w:val="24"/>
+        </w:rPr>
+        <w:t xml:space="preserve">la </w:t>
+      </w:r>
+      <w:r>
+        <w:rPr>
+          <w:rFonts w:ascii="Times New Roman" w:hAnsi="Times New Roman" w:cs="Times New Roman"/>
+          <w:b/>
+          <w:bCs/>
           <w:sz w:val="24"/>
           <w:szCs w:val="24"/>
           <w:highlight w:val="yellow"/>
         </w:rPr>
-        <w:t/>
-      </w:r>
-      <w:r>
-        <w:rPr>
-          <w:rFonts w:ascii="Times New Roman" w:hAnsi="Times New Roman" w:cs="Times New Roman"/>
+        <w:t>o</w:t>
+      </w:r>
+      <w:r>
+        <w:rPr>
+          <w:rFonts w:ascii="Times New Roman" w:hAnsi="Times New Roman" w:cs="Times New Roman"/>
+          <w:b/>
+          <w:bCs/>
           <w:sz w:val="24"/>
           <w:szCs w:val="24"/>
           <w:highlight w:val="yellow"/>
         </w:rPr>
-        <w:t xml:space="preserve"/>
-      </w:r>
-      <w:r>
-        <w:rPr>
-          <w:rFonts w:ascii="Times New Roman" w:hAnsi="Times New Roman" w:cs="Times New Roman"/>
-          <w:sz w:val="24"/>
-          <w:szCs w:val="24"/>
-        </w:rPr>
-        <w:t xml:space="preserve"/>
-      </w:r>
-      <w:r>
-        <w:rPr>
-          <w:rFonts w:ascii="Times New Roman" w:hAnsi="Times New Roman" w:cs="Times New Roman"/>
+        <w:t xml:space="preserve">ficina </w:t>
+      </w:r>
+      <w:r>
+        <w:rPr>
+          <w:rFonts w:ascii="Times New Roman" w:hAnsi="Times New Roman" w:cs="Times New Roman"/>
+          <w:b/>
+          <w:bCs/>
           <w:sz w:val="24"/>
           <w:szCs w:val="24"/>
           <w:highlight w:val="yellow"/>
         </w:rPr>
-        <w:t/>
-      </w:r>
-      <w:r>
-        <w:rPr>
-          <w:rFonts w:ascii="Times New Roman" w:hAnsi="Times New Roman" w:cs="Times New Roman"/>
-          <w:sz w:val="24"/>
-          <w:szCs w:val="24"/>
-        </w:rPr>
-        <w:t xml:space="preserve"/>
-      </w:r>
-      <w:r>
-        <w:rPr>
-          <w:rFonts w:ascii="Times New Roman" w:hAnsi="Times New Roman" w:cs="Times New Roman"/>
-          <w:sz w:val="24"/>
-          <w:szCs w:val="24"/>
-        </w:rPr>
-        <w:t/>
-      </w:r>
-      <w:r>
-        <w:rPr>
-          <w:rFonts w:ascii="Times New Roman" w:hAnsi="Times New Roman" w:cs="Times New Roman"/>
-          <w:sz w:val="24"/>
-          <w:szCs w:val="24"/>
-        </w:rPr>
-        <w:t xml:space="preserve"/>
-      </w:r>
-      <w:r>
-        <w:rPr>
-          <w:rFonts w:ascii="Times New Roman" w:hAnsi="Times New Roman" w:cs="Times New Roman"/>
-          <w:sz w:val="24"/>
-          <w:szCs w:val="24"/>
-        </w:rPr>
-        <w:t xml:space="preserve"/>
-      </w:r>
-      <w:r>
-        <w:rPr>
-          <w:rFonts w:ascii="Times New Roman" w:hAnsi="Times New Roman" w:cs="Times New Roman"/>
+        <w:t xml:space="preserve">número </w:t>
+      </w:r>
+      <w:r>
+        <w:rPr>
+          <w:rFonts w:ascii="Times New Roman" w:hAnsi="Times New Roman" w:cs="Times New Roman"/>
+          <w:b/>
+          <w:bCs/>
           <w:sz w:val="24"/>
           <w:szCs w:val="24"/>
           <w:highlight w:val="yellow"/>
         </w:rPr>
-        <w:t/>
-      </w:r>
-      <w:r>
-        <w:rPr>
-          <w:rFonts w:ascii="Times New Roman" w:hAnsi="Times New Roman" w:cs="Times New Roman"/>
-          <w:sz w:val="24"/>
-          <w:szCs w:val="24"/>
-        </w:rPr>
-        <w:t>,</w:t>
-      </w:r>
-      <w:r>
-        <w:rPr>
-          <w:rFonts w:ascii="Times New Roman" w:hAnsi="Times New Roman" w:cs="Times New Roman"/>
-          <w:sz w:val="24"/>
-          <w:szCs w:val="24"/>
-        </w:rPr>
-        <w:t xml:space="preserve"> </w:t>
-      </w:r>
-      <w:r>
-        <w:rPr>
-          <w:rFonts w:ascii="Times New Roman" w:hAnsi="Times New Roman" w:cs="Times New Roman"/>
-          <w:sz w:val="24"/>
-          <w:szCs w:val="24"/>
-        </w:rPr>
-        <w:t xml:space="preserve">del </w:t>
-      </w:r>
-      <w:r>
-        <w:rPr>
-          <w:rFonts w:ascii="Times New Roman" w:hAnsi="Times New Roman" w:cs="Times New Roman"/>
-          <w:sz w:val="24"/>
-          <w:szCs w:val="24"/>
-        </w:rPr>
-        <w:t>E</w:t>
-      </w:r>
-      <w:r>
-        <w:rPr>
-          <w:rFonts w:ascii="Times New Roman" w:hAnsi="Times New Roman" w:cs="Times New Roman"/>
-          <w:sz w:val="24"/>
-          <w:szCs w:val="24"/>
-        </w:rPr>
-        <w:t xml:space="preserve">dificio </w:t>
-      </w:r>
-      <w:r>
-        <w:rPr>
-          <w:rFonts w:ascii="Times New Roman" w:hAnsi="Times New Roman" w:cs="Times New Roman"/>
-          <w:sz w:val="24"/>
-          <w:szCs w:val="24"/>
-        </w:rPr>
-        <w:t>“Busines</w:t>
-      </w:r>
-      <w:r>
-        <w:rPr>
-          <w:rFonts w:ascii="Times New Roman" w:hAnsi="Times New Roman" w:cs="Times New Roman"/>
-          <w:sz w:val="24"/>
-          <w:szCs w:val="24"/>
-        </w:rPr>
-        <w:t>s</w:t>
-      </w:r>
-      <w:r>
-        <w:rPr>
-          <w:rFonts w:ascii="Times New Roman" w:hAnsi="Times New Roman" w:cs="Times New Roman"/>
-          <w:sz w:val="24"/>
-          <w:szCs w:val="24"/>
-        </w:rPr>
-        <w:t xml:space="preserve"> Center”</w:t>
-      </w:r>
-      <w:r>
-        <w:rPr>
-          <w:rFonts w:ascii="Times New Roman" w:hAnsi="Times New Roman" w:cs="Times New Roman"/>
-          <w:sz w:val="24"/>
-          <w:szCs w:val="24"/>
-        </w:rPr>
-        <w:t xml:space="preserve"> ubicado en la comuna de Las Condes, Santiago, cuyos </w:t>
-      </w:r>
-      <w:r>
-        <w:rPr>
-          <w:rFonts w:ascii="Times New Roman" w:hAnsi="Times New Roman" w:cs="Times New Roman"/>
-          <w:sz w:val="24"/>
-          <w:szCs w:val="24"/>
-        </w:rPr>
-        <w:t xml:space="preserve">accesos </w:t>
-      </w:r>
-      <w:r>
-        <w:rPr>
-          <w:rFonts w:ascii="Times New Roman" w:hAnsi="Times New Roman" w:cs="Times New Roman"/>
-          <w:sz w:val="24"/>
-          <w:szCs w:val="24"/>
-        </w:rPr>
-        <w:t xml:space="preserve">son </w:t>
-      </w:r>
-      <w:r>
-        <w:rPr>
-          <w:rFonts w:ascii="Times New Roman" w:hAnsi="Times New Roman" w:cs="Times New Roman"/>
-          <w:sz w:val="24"/>
-          <w:szCs w:val="24"/>
-        </w:rPr>
-        <w:t xml:space="preserve">por </w:t>
-      </w:r>
-      <w:r>
-        <w:rPr>
-          <w:rFonts w:ascii="Times New Roman" w:hAnsi="Times New Roman" w:cs="Times New Roman"/>
-          <w:sz w:val="24"/>
-          <w:szCs w:val="24"/>
-        </w:rPr>
-        <w:t xml:space="preserve">(a) </w:t>
-      </w:r>
-      <w:r>
-        <w:rPr>
-          <w:rFonts w:ascii="Times New Roman" w:hAnsi="Times New Roman" w:cs="Times New Roman"/>
-          <w:sz w:val="24"/>
-          <w:szCs w:val="24"/>
-        </w:rPr>
-        <w:t xml:space="preserve">Avenida Isabel La Católica N°4394 y por </w:t>
-      </w:r>
-      <w:r>
-        <w:rPr>
-          <w:rFonts w:ascii="Times New Roman" w:hAnsi="Times New Roman" w:cs="Times New Roman"/>
-          <w:sz w:val="24"/>
-          <w:szCs w:val="24"/>
-        </w:rPr>
-        <w:t xml:space="preserve">(b) </w:t>
-      </w:r>
-      <w:r>
-        <w:rPr>
-          <w:rFonts w:ascii="Times New Roman" w:hAnsi="Times New Roman" w:cs="Times New Roman"/>
-          <w:sz w:val="24"/>
-          <w:szCs w:val="24"/>
-        </w:rPr>
-        <w:t>Avenida Américo Vespucio N°</w:t>
-      </w:r>
-      <w:r>
-        <w:rPr>
-          <w:rFonts w:ascii="Times New Roman" w:hAnsi="Times New Roman" w:cs="Times New Roman"/>
-          <w:sz w:val="24"/>
-          <w:szCs w:val="24"/>
-        </w:rPr>
-        <w:t>1307</w:t>
-      </w:r>
-      <w:r>
-        <w:rPr>
-          <w:rFonts w:ascii="Times New Roman" w:hAnsi="Times New Roman" w:cs="Times New Roman"/>
-          <w:sz w:val="24"/>
-          <w:szCs w:val="24"/>
-        </w:rPr>
-        <w:t xml:space="preserve">, en adelante, el </w:t>
-      </w:r>
-      <w:r>
-        <w:rPr>
-          <w:rFonts w:ascii="Times New Roman" w:hAnsi="Times New Roman" w:cs="Times New Roman"/>
-          <w:sz w:val="24"/>
-          <w:szCs w:val="24"/>
-        </w:rPr>
-        <w:t>“</w:t>
-      </w:r>
-      <w:r>
-        <w:rPr>
-          <w:rFonts w:ascii="Times New Roman" w:hAnsi="Times New Roman" w:cs="Times New Roman"/>
-          <w:sz w:val="24"/>
-          <w:szCs w:val="24"/>
-          <w:u w:val="single"/>
-        </w:rPr>
-        <w:t>Edificio</w:t>
-      </w:r>
-      <w:r>
-        <w:rPr>
-          <w:rFonts w:ascii="Times New Roman" w:hAnsi="Times New Roman" w:cs="Times New Roman"/>
-          <w:sz w:val="24"/>
-          <w:szCs w:val="24"/>
-        </w:rPr>
-        <w:t>”.</w:t>
-      </w:r>
-    </w:p>
-    <w:p>
-      <w:pPr>
-        <w:spacing w:line="240" w:lineRule="auto"/>
-        <w:jc w:val="both"/>
-        <w:rPr>
-          <w:rFonts w:ascii="Times New Roman" w:hAnsi="Times New Roman" w:cs="Times New Roman"/>
-          <w:b/>
-          <w:sz w:val="24"/>
-          <w:szCs w:val="24"/>
-        </w:rPr>
-      </w:pPr>
-      <w:r>
-        <w:rPr>
-          <w:rFonts w:ascii="Times New Roman" w:hAnsi="Times New Roman" w:cs="Times New Roman"/>
-          <w:b/>
-          <w:sz w:val="24"/>
-          <w:szCs w:val="24"/>
-          <w:u w:val="single"/>
-        </w:rPr>
-        <w:t>SEGUNDO</w:t>
-      </w:r>
-      <w:r>
-        <w:rPr>
-          <w:rFonts w:ascii="Times New Roman" w:hAnsi="Times New Roman" w:cs="Times New Roman"/>
-          <w:b/>
-          <w:sz w:val="24"/>
-          <w:szCs w:val="24"/>
-        </w:rPr>
-        <w:t xml:space="preserve">: </w:t>
-      </w:r>
-      <w:r>
-        <w:rPr>
-          <w:rFonts w:ascii="Times New Roman" w:hAnsi="Times New Roman" w:cs="Times New Roman"/>
-          <w:b/>
-          <w:sz w:val="24"/>
-          <w:szCs w:val="24"/>
-        </w:rPr>
-        <w:t xml:space="preserve">Arrendamiento. </w:t>
-      </w:r>
-    </w:p>
-    <w:p>
-      <w:pPr>
-        <w:spacing w:line="240" w:lineRule="auto"/>
-        <w:jc w:val="both"/>
-        <w:rPr>
-          <w:rFonts w:ascii="Times New Roman" w:hAnsi="Times New Roman" w:cs="Times New Roman"/>
-          <w:sz w:val="24"/>
-          <w:szCs w:val="24"/>
-        </w:rPr>
-      </w:pPr>
-      <w:r>
-        <w:rPr>
-          <w:rFonts w:ascii="Times New Roman" w:hAnsi="Times New Roman" w:cs="Times New Roman"/>
-          <w:sz w:val="24"/>
-          <w:szCs w:val="24"/>
-        </w:rPr>
-        <w:t>L</w:t>
-      </w:r>
-      <w:r>
-        <w:rPr>
-          <w:rFonts w:ascii="Times New Roman" w:hAnsi="Times New Roman" w:cs="Times New Roman"/>
-          <w:sz w:val="24"/>
-          <w:szCs w:val="24"/>
-        </w:rPr>
-        <w:t>a Arrendadora, debidamente representada en la forma indicada en la comparecencia, da</w:t>
-      </w:r>
-      <w:r>
-        <w:rPr>
-          <w:rFonts w:ascii="Times New Roman" w:hAnsi="Times New Roman" w:cs="Times New Roman"/>
-          <w:sz w:val="24"/>
-          <w:szCs w:val="24"/>
-        </w:rPr>
-        <w:t xml:space="preserve"> y entrega</w:t>
-      </w:r>
-      <w:r>
-        <w:rPr>
-          <w:rFonts w:ascii="Times New Roman" w:hAnsi="Times New Roman" w:cs="Times New Roman"/>
-          <w:sz w:val="24"/>
-          <w:szCs w:val="24"/>
-        </w:rPr>
-        <w:t xml:space="preserve"> en</w:t>
-      </w:r>
-      <w:r>
-        <w:rPr>
-          <w:rFonts w:ascii="Times New Roman" w:hAnsi="Times New Roman" w:cs="Times New Roman"/>
-          <w:sz w:val="24"/>
-          <w:szCs w:val="24"/>
-        </w:rPr>
-        <w:t xml:space="preserve"> arrendamiento al Arrendatario</w:t>
-      </w:r>
-      <w:r>
-        <w:rPr>
-          <w:rFonts w:ascii="Times New Roman" w:hAnsi="Times New Roman" w:cs="Times New Roman"/>
-          <w:sz w:val="24"/>
-          <w:szCs w:val="24"/>
-        </w:rPr>
-        <w:t xml:space="preserve">, </w:t>
-      </w:r>
-      <w:r>
-        <w:rPr>
-          <w:rFonts w:ascii="Times New Roman" w:hAnsi="Times New Roman" w:cs="Times New Roman"/>
-          <w:sz w:val="24"/>
-          <w:szCs w:val="24"/>
-        </w:rPr>
-        <w:t xml:space="preserve">quien </w:t>
-      </w:r>
-      <w:r>
-        <w:rPr>
-          <w:rFonts w:ascii="Times New Roman" w:hAnsi="Times New Roman" w:cs="Times New Roman"/>
-          <w:sz w:val="24"/>
-          <w:szCs w:val="24"/>
-        </w:rPr>
-        <w:t>debidamente representado</w:t>
-      </w:r>
-      <w:r>
-        <w:rPr>
-          <w:rFonts w:ascii="Times New Roman" w:hAnsi="Times New Roman" w:cs="Times New Roman"/>
-          <w:sz w:val="24"/>
-          <w:szCs w:val="24"/>
-        </w:rPr>
-        <w:t xml:space="preserve"> </w:t>
-      </w:r>
-      <w:r>
-        <w:rPr>
-          <w:rFonts w:ascii="Times New Roman" w:hAnsi="Times New Roman" w:cs="Times New Roman"/>
-          <w:sz w:val="24"/>
-          <w:szCs w:val="24"/>
-        </w:rPr>
-        <w:t>acepta</w:t>
-      </w:r>
-      <w:r>
-        <w:rPr>
-          <w:rFonts w:ascii="Times New Roman" w:hAnsi="Times New Roman" w:cs="Times New Roman"/>
-          <w:sz w:val="24"/>
-          <w:szCs w:val="24"/>
-        </w:rPr>
-        <w:t xml:space="preserve"> y toma en arrendamiento</w:t>
-      </w:r>
-      <w:r>
-        <w:rPr>
-          <w:rFonts w:ascii="Times New Roman" w:hAnsi="Times New Roman" w:cs="Times New Roman"/>
-          <w:sz w:val="24"/>
-          <w:szCs w:val="24"/>
-        </w:rPr>
-        <w:t xml:space="preserve">, </w:t>
-      </w:r>
-      <w:r>
-        <w:rPr>
-          <w:rFonts w:ascii="Times New Roman" w:hAnsi="Times New Roman" w:cs="Times New Roman"/>
-          <w:sz w:val="24"/>
-          <w:szCs w:val="24"/>
-        </w:rPr>
-        <w:t xml:space="preserve">{oficinas_texto_2}</w:t>
-      </w:r>
-      <w:r>
-        <w:rPr>
-          <w:rFonts w:ascii="Times New Roman" w:hAnsi="Times New Roman" w:cs="Times New Roman"/>
-          <w:b/>
-          <w:bCs/>
-          <w:sz w:val="24"/>
-          <w:szCs w:val="24"/>
-          <w:highlight w:val="yellow"/>
-        </w:rPr>
-        <w:t/>
-      </w:r>
-      <w:r>
-        <w:rPr>
-          <w:rFonts w:ascii="Times New Roman" w:hAnsi="Times New Roman" w:cs="Times New Roman"/>
-          <w:b/>
-          <w:bCs/>
-          <w:sz w:val="24"/>
-          <w:szCs w:val="24"/>
-          <w:highlight w:val="yellow"/>
-        </w:rPr>
-        <w:t xml:space="preserve"/>
-      </w:r>
-      <w:r>
-        <w:rPr>
-          <w:rFonts w:ascii="Times New Roman" w:hAnsi="Times New Roman" w:cs="Times New Roman"/>
-          <w:b/>
-          <w:bCs/>
-          <w:sz w:val="24"/>
-          <w:szCs w:val="24"/>
-          <w:highlight w:val="yellow"/>
-        </w:rPr>
-        <w:t xml:space="preserve"/>
-      </w:r>
-      <w:r>
-        <w:rPr>
-          <w:rFonts w:ascii="Times New Roman" w:hAnsi="Times New Roman" w:cs="Times New Roman"/>
-          <w:b/>
-          <w:bCs/>
-          <w:sz w:val="24"/>
-          <w:szCs w:val="24"/>
-          <w:highlight w:val="yellow"/>
-        </w:rPr>
-        <w:t/>
+        <w:t>{oficinas_texto_2}</w:t>
       </w:r>
       <w:r>
         <w:rPr>
@@ -1706,7 +1706,7 @@
           <w:szCs w:val="24"/>
           <w:highlight w:val="yellow"/>
         </w:rPr>
-        <w:t>32,00 y 20,81</w:t>
+        <w:t>{superficie_texto}</w:t>
       </w:r>
       <w:r>
         <w:rPr>
@@ -1715,6 +1715,140 @@
           <w:szCs w:val="24"/>
           <w:highlight w:val="yellow"/>
         </w:rPr>
+        <w:t xml:space="preserve"/>
+      </w:r>
+      <w:r>
+        <w:rPr>
+          <w:rFonts w:ascii="Times New Roman" w:hAnsi="Times New Roman" w:cs="Times New Roman"/>
+          <w:sz w:val="24"/>
+          <w:szCs w:val="24"/>
+        </w:rPr>
+        <w:t/>
+      </w:r>
+      <w:r>
+        <w:rPr>
+          <w:rFonts w:ascii="Times New Roman" w:hAnsi="Times New Roman" w:cs="Times New Roman"/>
+          <w:sz w:val="24"/>
+          <w:szCs w:val="24"/>
+        </w:rPr>
+        <w:t/>
+      </w:r>
+      <w:r>
+        <w:rPr>
+          <w:rFonts w:ascii="Times New Roman" w:hAnsi="Times New Roman" w:cs="Times New Roman"/>
+          <w:sz w:val="24"/>
+          <w:szCs w:val="24"/>
+        </w:rPr>
+        <w:t xml:space="preserve">, </w:t>
+      </w:r>
+      <w:r>
+        <w:rPr>
+          <w:rFonts w:ascii="Times New Roman" w:hAnsi="Times New Roman" w:cs="Times New Roman"/>
+          <w:sz w:val="24"/>
+          <w:szCs w:val="24"/>
+        </w:rPr>
+        <w:t xml:space="preserve">según plano </w:t>
+      </w:r>
+      <w:r>
+        <w:rPr>
+          <w:rFonts w:ascii="Times New Roman" w:hAnsi="Times New Roman" w:cs="Times New Roman"/>
+          <w:sz w:val="24"/>
+          <w:szCs w:val="24"/>
+        </w:rPr>
+        <w:t xml:space="preserve">aprobado por </w:t>
+      </w:r>
+      <w:r>
+        <w:rPr>
+          <w:rFonts w:ascii="Times New Roman" w:hAnsi="Times New Roman" w:cs="Times New Roman"/>
+          <w:sz w:val="24"/>
+          <w:szCs w:val="24"/>
+        </w:rPr>
+        <w:t xml:space="preserve">la </w:t>
+      </w:r>
+      <w:r>
+        <w:rPr>
+          <w:rFonts w:ascii="Times New Roman" w:hAnsi="Times New Roman" w:cs="Times New Roman"/>
+          <w:sz w:val="24"/>
+          <w:szCs w:val="24"/>
+          <w:highlight w:val="yellow"/>
+        </w:rPr>
+        <w:t>D</w:t>
+      </w:r>
+      <w:r>
+        <w:rPr>
+          <w:rFonts w:ascii="Times New Roman" w:hAnsi="Times New Roman" w:cs="Times New Roman"/>
+          <w:sz w:val="24"/>
+          <w:szCs w:val="24"/>
+          <w:highlight w:val="yellow"/>
+        </w:rPr>
+        <w:t xml:space="preserve">803 </w:t>
+      </w:r>
+      <w:r>
+        <w:rPr>
+          <w:rFonts w:ascii="Times New Roman" w:hAnsi="Times New Roman" w:cs="Times New Roman"/>
+          <w:sz w:val="24"/>
+          <w:szCs w:val="24"/>
+        </w:rPr>
+        <w:t xml:space="preserve">y </w:t>
+      </w:r>
+      <w:r>
+        <w:rPr>
+          <w:rFonts w:ascii="Times New Roman" w:hAnsi="Times New Roman" w:cs="Times New Roman"/>
+          <w:sz w:val="24"/>
+          <w:szCs w:val="24"/>
+          <w:highlight w:val="yellow"/>
+        </w:rPr>
+        <w:t>D802</w:t>
+      </w:r>
+    </w:p>
+    <w:p>
+      <w:pPr>
+        <w:spacing w:line="240" w:lineRule="auto"/>
+        <w:jc w:val="both"/>
+        <w:rPr>
+          <w:rFonts w:ascii="Times New Roman" w:hAnsi="Times New Roman" w:cs="Times New Roman"/>
+          <w:sz w:val="24"/>
+          <w:szCs w:val="24"/>
+        </w:rPr>
+      </w:pPr>
+      <w:r>
+        <w:rPr>
+          <w:rFonts w:ascii="Times New Roman" w:hAnsi="Times New Roman" w:cs="Times New Roman"/>
+          <w:sz w:val="24"/>
+          <w:szCs w:val="24"/>
+        </w:rPr>
+        <w:t>D</w:t>
+      </w:r>
+      <w:r>
+        <w:rPr>
+          <w:rFonts w:ascii="Times New Roman" w:hAnsi="Times New Roman" w:cs="Times New Roman"/>
+          <w:sz w:val="24"/>
+          <w:szCs w:val="24"/>
+        </w:rPr>
+        <w:t>irección de Obras</w:t>
+      </w:r>
+      <w:r>
+        <w:rPr>
+          <w:rFonts w:ascii="Times New Roman" w:hAnsi="Times New Roman" w:cs="Times New Roman"/>
+          <w:sz w:val="24"/>
+          <w:szCs w:val="24"/>
+        </w:rPr>
+        <w:t xml:space="preserve"> Municipales</w:t>
+      </w:r>
+      <w:r>
+        <w:rPr>
+          <w:rFonts w:ascii="Times New Roman" w:hAnsi="Times New Roman" w:cs="Times New Roman"/>
+          <w:sz w:val="24"/>
+          <w:szCs w:val="24"/>
+        </w:rPr>
+        <w:t xml:space="preserve"> de</w:t>
+      </w:r>
+      <w:r>
+        <w:rPr>
+          <w:rFonts w:ascii="Times New Roman" w:hAnsi="Times New Roman" w:cs="Times New Roman"/>
+          <w:sz w:val="24"/>
+          <w:szCs w:val="24"/>
+        </w:rPr>
         <w:t xml:space="preserve"> </w:t>
       </w:r>
       <w:r>
@@ -1723,15 +1857,15 @@
           <w:sz w:val="24"/>
           <w:szCs w:val="24"/>
         </w:rPr>
-        <w:t>m</w:t>
-      </w:r>
-      <w:r>
-        <w:rPr>
-          <w:rFonts w:ascii="Times New Roman" w:hAnsi="Times New Roman" w:cs="Times New Roman"/>
-          <w:sz w:val="24"/>
-          <w:szCs w:val="24"/>
-        </w:rPr>
-        <w:t>etros cuadrados</w:t>
+        <w:t xml:space="preserve">la Ilustre Municipalidad de </w:t>
+      </w:r>
+      <w:r>
+        <w:rPr>
+          <w:rFonts w:ascii="Times New Roman" w:hAnsi="Times New Roman" w:cs="Times New Roman"/>
+          <w:sz w:val="24"/>
+          <w:szCs w:val="24"/>
+        </w:rPr>
+        <w:t>Las Condes</w:t>
       </w:r>
       <w:r>
         <w:rPr>
@@ -1747,15 +1881,507 @@
           <w:sz w:val="24"/>
           <w:szCs w:val="24"/>
         </w:rPr>
-        <w:t xml:space="preserve">según plano </w:t>
-      </w:r>
-      <w:r>
-        <w:rPr>
-          <w:rFonts w:ascii="Times New Roman" w:hAnsi="Times New Roman" w:cs="Times New Roman"/>
-          <w:sz w:val="24"/>
-          <w:szCs w:val="24"/>
-        </w:rPr>
-        <w:t xml:space="preserve">aprobado por </w:t>
+        <w:t>la que se entrega</w:t>
+      </w:r>
+      <w:r>
+        <w:rPr>
+          <w:rFonts w:ascii="Times New Roman" w:hAnsi="Times New Roman" w:cs="Times New Roman"/>
+          <w:sz w:val="24"/>
+          <w:szCs w:val="24"/>
+        </w:rPr>
+        <w:t xml:space="preserve"> y arrienda </w:t>
+      </w:r>
+      <w:r>
+        <w:rPr>
+          <w:rFonts w:ascii="Times New Roman" w:hAnsi="Times New Roman" w:cs="Times New Roman"/>
+          <w:sz w:val="24"/>
+          <w:szCs w:val="24"/>
+        </w:rPr>
+        <w:t>habilitada</w:t>
+      </w:r>
+      <w:r>
+        <w:rPr>
+          <w:rFonts w:ascii="Times New Roman" w:hAnsi="Times New Roman" w:cs="Times New Roman"/>
+          <w:sz w:val="24"/>
+          <w:szCs w:val="24"/>
+        </w:rPr>
+        <w:t xml:space="preserve"> y amoblada con los bienes indicados en el Anexo 1</w:t>
+      </w:r>
+      <w:r>
+        <w:rPr>
+          <w:rFonts w:ascii="Times New Roman" w:hAnsi="Times New Roman" w:cs="Times New Roman"/>
+          <w:sz w:val="24"/>
+          <w:szCs w:val="24"/>
+        </w:rPr>
+        <w:t xml:space="preserve">, </w:t>
+      </w:r>
+      <w:r>
+        <w:rPr>
+          <w:rFonts w:ascii="Times New Roman" w:hAnsi="Times New Roman" w:cs="Times New Roman"/>
+          <w:sz w:val="24"/>
+          <w:szCs w:val="24"/>
+        </w:rPr>
+        <w:t>en adelante</w:t>
+      </w:r>
+      <w:r>
+        <w:rPr>
+          <w:rFonts w:ascii="Times New Roman" w:hAnsi="Times New Roman" w:cs="Times New Roman"/>
+          <w:sz w:val="24"/>
+          <w:szCs w:val="24"/>
+        </w:rPr>
+        <w:t xml:space="preserve"> </w:t>
+      </w:r>
+      <w:r>
+        <w:rPr>
+          <w:rFonts w:ascii="Times New Roman" w:hAnsi="Times New Roman" w:cs="Times New Roman"/>
+          <w:sz w:val="24"/>
+          <w:szCs w:val="24"/>
+        </w:rPr>
+        <w:t xml:space="preserve">denominadas </w:t>
+      </w:r>
+      <w:r>
+        <w:rPr>
+          <w:rFonts w:ascii="Times New Roman" w:hAnsi="Times New Roman" w:cs="Times New Roman"/>
+          <w:sz w:val="24"/>
+          <w:szCs w:val="24"/>
+        </w:rPr>
+        <w:t>la</w:t>
+      </w:r>
+      <w:r>
+        <w:rPr>
+          <w:rFonts w:ascii="Times New Roman" w:hAnsi="Times New Roman" w:cs="Times New Roman"/>
+          <w:sz w:val="24"/>
+          <w:szCs w:val="24"/>
+        </w:rPr>
+        <w:t xml:space="preserve"> </w:t>
+      </w:r>
+      <w:r>
+        <w:rPr>
+          <w:rFonts w:ascii="Times New Roman" w:hAnsi="Times New Roman" w:cs="Times New Roman"/>
+          <w:sz w:val="24"/>
+          <w:szCs w:val="24"/>
+        </w:rPr>
+        <w:t>“</w:t>
+      </w:r>
+      <w:r>
+        <w:rPr>
+          <w:rFonts w:ascii="Times New Roman" w:hAnsi="Times New Roman" w:cs="Times New Roman"/>
+          <w:sz w:val="24"/>
+          <w:szCs w:val="24"/>
+          <w:u w:val="single"/>
+        </w:rPr>
+        <w:t>U</w:t>
+      </w:r>
+      <w:r>
+        <w:rPr>
+          <w:rFonts w:ascii="Times New Roman" w:hAnsi="Times New Roman" w:cs="Times New Roman"/>
+          <w:sz w:val="24"/>
+          <w:szCs w:val="24"/>
+          <w:u w:val="single"/>
+        </w:rPr>
+        <w:t xml:space="preserve">nidad </w:t>
+      </w:r>
+      <w:r>
+        <w:rPr>
+          <w:rFonts w:ascii="Times New Roman" w:hAnsi="Times New Roman" w:cs="Times New Roman"/>
+          <w:sz w:val="24"/>
+          <w:szCs w:val="24"/>
+          <w:u w:val="single"/>
+        </w:rPr>
+        <w:t>A</w:t>
+      </w:r>
+      <w:r>
+        <w:rPr>
+          <w:rFonts w:ascii="Times New Roman" w:hAnsi="Times New Roman" w:cs="Times New Roman"/>
+          <w:sz w:val="24"/>
+          <w:szCs w:val="24"/>
+          <w:u w:val="single"/>
+        </w:rPr>
+        <w:t>rrendada</w:t>
+      </w:r>
+      <w:r>
+        <w:rPr>
+          <w:rFonts w:ascii="Times New Roman" w:hAnsi="Times New Roman" w:cs="Times New Roman"/>
+          <w:sz w:val="24"/>
+          <w:szCs w:val="24"/>
+        </w:rPr>
+        <w:t xml:space="preserve">” o </w:t>
+      </w:r>
+      <w:r>
+        <w:rPr>
+          <w:rFonts w:ascii="Times New Roman" w:hAnsi="Times New Roman" w:cs="Times New Roman"/>
+          <w:sz w:val="24"/>
+          <w:szCs w:val="24"/>
+        </w:rPr>
+        <w:t xml:space="preserve">el </w:t>
+      </w:r>
+      <w:r>
+        <w:rPr>
+          <w:rFonts w:ascii="Times New Roman" w:hAnsi="Times New Roman" w:cs="Times New Roman"/>
+          <w:sz w:val="24"/>
+          <w:szCs w:val="24"/>
+        </w:rPr>
+        <w:t>“</w:t>
+      </w:r>
+      <w:r>
+        <w:rPr>
+          <w:rFonts w:ascii="Times New Roman" w:hAnsi="Times New Roman" w:cs="Times New Roman"/>
+          <w:sz w:val="24"/>
+          <w:szCs w:val="24"/>
+          <w:u w:val="single"/>
+        </w:rPr>
+        <w:t>I</w:t>
+      </w:r>
+      <w:r>
+        <w:rPr>
+          <w:rFonts w:ascii="Times New Roman" w:hAnsi="Times New Roman" w:cs="Times New Roman"/>
+          <w:sz w:val="24"/>
+          <w:szCs w:val="24"/>
+          <w:u w:val="single"/>
+        </w:rPr>
+        <w:t xml:space="preserve">nmueble </w:t>
+      </w:r>
+      <w:r>
+        <w:rPr>
+          <w:rFonts w:ascii="Times New Roman" w:hAnsi="Times New Roman" w:cs="Times New Roman"/>
+          <w:sz w:val="24"/>
+          <w:szCs w:val="24"/>
+          <w:u w:val="single"/>
+        </w:rPr>
+        <w:t>A</w:t>
+      </w:r>
+      <w:r>
+        <w:rPr>
+          <w:rFonts w:ascii="Times New Roman" w:hAnsi="Times New Roman" w:cs="Times New Roman"/>
+          <w:sz w:val="24"/>
+          <w:szCs w:val="24"/>
+          <w:u w:val="single"/>
+        </w:rPr>
+        <w:t>rrendado</w:t>
+      </w:r>
+      <w:r>
+        <w:rPr>
+          <w:rFonts w:ascii="Times New Roman" w:hAnsi="Times New Roman" w:cs="Times New Roman"/>
+          <w:sz w:val="24"/>
+          <w:szCs w:val="24"/>
+        </w:rPr>
+        <w:t>”</w:t>
+      </w:r>
+      <w:r>
+        <w:rPr>
+          <w:rFonts w:ascii="Times New Roman" w:hAnsi="Times New Roman" w:cs="Times New Roman"/>
+          <w:sz w:val="24"/>
+          <w:szCs w:val="24"/>
+        </w:rPr>
+        <w:t xml:space="preserve"> o el</w:t>
+      </w:r>
+      <w:r>
+        <w:rPr>
+          <w:rFonts w:ascii="Times New Roman" w:hAnsi="Times New Roman" w:cs="Times New Roman"/>
+          <w:sz w:val="24"/>
+          <w:szCs w:val="24"/>
+        </w:rPr>
+        <w:t xml:space="preserve"> </w:t>
+      </w:r>
+      <w:r>
+        <w:rPr>
+          <w:rFonts w:ascii="Times New Roman" w:hAnsi="Times New Roman" w:cs="Times New Roman"/>
+          <w:sz w:val="24"/>
+          <w:szCs w:val="24"/>
+        </w:rPr>
+        <w:t>“</w:t>
+      </w:r>
+      <w:r>
+        <w:rPr>
+          <w:rFonts w:ascii="Times New Roman" w:hAnsi="Times New Roman" w:cs="Times New Roman"/>
+          <w:sz w:val="24"/>
+          <w:szCs w:val="24"/>
+          <w:u w:val="single"/>
+        </w:rPr>
+        <w:t>Inmueble</w:t>
+      </w:r>
+      <w:r>
+        <w:rPr>
+          <w:rFonts w:ascii="Times New Roman" w:hAnsi="Times New Roman" w:cs="Times New Roman"/>
+          <w:sz w:val="24"/>
+          <w:szCs w:val="24"/>
+        </w:rPr>
+        <w:t>”</w:t>
+      </w:r>
+      <w:r>
+        <w:rPr>
+          <w:rFonts w:ascii="Times New Roman" w:hAnsi="Times New Roman" w:cs="Times New Roman"/>
+          <w:sz w:val="24"/>
+          <w:szCs w:val="24"/>
+        </w:rPr>
+        <w:t>.</w:t>
+      </w:r>
+      <w:r>
+        <w:rPr>
+          <w:rFonts w:ascii="Times New Roman" w:hAnsi="Times New Roman" w:cs="Times New Roman"/>
+          <w:sz w:val="24"/>
+          <w:szCs w:val="24"/>
+        </w:rPr>
+        <w:t xml:space="preserve"> </w:t>
+      </w:r>
+    </w:p>
+    <w:p>
+      <w:pPr>
+        <w:spacing w:line="240" w:lineRule="auto"/>
+        <w:jc w:val="both"/>
+        <w:rPr>
+          <w:rFonts w:ascii="Times New Roman" w:hAnsi="Times New Roman" w:cs="Times New Roman"/>
+          <w:sz w:val="24"/>
+          <w:szCs w:val="24"/>
+          <w:lang w:val="es-ES_tradnl"/>
+        </w:rPr>
+      </w:pPr>
+      <w:r>
+        <w:rPr>
+          <w:rFonts w:ascii="Times New Roman" w:hAnsi="Times New Roman" w:cs="Times New Roman"/>
+          <w:sz w:val="24"/>
+          <w:szCs w:val="24"/>
+        </w:rPr>
+        <w:t>El</w:t>
+      </w:r>
+      <w:r>
+        <w:rPr>
+          <w:rFonts w:ascii="Times New Roman" w:hAnsi="Times New Roman" w:cs="Times New Roman"/>
+          <w:sz w:val="24"/>
+          <w:szCs w:val="24"/>
+        </w:rPr>
+        <w:t xml:space="preserve"> </w:t>
+      </w:r>
+      <w:r>
+        <w:rPr>
+          <w:rFonts w:ascii="Times New Roman" w:hAnsi="Times New Roman" w:cs="Times New Roman"/>
+          <w:sz w:val="24"/>
+          <w:szCs w:val="24"/>
+        </w:rPr>
+        <w:t>A</w:t>
+      </w:r>
+      <w:r>
+        <w:rPr>
+          <w:rFonts w:ascii="Times New Roman" w:hAnsi="Times New Roman" w:cs="Times New Roman"/>
+          <w:sz w:val="24"/>
+          <w:szCs w:val="24"/>
+        </w:rPr>
+        <w:t>rrendatario</w:t>
+      </w:r>
+      <w:r>
+        <w:rPr>
+          <w:rFonts w:ascii="Times New Roman" w:hAnsi="Times New Roman" w:cs="Times New Roman"/>
+          <w:sz w:val="24"/>
+          <w:szCs w:val="24"/>
+        </w:rPr>
+        <w:t xml:space="preserve"> declara conocer perfectamente la ubicación, dimensiones y demás características y condiciones del </w:t>
+      </w:r>
+      <w:r>
+        <w:rPr>
+          <w:rFonts w:ascii="Times New Roman" w:hAnsi="Times New Roman" w:cs="Times New Roman"/>
+          <w:sz w:val="24"/>
+          <w:szCs w:val="24"/>
+        </w:rPr>
+        <w:t>I</w:t>
+      </w:r>
+      <w:r>
+        <w:rPr>
+          <w:rFonts w:ascii="Times New Roman" w:hAnsi="Times New Roman" w:cs="Times New Roman"/>
+          <w:sz w:val="24"/>
+          <w:szCs w:val="24"/>
+        </w:rPr>
+        <w:t xml:space="preserve">nmueble </w:t>
+      </w:r>
+      <w:r>
+        <w:rPr>
+          <w:rFonts w:ascii="Times New Roman" w:hAnsi="Times New Roman" w:cs="Times New Roman"/>
+          <w:sz w:val="24"/>
+          <w:szCs w:val="24"/>
+        </w:rPr>
+        <w:t>A</w:t>
+      </w:r>
+      <w:r>
+        <w:rPr>
+          <w:rFonts w:ascii="Times New Roman" w:hAnsi="Times New Roman" w:cs="Times New Roman"/>
+          <w:sz w:val="24"/>
+          <w:szCs w:val="24"/>
+        </w:rPr>
+        <w:t>rrendado, renunciando a cualquier acción, reclamación o recurso por este concepto.</w:t>
+      </w:r>
+    </w:p>
+    <w:p>
+      <w:pPr>
+        <w:spacing w:line="240" w:lineRule="auto"/>
+        <w:jc w:val="both"/>
+        <w:rPr>
+          <w:rFonts w:ascii="Times New Roman" w:hAnsi="Times New Roman" w:cs="Times New Roman"/>
+          <w:b/>
+          <w:sz w:val="24"/>
+          <w:szCs w:val="24"/>
+        </w:rPr>
+      </w:pPr>
+      <w:r>
+        <w:rPr>
+          <w:rFonts w:ascii="Times New Roman" w:hAnsi="Times New Roman" w:cs="Times New Roman"/>
+          <w:b/>
+          <w:sz w:val="24"/>
+          <w:szCs w:val="24"/>
+          <w:u w:val="single"/>
+        </w:rPr>
+        <w:t>TERCERO</w:t>
+      </w:r>
+      <w:r>
+        <w:rPr>
+          <w:rFonts w:ascii="Times New Roman" w:hAnsi="Times New Roman" w:cs="Times New Roman"/>
+          <w:b/>
+          <w:sz w:val="24"/>
+          <w:szCs w:val="24"/>
+        </w:rPr>
+        <w:t xml:space="preserve">: </w:t>
+      </w:r>
+      <w:r>
+        <w:rPr>
+          <w:rFonts w:ascii="Times New Roman" w:hAnsi="Times New Roman" w:cs="Times New Roman"/>
+          <w:b/>
+          <w:sz w:val="24"/>
+          <w:szCs w:val="24"/>
+        </w:rPr>
+        <w:t>Autorizaciones y permisos.</w:t>
+      </w:r>
+    </w:p>
+    <w:p>
+      <w:pPr>
+        <w:spacing w:line="240" w:lineRule="auto"/>
+        <w:jc w:val="both"/>
+        <w:rPr>
+          <w:rFonts w:ascii="Times New Roman" w:hAnsi="Times New Roman" w:cs="Times New Roman"/>
+          <w:sz w:val="24"/>
+          <w:szCs w:val="24"/>
+        </w:rPr>
+      </w:pPr>
+      <w:r>
+        <w:rPr>
+          <w:rFonts w:ascii="Times New Roman" w:hAnsi="Times New Roman" w:cs="Times New Roman"/>
+          <w:sz w:val="24"/>
+          <w:szCs w:val="24"/>
+        </w:rPr>
+        <w:t xml:space="preserve">Se deja constancia que la tramitación y obtención de patentes, autorizaciones, certificados y permisos por parte de la autoridad es de exclusiva responsabilidad del </w:t>
+      </w:r>
+      <w:r>
+        <w:rPr>
+          <w:rFonts w:ascii="Times New Roman" w:hAnsi="Times New Roman" w:cs="Times New Roman"/>
+          <w:sz w:val="24"/>
+          <w:szCs w:val="24"/>
+        </w:rPr>
+        <w:t>A</w:t>
+      </w:r>
+      <w:r>
+        <w:rPr>
+          <w:rFonts w:ascii="Times New Roman" w:hAnsi="Times New Roman" w:cs="Times New Roman"/>
+          <w:sz w:val="24"/>
+          <w:szCs w:val="24"/>
+        </w:rPr>
+        <w:t xml:space="preserve">rrendatario, </w:t>
+      </w:r>
+      <w:r>
+        <w:rPr>
+          <w:rFonts w:ascii="Times New Roman" w:hAnsi="Times New Roman" w:cs="Times New Roman"/>
+          <w:sz w:val="24"/>
+          <w:szCs w:val="24"/>
+        </w:rPr>
+        <w:t>como,</w:t>
+      </w:r>
+      <w:r>
+        <w:rPr>
+          <w:rFonts w:ascii="Times New Roman" w:hAnsi="Times New Roman" w:cs="Times New Roman"/>
+          <w:sz w:val="24"/>
+          <w:szCs w:val="24"/>
+        </w:rPr>
+        <w:t xml:space="preserve"> asimismo, la documentación necesaria para la obtención de los mismos. La falta o la imposibilidad de obtener las autorizaciones, permisos o patentes necesarios para el desarrollo de la actividad económica del </w:t>
+      </w:r>
+      <w:r>
+        <w:rPr>
+          <w:rFonts w:ascii="Times New Roman" w:hAnsi="Times New Roman" w:cs="Times New Roman"/>
+          <w:sz w:val="24"/>
+          <w:szCs w:val="24"/>
+        </w:rPr>
+        <w:t>A</w:t>
+      </w:r>
+      <w:r>
+        <w:rPr>
+          <w:rFonts w:ascii="Times New Roman" w:hAnsi="Times New Roman" w:cs="Times New Roman"/>
+          <w:sz w:val="24"/>
+          <w:szCs w:val="24"/>
+        </w:rPr>
+        <w:t xml:space="preserve">rrendatario, no dará derecho a este último </w:t>
+      </w:r>
+      <w:r>
+        <w:rPr>
+          <w:rFonts w:ascii="Times New Roman" w:hAnsi="Times New Roman" w:cs="Times New Roman"/>
+          <w:sz w:val="24"/>
+          <w:szCs w:val="24"/>
+        </w:rPr>
+        <w:t>par</w:t>
+      </w:r>
+      <w:r>
+        <w:rPr>
+          <w:rFonts w:ascii="Times New Roman" w:hAnsi="Times New Roman" w:cs="Times New Roman"/>
+          <w:sz w:val="24"/>
+          <w:szCs w:val="24"/>
+        </w:rPr>
+        <w:t>a solicitar el término anticipado del contrato ni derecho a indemnización alguna.</w:t>
+      </w:r>
+    </w:p>
+    <w:p>
+      <w:pPr>
+        <w:spacing w:line="240" w:lineRule="auto"/>
+        <w:jc w:val="both"/>
+        <w:rPr>
+          <w:rFonts w:ascii="Times New Roman" w:hAnsi="Times New Roman" w:cs="Times New Roman"/>
+          <w:b/>
+          <w:sz w:val="24"/>
+          <w:szCs w:val="24"/>
+        </w:rPr>
+      </w:pPr>
+      <w:r>
+        <w:rPr>
+          <w:rFonts w:ascii="Times New Roman" w:hAnsi="Times New Roman" w:cs="Times New Roman"/>
+          <w:sz w:val="24"/>
+          <w:szCs w:val="24"/>
+        </w:rPr>
+        <w:t>Se deja constancia que toda tramitación, instalación, obra, derechos, tasas, honorarios, accesorios, artefactos</w:t>
+      </w:r>
+      <w:r>
+        <w:rPr>
+          <w:rFonts w:ascii="Times New Roman" w:hAnsi="Times New Roman" w:cs="Times New Roman"/>
+          <w:sz w:val="24"/>
+          <w:szCs w:val="24"/>
+        </w:rPr>
+        <w:t>, estructuras, etcétera que pu</w:t>
+      </w:r>
+      <w:r>
+        <w:rPr>
+          <w:rFonts w:ascii="Times New Roman" w:hAnsi="Times New Roman" w:cs="Times New Roman"/>
+          <w:sz w:val="24"/>
+          <w:szCs w:val="24"/>
+        </w:rPr>
+        <w:t>edan</w:t>
+      </w:r>
+      <w:r>
+        <w:rPr>
+          <w:rFonts w:ascii="Times New Roman" w:hAnsi="Times New Roman" w:cs="Times New Roman"/>
+          <w:sz w:val="24"/>
+          <w:szCs w:val="24"/>
+        </w:rPr>
+        <w:t xml:space="preserve"> producirse o requerirse serán de cargo, responsabilidad y costo exclusivo de</w:t>
+      </w:r>
+      <w:r>
+        <w:rPr>
+          <w:rFonts w:ascii="Times New Roman" w:hAnsi="Times New Roman" w:cs="Times New Roman"/>
+          <w:sz w:val="24"/>
+          <w:szCs w:val="24"/>
+        </w:rPr>
+        <w:t xml:space="preserve"> </w:t>
       </w:r>
       <w:r>
         <w:rPr>
@@ -1770,35 +2396,16 @@
           <w:rFonts w:ascii="Times New Roman" w:hAnsi="Times New Roman" w:cs="Times New Roman"/>
           <w:sz w:val="24"/>
           <w:szCs w:val="24"/>
-          <w:highlight w:val="yellow"/>
-        </w:rPr>
-        <w:t>D</w:t>
-      </w:r>
-      <w:r>
-        <w:rPr>
-          <w:rFonts w:ascii="Times New Roman" w:hAnsi="Times New Roman" w:cs="Times New Roman"/>
-          <w:sz w:val="24"/>
-          <w:szCs w:val="24"/>
-          <w:highlight w:val="yellow"/>
-        </w:rPr>
-        <w:t xml:space="preserve">803 </w:t>
-      </w:r>
-      <w:r>
-        <w:rPr>
-          <w:rFonts w:ascii="Times New Roman" w:hAnsi="Times New Roman" w:cs="Times New Roman"/>
-          <w:sz w:val="24"/>
-          <w:szCs w:val="24"/>
-        </w:rPr>
-        <w:t xml:space="preserve">y </w:t>
-      </w:r>
-      <w:r>
-        <w:rPr>
-          <w:rFonts w:ascii="Times New Roman" w:hAnsi="Times New Roman" w:cs="Times New Roman"/>
-          <w:sz w:val="24"/>
-          <w:szCs w:val="24"/>
-          <w:highlight w:val="yellow"/>
-        </w:rPr>
-        <w:t>D802</w:t>
+        </w:rPr>
+        <w:t>A</w:t>
+      </w:r>
+      <w:r>
+        <w:rPr>
+          <w:rFonts w:ascii="Times New Roman" w:hAnsi="Times New Roman" w:cs="Times New Roman"/>
+          <w:sz w:val="24"/>
+          <w:szCs w:val="24"/>
+        </w:rPr>
+        <w:t>rrendataria.</w:t>
       </w:r>
     </w:p>
     <w:p>
@@ -1807,45 +2414,37 @@
         <w:jc w:val="both"/>
         <w:rPr>
           <w:rFonts w:ascii="Times New Roman" w:hAnsi="Times New Roman" w:cs="Times New Roman"/>
-          <w:sz w:val="24"/>
-          <w:szCs w:val="24"/>
-        </w:rPr>
-      </w:pPr>
-      <w:r>
-        <w:rPr>
-          <w:rFonts w:ascii="Times New Roman" w:hAnsi="Times New Roman" w:cs="Times New Roman"/>
-          <w:sz w:val="24"/>
-          <w:szCs w:val="24"/>
-        </w:rPr>
-        <w:t>D</w:t>
-      </w:r>
-      <w:r>
-        <w:rPr>
-          <w:rFonts w:ascii="Times New Roman" w:hAnsi="Times New Roman" w:cs="Times New Roman"/>
-          <w:sz w:val="24"/>
-          <w:szCs w:val="24"/>
-        </w:rPr>
-        <w:t>irección de Obras</w:t>
-      </w:r>
-      <w:r>
-        <w:rPr>
-          <w:rFonts w:ascii="Times New Roman" w:hAnsi="Times New Roman" w:cs="Times New Roman"/>
-          <w:sz w:val="24"/>
-          <w:szCs w:val="24"/>
-        </w:rPr>
-        <w:t xml:space="preserve"> Municipales</w:t>
-      </w:r>
-      <w:r>
-        <w:rPr>
-          <w:rFonts w:ascii="Times New Roman" w:hAnsi="Times New Roman" w:cs="Times New Roman"/>
-          <w:sz w:val="24"/>
-          <w:szCs w:val="24"/>
-        </w:rPr>
-        <w:t xml:space="preserve"> de</w:t>
-      </w:r>
-      <w:r>
-        <w:rPr>
-          <w:rFonts w:ascii="Times New Roman" w:hAnsi="Times New Roman" w:cs="Times New Roman"/>
+          <w:b/>
+          <w:sz w:val="24"/>
+          <w:szCs w:val="24"/>
+        </w:rPr>
+      </w:pPr>
+      <w:r>
+        <w:rPr>
+          <w:rFonts w:ascii="Times New Roman" w:hAnsi="Times New Roman" w:cs="Times New Roman"/>
+          <w:b/>
+          <w:color w:val="000000" w:themeColor="text1"/>
+          <w:sz w:val="24"/>
+          <w:szCs w:val="24"/>
+          <w:u w:val="single"/>
+        </w:rPr>
+        <w:t>CUARTO</w:t>
+      </w:r>
+      <w:r>
+        <w:rPr>
+          <w:rFonts w:ascii="Times New Roman" w:hAnsi="Times New Roman" w:cs="Times New Roman"/>
+          <w:b/>
+          <w:color w:val="000000" w:themeColor="text1"/>
+          <w:sz w:val="24"/>
+          <w:szCs w:val="24"/>
+        </w:rPr>
+        <w:t>:</w:t>
+      </w:r>
+      <w:r>
+        <w:rPr>
+          <w:rFonts w:ascii="Times New Roman" w:hAnsi="Times New Roman" w:cs="Times New Roman"/>
+          <w:b/>
+          <w:color w:val="000000" w:themeColor="text1"/>
           <w:sz w:val="24"/>
           <w:szCs w:val="24"/>
         </w:rPr>
@@ -1854,276 +2453,39 @@
       <w:r>
         <w:rPr>
           <w:rFonts w:ascii="Times New Roman" w:hAnsi="Times New Roman" w:cs="Times New Roman"/>
-          <w:sz w:val="24"/>
-          <w:szCs w:val="24"/>
-        </w:rPr>
-        <w:t xml:space="preserve">la Ilustre Municipalidad de </w:t>
-      </w:r>
-      <w:r>
-        <w:rPr>
-          <w:rFonts w:ascii="Times New Roman" w:hAnsi="Times New Roman" w:cs="Times New Roman"/>
-          <w:sz w:val="24"/>
-          <w:szCs w:val="24"/>
-        </w:rPr>
-        <w:t>Las Condes</w:t>
-      </w:r>
-      <w:r>
-        <w:rPr>
-          <w:rFonts w:ascii="Times New Roman" w:hAnsi="Times New Roman" w:cs="Times New Roman"/>
-          <w:sz w:val="24"/>
-          <w:szCs w:val="24"/>
-        </w:rPr>
-        <w:t xml:space="preserve">, </w:t>
-      </w:r>
-      <w:r>
-        <w:rPr>
-          <w:rFonts w:ascii="Times New Roman" w:hAnsi="Times New Roman" w:cs="Times New Roman"/>
-          <w:sz w:val="24"/>
-          <w:szCs w:val="24"/>
-        </w:rPr>
-        <w:t>la que se entrega</w:t>
-      </w:r>
-      <w:r>
-        <w:rPr>
-          <w:rFonts w:ascii="Times New Roman" w:hAnsi="Times New Roman" w:cs="Times New Roman"/>
-          <w:sz w:val="24"/>
-          <w:szCs w:val="24"/>
-        </w:rPr>
-        <w:t xml:space="preserve"> y arrienda </w:t>
-      </w:r>
-      <w:r>
-        <w:rPr>
-          <w:rFonts w:ascii="Times New Roman" w:hAnsi="Times New Roman" w:cs="Times New Roman"/>
-          <w:sz w:val="24"/>
-          <w:szCs w:val="24"/>
-        </w:rPr>
-        <w:t>habilitada</w:t>
-      </w:r>
-      <w:r>
-        <w:rPr>
-          <w:rFonts w:ascii="Times New Roman" w:hAnsi="Times New Roman" w:cs="Times New Roman"/>
-          <w:sz w:val="24"/>
-          <w:szCs w:val="24"/>
-        </w:rPr>
-        <w:t xml:space="preserve"> y amoblada con los bienes indicados en el Anexo 1</w:t>
-      </w:r>
-      <w:r>
-        <w:rPr>
-          <w:rFonts w:ascii="Times New Roman" w:hAnsi="Times New Roman" w:cs="Times New Roman"/>
-          <w:sz w:val="24"/>
-          <w:szCs w:val="24"/>
-        </w:rPr>
-        <w:t xml:space="preserve">, </w:t>
-      </w:r>
-      <w:r>
-        <w:rPr>
-          <w:rFonts w:ascii="Times New Roman" w:hAnsi="Times New Roman" w:cs="Times New Roman"/>
-          <w:sz w:val="24"/>
-          <w:szCs w:val="24"/>
-        </w:rPr>
-        <w:t>en adelante</w:t>
-      </w:r>
-      <w:r>
-        <w:rPr>
-          <w:rFonts w:ascii="Times New Roman" w:hAnsi="Times New Roman" w:cs="Times New Roman"/>
-          <w:sz w:val="24"/>
-          <w:szCs w:val="24"/>
-        </w:rPr>
-        <w:t xml:space="preserve"> </w:t>
-      </w:r>
-      <w:r>
-        <w:rPr>
-          <w:rFonts w:ascii="Times New Roman" w:hAnsi="Times New Roman" w:cs="Times New Roman"/>
-          <w:sz w:val="24"/>
-          <w:szCs w:val="24"/>
-        </w:rPr>
-        <w:t xml:space="preserve">denominadas </w:t>
-      </w:r>
-      <w:r>
-        <w:rPr>
-          <w:rFonts w:ascii="Times New Roman" w:hAnsi="Times New Roman" w:cs="Times New Roman"/>
-          <w:sz w:val="24"/>
-          <w:szCs w:val="24"/>
-        </w:rPr>
-        <w:t>la</w:t>
-      </w:r>
-      <w:r>
-        <w:rPr>
-          <w:rFonts w:ascii="Times New Roman" w:hAnsi="Times New Roman" w:cs="Times New Roman"/>
-          <w:sz w:val="24"/>
-          <w:szCs w:val="24"/>
-        </w:rPr>
-        <w:t xml:space="preserve"> </w:t>
-      </w:r>
-      <w:r>
-        <w:rPr>
-          <w:rFonts w:ascii="Times New Roman" w:hAnsi="Times New Roman" w:cs="Times New Roman"/>
-          <w:sz w:val="24"/>
-          <w:szCs w:val="24"/>
-        </w:rPr>
-        <w:t>“</w:t>
-      </w:r>
-      <w:r>
-        <w:rPr>
-          <w:rFonts w:ascii="Times New Roman" w:hAnsi="Times New Roman" w:cs="Times New Roman"/>
-          <w:sz w:val="24"/>
-          <w:szCs w:val="24"/>
-          <w:u w:val="single"/>
-        </w:rPr>
-        <w:t>U</w:t>
-      </w:r>
-      <w:r>
-        <w:rPr>
-          <w:rFonts w:ascii="Times New Roman" w:hAnsi="Times New Roman" w:cs="Times New Roman"/>
-          <w:sz w:val="24"/>
-          <w:szCs w:val="24"/>
-          <w:u w:val="single"/>
-        </w:rPr>
-        <w:t xml:space="preserve">nidad </w:t>
-      </w:r>
-      <w:r>
-        <w:rPr>
-          <w:rFonts w:ascii="Times New Roman" w:hAnsi="Times New Roman" w:cs="Times New Roman"/>
-          <w:sz w:val="24"/>
-          <w:szCs w:val="24"/>
-          <w:u w:val="single"/>
-        </w:rPr>
-        <w:t>A</w:t>
-      </w:r>
-      <w:r>
-        <w:rPr>
-          <w:rFonts w:ascii="Times New Roman" w:hAnsi="Times New Roman" w:cs="Times New Roman"/>
-          <w:sz w:val="24"/>
-          <w:szCs w:val="24"/>
-          <w:u w:val="single"/>
-        </w:rPr>
-        <w:t>rrendada</w:t>
-      </w:r>
-      <w:r>
-        <w:rPr>
-          <w:rFonts w:ascii="Times New Roman" w:hAnsi="Times New Roman" w:cs="Times New Roman"/>
-          <w:sz w:val="24"/>
-          <w:szCs w:val="24"/>
-        </w:rPr>
-        <w:t xml:space="preserve">” o </w:t>
-      </w:r>
-      <w:r>
-        <w:rPr>
-          <w:rFonts w:ascii="Times New Roman" w:hAnsi="Times New Roman" w:cs="Times New Roman"/>
-          <w:sz w:val="24"/>
-          <w:szCs w:val="24"/>
-        </w:rPr>
-        <w:t xml:space="preserve">el </w:t>
-      </w:r>
-      <w:r>
-        <w:rPr>
-          <w:rFonts w:ascii="Times New Roman" w:hAnsi="Times New Roman" w:cs="Times New Roman"/>
-          <w:sz w:val="24"/>
-          <w:szCs w:val="24"/>
-        </w:rPr>
-        <w:t>“</w:t>
-      </w:r>
-      <w:r>
-        <w:rPr>
-          <w:rFonts w:ascii="Times New Roman" w:hAnsi="Times New Roman" w:cs="Times New Roman"/>
-          <w:sz w:val="24"/>
-          <w:szCs w:val="24"/>
-          <w:u w:val="single"/>
-        </w:rPr>
-        <w:t>I</w:t>
-      </w:r>
-      <w:r>
-        <w:rPr>
-          <w:rFonts w:ascii="Times New Roman" w:hAnsi="Times New Roman" w:cs="Times New Roman"/>
-          <w:sz w:val="24"/>
-          <w:szCs w:val="24"/>
-          <w:u w:val="single"/>
-        </w:rPr>
-        <w:t xml:space="preserve">nmueble </w:t>
-      </w:r>
-      <w:r>
-        <w:rPr>
-          <w:rFonts w:ascii="Times New Roman" w:hAnsi="Times New Roman" w:cs="Times New Roman"/>
-          <w:sz w:val="24"/>
-          <w:szCs w:val="24"/>
-          <w:u w:val="single"/>
-        </w:rPr>
-        <w:t>A</w:t>
-      </w:r>
-      <w:r>
-        <w:rPr>
-          <w:rFonts w:ascii="Times New Roman" w:hAnsi="Times New Roman" w:cs="Times New Roman"/>
-          <w:sz w:val="24"/>
-          <w:szCs w:val="24"/>
-          <w:u w:val="single"/>
-        </w:rPr>
-        <w:t>rrendado</w:t>
-      </w:r>
-      <w:r>
-        <w:rPr>
-          <w:rFonts w:ascii="Times New Roman" w:hAnsi="Times New Roman" w:cs="Times New Roman"/>
-          <w:sz w:val="24"/>
-          <w:szCs w:val="24"/>
-        </w:rPr>
-        <w:t>”</w:t>
-      </w:r>
-      <w:r>
-        <w:rPr>
-          <w:rFonts w:ascii="Times New Roman" w:hAnsi="Times New Roman" w:cs="Times New Roman"/>
-          <w:sz w:val="24"/>
-          <w:szCs w:val="24"/>
-        </w:rPr>
-        <w:t xml:space="preserve"> o el</w:t>
-      </w:r>
-      <w:r>
-        <w:rPr>
-          <w:rFonts w:ascii="Times New Roman" w:hAnsi="Times New Roman" w:cs="Times New Roman"/>
-          <w:sz w:val="24"/>
-          <w:szCs w:val="24"/>
-        </w:rPr>
-        <w:t xml:space="preserve"> </w:t>
-      </w:r>
-      <w:r>
-        <w:rPr>
-          <w:rFonts w:ascii="Times New Roman" w:hAnsi="Times New Roman" w:cs="Times New Roman"/>
-          <w:sz w:val="24"/>
-          <w:szCs w:val="24"/>
-        </w:rPr>
-        <w:t>“</w:t>
-      </w:r>
-      <w:r>
-        <w:rPr>
-          <w:rFonts w:ascii="Times New Roman" w:hAnsi="Times New Roman" w:cs="Times New Roman"/>
-          <w:sz w:val="24"/>
-          <w:szCs w:val="24"/>
-          <w:u w:val="single"/>
-        </w:rPr>
-        <w:t>Inmueble</w:t>
-      </w:r>
-      <w:r>
-        <w:rPr>
-          <w:rFonts w:ascii="Times New Roman" w:hAnsi="Times New Roman" w:cs="Times New Roman"/>
-          <w:sz w:val="24"/>
-          <w:szCs w:val="24"/>
-        </w:rPr>
-        <w:t>”</w:t>
-      </w:r>
-      <w:r>
-        <w:rPr>
-          <w:rFonts w:ascii="Times New Roman" w:hAnsi="Times New Roman" w:cs="Times New Roman"/>
+          <w:b/>
+          <w:sz w:val="24"/>
+          <w:szCs w:val="24"/>
+        </w:rPr>
+        <w:t>Vigencia y d</w:t>
+      </w:r>
+      <w:r>
+        <w:rPr>
+          <w:rFonts w:ascii="Times New Roman" w:hAnsi="Times New Roman" w:cs="Times New Roman"/>
+          <w:b/>
+          <w:sz w:val="24"/>
+          <w:szCs w:val="24"/>
+        </w:rPr>
+        <w:t>uración</w:t>
+      </w:r>
+      <w:r>
+        <w:rPr>
+          <w:rFonts w:ascii="Times New Roman" w:hAnsi="Times New Roman" w:cs="Times New Roman"/>
+          <w:b/>
+          <w:sz w:val="24"/>
+          <w:szCs w:val="24"/>
+        </w:rPr>
+        <w:t xml:space="preserve"> del contrato</w:t>
+      </w:r>
+      <w:r>
+        <w:rPr>
+          <w:rFonts w:ascii="Times New Roman" w:hAnsi="Times New Roman" w:cs="Times New Roman"/>
+          <w:b/>
           <w:sz w:val="24"/>
           <w:szCs w:val="24"/>
         </w:rPr>
         <w:t>.</w:t>
       </w:r>
-      <w:r>
-        <w:rPr>
-          <w:rFonts w:ascii="Times New Roman" w:hAnsi="Times New Roman" w:cs="Times New Roman"/>
-          <w:sz w:val="24"/>
-          <w:szCs w:val="24"/>
-        </w:rPr>
-        <w:t xml:space="preserve"> </w:t>
-      </w:r>
     </w:p>
     <w:p>
       <w:pPr>
@@ -2133,377 +2495,15 @@
           <w:rFonts w:ascii="Times New Roman" w:hAnsi="Times New Roman" w:cs="Times New Roman"/>
           <w:sz w:val="24"/>
           <w:szCs w:val="24"/>
-          <w:lang w:val="es-ES_tradnl"/>
-        </w:rPr>
-      </w:pPr>
-      <w:r>
-        <w:rPr>
-          <w:rFonts w:ascii="Times New Roman" w:hAnsi="Times New Roman" w:cs="Times New Roman"/>
-          <w:sz w:val="24"/>
-          <w:szCs w:val="24"/>
-        </w:rPr>
-        <w:t>El</w:t>
-      </w:r>
-      <w:r>
-        <w:rPr>
-          <w:rFonts w:ascii="Times New Roman" w:hAnsi="Times New Roman" w:cs="Times New Roman"/>
-          <w:sz w:val="24"/>
-          <w:szCs w:val="24"/>
-        </w:rPr>
-        <w:t xml:space="preserve"> </w:t>
-      </w:r>
-      <w:r>
-        <w:rPr>
-          <w:rFonts w:ascii="Times New Roman" w:hAnsi="Times New Roman" w:cs="Times New Roman"/>
-          <w:sz w:val="24"/>
-          <w:szCs w:val="24"/>
-        </w:rPr>
-        <w:t>A</w:t>
-      </w:r>
-      <w:r>
-        <w:rPr>
-          <w:rFonts w:ascii="Times New Roman" w:hAnsi="Times New Roman" w:cs="Times New Roman"/>
-          <w:sz w:val="24"/>
-          <w:szCs w:val="24"/>
-        </w:rPr>
-        <w:t>rrendatario</w:t>
-      </w:r>
-      <w:r>
-        <w:rPr>
-          <w:rFonts w:ascii="Times New Roman" w:hAnsi="Times New Roman" w:cs="Times New Roman"/>
-          <w:sz w:val="24"/>
-          <w:szCs w:val="24"/>
-        </w:rPr>
-        <w:t xml:space="preserve"> declara conocer perfectamente la ubicación, dimensiones y demás características y condiciones del </w:t>
-      </w:r>
-      <w:r>
-        <w:rPr>
-          <w:rFonts w:ascii="Times New Roman" w:hAnsi="Times New Roman" w:cs="Times New Roman"/>
-          <w:sz w:val="24"/>
-          <w:szCs w:val="24"/>
-        </w:rPr>
-        <w:t>I</w:t>
-      </w:r>
-      <w:r>
-        <w:rPr>
-          <w:rFonts w:ascii="Times New Roman" w:hAnsi="Times New Roman" w:cs="Times New Roman"/>
-          <w:sz w:val="24"/>
-          <w:szCs w:val="24"/>
-        </w:rPr>
-        <w:t xml:space="preserve">nmueble </w:t>
-      </w:r>
-      <w:r>
-        <w:rPr>
-          <w:rFonts w:ascii="Times New Roman" w:hAnsi="Times New Roman" w:cs="Times New Roman"/>
-          <w:sz w:val="24"/>
-          <w:szCs w:val="24"/>
-        </w:rPr>
-        <w:t>A</w:t>
-      </w:r>
-      <w:r>
-        <w:rPr>
-          <w:rFonts w:ascii="Times New Roman" w:hAnsi="Times New Roman" w:cs="Times New Roman"/>
-          <w:sz w:val="24"/>
-          <w:szCs w:val="24"/>
-        </w:rPr>
-        <w:t>rrendado, renunciando a cualquier acción, reclamación o recurso por este concepto.</w:t>
-      </w:r>
-    </w:p>
-    <w:p>
-      <w:pPr>
-        <w:spacing w:line="240" w:lineRule="auto"/>
-        <w:jc w:val="both"/>
-        <w:rPr>
-          <w:rFonts w:ascii="Times New Roman" w:hAnsi="Times New Roman" w:cs="Times New Roman"/>
-          <w:b/>
-          <w:sz w:val="24"/>
-          <w:szCs w:val="24"/>
-        </w:rPr>
-      </w:pPr>
-      <w:r>
-        <w:rPr>
-          <w:rFonts w:ascii="Times New Roman" w:hAnsi="Times New Roman" w:cs="Times New Roman"/>
-          <w:b/>
-          <w:sz w:val="24"/>
-          <w:szCs w:val="24"/>
-          <w:u w:val="single"/>
-        </w:rPr>
-        <w:t>TERCERO</w:t>
-      </w:r>
-      <w:r>
-        <w:rPr>
-          <w:rFonts w:ascii="Times New Roman" w:hAnsi="Times New Roman" w:cs="Times New Roman"/>
-          <w:b/>
-          <w:sz w:val="24"/>
-          <w:szCs w:val="24"/>
-        </w:rPr>
-        <w:t xml:space="preserve">: </w:t>
-      </w:r>
-      <w:r>
-        <w:rPr>
-          <w:rFonts w:ascii="Times New Roman" w:hAnsi="Times New Roman" w:cs="Times New Roman"/>
-          <w:b/>
-          <w:sz w:val="24"/>
-          <w:szCs w:val="24"/>
-        </w:rPr>
-        <w:t>Autorizaciones y permisos.</w:t>
-      </w:r>
-    </w:p>
-    <w:p>
-      <w:pPr>
-        <w:spacing w:line="240" w:lineRule="auto"/>
-        <w:jc w:val="both"/>
-        <w:rPr>
-          <w:rFonts w:ascii="Times New Roman" w:hAnsi="Times New Roman" w:cs="Times New Roman"/>
-          <w:sz w:val="24"/>
-          <w:szCs w:val="24"/>
-        </w:rPr>
-      </w:pPr>
-      <w:r>
-        <w:rPr>
-          <w:rFonts w:ascii="Times New Roman" w:hAnsi="Times New Roman" w:cs="Times New Roman"/>
-          <w:sz w:val="24"/>
-          <w:szCs w:val="24"/>
-        </w:rPr>
-        <w:t xml:space="preserve">Se deja constancia que la tramitación y obtención de patentes, autorizaciones, certificados y permisos por parte de la autoridad es de exclusiva responsabilidad del </w:t>
-      </w:r>
-      <w:r>
-        <w:rPr>
-          <w:rFonts w:ascii="Times New Roman" w:hAnsi="Times New Roman" w:cs="Times New Roman"/>
-          <w:sz w:val="24"/>
-          <w:szCs w:val="24"/>
-        </w:rPr>
-        <w:t>A</w:t>
-      </w:r>
-      <w:r>
-        <w:rPr>
-          <w:rFonts w:ascii="Times New Roman" w:hAnsi="Times New Roman" w:cs="Times New Roman"/>
-          <w:sz w:val="24"/>
-          <w:szCs w:val="24"/>
-        </w:rPr>
-        <w:t xml:space="preserve">rrendatario, </w:t>
-      </w:r>
-      <w:r>
-        <w:rPr>
-          <w:rFonts w:ascii="Times New Roman" w:hAnsi="Times New Roman" w:cs="Times New Roman"/>
-          <w:sz w:val="24"/>
-          <w:szCs w:val="24"/>
-        </w:rPr>
-        <w:t>como,</w:t>
-      </w:r>
-      <w:r>
-        <w:rPr>
-          <w:rFonts w:ascii="Times New Roman" w:hAnsi="Times New Roman" w:cs="Times New Roman"/>
-          <w:sz w:val="24"/>
-          <w:szCs w:val="24"/>
-        </w:rPr>
-        <w:t xml:space="preserve"> asimismo, la documentación necesaria para la obtención de los mismos. La falta o la imposibilidad de obtener las autorizaciones, permisos o patentes necesarios para el desarrollo de la actividad económica del </w:t>
-      </w:r>
-      <w:r>
-        <w:rPr>
-          <w:rFonts w:ascii="Times New Roman" w:hAnsi="Times New Roman" w:cs="Times New Roman"/>
-          <w:sz w:val="24"/>
-          <w:szCs w:val="24"/>
-        </w:rPr>
-        <w:t>A</w:t>
-      </w:r>
-      <w:r>
-        <w:rPr>
-          <w:rFonts w:ascii="Times New Roman" w:hAnsi="Times New Roman" w:cs="Times New Roman"/>
-          <w:sz w:val="24"/>
-          <w:szCs w:val="24"/>
-        </w:rPr>
-        <w:t xml:space="preserve">rrendatario, no dará derecho a este último </w:t>
-      </w:r>
-      <w:r>
-        <w:rPr>
-          <w:rFonts w:ascii="Times New Roman" w:hAnsi="Times New Roman" w:cs="Times New Roman"/>
-          <w:sz w:val="24"/>
-          <w:szCs w:val="24"/>
-        </w:rPr>
-        <w:t>par</w:t>
-      </w:r>
-      <w:r>
-        <w:rPr>
-          <w:rFonts w:ascii="Times New Roman" w:hAnsi="Times New Roman" w:cs="Times New Roman"/>
-          <w:sz w:val="24"/>
-          <w:szCs w:val="24"/>
-        </w:rPr>
-        <w:t>a solicitar el término anticipado del contrato ni derecho a indemnización alguna.</w:t>
-      </w:r>
-    </w:p>
-    <w:p>
-      <w:pPr>
-        <w:spacing w:line="240" w:lineRule="auto"/>
-        <w:jc w:val="both"/>
-        <w:rPr>
-          <w:rFonts w:ascii="Times New Roman" w:hAnsi="Times New Roman" w:cs="Times New Roman"/>
-          <w:b/>
-          <w:sz w:val="24"/>
-          <w:szCs w:val="24"/>
-        </w:rPr>
-      </w:pPr>
-      <w:r>
-        <w:rPr>
-          <w:rFonts w:ascii="Times New Roman" w:hAnsi="Times New Roman" w:cs="Times New Roman"/>
-          <w:sz w:val="24"/>
-          <w:szCs w:val="24"/>
-        </w:rPr>
-        <w:t>Se deja constancia que toda tramitación, instalación, obra, derechos, tasas, honorarios, accesorios, artefactos</w:t>
-      </w:r>
-      <w:r>
-        <w:rPr>
-          <w:rFonts w:ascii="Times New Roman" w:hAnsi="Times New Roman" w:cs="Times New Roman"/>
-          <w:sz w:val="24"/>
-          <w:szCs w:val="24"/>
-        </w:rPr>
-        <w:t>, estructuras, etcétera que pu</w:t>
-      </w:r>
-      <w:r>
-        <w:rPr>
-          <w:rFonts w:ascii="Times New Roman" w:hAnsi="Times New Roman" w:cs="Times New Roman"/>
-          <w:sz w:val="24"/>
-          <w:szCs w:val="24"/>
-        </w:rPr>
-        <w:t>edan</w:t>
-      </w:r>
-      <w:r>
-        <w:rPr>
-          <w:rFonts w:ascii="Times New Roman" w:hAnsi="Times New Roman" w:cs="Times New Roman"/>
-          <w:sz w:val="24"/>
-          <w:szCs w:val="24"/>
-        </w:rPr>
-        <w:t xml:space="preserve"> producirse o requerirse serán de cargo, responsabilidad y costo exclusivo de</w:t>
-      </w:r>
-      <w:r>
-        <w:rPr>
-          <w:rFonts w:ascii="Times New Roman" w:hAnsi="Times New Roman" w:cs="Times New Roman"/>
-          <w:sz w:val="24"/>
-          <w:szCs w:val="24"/>
-        </w:rPr>
-        <w:t xml:space="preserve"> </w:t>
-      </w:r>
-      <w:r>
-        <w:rPr>
-          <w:rFonts w:ascii="Times New Roman" w:hAnsi="Times New Roman" w:cs="Times New Roman"/>
-          <w:sz w:val="24"/>
-          <w:szCs w:val="24"/>
-        </w:rPr>
-        <w:t xml:space="preserve">la </w:t>
-      </w:r>
-      <w:r>
-        <w:rPr>
-          <w:rFonts w:ascii="Times New Roman" w:hAnsi="Times New Roman" w:cs="Times New Roman"/>
-          <w:sz w:val="24"/>
-          <w:szCs w:val="24"/>
-        </w:rPr>
-        <w:t>A</w:t>
-      </w:r>
-      <w:r>
-        <w:rPr>
-          <w:rFonts w:ascii="Times New Roman" w:hAnsi="Times New Roman" w:cs="Times New Roman"/>
-          <w:sz w:val="24"/>
-          <w:szCs w:val="24"/>
-        </w:rPr>
-        <w:t>rrendataria.</w:t>
-      </w:r>
-    </w:p>
-    <w:p>
-      <w:pPr>
-        <w:spacing w:line="240" w:lineRule="auto"/>
-        <w:jc w:val="both"/>
-        <w:rPr>
-          <w:rFonts w:ascii="Times New Roman" w:hAnsi="Times New Roman" w:cs="Times New Roman"/>
-          <w:b/>
-          <w:sz w:val="24"/>
-          <w:szCs w:val="24"/>
-        </w:rPr>
-      </w:pPr>
-      <w:r>
-        <w:rPr>
-          <w:rFonts w:ascii="Times New Roman" w:hAnsi="Times New Roman" w:cs="Times New Roman"/>
-          <w:b/>
-          <w:color w:val="000000" w:themeColor="text1"/>
-          <w:sz w:val="24"/>
-          <w:szCs w:val="24"/>
-          <w:u w:val="single"/>
-        </w:rPr>
-        <w:t>CUARTO</w:t>
-      </w:r>
-      <w:r>
-        <w:rPr>
-          <w:rFonts w:ascii="Times New Roman" w:hAnsi="Times New Roman" w:cs="Times New Roman"/>
-          <w:b/>
-          <w:color w:val="000000" w:themeColor="text1"/>
-          <w:sz w:val="24"/>
-          <w:szCs w:val="24"/>
-        </w:rPr>
-        <w:t>:</w:t>
-      </w:r>
-      <w:r>
-        <w:rPr>
-          <w:rFonts w:ascii="Times New Roman" w:hAnsi="Times New Roman" w:cs="Times New Roman"/>
-          <w:b/>
-          <w:color w:val="000000" w:themeColor="text1"/>
-          <w:sz w:val="24"/>
-          <w:szCs w:val="24"/>
-        </w:rPr>
-        <w:t xml:space="preserve"> </w:t>
-      </w:r>
-      <w:r>
-        <w:rPr>
-          <w:rFonts w:ascii="Times New Roman" w:hAnsi="Times New Roman" w:cs="Times New Roman"/>
-          <w:b/>
-          <w:sz w:val="24"/>
-          <w:szCs w:val="24"/>
-        </w:rPr>
-        <w:t>Vigencia y d</w:t>
-      </w:r>
-      <w:r>
-        <w:rPr>
-          <w:rFonts w:ascii="Times New Roman" w:hAnsi="Times New Roman" w:cs="Times New Roman"/>
-          <w:b/>
-          <w:sz w:val="24"/>
-          <w:szCs w:val="24"/>
-        </w:rPr>
-        <w:t>uración</w:t>
-      </w:r>
-      <w:r>
-        <w:rPr>
-          <w:rFonts w:ascii="Times New Roman" w:hAnsi="Times New Roman" w:cs="Times New Roman"/>
-          <w:b/>
-          <w:sz w:val="24"/>
-          <w:szCs w:val="24"/>
-        </w:rPr>
-        <w:t xml:space="preserve"> del contrato</w:t>
-      </w:r>
-      <w:r>
-        <w:rPr>
-          <w:rFonts w:ascii="Times New Roman" w:hAnsi="Times New Roman" w:cs="Times New Roman"/>
-          <w:b/>
-          <w:sz w:val="24"/>
-          <w:szCs w:val="24"/>
-        </w:rPr>
-        <w:t>.</w:t>
-      </w:r>
-    </w:p>
-    <w:p>
-      <w:pPr>
-        <w:spacing w:line="240" w:lineRule="auto"/>
-        <w:jc w:val="both"/>
-        <w:rPr>
-          <w:rFonts w:ascii="Times New Roman" w:hAnsi="Times New Roman" w:cs="Times New Roman"/>
-          <w:sz w:val="24"/>
-          <w:szCs w:val="24"/>
-        </w:rPr>
-      </w:pPr>
-      <w:r>
-        <w:rPr>
-          <w:rFonts w:ascii="Times New Roman" w:hAnsi="Times New Roman" w:cs="Times New Roman"/>
-          <w:sz w:val="24"/>
-          <w:szCs w:val="24"/>
-        </w:rPr>
-        <w:t>El presente Contrato comenzará a regir desde esta fecha y se mantendrá vigente durante {un plazo de {plazo_meses} meses}, el cual se renovará tacita y automática por periodos iguales y sucesivos, salvo que alguna de las Partes comunique a la otra por escrito su intención de ponerle término al presente contrato, con a {lo menos {dias_aviso} días} de anticipación a la fecha de vencimiento del plazo original o de alguna de sus prórrogas</w:t>
+        </w:rPr>
+      </w:pPr>
+      <w:r>
+        <w:rPr>
+          <w:rFonts w:ascii="Times New Roman" w:hAnsi="Times New Roman" w:cs="Times New Roman"/>
+          <w:sz w:val="24"/>
+          <w:szCs w:val="24"/>
+        </w:rPr>
+        <w:t>El presente Contrato comenzará a regir desde esta fecha y se mantendrá vigente durante un {plazo de {plazo_meses} meses}, el cual se renovará tacita y automática por periodos iguales y sucesivos, salvo que alguna de las Partes comunique a la otra por escrito su intención de ponerle término al presente contrato, con a lo {menos {dias_aviso} días} de anticipación a la fecha de vencimiento del plazo original o de alguna de sus prórrogas</w:t>
       </w:r>
     </w:p>
     <w:p>
@@ -3137,24 +3137,24 @@
           <w:sz w:val="24"/>
           <w:szCs w:val="24"/>
         </w:rPr>
-        <w:t>5</w:t>
-      </w:r>
-      <w:r>
-        <w:rPr>
-          <w:rFonts w:ascii="Times New Roman" w:hAnsi="Times New Roman" w:cs="Times New Roman"/>
-          <w:b/>
-          <w:sz w:val="24"/>
-          <w:szCs w:val="24"/>
-        </w:rPr>
-        <w:t>%</w:t>
-      </w:r>
-      <w:r>
-        <w:rPr>
-          <w:rFonts w:ascii="Times New Roman" w:hAnsi="Times New Roman" w:cs="Times New Roman"/>
-          <w:sz w:val="24"/>
-          <w:szCs w:val="24"/>
-        </w:rPr>
-        <w:t xml:space="preserve"> de la renta pactada por cada día de atraso en el pago de la renta, suma que deberá ser pagada en conjunto con la renta adeudada.</w:t>
+        <w:t>{porcentaje_multa_atraso}% de la renta pactada</w:t>
+      </w:r>
+      <w:r>
+        <w:rPr>
+          <w:rFonts w:ascii="Times New Roman" w:hAnsi="Times New Roman" w:cs="Times New Roman"/>
+          <w:b/>
+          <w:sz w:val="24"/>
+          <w:szCs w:val="24"/>
+        </w:rPr>
+        <w:t/>
+      </w:r>
+      <w:r>
+        <w:rPr>
+          <w:rFonts w:ascii="Times New Roman" w:hAnsi="Times New Roman" w:cs="Times New Roman"/>
+          <w:sz w:val="24"/>
+          <w:szCs w:val="24"/>
+        </w:rPr>
+        <w:t xml:space="preserve"> por cada día de atraso en el pago de la renta, suma que deberá ser pagada en conjunto con la renta adeudada.</w:t>
       </w:r>
     </w:p>
     <w:p>

</xml_diff>

<commit_message>
Fix syntax errors in template (nested braces) and improve error handling
</commit_message>
<xml_diff>
--- a/template.docx
+++ b/template.docx
@@ -968,7 +968,173 @@
           <w:sz w:val="24"/>
           <w:szCs w:val="24"/>
         </w:rPr>
-        <w:t>la oficina número</w:t>
+        <w:t>la oficina número {oficinas_texto}</w:t>
+      </w:r>
+      <w:r>
+        <w:rPr>
+          <w:rFonts w:ascii="Times New Roman" w:hAnsi="Times New Roman" w:cs="Times New Roman"/>
+          <w:sz w:val="24"/>
+          <w:szCs w:val="24"/>
+        </w:rPr>
+        <w:t xml:space="preserve"/>
+      </w:r>
+      <w:r>
+        <w:rPr>
+          <w:rFonts w:ascii="Times New Roman" w:hAnsi="Times New Roman" w:cs="Times New Roman"/>
+          <w:sz w:val="24"/>
+          <w:szCs w:val="24"/>
+          <w:highlight w:val="yellow"/>
+        </w:rPr>
+        <w:t/>
+      </w:r>
+      <w:r>
+        <w:rPr>
+          <w:rFonts w:ascii="Times New Roman" w:hAnsi="Times New Roman" w:cs="Times New Roman"/>
+          <w:sz w:val="24"/>
+          <w:szCs w:val="24"/>
+        </w:rPr>
+        <w:t xml:space="preserve"/>
+      </w:r>
+      <w:r>
+        <w:rPr>
+          <w:rFonts w:ascii="Times New Roman" w:hAnsi="Times New Roman" w:cs="Times New Roman"/>
+          <w:sz w:val="24"/>
+          <w:szCs w:val="24"/>
+          <w:highlight w:val="yellow"/>
+        </w:rPr>
+        <w:t/>
+      </w:r>
+      <w:r>
+        <w:rPr>
+          <w:rFonts w:ascii="Times New Roman" w:hAnsi="Times New Roman" w:cs="Times New Roman"/>
+          <w:sz w:val="24"/>
+          <w:szCs w:val="24"/>
+        </w:rPr>
+        <w:t xml:space="preserve"/>
+      </w:r>
+      <w:r>
+        <w:rPr>
+          <w:rFonts w:ascii="Times New Roman" w:hAnsi="Times New Roman" w:cs="Times New Roman"/>
+          <w:sz w:val="24"/>
+          <w:szCs w:val="24"/>
+        </w:rPr>
+        <w:t/>
+      </w:r>
+      <w:r>
+        <w:rPr>
+          <w:rFonts w:ascii="Times New Roman" w:hAnsi="Times New Roman" w:cs="Times New Roman"/>
+          <w:sz w:val="24"/>
+          <w:szCs w:val="24"/>
+        </w:rPr>
+        <w:t xml:space="preserve"/>
+      </w:r>
+      <w:r>
+        <w:rPr>
+          <w:rFonts w:ascii="Times New Roman" w:hAnsi="Times New Roman" w:cs="Times New Roman"/>
+          <w:sz w:val="24"/>
+          <w:szCs w:val="24"/>
+        </w:rPr>
+        <w:t/>
+      </w:r>
+      <w:r>
+        <w:rPr>
+          <w:rFonts w:ascii="Times New Roman" w:hAnsi="Times New Roman" w:cs="Times New Roman"/>
+          <w:sz w:val="24"/>
+          <w:szCs w:val="24"/>
+        </w:rPr>
+        <w:t/>
+      </w:r>
+      <w:r>
+        <w:rPr>
+          <w:rFonts w:ascii="Times New Roman" w:hAnsi="Times New Roman" w:cs="Times New Roman"/>
+          <w:sz w:val="24"/>
+          <w:szCs w:val="24"/>
+        </w:rPr>
+        <w:t xml:space="preserve"/>
+      </w:r>
+      <w:r>
+        <w:rPr>
+          <w:rFonts w:ascii="Times New Roman" w:hAnsi="Times New Roman" w:cs="Times New Roman"/>
+          <w:sz w:val="24"/>
+          <w:szCs w:val="24"/>
+          <w:highlight w:val="yellow"/>
+        </w:rPr>
+        <w:t/>
+      </w:r>
+      <w:r>
+        <w:rPr>
+          <w:rFonts w:ascii="Times New Roman" w:hAnsi="Times New Roman" w:cs="Times New Roman"/>
+          <w:sz w:val="24"/>
+          <w:szCs w:val="24"/>
+          <w:highlight w:val="yellow"/>
+        </w:rPr>
+        <w:t xml:space="preserve"/>
+      </w:r>
+      <w:r>
+        <w:rPr>
+          <w:rFonts w:ascii="Times New Roman" w:hAnsi="Times New Roman" w:cs="Times New Roman"/>
+          <w:sz w:val="24"/>
+          <w:szCs w:val="24"/>
+        </w:rPr>
+        <w:t xml:space="preserve"/>
+      </w:r>
+      <w:r>
+        <w:rPr>
+          <w:rFonts w:ascii="Times New Roman" w:hAnsi="Times New Roman" w:cs="Times New Roman"/>
+          <w:sz w:val="24"/>
+          <w:szCs w:val="24"/>
+          <w:highlight w:val="yellow"/>
+        </w:rPr>
+        <w:t/>
+      </w:r>
+      <w:r>
+        <w:rPr>
+          <w:rFonts w:ascii="Times New Roman" w:hAnsi="Times New Roman" w:cs="Times New Roman"/>
+          <w:sz w:val="24"/>
+          <w:szCs w:val="24"/>
+        </w:rPr>
+        <w:t xml:space="preserve"/>
+      </w:r>
+      <w:r>
+        <w:rPr>
+          <w:rFonts w:ascii="Times New Roman" w:hAnsi="Times New Roman" w:cs="Times New Roman"/>
+          <w:sz w:val="24"/>
+          <w:szCs w:val="24"/>
+        </w:rPr>
+        <w:t/>
+      </w:r>
+      <w:r>
+        <w:rPr>
+          <w:rFonts w:ascii="Times New Roman" w:hAnsi="Times New Roman" w:cs="Times New Roman"/>
+          <w:sz w:val="24"/>
+          <w:szCs w:val="24"/>
+        </w:rPr>
+        <w:t xml:space="preserve"/>
+      </w:r>
+      <w:r>
+        <w:rPr>
+          <w:rFonts w:ascii="Times New Roman" w:hAnsi="Times New Roman" w:cs="Times New Roman"/>
+          <w:sz w:val="24"/>
+          <w:szCs w:val="24"/>
+        </w:rPr>
+        <w:t xml:space="preserve"/>
+      </w:r>
+      <w:r>
+        <w:rPr>
+          <w:rFonts w:ascii="Times New Roman" w:hAnsi="Times New Roman" w:cs="Times New Roman"/>
+          <w:sz w:val="24"/>
+          <w:szCs w:val="24"/>
+          <w:highlight w:val="yellow"/>
+        </w:rPr>
+        <w:t/>
+      </w:r>
+      <w:r>
+        <w:rPr>
+          <w:rFonts w:ascii="Times New Roman" w:hAnsi="Times New Roman" w:cs="Times New Roman"/>
+          <w:sz w:val="24"/>
+          <w:szCs w:val="24"/>
+        </w:rPr>
+        <w:t>,</w:t>
       </w:r>
       <w:r>
         <w:rPr>
@@ -983,518 +1149,352 @@
           <w:rFonts w:ascii="Times New Roman" w:hAnsi="Times New Roman" w:cs="Times New Roman"/>
           <w:sz w:val="24"/>
           <w:szCs w:val="24"/>
+        </w:rPr>
+        <w:t xml:space="preserve">del </w:t>
+      </w:r>
+      <w:r>
+        <w:rPr>
+          <w:rFonts w:ascii="Times New Roman" w:hAnsi="Times New Roman" w:cs="Times New Roman"/>
+          <w:sz w:val="24"/>
+          <w:szCs w:val="24"/>
+        </w:rPr>
+        <w:t>E</w:t>
+      </w:r>
+      <w:r>
+        <w:rPr>
+          <w:rFonts w:ascii="Times New Roman" w:hAnsi="Times New Roman" w:cs="Times New Roman"/>
+          <w:sz w:val="24"/>
+          <w:szCs w:val="24"/>
+        </w:rPr>
+        <w:t xml:space="preserve">dificio </w:t>
+      </w:r>
+      <w:r>
+        <w:rPr>
+          <w:rFonts w:ascii="Times New Roman" w:hAnsi="Times New Roman" w:cs="Times New Roman"/>
+          <w:sz w:val="24"/>
+          <w:szCs w:val="24"/>
+        </w:rPr>
+        <w:t>“Busines</w:t>
+      </w:r>
+      <w:r>
+        <w:rPr>
+          <w:rFonts w:ascii="Times New Roman" w:hAnsi="Times New Roman" w:cs="Times New Roman"/>
+          <w:sz w:val="24"/>
+          <w:szCs w:val="24"/>
+        </w:rPr>
+        <w:t>s</w:t>
+      </w:r>
+      <w:r>
+        <w:rPr>
+          <w:rFonts w:ascii="Times New Roman" w:hAnsi="Times New Roman" w:cs="Times New Roman"/>
+          <w:sz w:val="24"/>
+          <w:szCs w:val="24"/>
+        </w:rPr>
+        <w:t xml:space="preserve"> Center”</w:t>
+      </w:r>
+      <w:r>
+        <w:rPr>
+          <w:rFonts w:ascii="Times New Roman" w:hAnsi="Times New Roman" w:cs="Times New Roman"/>
+          <w:sz w:val="24"/>
+          <w:szCs w:val="24"/>
+        </w:rPr>
+        <w:t xml:space="preserve"> ubicado en la comuna de Las Condes, Santiago, cuyos </w:t>
+      </w:r>
+      <w:r>
+        <w:rPr>
+          <w:rFonts w:ascii="Times New Roman" w:hAnsi="Times New Roman" w:cs="Times New Roman"/>
+          <w:sz w:val="24"/>
+          <w:szCs w:val="24"/>
+        </w:rPr>
+        <w:t xml:space="preserve">accesos </w:t>
+      </w:r>
+      <w:r>
+        <w:rPr>
+          <w:rFonts w:ascii="Times New Roman" w:hAnsi="Times New Roman" w:cs="Times New Roman"/>
+          <w:sz w:val="24"/>
+          <w:szCs w:val="24"/>
+        </w:rPr>
+        <w:t xml:space="preserve">son </w:t>
+      </w:r>
+      <w:r>
+        <w:rPr>
+          <w:rFonts w:ascii="Times New Roman" w:hAnsi="Times New Roman" w:cs="Times New Roman"/>
+          <w:sz w:val="24"/>
+          <w:szCs w:val="24"/>
+        </w:rPr>
+        <w:t xml:space="preserve">por </w:t>
+      </w:r>
+      <w:r>
+        <w:rPr>
+          <w:rFonts w:ascii="Times New Roman" w:hAnsi="Times New Roman" w:cs="Times New Roman"/>
+          <w:sz w:val="24"/>
+          <w:szCs w:val="24"/>
+        </w:rPr>
+        <w:t xml:space="preserve">(a) </w:t>
+      </w:r>
+      <w:r>
+        <w:rPr>
+          <w:rFonts w:ascii="Times New Roman" w:hAnsi="Times New Roman" w:cs="Times New Roman"/>
+          <w:sz w:val="24"/>
+          <w:szCs w:val="24"/>
+        </w:rPr>
+        <w:t xml:space="preserve">Avenida Isabel La Católica N°4394 y por </w:t>
+      </w:r>
+      <w:r>
+        <w:rPr>
+          <w:rFonts w:ascii="Times New Roman" w:hAnsi="Times New Roman" w:cs="Times New Roman"/>
+          <w:sz w:val="24"/>
+          <w:szCs w:val="24"/>
+        </w:rPr>
+        <w:t xml:space="preserve">(b) </w:t>
+      </w:r>
+      <w:r>
+        <w:rPr>
+          <w:rFonts w:ascii="Times New Roman" w:hAnsi="Times New Roman" w:cs="Times New Roman"/>
+          <w:sz w:val="24"/>
+          <w:szCs w:val="24"/>
+        </w:rPr>
+        <w:t>Avenida Américo Vespucio N°</w:t>
+      </w:r>
+      <w:r>
+        <w:rPr>
+          <w:rFonts w:ascii="Times New Roman" w:hAnsi="Times New Roman" w:cs="Times New Roman"/>
+          <w:sz w:val="24"/>
+          <w:szCs w:val="24"/>
+        </w:rPr>
+        <w:t>1307</w:t>
+      </w:r>
+      <w:r>
+        <w:rPr>
+          <w:rFonts w:ascii="Times New Roman" w:hAnsi="Times New Roman" w:cs="Times New Roman"/>
+          <w:sz w:val="24"/>
+          <w:szCs w:val="24"/>
+        </w:rPr>
+        <w:t xml:space="preserve">, en adelante, el </w:t>
+      </w:r>
+      <w:r>
+        <w:rPr>
+          <w:rFonts w:ascii="Times New Roman" w:hAnsi="Times New Roman" w:cs="Times New Roman"/>
+          <w:sz w:val="24"/>
+          <w:szCs w:val="24"/>
+        </w:rPr>
+        <w:t>“</w:t>
+      </w:r>
+      <w:r>
+        <w:rPr>
+          <w:rFonts w:ascii="Times New Roman" w:hAnsi="Times New Roman" w:cs="Times New Roman"/>
+          <w:sz w:val="24"/>
+          <w:szCs w:val="24"/>
+          <w:u w:val="single"/>
+        </w:rPr>
+        <w:t>Edificio</w:t>
+      </w:r>
+      <w:r>
+        <w:rPr>
+          <w:rFonts w:ascii="Times New Roman" w:hAnsi="Times New Roman" w:cs="Times New Roman"/>
+          <w:sz w:val="24"/>
+          <w:szCs w:val="24"/>
+        </w:rPr>
+        <w:t>”.</w:t>
+      </w:r>
+    </w:p>
+    <w:p>
+      <w:pPr>
+        <w:spacing w:line="240" w:lineRule="auto"/>
+        <w:jc w:val="both"/>
+        <w:rPr>
+          <w:rFonts w:ascii="Times New Roman" w:hAnsi="Times New Roman" w:cs="Times New Roman"/>
+          <w:b/>
+          <w:sz w:val="24"/>
+          <w:szCs w:val="24"/>
+        </w:rPr>
+      </w:pPr>
+      <w:r>
+        <w:rPr>
+          <w:rFonts w:ascii="Times New Roman" w:hAnsi="Times New Roman" w:cs="Times New Roman"/>
+          <w:b/>
+          <w:sz w:val="24"/>
+          <w:szCs w:val="24"/>
+          <w:u w:val="single"/>
+        </w:rPr>
+        <w:t>SEGUNDO</w:t>
+      </w:r>
+      <w:r>
+        <w:rPr>
+          <w:rFonts w:ascii="Times New Roman" w:hAnsi="Times New Roman" w:cs="Times New Roman"/>
+          <w:b/>
+          <w:sz w:val="24"/>
+          <w:szCs w:val="24"/>
+        </w:rPr>
+        <w:t xml:space="preserve">: </w:t>
+      </w:r>
+      <w:r>
+        <w:rPr>
+          <w:rFonts w:ascii="Times New Roman" w:hAnsi="Times New Roman" w:cs="Times New Roman"/>
+          <w:b/>
+          <w:sz w:val="24"/>
+          <w:szCs w:val="24"/>
+        </w:rPr>
+        <w:t xml:space="preserve">Arrendamiento. </w:t>
+      </w:r>
+    </w:p>
+    <w:p>
+      <w:pPr>
+        <w:spacing w:line="240" w:lineRule="auto"/>
+        <w:jc w:val="both"/>
+        <w:rPr>
+          <w:rFonts w:ascii="Times New Roman" w:hAnsi="Times New Roman" w:cs="Times New Roman"/>
+          <w:sz w:val="24"/>
+          <w:szCs w:val="24"/>
+        </w:rPr>
+      </w:pPr>
+      <w:r>
+        <w:rPr>
+          <w:rFonts w:ascii="Times New Roman" w:hAnsi="Times New Roman" w:cs="Times New Roman"/>
+          <w:sz w:val="24"/>
+          <w:szCs w:val="24"/>
+        </w:rPr>
+        <w:t>L</w:t>
+      </w:r>
+      <w:r>
+        <w:rPr>
+          <w:rFonts w:ascii="Times New Roman" w:hAnsi="Times New Roman" w:cs="Times New Roman"/>
+          <w:sz w:val="24"/>
+          <w:szCs w:val="24"/>
+        </w:rPr>
+        <w:t>a Arrendadora, debidamente representada en la forma indicada en la comparecencia, da</w:t>
+      </w:r>
+      <w:r>
+        <w:rPr>
+          <w:rFonts w:ascii="Times New Roman" w:hAnsi="Times New Roman" w:cs="Times New Roman"/>
+          <w:sz w:val="24"/>
+          <w:szCs w:val="24"/>
+        </w:rPr>
+        <w:t xml:space="preserve"> y entrega</w:t>
+      </w:r>
+      <w:r>
+        <w:rPr>
+          <w:rFonts w:ascii="Times New Roman" w:hAnsi="Times New Roman" w:cs="Times New Roman"/>
+          <w:sz w:val="24"/>
+          <w:szCs w:val="24"/>
+        </w:rPr>
+        <w:t xml:space="preserve"> en</w:t>
+      </w:r>
+      <w:r>
+        <w:rPr>
+          <w:rFonts w:ascii="Times New Roman" w:hAnsi="Times New Roman" w:cs="Times New Roman"/>
+          <w:sz w:val="24"/>
+          <w:szCs w:val="24"/>
+        </w:rPr>
+        <w:t xml:space="preserve"> arrendamiento al Arrendatario</w:t>
+      </w:r>
+      <w:r>
+        <w:rPr>
+          <w:rFonts w:ascii="Times New Roman" w:hAnsi="Times New Roman" w:cs="Times New Roman"/>
+          <w:sz w:val="24"/>
+          <w:szCs w:val="24"/>
+        </w:rPr>
+        <w:t xml:space="preserve">, </w:t>
+      </w:r>
+      <w:r>
+        <w:rPr>
+          <w:rFonts w:ascii="Times New Roman" w:hAnsi="Times New Roman" w:cs="Times New Roman"/>
+          <w:sz w:val="24"/>
+          <w:szCs w:val="24"/>
+        </w:rPr>
+        <w:t xml:space="preserve">quien </w:t>
+      </w:r>
+      <w:r>
+        <w:rPr>
+          <w:rFonts w:ascii="Times New Roman" w:hAnsi="Times New Roman" w:cs="Times New Roman"/>
+          <w:sz w:val="24"/>
+          <w:szCs w:val="24"/>
+        </w:rPr>
+        <w:t>debidamente representado</w:t>
+      </w:r>
+      <w:r>
+        <w:rPr>
+          <w:rFonts w:ascii="Times New Roman" w:hAnsi="Times New Roman" w:cs="Times New Roman"/>
+          <w:sz w:val="24"/>
+          <w:szCs w:val="24"/>
+        </w:rPr>
+        <w:t xml:space="preserve"> </w:t>
+      </w:r>
+      <w:r>
+        <w:rPr>
+          <w:rFonts w:ascii="Times New Roman" w:hAnsi="Times New Roman" w:cs="Times New Roman"/>
+          <w:sz w:val="24"/>
+          <w:szCs w:val="24"/>
+        </w:rPr>
+        <w:t>acepta</w:t>
+      </w:r>
+      <w:r>
+        <w:rPr>
+          <w:rFonts w:ascii="Times New Roman" w:hAnsi="Times New Roman" w:cs="Times New Roman"/>
+          <w:sz w:val="24"/>
+          <w:szCs w:val="24"/>
+        </w:rPr>
+        <w:t xml:space="preserve"> y toma en arrendamiento</w:t>
+      </w:r>
+      <w:r>
+        <w:rPr>
+          <w:rFonts w:ascii="Times New Roman" w:hAnsi="Times New Roman" w:cs="Times New Roman"/>
+          <w:sz w:val="24"/>
+          <w:szCs w:val="24"/>
+        </w:rPr>
+        <w:t xml:space="preserve">, </w:t>
+      </w:r>
+      <w:r>
+        <w:rPr>
+          <w:rFonts w:ascii="Times New Roman" w:hAnsi="Times New Roman" w:cs="Times New Roman"/>
+          <w:sz w:val="24"/>
+          <w:szCs w:val="24"/>
+        </w:rPr>
+        <w:t xml:space="preserve">la </w:t>
+      </w:r>
+      <w:r>
+        <w:rPr>
+          <w:rFonts w:ascii="Times New Roman" w:hAnsi="Times New Roman" w:cs="Times New Roman"/>
+          <w:b/>
+          <w:bCs/>
+          <w:sz w:val="24"/>
+          <w:szCs w:val="24"/>
           <w:highlight w:val="yellow"/>
         </w:rPr>
-        <w:t>{oficinas_texto}</w:t>
-      </w:r>
-      <w:r>
-        <w:rPr>
-          <w:rFonts w:ascii="Times New Roman" w:hAnsi="Times New Roman" w:cs="Times New Roman"/>
-          <w:sz w:val="24"/>
-          <w:szCs w:val="24"/>
-        </w:rPr>
-        <w:t xml:space="preserve"/>
-      </w:r>
-      <w:r>
-        <w:rPr>
-          <w:rFonts w:ascii="Times New Roman" w:hAnsi="Times New Roman" w:cs="Times New Roman"/>
+        <w:t>o</w:t>
+      </w:r>
+      <w:r>
+        <w:rPr>
+          <w:rFonts w:ascii="Times New Roman" w:hAnsi="Times New Roman" w:cs="Times New Roman"/>
+          <w:b/>
+          <w:bCs/>
           <w:sz w:val="24"/>
           <w:szCs w:val="24"/>
           <w:highlight w:val="yellow"/>
         </w:rPr>
+        <w:t xml:space="preserve">ficina </w:t>
+      </w:r>
+      <w:r>
+        <w:rPr>
+          <w:rFonts w:ascii="Times New Roman" w:hAnsi="Times New Roman" w:cs="Times New Roman"/>
+          <w:b/>
+          <w:bCs/>
+          <w:sz w:val="24"/>
+          <w:szCs w:val="24"/>
+          <w:highlight w:val="yellow"/>
+        </w:rPr>
+        <w:t xml:space="preserve">número {oficinas_texto_2}</w:t>
+      </w:r>
+      <w:r>
+        <w:rPr>
+          <w:rFonts w:ascii="Times New Roman" w:hAnsi="Times New Roman" w:cs="Times New Roman"/>
+          <w:b/>
+          <w:bCs/>
+          <w:sz w:val="24"/>
+          <w:szCs w:val="24"/>
+          <w:highlight w:val="yellow"/>
+        </w:rPr>
         <w:t/>
-      </w:r>
-      <w:r>
-        <w:rPr>
-          <w:rFonts w:ascii="Times New Roman" w:hAnsi="Times New Roman" w:cs="Times New Roman"/>
-          <w:sz w:val="24"/>
-          <w:szCs w:val="24"/>
-        </w:rPr>
-        <w:t xml:space="preserve"/>
-      </w:r>
-      <w:r>
-        <w:rPr>
-          <w:rFonts w:ascii="Times New Roman" w:hAnsi="Times New Roman" w:cs="Times New Roman"/>
-          <w:sz w:val="24"/>
-          <w:szCs w:val="24"/>
-        </w:rPr>
-        <w:t/>
-      </w:r>
-      <w:r>
-        <w:rPr>
-          <w:rFonts w:ascii="Times New Roman" w:hAnsi="Times New Roman" w:cs="Times New Roman"/>
-          <w:sz w:val="24"/>
-          <w:szCs w:val="24"/>
-        </w:rPr>
-        <w:t xml:space="preserve"/>
-      </w:r>
-      <w:r>
-        <w:rPr>
-          <w:rFonts w:ascii="Times New Roman" w:hAnsi="Times New Roman" w:cs="Times New Roman"/>
-          <w:sz w:val="24"/>
-          <w:szCs w:val="24"/>
-        </w:rPr>
-        <w:t/>
-      </w:r>
-      <w:r>
-        <w:rPr>
-          <w:rFonts w:ascii="Times New Roman" w:hAnsi="Times New Roman" w:cs="Times New Roman"/>
-          <w:sz w:val="24"/>
-          <w:szCs w:val="24"/>
-        </w:rPr>
-        <w:t/>
-      </w:r>
-      <w:r>
-        <w:rPr>
-          <w:rFonts w:ascii="Times New Roman" w:hAnsi="Times New Roman" w:cs="Times New Roman"/>
-          <w:sz w:val="24"/>
-          <w:szCs w:val="24"/>
-        </w:rPr>
-        <w:t xml:space="preserve"/>
-      </w:r>
-      <w:r>
-        <w:rPr>
-          <w:rFonts w:ascii="Times New Roman" w:hAnsi="Times New Roman" w:cs="Times New Roman"/>
-          <w:sz w:val="24"/>
-          <w:szCs w:val="24"/>
-          <w:highlight w:val="yellow"/>
-        </w:rPr>
-        <w:t/>
-      </w:r>
-      <w:r>
-        <w:rPr>
-          <w:rFonts w:ascii="Times New Roman" w:hAnsi="Times New Roman" w:cs="Times New Roman"/>
-          <w:sz w:val="24"/>
-          <w:szCs w:val="24"/>
-          <w:highlight w:val="yellow"/>
-        </w:rPr>
-        <w:t xml:space="preserve"/>
-      </w:r>
-      <w:r>
-        <w:rPr>
-          <w:rFonts w:ascii="Times New Roman" w:hAnsi="Times New Roman" w:cs="Times New Roman"/>
-          <w:sz w:val="24"/>
-          <w:szCs w:val="24"/>
-        </w:rPr>
-        <w:t xml:space="preserve"/>
-      </w:r>
-      <w:r>
-        <w:rPr>
-          <w:rFonts w:ascii="Times New Roman" w:hAnsi="Times New Roman" w:cs="Times New Roman"/>
-          <w:sz w:val="24"/>
-          <w:szCs w:val="24"/>
-          <w:highlight w:val="yellow"/>
-        </w:rPr>
-        <w:t/>
-      </w:r>
-      <w:r>
-        <w:rPr>
-          <w:rFonts w:ascii="Times New Roman" w:hAnsi="Times New Roman" w:cs="Times New Roman"/>
-          <w:sz w:val="24"/>
-          <w:szCs w:val="24"/>
-        </w:rPr>
-        <w:t xml:space="preserve"/>
-      </w:r>
-      <w:r>
-        <w:rPr>
-          <w:rFonts w:ascii="Times New Roman" w:hAnsi="Times New Roman" w:cs="Times New Roman"/>
-          <w:sz w:val="24"/>
-          <w:szCs w:val="24"/>
-        </w:rPr>
-        <w:t/>
-      </w:r>
-      <w:r>
-        <w:rPr>
-          <w:rFonts w:ascii="Times New Roman" w:hAnsi="Times New Roman" w:cs="Times New Roman"/>
-          <w:sz w:val="24"/>
-          <w:szCs w:val="24"/>
-        </w:rPr>
-        <w:t xml:space="preserve"/>
-      </w:r>
-      <w:r>
-        <w:rPr>
-          <w:rFonts w:ascii="Times New Roman" w:hAnsi="Times New Roman" w:cs="Times New Roman"/>
-          <w:sz w:val="24"/>
-          <w:szCs w:val="24"/>
-        </w:rPr>
-        <w:t xml:space="preserve"/>
-      </w:r>
-      <w:r>
-        <w:rPr>
-          <w:rFonts w:ascii="Times New Roman" w:hAnsi="Times New Roman" w:cs="Times New Roman"/>
-          <w:sz w:val="24"/>
-          <w:szCs w:val="24"/>
-          <w:highlight w:val="yellow"/>
-        </w:rPr>
-        <w:t/>
-      </w:r>
-      <w:r>
-        <w:rPr>
-          <w:rFonts w:ascii="Times New Roman" w:hAnsi="Times New Roman" w:cs="Times New Roman"/>
-          <w:sz w:val="24"/>
-          <w:szCs w:val="24"/>
-        </w:rPr>
-        <w:t>,</w:t>
-      </w:r>
-      <w:r>
-        <w:rPr>
-          <w:rFonts w:ascii="Times New Roman" w:hAnsi="Times New Roman" w:cs="Times New Roman"/>
-          <w:sz w:val="24"/>
-          <w:szCs w:val="24"/>
-        </w:rPr>
-        <w:t xml:space="preserve"> </w:t>
-      </w:r>
-      <w:r>
-        <w:rPr>
-          <w:rFonts w:ascii="Times New Roman" w:hAnsi="Times New Roman" w:cs="Times New Roman"/>
-          <w:sz w:val="24"/>
-          <w:szCs w:val="24"/>
-        </w:rPr>
-        <w:t xml:space="preserve">del </w:t>
-      </w:r>
-      <w:r>
-        <w:rPr>
-          <w:rFonts w:ascii="Times New Roman" w:hAnsi="Times New Roman" w:cs="Times New Roman"/>
-          <w:sz w:val="24"/>
-          <w:szCs w:val="24"/>
-        </w:rPr>
-        <w:t>E</w:t>
-      </w:r>
-      <w:r>
-        <w:rPr>
-          <w:rFonts w:ascii="Times New Roman" w:hAnsi="Times New Roman" w:cs="Times New Roman"/>
-          <w:sz w:val="24"/>
-          <w:szCs w:val="24"/>
-        </w:rPr>
-        <w:t xml:space="preserve">dificio </w:t>
-      </w:r>
-      <w:r>
-        <w:rPr>
-          <w:rFonts w:ascii="Times New Roman" w:hAnsi="Times New Roman" w:cs="Times New Roman"/>
-          <w:sz w:val="24"/>
-          <w:szCs w:val="24"/>
-        </w:rPr>
-        <w:t>“Busines</w:t>
-      </w:r>
-      <w:r>
-        <w:rPr>
-          <w:rFonts w:ascii="Times New Roman" w:hAnsi="Times New Roman" w:cs="Times New Roman"/>
-          <w:sz w:val="24"/>
-          <w:szCs w:val="24"/>
-        </w:rPr>
-        <w:t>s</w:t>
-      </w:r>
-      <w:r>
-        <w:rPr>
-          <w:rFonts w:ascii="Times New Roman" w:hAnsi="Times New Roman" w:cs="Times New Roman"/>
-          <w:sz w:val="24"/>
-          <w:szCs w:val="24"/>
-        </w:rPr>
-        <w:t xml:space="preserve"> Center”</w:t>
-      </w:r>
-      <w:r>
-        <w:rPr>
-          <w:rFonts w:ascii="Times New Roman" w:hAnsi="Times New Roman" w:cs="Times New Roman"/>
-          <w:sz w:val="24"/>
-          <w:szCs w:val="24"/>
-        </w:rPr>
-        <w:t xml:space="preserve"> ubicado en la comuna de Las Condes, Santiago, cuyos </w:t>
-      </w:r>
-      <w:r>
-        <w:rPr>
-          <w:rFonts w:ascii="Times New Roman" w:hAnsi="Times New Roman" w:cs="Times New Roman"/>
-          <w:sz w:val="24"/>
-          <w:szCs w:val="24"/>
-        </w:rPr>
-        <w:t xml:space="preserve">accesos </w:t>
-      </w:r>
-      <w:r>
-        <w:rPr>
-          <w:rFonts w:ascii="Times New Roman" w:hAnsi="Times New Roman" w:cs="Times New Roman"/>
-          <w:sz w:val="24"/>
-          <w:szCs w:val="24"/>
-        </w:rPr>
-        <w:t xml:space="preserve">son </w:t>
-      </w:r>
-      <w:r>
-        <w:rPr>
-          <w:rFonts w:ascii="Times New Roman" w:hAnsi="Times New Roman" w:cs="Times New Roman"/>
-          <w:sz w:val="24"/>
-          <w:szCs w:val="24"/>
-        </w:rPr>
-        <w:t xml:space="preserve">por </w:t>
-      </w:r>
-      <w:r>
-        <w:rPr>
-          <w:rFonts w:ascii="Times New Roman" w:hAnsi="Times New Roman" w:cs="Times New Roman"/>
-          <w:sz w:val="24"/>
-          <w:szCs w:val="24"/>
-        </w:rPr>
-        <w:t xml:space="preserve">(a) </w:t>
-      </w:r>
-      <w:r>
-        <w:rPr>
-          <w:rFonts w:ascii="Times New Roman" w:hAnsi="Times New Roman" w:cs="Times New Roman"/>
-          <w:sz w:val="24"/>
-          <w:szCs w:val="24"/>
-        </w:rPr>
-        <w:t xml:space="preserve">Avenida Isabel La Católica N°4394 y por </w:t>
-      </w:r>
-      <w:r>
-        <w:rPr>
-          <w:rFonts w:ascii="Times New Roman" w:hAnsi="Times New Roman" w:cs="Times New Roman"/>
-          <w:sz w:val="24"/>
-          <w:szCs w:val="24"/>
-        </w:rPr>
-        <w:t xml:space="preserve">(b) </w:t>
-      </w:r>
-      <w:r>
-        <w:rPr>
-          <w:rFonts w:ascii="Times New Roman" w:hAnsi="Times New Roman" w:cs="Times New Roman"/>
-          <w:sz w:val="24"/>
-          <w:szCs w:val="24"/>
-        </w:rPr>
-        <w:t>Avenida Américo Vespucio N°</w:t>
-      </w:r>
-      <w:r>
-        <w:rPr>
-          <w:rFonts w:ascii="Times New Roman" w:hAnsi="Times New Roman" w:cs="Times New Roman"/>
-          <w:sz w:val="24"/>
-          <w:szCs w:val="24"/>
-        </w:rPr>
-        <w:t>1307</w:t>
-      </w:r>
-      <w:r>
-        <w:rPr>
-          <w:rFonts w:ascii="Times New Roman" w:hAnsi="Times New Roman" w:cs="Times New Roman"/>
-          <w:sz w:val="24"/>
-          <w:szCs w:val="24"/>
-        </w:rPr>
-        <w:t xml:space="preserve">, en adelante, el </w:t>
-      </w:r>
-      <w:r>
-        <w:rPr>
-          <w:rFonts w:ascii="Times New Roman" w:hAnsi="Times New Roman" w:cs="Times New Roman"/>
-          <w:sz w:val="24"/>
-          <w:szCs w:val="24"/>
-        </w:rPr>
-        <w:t>“</w:t>
-      </w:r>
-      <w:r>
-        <w:rPr>
-          <w:rFonts w:ascii="Times New Roman" w:hAnsi="Times New Roman" w:cs="Times New Roman"/>
-          <w:sz w:val="24"/>
-          <w:szCs w:val="24"/>
-          <w:u w:val="single"/>
-        </w:rPr>
-        <w:t>Edificio</w:t>
-      </w:r>
-      <w:r>
-        <w:rPr>
-          <w:rFonts w:ascii="Times New Roman" w:hAnsi="Times New Roman" w:cs="Times New Roman"/>
-          <w:sz w:val="24"/>
-          <w:szCs w:val="24"/>
-        </w:rPr>
-        <w:t>”.</w:t>
-      </w:r>
-    </w:p>
-    <w:p>
-      <w:pPr>
-        <w:spacing w:line="240" w:lineRule="auto"/>
-        <w:jc w:val="both"/>
-        <w:rPr>
-          <w:rFonts w:ascii="Times New Roman" w:hAnsi="Times New Roman" w:cs="Times New Roman"/>
-          <w:b/>
-          <w:sz w:val="24"/>
-          <w:szCs w:val="24"/>
-        </w:rPr>
-      </w:pPr>
-      <w:r>
-        <w:rPr>
-          <w:rFonts w:ascii="Times New Roman" w:hAnsi="Times New Roman" w:cs="Times New Roman"/>
-          <w:b/>
-          <w:sz w:val="24"/>
-          <w:szCs w:val="24"/>
-          <w:u w:val="single"/>
-        </w:rPr>
-        <w:t>SEGUNDO</w:t>
-      </w:r>
-      <w:r>
-        <w:rPr>
-          <w:rFonts w:ascii="Times New Roman" w:hAnsi="Times New Roman" w:cs="Times New Roman"/>
-          <w:b/>
-          <w:sz w:val="24"/>
-          <w:szCs w:val="24"/>
-        </w:rPr>
-        <w:t xml:space="preserve">: </w:t>
-      </w:r>
-      <w:r>
-        <w:rPr>
-          <w:rFonts w:ascii="Times New Roman" w:hAnsi="Times New Roman" w:cs="Times New Roman"/>
-          <w:b/>
-          <w:sz w:val="24"/>
-          <w:szCs w:val="24"/>
-        </w:rPr>
-        <w:t xml:space="preserve">Arrendamiento. </w:t>
-      </w:r>
-    </w:p>
-    <w:p>
-      <w:pPr>
-        <w:spacing w:line="240" w:lineRule="auto"/>
-        <w:jc w:val="both"/>
-        <w:rPr>
-          <w:rFonts w:ascii="Times New Roman" w:hAnsi="Times New Roman" w:cs="Times New Roman"/>
-          <w:sz w:val="24"/>
-          <w:szCs w:val="24"/>
-        </w:rPr>
-      </w:pPr>
-      <w:r>
-        <w:rPr>
-          <w:rFonts w:ascii="Times New Roman" w:hAnsi="Times New Roman" w:cs="Times New Roman"/>
-          <w:sz w:val="24"/>
-          <w:szCs w:val="24"/>
-        </w:rPr>
-        <w:t>L</w:t>
-      </w:r>
-      <w:r>
-        <w:rPr>
-          <w:rFonts w:ascii="Times New Roman" w:hAnsi="Times New Roman" w:cs="Times New Roman"/>
-          <w:sz w:val="24"/>
-          <w:szCs w:val="24"/>
-        </w:rPr>
-        <w:t>a Arrendadora, debidamente representada en la forma indicada en la comparecencia, da</w:t>
-      </w:r>
-      <w:r>
-        <w:rPr>
-          <w:rFonts w:ascii="Times New Roman" w:hAnsi="Times New Roman" w:cs="Times New Roman"/>
-          <w:sz w:val="24"/>
-          <w:szCs w:val="24"/>
-        </w:rPr>
-        <w:t xml:space="preserve"> y entrega</w:t>
-      </w:r>
-      <w:r>
-        <w:rPr>
-          <w:rFonts w:ascii="Times New Roman" w:hAnsi="Times New Roman" w:cs="Times New Roman"/>
-          <w:sz w:val="24"/>
-          <w:szCs w:val="24"/>
-        </w:rPr>
-        <w:t xml:space="preserve"> en</w:t>
-      </w:r>
-      <w:r>
-        <w:rPr>
-          <w:rFonts w:ascii="Times New Roman" w:hAnsi="Times New Roman" w:cs="Times New Roman"/>
-          <w:sz w:val="24"/>
-          <w:szCs w:val="24"/>
-        </w:rPr>
-        <w:t xml:space="preserve"> arrendamiento al Arrendatario</w:t>
-      </w:r>
-      <w:r>
-        <w:rPr>
-          <w:rFonts w:ascii="Times New Roman" w:hAnsi="Times New Roman" w:cs="Times New Roman"/>
-          <w:sz w:val="24"/>
-          <w:szCs w:val="24"/>
-        </w:rPr>
-        <w:t xml:space="preserve">, </w:t>
-      </w:r>
-      <w:r>
-        <w:rPr>
-          <w:rFonts w:ascii="Times New Roman" w:hAnsi="Times New Roman" w:cs="Times New Roman"/>
-          <w:sz w:val="24"/>
-          <w:szCs w:val="24"/>
-        </w:rPr>
-        <w:t xml:space="preserve">quien </w:t>
-      </w:r>
-      <w:r>
-        <w:rPr>
-          <w:rFonts w:ascii="Times New Roman" w:hAnsi="Times New Roman" w:cs="Times New Roman"/>
-          <w:sz w:val="24"/>
-          <w:szCs w:val="24"/>
-        </w:rPr>
-        <w:t>debidamente representado</w:t>
-      </w:r>
-      <w:r>
-        <w:rPr>
-          <w:rFonts w:ascii="Times New Roman" w:hAnsi="Times New Roman" w:cs="Times New Roman"/>
-          <w:sz w:val="24"/>
-          <w:szCs w:val="24"/>
-        </w:rPr>
-        <w:t xml:space="preserve"> </w:t>
-      </w:r>
-      <w:r>
-        <w:rPr>
-          <w:rFonts w:ascii="Times New Roman" w:hAnsi="Times New Roman" w:cs="Times New Roman"/>
-          <w:sz w:val="24"/>
-          <w:szCs w:val="24"/>
-        </w:rPr>
-        <w:t>acepta</w:t>
-      </w:r>
-      <w:r>
-        <w:rPr>
-          <w:rFonts w:ascii="Times New Roman" w:hAnsi="Times New Roman" w:cs="Times New Roman"/>
-          <w:sz w:val="24"/>
-          <w:szCs w:val="24"/>
-        </w:rPr>
-        <w:t xml:space="preserve"> y toma en arrendamiento</w:t>
-      </w:r>
-      <w:r>
-        <w:rPr>
-          <w:rFonts w:ascii="Times New Roman" w:hAnsi="Times New Roman" w:cs="Times New Roman"/>
-          <w:sz w:val="24"/>
-          <w:szCs w:val="24"/>
-        </w:rPr>
-        <w:t xml:space="preserve">, </w:t>
-      </w:r>
-      <w:r>
-        <w:rPr>
-          <w:rFonts w:ascii="Times New Roman" w:hAnsi="Times New Roman" w:cs="Times New Roman"/>
-          <w:sz w:val="24"/>
-          <w:szCs w:val="24"/>
-        </w:rPr>
-        <w:t xml:space="preserve">la </w:t>
-      </w:r>
-      <w:r>
-        <w:rPr>
-          <w:rFonts w:ascii="Times New Roman" w:hAnsi="Times New Roman" w:cs="Times New Roman"/>
-          <w:b/>
-          <w:bCs/>
-          <w:sz w:val="24"/>
-          <w:szCs w:val="24"/>
-          <w:highlight w:val="yellow"/>
-        </w:rPr>
-        <w:t>o</w:t>
-      </w:r>
-      <w:r>
-        <w:rPr>
-          <w:rFonts w:ascii="Times New Roman" w:hAnsi="Times New Roman" w:cs="Times New Roman"/>
-          <w:b/>
-          <w:bCs/>
-          <w:sz w:val="24"/>
-          <w:szCs w:val="24"/>
-          <w:highlight w:val="yellow"/>
-        </w:rPr>
-        <w:t xml:space="preserve">ficina </w:t>
-      </w:r>
-      <w:r>
-        <w:rPr>
-          <w:rFonts w:ascii="Times New Roman" w:hAnsi="Times New Roman" w:cs="Times New Roman"/>
-          <w:b/>
-          <w:bCs/>
-          <w:sz w:val="24"/>
-          <w:szCs w:val="24"/>
-          <w:highlight w:val="yellow"/>
-        </w:rPr>
-        <w:t xml:space="preserve">número </w:t>
-      </w:r>
-      <w:r>
-        <w:rPr>
-          <w:rFonts w:ascii="Times New Roman" w:hAnsi="Times New Roman" w:cs="Times New Roman"/>
-          <w:b/>
-          <w:bCs/>
-          <w:sz w:val="24"/>
-          <w:szCs w:val="24"/>
-          <w:highlight w:val="yellow"/>
-        </w:rPr>
-        <w:t>{oficinas_texto_2}</w:t>
       </w:r>
       <w:r>
         <w:rPr>
@@ -2503,7 +2503,7 @@
           <w:sz w:val="24"/>
           <w:szCs w:val="24"/>
         </w:rPr>
-        <w:t>El presente Contrato comenzará a regir desde esta fecha y se mantendrá vigente durante un {plazo de {plazo_meses} meses}, el cual se renovará tacita y automática por periodos iguales y sucesivos, salvo que alguna de las Partes comunique a la otra por escrito su intención de ponerle término al presente contrato, con a lo {menos {dias_aviso} días} de anticipación a la fecha de vencimiento del plazo original o de alguna de sus prórrogas</w:t>
+        <w:t>El presente Contrato comenzará a regir desde esta fecha y se mantendrá vigente durante un plazo de {plazo_meses} meses, el cual se renovará tacita y automática por periodos iguales y sucesivos, salvo que alguna de las Partes comunique a la otra por escrito su intención de ponerle término al presente contrato, con a lo menos {dias_aviso} días de anticipación a la fecha de vencimiento del plazo original o de alguna de sus prórrogas</w:t>
       </w:r>
     </w:p>
     <w:p>
@@ -2613,7 +2613,7 @@
           <w:szCs w:val="24"/>
           <w:highlight w:val="yellow"/>
         </w:rPr>
-        <w:t>{{monto_renta_uf} Unidades de Fomento}</w:t>
+        <w:t>{monto_renta_uf} Unidades de Fomento</w:t>
       </w:r>
       <w:r>
         <w:rPr>
@@ -8999,7 +8999,7 @@
           <w:szCs w:val="24"/>
           <w:highlight w:val="yellow"/>
         </w:rPr>
-        <w:t>{{monto_renta_uf} Unidades de Fomento}</w:t>
+        <w:t>{monto_renta_uf} Unidades de Fomento</w:t>
       </w:r>
       <w:r>
         <w:rPr>

</xml_diff>

<commit_message>
Final version: deterministic logic, dynamic office rows, and fixed template
</commit_message>
<xml_diff>
--- a/template.docx
+++ b/template.docx
@@ -568,7 +568,7 @@
           <w:szCs w:val="24"/>
           <w:lang w:val="es-ES_tradnl"/>
         </w:rPr>
-        <w:t xml:space="preserve">representada por don </w:t>
+        <w:t xml:space="preserve">{arrendatario_representante_texto}</w:t>
       </w:r>
       <w:r>
         <w:rPr>
@@ -579,7 +579,7 @@
           <w:highlight w:val="yellow"/>
           <w:lang w:val="es-ES_tradnl"/>
         </w:rPr>
-        <w:t>{representante_nombre}</w:t>
+        <w:t/>
       </w:r>
       <w:r>
         <w:rPr>
@@ -588,7 +588,7 @@
           <w:szCs w:val="24"/>
           <w:lang w:val="es-ES_tradnl"/>
         </w:rPr>
-        <w:t>,</w:t>
+        <w:t/>
       </w:r>
       <w:r>
         <w:rPr>
@@ -597,7 +597,7 @@
           <w:szCs w:val="24"/>
           <w:lang w:val="es-ES_tradnl"/>
         </w:rPr>
-        <w:t xml:space="preserve"> </w:t>
+        <w:t xml:space="preserve"/>
       </w:r>
       <w:r>
         <w:rPr>
@@ -606,7 +606,7 @@
           <w:szCs w:val="24"/>
           <w:lang w:val="es-ES_tradnl"/>
         </w:rPr>
-        <w:t>cédula nacional de identidad número</w:t>
+        <w:t/>
       </w:r>
       <w:r>
         <w:rPr>
@@ -615,7 +615,7 @@
           <w:szCs w:val="24"/>
           <w:lang w:val="es-ES_tradnl"/>
         </w:rPr>
-        <w:t xml:space="preserve"> </w:t>
+        <w:t xml:space="preserve"/>
       </w:r>
       <w:r>
         <w:rPr>
@@ -625,7 +625,7 @@
           <w:highlight w:val="yellow"/>
           <w:lang w:val="es-ES_tradnl"/>
         </w:rPr>
-        <w:t>{representante_rut}</w:t>
+        <w:t/>
       </w:r>
       <w:r>
         <w:rPr>
@@ -968,7 +968,7 @@
           <w:sz w:val="24"/>
           <w:szCs w:val="24"/>
         </w:rPr>
-        <w:t>la oficina número {oficinas_texto}</w:t>
+        <w:t>{oficinas_texto}</w:t>
       </w:r>
       <w:r>
         <w:rPr>
@@ -1450,7 +1450,7 @@
           <w:sz w:val="24"/>
           <w:szCs w:val="24"/>
         </w:rPr>
-        <w:t xml:space="preserve">la </w:t>
+        <w:t xml:space="preserve">{oficinas_texto_2}</w:t>
       </w:r>
       <w:r>
         <w:rPr>
@@ -1461,7 +1461,7 @@
           <w:szCs w:val="24"/>
           <w:highlight w:val="yellow"/>
         </w:rPr>
-        <w:t>o</w:t>
+        <w:t/>
       </w:r>
       <w:r>
         <w:rPr>
@@ -1472,7 +1472,7 @@
           <w:szCs w:val="24"/>
           <w:highlight w:val="yellow"/>
         </w:rPr>
-        <w:t xml:space="preserve">ficina </w:t>
+        <w:t xml:space="preserve"/>
       </w:r>
       <w:r>
         <w:rPr>
@@ -1483,7 +1483,7 @@
           <w:szCs w:val="24"/>
           <w:highlight w:val="yellow"/>
         </w:rPr>
-        <w:t xml:space="preserve">número {oficinas_texto_2}</w:t>
+        <w:t xml:space="preserve"/>
       </w:r>
       <w:r>
         <w:rPr>
@@ -10675,7 +10675,7 @@
           <w:highlight w:val="yellow"/>
           <w:lang w:val="es-ES_tradnl"/>
         </w:rPr>
-        <w:t>{representante_nombre}</w:t>
+        <w:t>F</w:t>
       </w:r>
       <w:r>
         <w:rPr>
@@ -10687,7 +10687,7 @@
           <w:highlight w:val="yellow"/>
           <w:lang w:val="es-ES_tradnl"/>
         </w:rPr>
-        <w:t/>
+        <w:t>elipe Alvear</w:t>
       </w:r>
     </w:p>
     <w:p>
@@ -11575,7 +11575,7 @@
           <w:highlight w:val="yellow"/>
           <w:lang w:val="es-ES_tradnl"/>
         </w:rPr>
-        <w:t xml:space="preserve">{representante_nombre}</w:t>
+        <w:t xml:space="preserve">Felipe </w:t>
       </w:r>
       <w:r>
         <w:rPr>
@@ -11586,7 +11586,7 @@
           <w:highlight w:val="yellow"/>
           <w:lang w:val="es-ES_tradnl"/>
         </w:rPr>
-        <w:t/>
+        <w:t>Alvear</w:t>
       </w:r>
     </w:p>
     <w:p>
@@ -11613,7 +11613,7 @@
           <w:highlight w:val="yellow"/>
           <w:lang w:val="de-DE"/>
         </w:rPr>
-        <w:t>pp.</w:t>
+        <w:t>{firma_empresa}</w:t>
       </w:r>
       <w:r>
         <w:rPr>
@@ -11625,7 +11625,7 @@
           <w:highlight w:val="yellow"/>
           <w:lang w:val="es-ES"/>
         </w:rPr>
-        <w:t xml:space="preserve"> </w:t>
+        <w:t xml:space="preserve"/>
       </w:r>
       <w:r>
         <w:rPr>
@@ -11637,7 +11637,7 @@
           <w:highlight w:val="yellow"/>
           <w:lang w:val="es-ES"/>
         </w:rPr>
-        <w:t>{arrendatario_nombre}</w:t>
+        <w:t/>
       </w:r>
       <w:r>
         <w:rPr>

</xml_diff>

<commit_message>
Fix hardcoded residue in template: exhaustively mapped all office and surface mentions
</commit_message>
<xml_diff>
--- a/template.docx
+++ b/template.docx
@@ -107,7 +107,6 @@
           <w:b/>
           <w:sz w:val="24"/>
           <w:szCs w:val="24"/>
-          <w:highlight w:val="yellow"/>
           <w:lang w:val="es-ES_tradnl"/>
         </w:rPr>
         <w:t>{arrendatario_nombre}</w:t>
@@ -190,7 +189,6 @@
           <w:rFonts w:ascii="Times New Roman" w:hAnsi="Times New Roman" w:cs="Times New Roman"/>
           <w:sz w:val="24"/>
           <w:szCs w:val="24"/>
-          <w:highlight w:val="yellow"/>
           <w:lang w:val="es-ES_tradnl"/>
         </w:rPr>
         <w:t xml:space="preserve">{fecha_contrato}</w:t>
@@ -201,7 +199,6 @@
           <w:rFonts w:ascii="Times New Roman" w:hAnsi="Times New Roman" w:cs="Times New Roman"/>
           <w:sz w:val="24"/>
           <w:szCs w:val="24"/>
-          <w:highlight w:val="yellow"/>
           <w:lang w:val="es-ES_tradnl"/>
         </w:rPr>
         <w:t/>
@@ -212,7 +209,6 @@
           <w:rFonts w:ascii="Times New Roman" w:hAnsi="Times New Roman" w:cs="Times New Roman"/>
           <w:sz w:val="24"/>
           <w:szCs w:val="24"/>
-          <w:highlight w:val="yellow"/>
           <w:lang w:val="es-ES_tradnl"/>
         </w:rPr>
         <w:t xml:space="preserve"/>
@@ -443,7 +439,6 @@
           <w:b/>
           <w:sz w:val="24"/>
           <w:szCs w:val="24"/>
-          <w:highlight w:val="yellow"/>
           <w:u w:val="single"/>
         </w:rPr>
         <w:t xml:space="preserve">{arrendatario_nombre}</w:t>
@@ -455,7 +450,6 @@
           <w:b/>
           <w:sz w:val="24"/>
           <w:szCs w:val="24"/>
-          <w:highlight w:val="yellow"/>
           <w:u w:val="single"/>
         </w:rPr>
         <w:t/>
@@ -547,7 +541,6 @@
           <w:rFonts w:ascii="Times New Roman" w:hAnsi="Times New Roman" w:cs="Times New Roman"/>
           <w:sz w:val="24"/>
           <w:szCs w:val="24"/>
-          <w:highlight w:val="yellow"/>
           <w:lang w:val="es-ES_tradnl"/>
         </w:rPr>
         <w:t>{arrendatario_rut}</w:t>
@@ -568,17 +561,144 @@
           <w:szCs w:val="24"/>
           <w:lang w:val="es-ES_tradnl"/>
         </w:rPr>
-        <w:t xml:space="preserve">{arrendatario_representante_texto}</w:t>
-      </w:r>
-      <w:r>
-        <w:rPr>
-          <w:rFonts w:ascii="Times New Roman" w:hAnsi="Times New Roman" w:cs="Times New Roman"/>
-          <w:b/>
-          <w:sz w:val="24"/>
-          <w:szCs w:val="24"/>
-          <w:highlight w:val="yellow"/>
+        <w:t xml:space="preserve">representada por don </w:t>
+      </w:r>
+      <w:r>
+        <w:rPr>
+          <w:rFonts w:ascii="Times New Roman" w:hAnsi="Times New Roman" w:cs="Times New Roman"/>
+          <w:b/>
+          <w:sz w:val="24"/>
+          <w:szCs w:val="24"/>
           <w:lang w:val="es-ES_tradnl"/>
         </w:rPr>
+        <w:t>{representante_nombre}</w:t>
+      </w:r>
+      <w:r>
+        <w:rPr>
+          <w:rFonts w:ascii="Times New Roman" w:hAnsi="Times New Roman" w:cs="Times New Roman"/>
+          <w:sz w:val="24"/>
+          <w:szCs w:val="24"/>
+          <w:lang w:val="es-ES_tradnl"/>
+        </w:rPr>
+        <w:t>,</w:t>
+      </w:r>
+      <w:r>
+        <w:rPr>
+          <w:rFonts w:ascii="Times New Roman" w:hAnsi="Times New Roman" w:cs="Times New Roman"/>
+          <w:sz w:val="24"/>
+          <w:szCs w:val="24"/>
+          <w:lang w:val="es-ES_tradnl"/>
+        </w:rPr>
+        <w:t xml:space="preserve"> </w:t>
+      </w:r>
+      <w:r>
+        <w:rPr>
+          <w:rFonts w:ascii="Times New Roman" w:hAnsi="Times New Roman" w:cs="Times New Roman"/>
+          <w:sz w:val="24"/>
+          <w:szCs w:val="24"/>
+          <w:lang w:val="es-ES_tradnl"/>
+        </w:rPr>
+        <w:t>cédula nacional de identidad número</w:t>
+      </w:r>
+      <w:r>
+        <w:rPr>
+          <w:rFonts w:ascii="Times New Roman" w:hAnsi="Times New Roman" w:cs="Times New Roman"/>
+          <w:sz w:val="24"/>
+          <w:szCs w:val="24"/>
+          <w:lang w:val="es-ES_tradnl"/>
+        </w:rPr>
+        <w:t xml:space="preserve"> </w:t>
+      </w:r>
+      <w:r>
+        <w:rPr>
+          <w:rFonts w:ascii="Times New Roman" w:hAnsi="Times New Roman" w:cs="Times New Roman"/>
+          <w:sz w:val="24"/>
+          <w:szCs w:val="24"/>
+          <w:lang w:val="es-ES_tradnl"/>
+        </w:rPr>
+        <w:t>{representante_rut}</w:t>
+      </w:r>
+      <w:r>
+        <w:rPr>
+          <w:rFonts w:ascii="Times New Roman" w:hAnsi="Times New Roman" w:cs="Times New Roman"/>
+          <w:sz w:val="24"/>
+          <w:szCs w:val="24"/>
+          <w:lang w:val="es-ES_tradnl"/>
+        </w:rPr>
+        <w:t xml:space="preserve">, </w:t>
+      </w:r>
+      <w:r>
+        <w:rPr>
+          <w:rFonts w:ascii="Times New Roman" w:hAnsi="Times New Roman" w:cs="Times New Roman"/>
+          <w:sz w:val="24"/>
+          <w:szCs w:val="24"/>
+          <w:lang w:val="es-ES_tradnl"/>
+        </w:rPr>
+        <w:t xml:space="preserve">con domicilio para efectos del presente instrumento, </w:t>
+      </w:r>
+      <w:r>
+        <w:rPr>
+          <w:rFonts w:ascii="Times New Roman" w:hAnsi="Times New Roman" w:cs="Times New Roman"/>
+          <w:sz w:val="24"/>
+          <w:szCs w:val="24"/>
+          <w:lang w:val="es-ES_tradnl"/>
+        </w:rPr>
+        <w:t>en</w:t>
+      </w:r>
+      <w:r>
+        <w:rPr>
+          <w:rFonts w:ascii="Times New Roman" w:hAnsi="Times New Roman" w:cs="Times New Roman"/>
+          <w:sz w:val="24"/>
+          <w:szCs w:val="24"/>
+          <w:lang w:val="es-ES_tradnl"/>
+        </w:rPr>
+        <w:t xml:space="preserve"> </w:t>
+      </w:r>
+      <w:proofErr w:type="spellStart"/>
+      <w:r>
+        <w:rPr>
+          <w:rFonts w:ascii="Times New Roman" w:hAnsi="Times New Roman" w:cs="Times New Roman"/>
+          <w:sz w:val="24"/>
+          <w:szCs w:val="24"/>
+          <w:lang w:val="es-ES_tradnl"/>
+        </w:rPr>
+        <w:t>{arrendatario_domicilio}</w:t>
+      </w:r>
+      <w:proofErr w:type="spellEnd"/>
+      <w:r>
+        <w:rPr>
+          <w:rFonts w:ascii="Times New Roman" w:hAnsi="Times New Roman" w:cs="Times New Roman"/>
+          <w:sz w:val="24"/>
+          <w:szCs w:val="24"/>
+          <w:lang w:val="es-ES_tradnl"/>
+        </w:rPr>
+        <w:t xml:space="preserve"/>
+      </w:r>
+      <w:r>
+        <w:rPr>
+          <w:rFonts w:ascii="Times New Roman" w:hAnsi="Times New Roman" w:cs="Times New Roman"/>
+          <w:sz w:val="24"/>
+          <w:szCs w:val="24"/>
+          <w:lang w:val="es-ES_tradnl"/>
+        </w:rPr>
+        <w:t xml:space="preserve"/>
+      </w:r>
+      <w:r>
+        <w:rPr>
+          <w:rFonts w:ascii="Times New Roman" w:hAnsi="Times New Roman" w:cs="Times New Roman"/>
+          <w:sz w:val="24"/>
+          <w:szCs w:val="24"/>
+          <w:lang w:val="es-ES_tradnl"/>
+        </w:rPr>
+        <w:t xml:space="preserve"/>
+      </w:r>
+      <w:r>
+        <w:rPr>
+          <w:rFonts w:ascii="Times New Roman" w:hAnsi="Times New Roman" w:cs="Times New Roman"/>
+          <w:sz w:val="24"/>
+          <w:szCs w:val="24"/>
+          <w:lang w:val="es-ES_tradnl"/>
+        </w:rPr>
         <w:t/>
       </w:r>
       <w:r>
@@ -589,142 +709,6 @@
           <w:lang w:val="es-ES_tradnl"/>
         </w:rPr>
         <w:t/>
-      </w:r>
-      <w:r>
-        <w:rPr>
-          <w:rFonts w:ascii="Times New Roman" w:hAnsi="Times New Roman" w:cs="Times New Roman"/>
-          <w:sz w:val="24"/>
-          <w:szCs w:val="24"/>
-          <w:lang w:val="es-ES_tradnl"/>
-        </w:rPr>
-        <w:t xml:space="preserve"/>
-      </w:r>
-      <w:r>
-        <w:rPr>
-          <w:rFonts w:ascii="Times New Roman" w:hAnsi="Times New Roman" w:cs="Times New Roman"/>
-          <w:sz w:val="24"/>
-          <w:szCs w:val="24"/>
-          <w:lang w:val="es-ES_tradnl"/>
-        </w:rPr>
-        <w:t/>
-      </w:r>
-      <w:r>
-        <w:rPr>
-          <w:rFonts w:ascii="Times New Roman" w:hAnsi="Times New Roman" w:cs="Times New Roman"/>
-          <w:sz w:val="24"/>
-          <w:szCs w:val="24"/>
-          <w:lang w:val="es-ES_tradnl"/>
-        </w:rPr>
-        <w:t xml:space="preserve"/>
-      </w:r>
-      <w:r>
-        <w:rPr>
-          <w:rFonts w:ascii="Times New Roman" w:hAnsi="Times New Roman" w:cs="Times New Roman"/>
-          <w:sz w:val="24"/>
-          <w:szCs w:val="24"/>
-          <w:highlight w:val="yellow"/>
-          <w:lang w:val="es-ES_tradnl"/>
-        </w:rPr>
-        <w:t/>
-      </w:r>
-      <w:r>
-        <w:rPr>
-          <w:rFonts w:ascii="Times New Roman" w:hAnsi="Times New Roman" w:cs="Times New Roman"/>
-          <w:sz w:val="24"/>
-          <w:szCs w:val="24"/>
-          <w:lang w:val="es-ES_tradnl"/>
-        </w:rPr>
-        <w:t xml:space="preserve">, </w:t>
-      </w:r>
-      <w:r>
-        <w:rPr>
-          <w:rFonts w:ascii="Times New Roman" w:hAnsi="Times New Roman" w:cs="Times New Roman"/>
-          <w:sz w:val="24"/>
-          <w:szCs w:val="24"/>
-          <w:lang w:val="es-ES_tradnl"/>
-        </w:rPr>
-        <w:t xml:space="preserve">con domicilio para efectos del presente instrumento, </w:t>
-      </w:r>
-      <w:r>
-        <w:rPr>
-          <w:rFonts w:ascii="Times New Roman" w:hAnsi="Times New Roman" w:cs="Times New Roman"/>
-          <w:sz w:val="24"/>
-          <w:szCs w:val="24"/>
-          <w:highlight w:val="yellow"/>
-          <w:lang w:val="es-ES_tradnl"/>
-        </w:rPr>
-        <w:t>en</w:t>
-      </w:r>
-      <w:r>
-        <w:rPr>
-          <w:rFonts w:ascii="Times New Roman" w:hAnsi="Times New Roman" w:cs="Times New Roman"/>
-          <w:sz w:val="24"/>
-          <w:szCs w:val="24"/>
-          <w:highlight w:val="yellow"/>
-          <w:lang w:val="es-ES_tradnl"/>
-        </w:rPr>
-        <w:t xml:space="preserve"> </w:t>
-      </w:r>
-      <w:proofErr w:type="spellStart"/>
-      <w:r>
-        <w:rPr>
-          <w:rFonts w:ascii="Times New Roman" w:hAnsi="Times New Roman" w:cs="Times New Roman"/>
-          <w:sz w:val="24"/>
-          <w:szCs w:val="24"/>
-          <w:highlight w:val="yellow"/>
-          <w:lang w:val="es-ES_tradnl"/>
-        </w:rPr>
-        <w:t>{arrendatario_domicilio}</w:t>
-      </w:r>
-      <w:proofErr w:type="spellEnd"/>
-      <w:r>
-        <w:rPr>
-          <w:rFonts w:ascii="Times New Roman" w:hAnsi="Times New Roman" w:cs="Times New Roman"/>
-          <w:sz w:val="24"/>
-          <w:szCs w:val="24"/>
-          <w:highlight w:val="yellow"/>
-          <w:lang w:val="es-ES_tradnl"/>
-        </w:rPr>
-        <w:t xml:space="preserve"/>
-      </w:r>
-      <w:r>
-        <w:rPr>
-          <w:rFonts w:ascii="Times New Roman" w:hAnsi="Times New Roman" w:cs="Times New Roman"/>
-          <w:sz w:val="24"/>
-          <w:szCs w:val="24"/>
-          <w:lang w:val="es-ES_tradnl"/>
-        </w:rPr>
-        <w:t xml:space="preserve"/>
-      </w:r>
-      <w:r>
-        <w:rPr>
-          <w:rFonts w:ascii="Times New Roman" w:hAnsi="Times New Roman" w:cs="Times New Roman"/>
-          <w:sz w:val="24"/>
-          <w:szCs w:val="24"/>
-          <w:highlight w:val="yellow"/>
-          <w:lang w:val="es-ES_tradnl"/>
-        </w:rPr>
-        <w:t xml:space="preserve"/>
-      </w:r>
-      <w:r>
-        <w:rPr>
-          <w:rFonts w:ascii="Times New Roman" w:hAnsi="Times New Roman" w:cs="Times New Roman"/>
-          <w:sz w:val="24"/>
-          <w:szCs w:val="24"/>
-          <w:highlight w:val="yellow"/>
-          <w:lang w:val="es-ES_tradnl"/>
-        </w:rPr>
-        <w:t/>
-      </w:r>
-      <w:r>
-        <w:rPr>
-          <w:rFonts w:ascii="Times New Roman" w:hAnsi="Times New Roman" w:cs="Times New Roman"/>
-          <w:sz w:val="24"/>
-          <w:szCs w:val="24"/>
-          <w:highlight w:val="yellow"/>
-          <w:lang w:val="es-ES_tradnl"/>
-        </w:rPr>
-        <w:t>, Santiago</w:t>
       </w:r>
       <w:r>
         <w:rPr>
@@ -983,7 +967,6 @@
           <w:rFonts w:ascii="Times New Roman" w:hAnsi="Times New Roman" w:cs="Times New Roman"/>
           <w:sz w:val="24"/>
           <w:szCs w:val="24"/>
-          <w:highlight w:val="yellow"/>
         </w:rPr>
         <w:t/>
       </w:r>
@@ -1000,7 +983,6 @@
           <w:rFonts w:ascii="Times New Roman" w:hAnsi="Times New Roman" w:cs="Times New Roman"/>
           <w:sz w:val="24"/>
           <w:szCs w:val="24"/>
-          <w:highlight w:val="yellow"/>
         </w:rPr>
         <w:t/>
       </w:r>
@@ -1057,7 +1039,6 @@
           <w:rFonts w:ascii="Times New Roman" w:hAnsi="Times New Roman" w:cs="Times New Roman"/>
           <w:sz w:val="24"/>
           <w:szCs w:val="24"/>
-          <w:highlight w:val="yellow"/>
         </w:rPr>
         <w:t/>
       </w:r>
@@ -1066,7 +1047,6 @@
           <w:rFonts w:ascii="Times New Roman" w:hAnsi="Times New Roman" w:cs="Times New Roman"/>
           <w:sz w:val="24"/>
           <w:szCs w:val="24"/>
-          <w:highlight w:val="yellow"/>
         </w:rPr>
         <w:t xml:space="preserve"/>
       </w:r>
@@ -1083,7 +1063,6 @@
           <w:rFonts w:ascii="Times New Roman" w:hAnsi="Times New Roman" w:cs="Times New Roman"/>
           <w:sz w:val="24"/>
           <w:szCs w:val="24"/>
-          <w:highlight w:val="yellow"/>
         </w:rPr>
         <w:t/>
       </w:r>
@@ -1124,7 +1103,6 @@
           <w:rFonts w:ascii="Times New Roman" w:hAnsi="Times New Roman" w:cs="Times New Roman"/>
           <w:sz w:val="24"/>
           <w:szCs w:val="24"/>
-          <w:highlight w:val="yellow"/>
         </w:rPr>
         <w:t/>
       </w:r>
@@ -1459,7 +1437,6 @@
           <w:bCs/>
           <w:sz w:val="24"/>
           <w:szCs w:val="24"/>
-          <w:highlight w:val="yellow"/>
         </w:rPr>
         <w:t/>
       </w:r>
@@ -1470,7 +1447,6 @@
           <w:bCs/>
           <w:sz w:val="24"/>
           <w:szCs w:val="24"/>
-          <w:highlight w:val="yellow"/>
         </w:rPr>
         <w:t xml:space="preserve"/>
       </w:r>
@@ -1481,7 +1457,6 @@
           <w:bCs/>
           <w:sz w:val="24"/>
           <w:szCs w:val="24"/>
-          <w:highlight w:val="yellow"/>
         </w:rPr>
         <w:t xml:space="preserve"/>
       </w:r>
@@ -1492,7 +1467,6 @@
           <w:bCs/>
           <w:sz w:val="24"/>
           <w:szCs w:val="24"/>
-          <w:highlight w:val="yellow"/>
         </w:rPr>
         <w:t/>
       </w:r>
@@ -1503,7 +1477,6 @@
           <w:bCs/>
           <w:sz w:val="24"/>
           <w:szCs w:val="24"/>
-          <w:highlight w:val="yellow"/>
         </w:rPr>
         <w:t xml:space="preserve"/>
       </w:r>
@@ -1514,7 +1487,6 @@
           <w:bCs/>
           <w:sz w:val="24"/>
           <w:szCs w:val="24"/>
-          <w:highlight w:val="yellow"/>
         </w:rPr>
         <w:t xml:space="preserve"/>
       </w:r>
@@ -1535,7 +1507,6 @@
           <w:bCs/>
           <w:sz w:val="24"/>
           <w:szCs w:val="24"/>
-          <w:highlight w:val="yellow"/>
         </w:rPr>
         <w:t/>
       </w:r>
@@ -1546,7 +1517,6 @@
           <w:bCs/>
           <w:sz w:val="24"/>
           <w:szCs w:val="24"/>
-          <w:highlight w:val="yellow"/>
         </w:rPr>
         <w:t xml:space="preserve"/>
       </w:r>
@@ -1654,7 +1624,6 @@
           <w:rFonts w:ascii="Times New Roman" w:hAnsi="Times New Roman" w:cs="Times New Roman"/>
           <w:sz w:val="24"/>
           <w:szCs w:val="24"/>
-          <w:highlight w:val="yellow"/>
         </w:rPr>
         <w:t>N°</w:t>
       </w:r>
@@ -1663,9 +1632,8 @@
           <w:rFonts w:ascii="Times New Roman" w:hAnsi="Times New Roman" w:cs="Times New Roman"/>
           <w:sz w:val="24"/>
           <w:szCs w:val="24"/>
-          <w:highlight w:val="yellow"/>
-        </w:rPr>
-        <w:t>803 y 802</w:t>
+        </w:rPr>
+        <w:t>{oficinas_simples} y {oficinas_simples_2}</w:t>
       </w:r>
       <w:r>
         <w:rPr>
@@ -1704,7 +1672,6 @@
           <w:rFonts w:ascii="Times New Roman" w:hAnsi="Times New Roman" w:cs="Times New Roman"/>
           <w:sz w:val="24"/>
           <w:szCs w:val="24"/>
-          <w:highlight w:val="yellow"/>
         </w:rPr>
         <w:t>{superficie_texto}</w:t>
       </w:r>
@@ -1713,7 +1680,70 @@
           <w:rFonts w:ascii="Times New Roman" w:hAnsi="Times New Roman" w:cs="Times New Roman"/>
           <w:sz w:val="24"/>
           <w:szCs w:val="24"/>
-          <w:highlight w:val="yellow"/>
+        </w:rPr>
+        <w:t xml:space="preserve"> </w:t>
+      </w:r>
+      <w:r>
+        <w:rPr>
+          <w:rFonts w:ascii="Times New Roman" w:hAnsi="Times New Roman" w:cs="Times New Roman"/>
+          <w:sz w:val="24"/>
+          <w:szCs w:val="24"/>
+        </w:rPr>
+        <w:t>m</w:t>
+      </w:r>
+      <w:r>
+        <w:rPr>
+          <w:rFonts w:ascii="Times New Roman" w:hAnsi="Times New Roman" w:cs="Times New Roman"/>
+          <w:sz w:val="24"/>
+          <w:szCs w:val="24"/>
+        </w:rPr>
+        <w:t>etros cuadrados</w:t>
+      </w:r>
+      <w:r>
+        <w:rPr>
+          <w:rFonts w:ascii="Times New Roman" w:hAnsi="Times New Roman" w:cs="Times New Roman"/>
+          <w:sz w:val="24"/>
+          <w:szCs w:val="24"/>
+        </w:rPr>
+        <w:t xml:space="preserve">, </w:t>
+      </w:r>
+      <w:r>
+        <w:rPr>
+          <w:rFonts w:ascii="Times New Roman" w:hAnsi="Times New Roman" w:cs="Times New Roman"/>
+          <w:sz w:val="24"/>
+          <w:szCs w:val="24"/>
+        </w:rPr>
+        <w:t xml:space="preserve">según plano </w:t>
+      </w:r>
+      <w:r>
+        <w:rPr>
+          <w:rFonts w:ascii="Times New Roman" w:hAnsi="Times New Roman" w:cs="Times New Roman"/>
+          <w:sz w:val="24"/>
+          <w:szCs w:val="24"/>
+        </w:rPr>
+        <w:t xml:space="preserve">aprobado por </w:t>
+      </w:r>
+      <w:r>
+        <w:rPr>
+          <w:rFonts w:ascii="Times New Roman" w:hAnsi="Times New Roman" w:cs="Times New Roman"/>
+          <w:sz w:val="24"/>
+          <w:szCs w:val="24"/>
+        </w:rPr>
+        <w:t xml:space="preserve">la </w:t>
+      </w:r>
+      <w:r>
+        <w:rPr>
+          <w:rFonts w:ascii="Times New Roman" w:hAnsi="Times New Roman" w:cs="Times New Roman"/>
+          <w:sz w:val="24"/>
+          <w:szCs w:val="24"/>
+        </w:rPr>
+        <w:t>{oficinas_texto_4}</w:t>
+      </w:r>
+      <w:r>
+        <w:rPr>
+          <w:rFonts w:ascii="Times New Roman" w:hAnsi="Times New Roman" w:cs="Times New Roman"/>
+          <w:sz w:val="24"/>
+          <w:szCs w:val="24"/>
         </w:rPr>
         <w:t xml:space="preserve"/>
       </w:r>
@@ -1723,15 +1753,82 @@
           <w:sz w:val="24"/>
           <w:szCs w:val="24"/>
         </w:rPr>
+        <w:t xml:space="preserve"/>
+      </w:r>
+      <w:r>
+        <w:rPr>
+          <w:rFonts w:ascii="Times New Roman" w:hAnsi="Times New Roman" w:cs="Times New Roman"/>
+          <w:sz w:val="24"/>
+          <w:szCs w:val="24"/>
+        </w:rPr>
         <w:t/>
       </w:r>
-      <w:r>
-        <w:rPr>
-          <w:rFonts w:ascii="Times New Roman" w:hAnsi="Times New Roman" w:cs="Times New Roman"/>
-          <w:sz w:val="24"/>
-          <w:szCs w:val="24"/>
-        </w:rPr>
-        <w:t/>
+    </w:p>
+    <w:p>
+      <w:pPr>
+        <w:spacing w:line="240" w:lineRule="auto"/>
+        <w:jc w:val="both"/>
+        <w:rPr>
+          <w:rFonts w:ascii="Times New Roman" w:hAnsi="Times New Roman" w:cs="Times New Roman"/>
+          <w:sz w:val="24"/>
+          <w:szCs w:val="24"/>
+        </w:rPr>
+      </w:pPr>
+      <w:r>
+        <w:rPr>
+          <w:rFonts w:ascii="Times New Roman" w:hAnsi="Times New Roman" w:cs="Times New Roman"/>
+          <w:sz w:val="24"/>
+          <w:szCs w:val="24"/>
+        </w:rPr>
+        <w:t>D</w:t>
+      </w:r>
+      <w:r>
+        <w:rPr>
+          <w:rFonts w:ascii="Times New Roman" w:hAnsi="Times New Roman" w:cs="Times New Roman"/>
+          <w:sz w:val="24"/>
+          <w:szCs w:val="24"/>
+        </w:rPr>
+        <w:t>irección de Obras</w:t>
+      </w:r>
+      <w:r>
+        <w:rPr>
+          <w:rFonts w:ascii="Times New Roman" w:hAnsi="Times New Roman" w:cs="Times New Roman"/>
+          <w:sz w:val="24"/>
+          <w:szCs w:val="24"/>
+        </w:rPr>
+        <w:t xml:space="preserve"> Municipales</w:t>
+      </w:r>
+      <w:r>
+        <w:rPr>
+          <w:rFonts w:ascii="Times New Roman" w:hAnsi="Times New Roman" w:cs="Times New Roman"/>
+          <w:sz w:val="24"/>
+          <w:szCs w:val="24"/>
+        </w:rPr>
+        <w:t xml:space="preserve"> de</w:t>
+      </w:r>
+      <w:r>
+        <w:rPr>
+          <w:rFonts w:ascii="Times New Roman" w:hAnsi="Times New Roman" w:cs="Times New Roman"/>
+          <w:sz w:val="24"/>
+          <w:szCs w:val="24"/>
+        </w:rPr>
+        <w:t xml:space="preserve"> </w:t>
+      </w:r>
+      <w:r>
+        <w:rPr>
+          <w:rFonts w:ascii="Times New Roman" w:hAnsi="Times New Roman" w:cs="Times New Roman"/>
+          <w:sz w:val="24"/>
+          <w:szCs w:val="24"/>
+        </w:rPr>
+        <w:t xml:space="preserve">la Ilustre Municipalidad de </w:t>
+      </w:r>
+      <w:r>
+        <w:rPr>
+          <w:rFonts w:ascii="Times New Roman" w:hAnsi="Times New Roman" w:cs="Times New Roman"/>
+          <w:sz w:val="24"/>
+          <w:szCs w:val="24"/>
+        </w:rPr>
+        <w:t>Las Condes</w:t>
       </w:r>
       <w:r>
         <w:rPr>
@@ -1747,15 +1844,507 @@
           <w:sz w:val="24"/>
           <w:szCs w:val="24"/>
         </w:rPr>
-        <w:t xml:space="preserve">según plano </w:t>
-      </w:r>
-      <w:r>
-        <w:rPr>
-          <w:rFonts w:ascii="Times New Roman" w:hAnsi="Times New Roman" w:cs="Times New Roman"/>
-          <w:sz w:val="24"/>
-          <w:szCs w:val="24"/>
-        </w:rPr>
-        <w:t xml:space="preserve">aprobado por </w:t>
+        <w:t>la que se entrega</w:t>
+      </w:r>
+      <w:r>
+        <w:rPr>
+          <w:rFonts w:ascii="Times New Roman" w:hAnsi="Times New Roman" w:cs="Times New Roman"/>
+          <w:sz w:val="24"/>
+          <w:szCs w:val="24"/>
+        </w:rPr>
+        <w:t xml:space="preserve"> y arrienda </w:t>
+      </w:r>
+      <w:r>
+        <w:rPr>
+          <w:rFonts w:ascii="Times New Roman" w:hAnsi="Times New Roman" w:cs="Times New Roman"/>
+          <w:sz w:val="24"/>
+          <w:szCs w:val="24"/>
+        </w:rPr>
+        <w:t>habilitada</w:t>
+      </w:r>
+      <w:r>
+        <w:rPr>
+          <w:rFonts w:ascii="Times New Roman" w:hAnsi="Times New Roman" w:cs="Times New Roman"/>
+          <w:sz w:val="24"/>
+          <w:szCs w:val="24"/>
+        </w:rPr>
+        <w:t xml:space="preserve"> y amoblada con los bienes indicados en el Anexo 1</w:t>
+      </w:r>
+      <w:r>
+        <w:rPr>
+          <w:rFonts w:ascii="Times New Roman" w:hAnsi="Times New Roman" w:cs="Times New Roman"/>
+          <w:sz w:val="24"/>
+          <w:szCs w:val="24"/>
+        </w:rPr>
+        <w:t xml:space="preserve">, </w:t>
+      </w:r>
+      <w:r>
+        <w:rPr>
+          <w:rFonts w:ascii="Times New Roman" w:hAnsi="Times New Roman" w:cs="Times New Roman"/>
+          <w:sz w:val="24"/>
+          <w:szCs w:val="24"/>
+        </w:rPr>
+        <w:t>en adelante</w:t>
+      </w:r>
+      <w:r>
+        <w:rPr>
+          <w:rFonts w:ascii="Times New Roman" w:hAnsi="Times New Roman" w:cs="Times New Roman"/>
+          <w:sz w:val="24"/>
+          <w:szCs w:val="24"/>
+        </w:rPr>
+        <w:t xml:space="preserve"> </w:t>
+      </w:r>
+      <w:r>
+        <w:rPr>
+          <w:rFonts w:ascii="Times New Roman" w:hAnsi="Times New Roman" w:cs="Times New Roman"/>
+          <w:sz w:val="24"/>
+          <w:szCs w:val="24"/>
+        </w:rPr>
+        <w:t xml:space="preserve">denominadas </w:t>
+      </w:r>
+      <w:r>
+        <w:rPr>
+          <w:rFonts w:ascii="Times New Roman" w:hAnsi="Times New Roman" w:cs="Times New Roman"/>
+          <w:sz w:val="24"/>
+          <w:szCs w:val="24"/>
+        </w:rPr>
+        <w:t>la</w:t>
+      </w:r>
+      <w:r>
+        <w:rPr>
+          <w:rFonts w:ascii="Times New Roman" w:hAnsi="Times New Roman" w:cs="Times New Roman"/>
+          <w:sz w:val="24"/>
+          <w:szCs w:val="24"/>
+        </w:rPr>
+        <w:t xml:space="preserve"> </w:t>
+      </w:r>
+      <w:r>
+        <w:rPr>
+          <w:rFonts w:ascii="Times New Roman" w:hAnsi="Times New Roman" w:cs="Times New Roman"/>
+          <w:sz w:val="24"/>
+          <w:szCs w:val="24"/>
+        </w:rPr>
+        <w:t>“</w:t>
+      </w:r>
+      <w:r>
+        <w:rPr>
+          <w:rFonts w:ascii="Times New Roman" w:hAnsi="Times New Roman" w:cs="Times New Roman"/>
+          <w:sz w:val="24"/>
+          <w:szCs w:val="24"/>
+          <w:u w:val="single"/>
+        </w:rPr>
+        <w:t>U</w:t>
+      </w:r>
+      <w:r>
+        <w:rPr>
+          <w:rFonts w:ascii="Times New Roman" w:hAnsi="Times New Roman" w:cs="Times New Roman"/>
+          <w:sz w:val="24"/>
+          <w:szCs w:val="24"/>
+          <w:u w:val="single"/>
+        </w:rPr>
+        <w:t xml:space="preserve">nidad </w:t>
+      </w:r>
+      <w:r>
+        <w:rPr>
+          <w:rFonts w:ascii="Times New Roman" w:hAnsi="Times New Roman" w:cs="Times New Roman"/>
+          <w:sz w:val="24"/>
+          <w:szCs w:val="24"/>
+          <w:u w:val="single"/>
+        </w:rPr>
+        <w:t>A</w:t>
+      </w:r>
+      <w:r>
+        <w:rPr>
+          <w:rFonts w:ascii="Times New Roman" w:hAnsi="Times New Roman" w:cs="Times New Roman"/>
+          <w:sz w:val="24"/>
+          <w:szCs w:val="24"/>
+          <w:u w:val="single"/>
+        </w:rPr>
+        <w:t>rrendada</w:t>
+      </w:r>
+      <w:r>
+        <w:rPr>
+          <w:rFonts w:ascii="Times New Roman" w:hAnsi="Times New Roman" w:cs="Times New Roman"/>
+          <w:sz w:val="24"/>
+          <w:szCs w:val="24"/>
+        </w:rPr>
+        <w:t xml:space="preserve">” o </w:t>
+      </w:r>
+      <w:r>
+        <w:rPr>
+          <w:rFonts w:ascii="Times New Roman" w:hAnsi="Times New Roman" w:cs="Times New Roman"/>
+          <w:sz w:val="24"/>
+          <w:szCs w:val="24"/>
+        </w:rPr>
+        <w:t xml:space="preserve">el </w:t>
+      </w:r>
+      <w:r>
+        <w:rPr>
+          <w:rFonts w:ascii="Times New Roman" w:hAnsi="Times New Roman" w:cs="Times New Roman"/>
+          <w:sz w:val="24"/>
+          <w:szCs w:val="24"/>
+        </w:rPr>
+        <w:t>“</w:t>
+      </w:r>
+      <w:r>
+        <w:rPr>
+          <w:rFonts w:ascii="Times New Roman" w:hAnsi="Times New Roman" w:cs="Times New Roman"/>
+          <w:sz w:val="24"/>
+          <w:szCs w:val="24"/>
+          <w:u w:val="single"/>
+        </w:rPr>
+        <w:t>I</w:t>
+      </w:r>
+      <w:r>
+        <w:rPr>
+          <w:rFonts w:ascii="Times New Roman" w:hAnsi="Times New Roman" w:cs="Times New Roman"/>
+          <w:sz w:val="24"/>
+          <w:szCs w:val="24"/>
+          <w:u w:val="single"/>
+        </w:rPr>
+        <w:t xml:space="preserve">nmueble </w:t>
+      </w:r>
+      <w:r>
+        <w:rPr>
+          <w:rFonts w:ascii="Times New Roman" w:hAnsi="Times New Roman" w:cs="Times New Roman"/>
+          <w:sz w:val="24"/>
+          <w:szCs w:val="24"/>
+          <w:u w:val="single"/>
+        </w:rPr>
+        <w:t>A</w:t>
+      </w:r>
+      <w:r>
+        <w:rPr>
+          <w:rFonts w:ascii="Times New Roman" w:hAnsi="Times New Roman" w:cs="Times New Roman"/>
+          <w:sz w:val="24"/>
+          <w:szCs w:val="24"/>
+          <w:u w:val="single"/>
+        </w:rPr>
+        <w:t>rrendado</w:t>
+      </w:r>
+      <w:r>
+        <w:rPr>
+          <w:rFonts w:ascii="Times New Roman" w:hAnsi="Times New Roman" w:cs="Times New Roman"/>
+          <w:sz w:val="24"/>
+          <w:szCs w:val="24"/>
+        </w:rPr>
+        <w:t>”</w:t>
+      </w:r>
+      <w:r>
+        <w:rPr>
+          <w:rFonts w:ascii="Times New Roman" w:hAnsi="Times New Roman" w:cs="Times New Roman"/>
+          <w:sz w:val="24"/>
+          <w:szCs w:val="24"/>
+        </w:rPr>
+        <w:t xml:space="preserve"> o el</w:t>
+      </w:r>
+      <w:r>
+        <w:rPr>
+          <w:rFonts w:ascii="Times New Roman" w:hAnsi="Times New Roman" w:cs="Times New Roman"/>
+          <w:sz w:val="24"/>
+          <w:szCs w:val="24"/>
+        </w:rPr>
+        <w:t xml:space="preserve"> </w:t>
+      </w:r>
+      <w:r>
+        <w:rPr>
+          <w:rFonts w:ascii="Times New Roman" w:hAnsi="Times New Roman" w:cs="Times New Roman"/>
+          <w:sz w:val="24"/>
+          <w:szCs w:val="24"/>
+        </w:rPr>
+        <w:t>“</w:t>
+      </w:r>
+      <w:r>
+        <w:rPr>
+          <w:rFonts w:ascii="Times New Roman" w:hAnsi="Times New Roman" w:cs="Times New Roman"/>
+          <w:sz w:val="24"/>
+          <w:szCs w:val="24"/>
+          <w:u w:val="single"/>
+        </w:rPr>
+        <w:t>Inmueble</w:t>
+      </w:r>
+      <w:r>
+        <w:rPr>
+          <w:rFonts w:ascii="Times New Roman" w:hAnsi="Times New Roman" w:cs="Times New Roman"/>
+          <w:sz w:val="24"/>
+          <w:szCs w:val="24"/>
+        </w:rPr>
+        <w:t>”</w:t>
+      </w:r>
+      <w:r>
+        <w:rPr>
+          <w:rFonts w:ascii="Times New Roman" w:hAnsi="Times New Roman" w:cs="Times New Roman"/>
+          <w:sz w:val="24"/>
+          <w:szCs w:val="24"/>
+        </w:rPr>
+        <w:t>.</w:t>
+      </w:r>
+      <w:r>
+        <w:rPr>
+          <w:rFonts w:ascii="Times New Roman" w:hAnsi="Times New Roman" w:cs="Times New Roman"/>
+          <w:sz w:val="24"/>
+          <w:szCs w:val="24"/>
+        </w:rPr>
+        <w:t xml:space="preserve"> </w:t>
+      </w:r>
+    </w:p>
+    <w:p>
+      <w:pPr>
+        <w:spacing w:line="240" w:lineRule="auto"/>
+        <w:jc w:val="both"/>
+        <w:rPr>
+          <w:rFonts w:ascii="Times New Roman" w:hAnsi="Times New Roman" w:cs="Times New Roman"/>
+          <w:sz w:val="24"/>
+          <w:szCs w:val="24"/>
+          <w:lang w:val="es-ES_tradnl"/>
+        </w:rPr>
+      </w:pPr>
+      <w:r>
+        <w:rPr>
+          <w:rFonts w:ascii="Times New Roman" w:hAnsi="Times New Roman" w:cs="Times New Roman"/>
+          <w:sz w:val="24"/>
+          <w:szCs w:val="24"/>
+        </w:rPr>
+        <w:t>El</w:t>
+      </w:r>
+      <w:r>
+        <w:rPr>
+          <w:rFonts w:ascii="Times New Roman" w:hAnsi="Times New Roman" w:cs="Times New Roman"/>
+          <w:sz w:val="24"/>
+          <w:szCs w:val="24"/>
+        </w:rPr>
+        <w:t xml:space="preserve"> </w:t>
+      </w:r>
+      <w:r>
+        <w:rPr>
+          <w:rFonts w:ascii="Times New Roman" w:hAnsi="Times New Roman" w:cs="Times New Roman"/>
+          <w:sz w:val="24"/>
+          <w:szCs w:val="24"/>
+        </w:rPr>
+        <w:t>A</w:t>
+      </w:r>
+      <w:r>
+        <w:rPr>
+          <w:rFonts w:ascii="Times New Roman" w:hAnsi="Times New Roman" w:cs="Times New Roman"/>
+          <w:sz w:val="24"/>
+          <w:szCs w:val="24"/>
+        </w:rPr>
+        <w:t>rrendatario</w:t>
+      </w:r>
+      <w:r>
+        <w:rPr>
+          <w:rFonts w:ascii="Times New Roman" w:hAnsi="Times New Roman" w:cs="Times New Roman"/>
+          <w:sz w:val="24"/>
+          <w:szCs w:val="24"/>
+        </w:rPr>
+        <w:t xml:space="preserve"> declara conocer perfectamente la ubicación, dimensiones y demás características y condiciones del </w:t>
+      </w:r>
+      <w:r>
+        <w:rPr>
+          <w:rFonts w:ascii="Times New Roman" w:hAnsi="Times New Roman" w:cs="Times New Roman"/>
+          <w:sz w:val="24"/>
+          <w:szCs w:val="24"/>
+        </w:rPr>
+        <w:t>I</w:t>
+      </w:r>
+      <w:r>
+        <w:rPr>
+          <w:rFonts w:ascii="Times New Roman" w:hAnsi="Times New Roman" w:cs="Times New Roman"/>
+          <w:sz w:val="24"/>
+          <w:szCs w:val="24"/>
+        </w:rPr>
+        <w:t xml:space="preserve">nmueble </w:t>
+      </w:r>
+      <w:r>
+        <w:rPr>
+          <w:rFonts w:ascii="Times New Roman" w:hAnsi="Times New Roman" w:cs="Times New Roman"/>
+          <w:sz w:val="24"/>
+          <w:szCs w:val="24"/>
+        </w:rPr>
+        <w:t>A</w:t>
+      </w:r>
+      <w:r>
+        <w:rPr>
+          <w:rFonts w:ascii="Times New Roman" w:hAnsi="Times New Roman" w:cs="Times New Roman"/>
+          <w:sz w:val="24"/>
+          <w:szCs w:val="24"/>
+        </w:rPr>
+        <w:t>rrendado, renunciando a cualquier acción, reclamación o recurso por este concepto.</w:t>
+      </w:r>
+    </w:p>
+    <w:p>
+      <w:pPr>
+        <w:spacing w:line="240" w:lineRule="auto"/>
+        <w:jc w:val="both"/>
+        <w:rPr>
+          <w:rFonts w:ascii="Times New Roman" w:hAnsi="Times New Roman" w:cs="Times New Roman"/>
+          <w:b/>
+          <w:sz w:val="24"/>
+          <w:szCs w:val="24"/>
+        </w:rPr>
+      </w:pPr>
+      <w:r>
+        <w:rPr>
+          <w:rFonts w:ascii="Times New Roman" w:hAnsi="Times New Roman" w:cs="Times New Roman"/>
+          <w:b/>
+          <w:sz w:val="24"/>
+          <w:szCs w:val="24"/>
+          <w:u w:val="single"/>
+        </w:rPr>
+        <w:t>TERCERO</w:t>
+      </w:r>
+      <w:r>
+        <w:rPr>
+          <w:rFonts w:ascii="Times New Roman" w:hAnsi="Times New Roman" w:cs="Times New Roman"/>
+          <w:b/>
+          <w:sz w:val="24"/>
+          <w:szCs w:val="24"/>
+        </w:rPr>
+        <w:t xml:space="preserve">: </w:t>
+      </w:r>
+      <w:r>
+        <w:rPr>
+          <w:rFonts w:ascii="Times New Roman" w:hAnsi="Times New Roman" w:cs="Times New Roman"/>
+          <w:b/>
+          <w:sz w:val="24"/>
+          <w:szCs w:val="24"/>
+        </w:rPr>
+        <w:t>Autorizaciones y permisos.</w:t>
+      </w:r>
+    </w:p>
+    <w:p>
+      <w:pPr>
+        <w:spacing w:line="240" w:lineRule="auto"/>
+        <w:jc w:val="both"/>
+        <w:rPr>
+          <w:rFonts w:ascii="Times New Roman" w:hAnsi="Times New Roman" w:cs="Times New Roman"/>
+          <w:sz w:val="24"/>
+          <w:szCs w:val="24"/>
+        </w:rPr>
+      </w:pPr>
+      <w:r>
+        <w:rPr>
+          <w:rFonts w:ascii="Times New Roman" w:hAnsi="Times New Roman" w:cs="Times New Roman"/>
+          <w:sz w:val="24"/>
+          <w:szCs w:val="24"/>
+        </w:rPr>
+        <w:t xml:space="preserve">Se deja constancia que la tramitación y obtención de patentes, autorizaciones, certificados y permisos por parte de la autoridad es de exclusiva responsabilidad del </w:t>
+      </w:r>
+      <w:r>
+        <w:rPr>
+          <w:rFonts w:ascii="Times New Roman" w:hAnsi="Times New Roman" w:cs="Times New Roman"/>
+          <w:sz w:val="24"/>
+          <w:szCs w:val="24"/>
+        </w:rPr>
+        <w:t>A</w:t>
+      </w:r>
+      <w:r>
+        <w:rPr>
+          <w:rFonts w:ascii="Times New Roman" w:hAnsi="Times New Roman" w:cs="Times New Roman"/>
+          <w:sz w:val="24"/>
+          <w:szCs w:val="24"/>
+        </w:rPr>
+        <w:t xml:space="preserve">rrendatario, </w:t>
+      </w:r>
+      <w:r>
+        <w:rPr>
+          <w:rFonts w:ascii="Times New Roman" w:hAnsi="Times New Roman" w:cs="Times New Roman"/>
+          <w:sz w:val="24"/>
+          <w:szCs w:val="24"/>
+        </w:rPr>
+        <w:t>como,</w:t>
+      </w:r>
+      <w:r>
+        <w:rPr>
+          <w:rFonts w:ascii="Times New Roman" w:hAnsi="Times New Roman" w:cs="Times New Roman"/>
+          <w:sz w:val="24"/>
+          <w:szCs w:val="24"/>
+        </w:rPr>
+        <w:t xml:space="preserve"> asimismo, la documentación necesaria para la obtención de los mismos. La falta o la imposibilidad de obtener las autorizaciones, permisos o patentes necesarios para el desarrollo de la actividad económica del </w:t>
+      </w:r>
+      <w:r>
+        <w:rPr>
+          <w:rFonts w:ascii="Times New Roman" w:hAnsi="Times New Roman" w:cs="Times New Roman"/>
+          <w:sz w:val="24"/>
+          <w:szCs w:val="24"/>
+        </w:rPr>
+        <w:t>A</w:t>
+      </w:r>
+      <w:r>
+        <w:rPr>
+          <w:rFonts w:ascii="Times New Roman" w:hAnsi="Times New Roman" w:cs="Times New Roman"/>
+          <w:sz w:val="24"/>
+          <w:szCs w:val="24"/>
+        </w:rPr>
+        <w:t xml:space="preserve">rrendatario, no dará derecho a este último </w:t>
+      </w:r>
+      <w:r>
+        <w:rPr>
+          <w:rFonts w:ascii="Times New Roman" w:hAnsi="Times New Roman" w:cs="Times New Roman"/>
+          <w:sz w:val="24"/>
+          <w:szCs w:val="24"/>
+        </w:rPr>
+        <w:t>par</w:t>
+      </w:r>
+      <w:r>
+        <w:rPr>
+          <w:rFonts w:ascii="Times New Roman" w:hAnsi="Times New Roman" w:cs="Times New Roman"/>
+          <w:sz w:val="24"/>
+          <w:szCs w:val="24"/>
+        </w:rPr>
+        <w:t>a solicitar el término anticipado del contrato ni derecho a indemnización alguna.</w:t>
+      </w:r>
+    </w:p>
+    <w:p>
+      <w:pPr>
+        <w:spacing w:line="240" w:lineRule="auto"/>
+        <w:jc w:val="both"/>
+        <w:rPr>
+          <w:rFonts w:ascii="Times New Roman" w:hAnsi="Times New Roman" w:cs="Times New Roman"/>
+          <w:b/>
+          <w:sz w:val="24"/>
+          <w:szCs w:val="24"/>
+        </w:rPr>
+      </w:pPr>
+      <w:r>
+        <w:rPr>
+          <w:rFonts w:ascii="Times New Roman" w:hAnsi="Times New Roman" w:cs="Times New Roman"/>
+          <w:sz w:val="24"/>
+          <w:szCs w:val="24"/>
+        </w:rPr>
+        <w:t>Se deja constancia que toda tramitación, instalación, obra, derechos, tasas, honorarios, accesorios, artefactos</w:t>
+      </w:r>
+      <w:r>
+        <w:rPr>
+          <w:rFonts w:ascii="Times New Roman" w:hAnsi="Times New Roman" w:cs="Times New Roman"/>
+          <w:sz w:val="24"/>
+          <w:szCs w:val="24"/>
+        </w:rPr>
+        <w:t>, estructuras, etcétera que pu</w:t>
+      </w:r>
+      <w:r>
+        <w:rPr>
+          <w:rFonts w:ascii="Times New Roman" w:hAnsi="Times New Roman" w:cs="Times New Roman"/>
+          <w:sz w:val="24"/>
+          <w:szCs w:val="24"/>
+        </w:rPr>
+        <w:t>edan</w:t>
+      </w:r>
+      <w:r>
+        <w:rPr>
+          <w:rFonts w:ascii="Times New Roman" w:hAnsi="Times New Roman" w:cs="Times New Roman"/>
+          <w:sz w:val="24"/>
+          <w:szCs w:val="24"/>
+        </w:rPr>
+        <w:t xml:space="preserve"> producirse o requerirse serán de cargo, responsabilidad y costo exclusivo de</w:t>
+      </w:r>
+      <w:r>
+        <w:rPr>
+          <w:rFonts w:ascii="Times New Roman" w:hAnsi="Times New Roman" w:cs="Times New Roman"/>
+          <w:sz w:val="24"/>
+          <w:szCs w:val="24"/>
+        </w:rPr>
+        <w:t xml:space="preserve"> </w:t>
       </w:r>
       <w:r>
         <w:rPr>
@@ -1770,35 +2359,16 @@
           <w:rFonts w:ascii="Times New Roman" w:hAnsi="Times New Roman" w:cs="Times New Roman"/>
           <w:sz w:val="24"/>
           <w:szCs w:val="24"/>
-          <w:highlight w:val="yellow"/>
-        </w:rPr>
-        <w:t>D</w:t>
-      </w:r>
-      <w:r>
-        <w:rPr>
-          <w:rFonts w:ascii="Times New Roman" w:hAnsi="Times New Roman" w:cs="Times New Roman"/>
-          <w:sz w:val="24"/>
-          <w:szCs w:val="24"/>
-          <w:highlight w:val="yellow"/>
-        </w:rPr>
-        <w:t xml:space="preserve">803 </w:t>
-      </w:r>
-      <w:r>
-        <w:rPr>
-          <w:rFonts w:ascii="Times New Roman" w:hAnsi="Times New Roman" w:cs="Times New Roman"/>
-          <w:sz w:val="24"/>
-          <w:szCs w:val="24"/>
-        </w:rPr>
-        <w:t xml:space="preserve">y </w:t>
-      </w:r>
-      <w:r>
-        <w:rPr>
-          <w:rFonts w:ascii="Times New Roman" w:hAnsi="Times New Roman" w:cs="Times New Roman"/>
-          <w:sz w:val="24"/>
-          <w:szCs w:val="24"/>
-          <w:highlight w:val="yellow"/>
-        </w:rPr>
-        <w:t>D802</w:t>
+        </w:rPr>
+        <w:t>A</w:t>
+      </w:r>
+      <w:r>
+        <w:rPr>
+          <w:rFonts w:ascii="Times New Roman" w:hAnsi="Times New Roman" w:cs="Times New Roman"/>
+          <w:sz w:val="24"/>
+          <w:szCs w:val="24"/>
+        </w:rPr>
+        <w:t>rrendataria.</w:t>
       </w:r>
     </w:p>
     <w:p>
@@ -1807,33 +2377,179 @@
         <w:jc w:val="both"/>
         <w:rPr>
           <w:rFonts w:ascii="Times New Roman" w:hAnsi="Times New Roman" w:cs="Times New Roman"/>
-          <w:sz w:val="24"/>
-          <w:szCs w:val="24"/>
-        </w:rPr>
-      </w:pPr>
-      <w:r>
-        <w:rPr>
-          <w:rFonts w:ascii="Times New Roman" w:hAnsi="Times New Roman" w:cs="Times New Roman"/>
-          <w:sz w:val="24"/>
-          <w:szCs w:val="24"/>
-        </w:rPr>
-        <w:t>D</w:t>
-      </w:r>
-      <w:r>
-        <w:rPr>
-          <w:rFonts w:ascii="Times New Roman" w:hAnsi="Times New Roman" w:cs="Times New Roman"/>
-          <w:sz w:val="24"/>
-          <w:szCs w:val="24"/>
-        </w:rPr>
-        <w:t>irección de Obras</w:t>
-      </w:r>
-      <w:r>
-        <w:rPr>
-          <w:rFonts w:ascii="Times New Roman" w:hAnsi="Times New Roman" w:cs="Times New Roman"/>
-          <w:sz w:val="24"/>
-          <w:szCs w:val="24"/>
-        </w:rPr>
-        <w:t xml:space="preserve"> Municipales</w:t>
+          <w:b/>
+          <w:sz w:val="24"/>
+          <w:szCs w:val="24"/>
+        </w:rPr>
+      </w:pPr>
+      <w:r>
+        <w:rPr>
+          <w:rFonts w:ascii="Times New Roman" w:hAnsi="Times New Roman" w:cs="Times New Roman"/>
+          <w:b/>
+          <w:color w:val="000000" w:themeColor="text1"/>
+          <w:sz w:val="24"/>
+          <w:szCs w:val="24"/>
+          <w:u w:val="single"/>
+        </w:rPr>
+        <w:t>CUARTO</w:t>
+      </w:r>
+      <w:r>
+        <w:rPr>
+          <w:rFonts w:ascii="Times New Roman" w:hAnsi="Times New Roman" w:cs="Times New Roman"/>
+          <w:b/>
+          <w:color w:val="000000" w:themeColor="text1"/>
+          <w:sz w:val="24"/>
+          <w:szCs w:val="24"/>
+        </w:rPr>
+        <w:t>:</w:t>
+      </w:r>
+      <w:r>
+        <w:rPr>
+          <w:rFonts w:ascii="Times New Roman" w:hAnsi="Times New Roman" w:cs="Times New Roman"/>
+          <w:b/>
+          <w:color w:val="000000" w:themeColor="text1"/>
+          <w:sz w:val="24"/>
+          <w:szCs w:val="24"/>
+        </w:rPr>
+        <w:t xml:space="preserve"> </w:t>
+      </w:r>
+      <w:r>
+        <w:rPr>
+          <w:rFonts w:ascii="Times New Roman" w:hAnsi="Times New Roman" w:cs="Times New Roman"/>
+          <w:b/>
+          <w:sz w:val="24"/>
+          <w:szCs w:val="24"/>
+        </w:rPr>
+        <w:t>Vigencia y d</w:t>
+      </w:r>
+      <w:r>
+        <w:rPr>
+          <w:rFonts w:ascii="Times New Roman" w:hAnsi="Times New Roman" w:cs="Times New Roman"/>
+          <w:b/>
+          <w:sz w:val="24"/>
+          <w:szCs w:val="24"/>
+        </w:rPr>
+        <w:t>uración</w:t>
+      </w:r>
+      <w:r>
+        <w:rPr>
+          <w:rFonts w:ascii="Times New Roman" w:hAnsi="Times New Roman" w:cs="Times New Roman"/>
+          <w:b/>
+          <w:sz w:val="24"/>
+          <w:szCs w:val="24"/>
+        </w:rPr>
+        <w:t xml:space="preserve"> del contrato</w:t>
+      </w:r>
+      <w:r>
+        <w:rPr>
+          <w:rFonts w:ascii="Times New Roman" w:hAnsi="Times New Roman" w:cs="Times New Roman"/>
+          <w:b/>
+          <w:sz w:val="24"/>
+          <w:szCs w:val="24"/>
+        </w:rPr>
+        <w:t>.</w:t>
+      </w:r>
+    </w:p>
+    <w:p>
+      <w:pPr>
+        <w:spacing w:line="240" w:lineRule="auto"/>
+        <w:jc w:val="both"/>
+        <w:rPr>
+          <w:rFonts w:ascii="Times New Roman" w:hAnsi="Times New Roman" w:cs="Times New Roman"/>
+          <w:sz w:val="24"/>
+          <w:szCs w:val="24"/>
+        </w:rPr>
+      </w:pPr>
+      <w:r>
+        <w:rPr>
+          <w:rFonts w:ascii="Times New Roman" w:hAnsi="Times New Roman" w:cs="Times New Roman"/>
+          <w:sz w:val="24"/>
+          <w:szCs w:val="24"/>
+        </w:rPr>
+        <w:t>El presente Contrato comenzará a regir desde esta fecha y se mantendrá vigente durante un plazo de {plazo_meses} meses, el cual se renovará tacita y automática por periodos iguales y sucesivos, salvo que alguna de las Partes comunique a la otra por escrito su intención de ponerle término al presente contrato, con a lo menos {dias_aviso} días de anticipación a la fecha de vencimiento del plazo original o de alguna de sus prórrogas</w:t>
+      </w:r>
+    </w:p>
+    <w:p>
+      <w:pPr>
+        <w:spacing w:line="240" w:lineRule="auto"/>
+        <w:jc w:val="both"/>
+        <w:rPr>
+          <w:rFonts w:ascii="Times New Roman" w:hAnsi="Times New Roman" w:cs="Times New Roman"/>
+          <w:b/>
+          <w:sz w:val="24"/>
+          <w:szCs w:val="24"/>
+        </w:rPr>
+      </w:pPr>
+      <w:r>
+        <w:rPr>
+          <w:rFonts w:ascii="Times New Roman" w:hAnsi="Times New Roman" w:cs="Times New Roman"/>
+          <w:b/>
+          <w:sz w:val="24"/>
+          <w:szCs w:val="24"/>
+          <w:u w:val="single"/>
+        </w:rPr>
+        <w:t>QUINTO</w:t>
+      </w:r>
+      <w:r>
+        <w:rPr>
+          <w:rFonts w:ascii="Times New Roman" w:hAnsi="Times New Roman" w:cs="Times New Roman"/>
+          <w:b/>
+          <w:sz w:val="24"/>
+          <w:szCs w:val="24"/>
+        </w:rPr>
+        <w:t>: Renta.</w:t>
+      </w:r>
+    </w:p>
+    <w:p>
+      <w:pPr>
+        <w:spacing w:line="240" w:lineRule="auto"/>
+        <w:jc w:val="both"/>
+        <w:rPr>
+          <w:rFonts w:ascii="Times New Roman" w:hAnsi="Times New Roman" w:cs="Times New Roman"/>
+          <w:b/>
+          <w:sz w:val="24"/>
+          <w:szCs w:val="24"/>
+        </w:rPr>
+      </w:pPr>
+      <w:r>
+        <w:rPr>
+          <w:rFonts w:ascii="Times New Roman" w:hAnsi="Times New Roman" w:cs="Times New Roman"/>
+          <w:sz w:val="24"/>
+          <w:szCs w:val="24"/>
+        </w:rPr>
+        <w:t xml:space="preserve">La renta </w:t>
+      </w:r>
+      <w:r>
+        <w:rPr>
+          <w:rFonts w:ascii="Times New Roman" w:hAnsi="Times New Roman" w:cs="Times New Roman"/>
+          <w:sz w:val="24"/>
+          <w:szCs w:val="24"/>
+        </w:rPr>
+        <w:t xml:space="preserve">de arrendamiento </w:t>
+      </w:r>
+      <w:r>
+        <w:rPr>
+          <w:rFonts w:ascii="Times New Roman" w:hAnsi="Times New Roman" w:cs="Times New Roman"/>
+          <w:sz w:val="24"/>
+          <w:szCs w:val="24"/>
+        </w:rPr>
+        <w:t>mensual ser</w:t>
+      </w:r>
+      <w:r>
+        <w:rPr>
+          <w:rFonts w:ascii="Times New Roman" w:hAnsi="Times New Roman" w:cs="Times New Roman"/>
+          <w:sz w:val="24"/>
+          <w:szCs w:val="24"/>
+        </w:rPr>
+        <w:t>á</w:t>
+      </w:r>
+      <w:r>
+        <w:rPr>
+          <w:rFonts w:ascii="Times New Roman" w:hAnsi="Times New Roman" w:cs="Times New Roman"/>
+          <w:sz w:val="24"/>
+          <w:szCs w:val="24"/>
+        </w:rPr>
+        <w:t xml:space="preserve"> la suma única y total</w:t>
       </w:r>
       <w:r>
         <w:rPr>
@@ -1854,764 +2570,10 @@
       <w:r>
         <w:rPr>
           <w:rFonts w:ascii="Times New Roman" w:hAnsi="Times New Roman" w:cs="Times New Roman"/>
-          <w:sz w:val="24"/>
-          <w:szCs w:val="24"/>
-        </w:rPr>
-        <w:t xml:space="preserve">la Ilustre Municipalidad de </w:t>
-      </w:r>
-      <w:r>
-        <w:rPr>
-          <w:rFonts w:ascii="Times New Roman" w:hAnsi="Times New Roman" w:cs="Times New Roman"/>
-          <w:sz w:val="24"/>
-          <w:szCs w:val="24"/>
-        </w:rPr>
-        <w:t>Las Condes</w:t>
-      </w:r>
-      <w:r>
-        <w:rPr>
-          <w:rFonts w:ascii="Times New Roman" w:hAnsi="Times New Roman" w:cs="Times New Roman"/>
-          <w:sz w:val="24"/>
-          <w:szCs w:val="24"/>
-        </w:rPr>
-        <w:t xml:space="preserve">, </w:t>
-      </w:r>
-      <w:r>
-        <w:rPr>
-          <w:rFonts w:ascii="Times New Roman" w:hAnsi="Times New Roman" w:cs="Times New Roman"/>
-          <w:sz w:val="24"/>
-          <w:szCs w:val="24"/>
-        </w:rPr>
-        <w:t>la que se entrega</w:t>
-      </w:r>
-      <w:r>
-        <w:rPr>
-          <w:rFonts w:ascii="Times New Roman" w:hAnsi="Times New Roman" w:cs="Times New Roman"/>
-          <w:sz w:val="24"/>
-          <w:szCs w:val="24"/>
-        </w:rPr>
-        <w:t xml:space="preserve"> y arrienda </w:t>
-      </w:r>
-      <w:r>
-        <w:rPr>
-          <w:rFonts w:ascii="Times New Roman" w:hAnsi="Times New Roman" w:cs="Times New Roman"/>
-          <w:sz w:val="24"/>
-          <w:szCs w:val="24"/>
-        </w:rPr>
-        <w:t>habilitada</w:t>
-      </w:r>
-      <w:r>
-        <w:rPr>
-          <w:rFonts w:ascii="Times New Roman" w:hAnsi="Times New Roman" w:cs="Times New Roman"/>
-          <w:sz w:val="24"/>
-          <w:szCs w:val="24"/>
-        </w:rPr>
-        <w:t xml:space="preserve"> y amoblada con los bienes indicados en el Anexo 1</w:t>
-      </w:r>
-      <w:r>
-        <w:rPr>
-          <w:rFonts w:ascii="Times New Roman" w:hAnsi="Times New Roman" w:cs="Times New Roman"/>
-          <w:sz w:val="24"/>
-          <w:szCs w:val="24"/>
-        </w:rPr>
-        <w:t xml:space="preserve">, </w:t>
-      </w:r>
-      <w:r>
-        <w:rPr>
-          <w:rFonts w:ascii="Times New Roman" w:hAnsi="Times New Roman" w:cs="Times New Roman"/>
-          <w:sz w:val="24"/>
-          <w:szCs w:val="24"/>
-        </w:rPr>
-        <w:t>en adelante</w:t>
-      </w:r>
-      <w:r>
-        <w:rPr>
-          <w:rFonts w:ascii="Times New Roman" w:hAnsi="Times New Roman" w:cs="Times New Roman"/>
-          <w:sz w:val="24"/>
-          <w:szCs w:val="24"/>
-        </w:rPr>
-        <w:t xml:space="preserve"> </w:t>
-      </w:r>
-      <w:r>
-        <w:rPr>
-          <w:rFonts w:ascii="Times New Roman" w:hAnsi="Times New Roman" w:cs="Times New Roman"/>
-          <w:sz w:val="24"/>
-          <w:szCs w:val="24"/>
-        </w:rPr>
-        <w:t xml:space="preserve">denominadas </w:t>
-      </w:r>
-      <w:r>
-        <w:rPr>
-          <w:rFonts w:ascii="Times New Roman" w:hAnsi="Times New Roman" w:cs="Times New Roman"/>
-          <w:sz w:val="24"/>
-          <w:szCs w:val="24"/>
-        </w:rPr>
-        <w:t>la</w:t>
-      </w:r>
-      <w:r>
-        <w:rPr>
-          <w:rFonts w:ascii="Times New Roman" w:hAnsi="Times New Roman" w:cs="Times New Roman"/>
-          <w:sz w:val="24"/>
-          <w:szCs w:val="24"/>
-        </w:rPr>
-        <w:t xml:space="preserve"> </w:t>
-      </w:r>
-      <w:r>
-        <w:rPr>
-          <w:rFonts w:ascii="Times New Roman" w:hAnsi="Times New Roman" w:cs="Times New Roman"/>
-          <w:sz w:val="24"/>
-          <w:szCs w:val="24"/>
-        </w:rPr>
-        <w:t>“</w:t>
-      </w:r>
-      <w:r>
-        <w:rPr>
-          <w:rFonts w:ascii="Times New Roman" w:hAnsi="Times New Roman" w:cs="Times New Roman"/>
-          <w:sz w:val="24"/>
-          <w:szCs w:val="24"/>
-          <w:u w:val="single"/>
-        </w:rPr>
-        <w:t>U</w:t>
-      </w:r>
-      <w:r>
-        <w:rPr>
-          <w:rFonts w:ascii="Times New Roman" w:hAnsi="Times New Roman" w:cs="Times New Roman"/>
-          <w:sz w:val="24"/>
-          <w:szCs w:val="24"/>
-          <w:u w:val="single"/>
-        </w:rPr>
-        <w:t xml:space="preserve">nidad </w:t>
-      </w:r>
-      <w:r>
-        <w:rPr>
-          <w:rFonts w:ascii="Times New Roman" w:hAnsi="Times New Roman" w:cs="Times New Roman"/>
-          <w:sz w:val="24"/>
-          <w:szCs w:val="24"/>
-          <w:u w:val="single"/>
-        </w:rPr>
-        <w:t>A</w:t>
-      </w:r>
-      <w:r>
-        <w:rPr>
-          <w:rFonts w:ascii="Times New Roman" w:hAnsi="Times New Roman" w:cs="Times New Roman"/>
-          <w:sz w:val="24"/>
-          <w:szCs w:val="24"/>
-          <w:u w:val="single"/>
-        </w:rPr>
-        <w:t>rrendada</w:t>
-      </w:r>
-      <w:r>
-        <w:rPr>
-          <w:rFonts w:ascii="Times New Roman" w:hAnsi="Times New Roman" w:cs="Times New Roman"/>
-          <w:sz w:val="24"/>
-          <w:szCs w:val="24"/>
-        </w:rPr>
-        <w:t xml:space="preserve">” o </w:t>
-      </w:r>
-      <w:r>
-        <w:rPr>
-          <w:rFonts w:ascii="Times New Roman" w:hAnsi="Times New Roman" w:cs="Times New Roman"/>
-          <w:sz w:val="24"/>
-          <w:szCs w:val="24"/>
-        </w:rPr>
-        <w:t xml:space="preserve">el </w:t>
-      </w:r>
-      <w:r>
-        <w:rPr>
-          <w:rFonts w:ascii="Times New Roman" w:hAnsi="Times New Roman" w:cs="Times New Roman"/>
-          <w:sz w:val="24"/>
-          <w:szCs w:val="24"/>
-        </w:rPr>
-        <w:t>“</w:t>
-      </w:r>
-      <w:r>
-        <w:rPr>
-          <w:rFonts w:ascii="Times New Roman" w:hAnsi="Times New Roman" w:cs="Times New Roman"/>
-          <w:sz w:val="24"/>
-          <w:szCs w:val="24"/>
-          <w:u w:val="single"/>
-        </w:rPr>
-        <w:t>I</w:t>
-      </w:r>
-      <w:r>
-        <w:rPr>
-          <w:rFonts w:ascii="Times New Roman" w:hAnsi="Times New Roman" w:cs="Times New Roman"/>
-          <w:sz w:val="24"/>
-          <w:szCs w:val="24"/>
-          <w:u w:val="single"/>
-        </w:rPr>
-        <w:t xml:space="preserve">nmueble </w:t>
-      </w:r>
-      <w:r>
-        <w:rPr>
-          <w:rFonts w:ascii="Times New Roman" w:hAnsi="Times New Roman" w:cs="Times New Roman"/>
-          <w:sz w:val="24"/>
-          <w:szCs w:val="24"/>
-          <w:u w:val="single"/>
-        </w:rPr>
-        <w:t>A</w:t>
-      </w:r>
-      <w:r>
-        <w:rPr>
-          <w:rFonts w:ascii="Times New Roman" w:hAnsi="Times New Roman" w:cs="Times New Roman"/>
-          <w:sz w:val="24"/>
-          <w:szCs w:val="24"/>
-          <w:u w:val="single"/>
-        </w:rPr>
-        <w:t>rrendado</w:t>
-      </w:r>
-      <w:r>
-        <w:rPr>
-          <w:rFonts w:ascii="Times New Roman" w:hAnsi="Times New Roman" w:cs="Times New Roman"/>
-          <w:sz w:val="24"/>
-          <w:szCs w:val="24"/>
-        </w:rPr>
-        <w:t>”</w:t>
-      </w:r>
-      <w:r>
-        <w:rPr>
-          <w:rFonts w:ascii="Times New Roman" w:hAnsi="Times New Roman" w:cs="Times New Roman"/>
-          <w:sz w:val="24"/>
-          <w:szCs w:val="24"/>
-        </w:rPr>
-        <w:t xml:space="preserve"> o el</w:t>
-      </w:r>
-      <w:r>
-        <w:rPr>
-          <w:rFonts w:ascii="Times New Roman" w:hAnsi="Times New Roman" w:cs="Times New Roman"/>
-          <w:sz w:val="24"/>
-          <w:szCs w:val="24"/>
-        </w:rPr>
-        <w:t xml:space="preserve"> </w:t>
-      </w:r>
-      <w:r>
-        <w:rPr>
-          <w:rFonts w:ascii="Times New Roman" w:hAnsi="Times New Roman" w:cs="Times New Roman"/>
-          <w:sz w:val="24"/>
-          <w:szCs w:val="24"/>
-        </w:rPr>
-        <w:t>“</w:t>
-      </w:r>
-      <w:r>
-        <w:rPr>
-          <w:rFonts w:ascii="Times New Roman" w:hAnsi="Times New Roman" w:cs="Times New Roman"/>
-          <w:sz w:val="24"/>
-          <w:szCs w:val="24"/>
-          <w:u w:val="single"/>
-        </w:rPr>
-        <w:t>Inmueble</w:t>
-      </w:r>
-      <w:r>
-        <w:rPr>
-          <w:rFonts w:ascii="Times New Roman" w:hAnsi="Times New Roman" w:cs="Times New Roman"/>
-          <w:sz w:val="24"/>
-          <w:szCs w:val="24"/>
-        </w:rPr>
-        <w:t>”</w:t>
-      </w:r>
-      <w:r>
-        <w:rPr>
-          <w:rFonts w:ascii="Times New Roman" w:hAnsi="Times New Roman" w:cs="Times New Roman"/>
-          <w:sz w:val="24"/>
-          <w:szCs w:val="24"/>
-        </w:rPr>
-        <w:t>.</w:t>
-      </w:r>
-      <w:r>
-        <w:rPr>
-          <w:rFonts w:ascii="Times New Roman" w:hAnsi="Times New Roman" w:cs="Times New Roman"/>
-          <w:sz w:val="24"/>
-          <w:szCs w:val="24"/>
-        </w:rPr>
-        <w:t xml:space="preserve"> </w:t>
-      </w:r>
-    </w:p>
-    <w:p>
-      <w:pPr>
-        <w:spacing w:line="240" w:lineRule="auto"/>
-        <w:jc w:val="both"/>
-        <w:rPr>
-          <w:rFonts w:ascii="Times New Roman" w:hAnsi="Times New Roman" w:cs="Times New Roman"/>
-          <w:sz w:val="24"/>
-          <w:szCs w:val="24"/>
-          <w:lang w:val="es-ES_tradnl"/>
-        </w:rPr>
-      </w:pPr>
-      <w:r>
-        <w:rPr>
-          <w:rFonts w:ascii="Times New Roman" w:hAnsi="Times New Roman" w:cs="Times New Roman"/>
-          <w:sz w:val="24"/>
-          <w:szCs w:val="24"/>
-        </w:rPr>
-        <w:t>El</w:t>
-      </w:r>
-      <w:r>
-        <w:rPr>
-          <w:rFonts w:ascii="Times New Roman" w:hAnsi="Times New Roman" w:cs="Times New Roman"/>
-          <w:sz w:val="24"/>
-          <w:szCs w:val="24"/>
-        </w:rPr>
-        <w:t xml:space="preserve"> </w:t>
-      </w:r>
-      <w:r>
-        <w:rPr>
-          <w:rFonts w:ascii="Times New Roman" w:hAnsi="Times New Roman" w:cs="Times New Roman"/>
-          <w:sz w:val="24"/>
-          <w:szCs w:val="24"/>
-        </w:rPr>
-        <w:t>A</w:t>
-      </w:r>
-      <w:r>
-        <w:rPr>
-          <w:rFonts w:ascii="Times New Roman" w:hAnsi="Times New Roman" w:cs="Times New Roman"/>
-          <w:sz w:val="24"/>
-          <w:szCs w:val="24"/>
-        </w:rPr>
-        <w:t>rrendatario</w:t>
-      </w:r>
-      <w:r>
-        <w:rPr>
-          <w:rFonts w:ascii="Times New Roman" w:hAnsi="Times New Roman" w:cs="Times New Roman"/>
-          <w:sz w:val="24"/>
-          <w:szCs w:val="24"/>
-        </w:rPr>
-        <w:t xml:space="preserve"> declara conocer perfectamente la ubicación, dimensiones y demás características y condiciones del </w:t>
-      </w:r>
-      <w:r>
-        <w:rPr>
-          <w:rFonts w:ascii="Times New Roman" w:hAnsi="Times New Roman" w:cs="Times New Roman"/>
-          <w:sz w:val="24"/>
-          <w:szCs w:val="24"/>
-        </w:rPr>
-        <w:t>I</w:t>
-      </w:r>
-      <w:r>
-        <w:rPr>
-          <w:rFonts w:ascii="Times New Roman" w:hAnsi="Times New Roman" w:cs="Times New Roman"/>
-          <w:sz w:val="24"/>
-          <w:szCs w:val="24"/>
-        </w:rPr>
-        <w:t xml:space="preserve">nmueble </w:t>
-      </w:r>
-      <w:r>
-        <w:rPr>
-          <w:rFonts w:ascii="Times New Roman" w:hAnsi="Times New Roman" w:cs="Times New Roman"/>
-          <w:sz w:val="24"/>
-          <w:szCs w:val="24"/>
-        </w:rPr>
-        <w:t>A</w:t>
-      </w:r>
-      <w:r>
-        <w:rPr>
-          <w:rFonts w:ascii="Times New Roman" w:hAnsi="Times New Roman" w:cs="Times New Roman"/>
-          <w:sz w:val="24"/>
-          <w:szCs w:val="24"/>
-        </w:rPr>
-        <w:t>rrendado, renunciando a cualquier acción, reclamación o recurso por este concepto.</w:t>
-      </w:r>
-    </w:p>
-    <w:p>
-      <w:pPr>
-        <w:spacing w:line="240" w:lineRule="auto"/>
-        <w:jc w:val="both"/>
-        <w:rPr>
-          <w:rFonts w:ascii="Times New Roman" w:hAnsi="Times New Roman" w:cs="Times New Roman"/>
-          <w:b/>
-          <w:sz w:val="24"/>
-          <w:szCs w:val="24"/>
-        </w:rPr>
-      </w:pPr>
-      <w:r>
-        <w:rPr>
-          <w:rFonts w:ascii="Times New Roman" w:hAnsi="Times New Roman" w:cs="Times New Roman"/>
-          <w:b/>
-          <w:sz w:val="24"/>
-          <w:szCs w:val="24"/>
-          <w:u w:val="single"/>
-        </w:rPr>
-        <w:t>TERCERO</w:t>
-      </w:r>
-      <w:r>
-        <w:rPr>
-          <w:rFonts w:ascii="Times New Roman" w:hAnsi="Times New Roman" w:cs="Times New Roman"/>
-          <w:b/>
-          <w:sz w:val="24"/>
-          <w:szCs w:val="24"/>
-        </w:rPr>
-        <w:t xml:space="preserve">: </w:t>
-      </w:r>
-      <w:r>
-        <w:rPr>
-          <w:rFonts w:ascii="Times New Roman" w:hAnsi="Times New Roman" w:cs="Times New Roman"/>
-          <w:b/>
-          <w:sz w:val="24"/>
-          <w:szCs w:val="24"/>
-        </w:rPr>
-        <w:t>Autorizaciones y permisos.</w:t>
-      </w:r>
-    </w:p>
-    <w:p>
-      <w:pPr>
-        <w:spacing w:line="240" w:lineRule="auto"/>
-        <w:jc w:val="both"/>
-        <w:rPr>
-          <w:rFonts w:ascii="Times New Roman" w:hAnsi="Times New Roman" w:cs="Times New Roman"/>
-          <w:sz w:val="24"/>
-          <w:szCs w:val="24"/>
-        </w:rPr>
-      </w:pPr>
-      <w:r>
-        <w:rPr>
-          <w:rFonts w:ascii="Times New Roman" w:hAnsi="Times New Roman" w:cs="Times New Roman"/>
-          <w:sz w:val="24"/>
-          <w:szCs w:val="24"/>
-        </w:rPr>
-        <w:t xml:space="preserve">Se deja constancia que la tramitación y obtención de patentes, autorizaciones, certificados y permisos por parte de la autoridad es de exclusiva responsabilidad del </w:t>
-      </w:r>
-      <w:r>
-        <w:rPr>
-          <w:rFonts w:ascii="Times New Roman" w:hAnsi="Times New Roman" w:cs="Times New Roman"/>
-          <w:sz w:val="24"/>
-          <w:szCs w:val="24"/>
-        </w:rPr>
-        <w:t>A</w:t>
-      </w:r>
-      <w:r>
-        <w:rPr>
-          <w:rFonts w:ascii="Times New Roman" w:hAnsi="Times New Roman" w:cs="Times New Roman"/>
-          <w:sz w:val="24"/>
-          <w:szCs w:val="24"/>
-        </w:rPr>
-        <w:t xml:space="preserve">rrendatario, </w:t>
-      </w:r>
-      <w:r>
-        <w:rPr>
-          <w:rFonts w:ascii="Times New Roman" w:hAnsi="Times New Roman" w:cs="Times New Roman"/>
-          <w:sz w:val="24"/>
-          <w:szCs w:val="24"/>
-        </w:rPr>
-        <w:t>como,</w:t>
-      </w:r>
-      <w:r>
-        <w:rPr>
-          <w:rFonts w:ascii="Times New Roman" w:hAnsi="Times New Roman" w:cs="Times New Roman"/>
-          <w:sz w:val="24"/>
-          <w:szCs w:val="24"/>
-        </w:rPr>
-        <w:t xml:space="preserve"> asimismo, la documentación necesaria para la obtención de los mismos. La falta o la imposibilidad de obtener las autorizaciones, permisos o patentes necesarios para el desarrollo de la actividad económica del </w:t>
-      </w:r>
-      <w:r>
-        <w:rPr>
-          <w:rFonts w:ascii="Times New Roman" w:hAnsi="Times New Roman" w:cs="Times New Roman"/>
-          <w:sz w:val="24"/>
-          <w:szCs w:val="24"/>
-        </w:rPr>
-        <w:t>A</w:t>
-      </w:r>
-      <w:r>
-        <w:rPr>
-          <w:rFonts w:ascii="Times New Roman" w:hAnsi="Times New Roman" w:cs="Times New Roman"/>
-          <w:sz w:val="24"/>
-          <w:szCs w:val="24"/>
-        </w:rPr>
-        <w:t xml:space="preserve">rrendatario, no dará derecho a este último </w:t>
-      </w:r>
-      <w:r>
-        <w:rPr>
-          <w:rFonts w:ascii="Times New Roman" w:hAnsi="Times New Roman" w:cs="Times New Roman"/>
-          <w:sz w:val="24"/>
-          <w:szCs w:val="24"/>
-        </w:rPr>
-        <w:t>par</w:t>
-      </w:r>
-      <w:r>
-        <w:rPr>
-          <w:rFonts w:ascii="Times New Roman" w:hAnsi="Times New Roman" w:cs="Times New Roman"/>
-          <w:sz w:val="24"/>
-          <w:szCs w:val="24"/>
-        </w:rPr>
-        <w:t>a solicitar el término anticipado del contrato ni derecho a indemnización alguna.</w:t>
-      </w:r>
-    </w:p>
-    <w:p>
-      <w:pPr>
-        <w:spacing w:line="240" w:lineRule="auto"/>
-        <w:jc w:val="both"/>
-        <w:rPr>
-          <w:rFonts w:ascii="Times New Roman" w:hAnsi="Times New Roman" w:cs="Times New Roman"/>
-          <w:b/>
-          <w:sz w:val="24"/>
-          <w:szCs w:val="24"/>
-        </w:rPr>
-      </w:pPr>
-      <w:r>
-        <w:rPr>
-          <w:rFonts w:ascii="Times New Roman" w:hAnsi="Times New Roman" w:cs="Times New Roman"/>
-          <w:sz w:val="24"/>
-          <w:szCs w:val="24"/>
-        </w:rPr>
-        <w:t>Se deja constancia que toda tramitación, instalación, obra, derechos, tasas, honorarios, accesorios, artefactos</w:t>
-      </w:r>
-      <w:r>
-        <w:rPr>
-          <w:rFonts w:ascii="Times New Roman" w:hAnsi="Times New Roman" w:cs="Times New Roman"/>
-          <w:sz w:val="24"/>
-          <w:szCs w:val="24"/>
-        </w:rPr>
-        <w:t>, estructuras, etcétera que pu</w:t>
-      </w:r>
-      <w:r>
-        <w:rPr>
-          <w:rFonts w:ascii="Times New Roman" w:hAnsi="Times New Roman" w:cs="Times New Roman"/>
-          <w:sz w:val="24"/>
-          <w:szCs w:val="24"/>
-        </w:rPr>
-        <w:t>edan</w:t>
-      </w:r>
-      <w:r>
-        <w:rPr>
-          <w:rFonts w:ascii="Times New Roman" w:hAnsi="Times New Roman" w:cs="Times New Roman"/>
-          <w:sz w:val="24"/>
-          <w:szCs w:val="24"/>
-        </w:rPr>
-        <w:t xml:space="preserve"> producirse o requerirse serán de cargo, responsabilidad y costo exclusivo de</w:t>
-      </w:r>
-      <w:r>
-        <w:rPr>
-          <w:rFonts w:ascii="Times New Roman" w:hAnsi="Times New Roman" w:cs="Times New Roman"/>
-          <w:sz w:val="24"/>
-          <w:szCs w:val="24"/>
-        </w:rPr>
-        <w:t xml:space="preserve"> </w:t>
-      </w:r>
-      <w:r>
-        <w:rPr>
-          <w:rFonts w:ascii="Times New Roman" w:hAnsi="Times New Roman" w:cs="Times New Roman"/>
-          <w:sz w:val="24"/>
-          <w:szCs w:val="24"/>
-        </w:rPr>
-        <w:t xml:space="preserve">la </w:t>
-      </w:r>
-      <w:r>
-        <w:rPr>
-          <w:rFonts w:ascii="Times New Roman" w:hAnsi="Times New Roman" w:cs="Times New Roman"/>
-          <w:sz w:val="24"/>
-          <w:szCs w:val="24"/>
-        </w:rPr>
-        <w:t>A</w:t>
-      </w:r>
-      <w:r>
-        <w:rPr>
-          <w:rFonts w:ascii="Times New Roman" w:hAnsi="Times New Roman" w:cs="Times New Roman"/>
-          <w:sz w:val="24"/>
-          <w:szCs w:val="24"/>
-        </w:rPr>
-        <w:t>rrendataria.</w:t>
-      </w:r>
-    </w:p>
-    <w:p>
-      <w:pPr>
-        <w:spacing w:line="240" w:lineRule="auto"/>
-        <w:jc w:val="both"/>
-        <w:rPr>
-          <w:rFonts w:ascii="Times New Roman" w:hAnsi="Times New Roman" w:cs="Times New Roman"/>
-          <w:b/>
-          <w:sz w:val="24"/>
-          <w:szCs w:val="24"/>
-        </w:rPr>
-      </w:pPr>
-      <w:r>
-        <w:rPr>
-          <w:rFonts w:ascii="Times New Roman" w:hAnsi="Times New Roman" w:cs="Times New Roman"/>
-          <w:b/>
-          <w:color w:val="000000" w:themeColor="text1"/>
-          <w:sz w:val="24"/>
-          <w:szCs w:val="24"/>
-          <w:u w:val="single"/>
-        </w:rPr>
-        <w:t>CUARTO</w:t>
-      </w:r>
-      <w:r>
-        <w:rPr>
-          <w:rFonts w:ascii="Times New Roman" w:hAnsi="Times New Roman" w:cs="Times New Roman"/>
-          <w:b/>
-          <w:color w:val="000000" w:themeColor="text1"/>
-          <w:sz w:val="24"/>
-          <w:szCs w:val="24"/>
-        </w:rPr>
-        <w:t>:</w:t>
-      </w:r>
-      <w:r>
-        <w:rPr>
-          <w:rFonts w:ascii="Times New Roman" w:hAnsi="Times New Roman" w:cs="Times New Roman"/>
-          <w:b/>
-          <w:color w:val="000000" w:themeColor="text1"/>
-          <w:sz w:val="24"/>
-          <w:szCs w:val="24"/>
-        </w:rPr>
-        <w:t xml:space="preserve"> </w:t>
-      </w:r>
-      <w:r>
-        <w:rPr>
-          <w:rFonts w:ascii="Times New Roman" w:hAnsi="Times New Roman" w:cs="Times New Roman"/>
-          <w:b/>
-          <w:sz w:val="24"/>
-          <w:szCs w:val="24"/>
-        </w:rPr>
-        <w:t>Vigencia y d</w:t>
-      </w:r>
-      <w:r>
-        <w:rPr>
-          <w:rFonts w:ascii="Times New Roman" w:hAnsi="Times New Roman" w:cs="Times New Roman"/>
-          <w:b/>
-          <w:sz w:val="24"/>
-          <w:szCs w:val="24"/>
-        </w:rPr>
-        <w:t>uración</w:t>
-      </w:r>
-      <w:r>
-        <w:rPr>
-          <w:rFonts w:ascii="Times New Roman" w:hAnsi="Times New Roman" w:cs="Times New Roman"/>
-          <w:b/>
-          <w:sz w:val="24"/>
-          <w:szCs w:val="24"/>
-        </w:rPr>
-        <w:t xml:space="preserve"> del contrato</w:t>
-      </w:r>
-      <w:r>
-        <w:rPr>
-          <w:rFonts w:ascii="Times New Roman" w:hAnsi="Times New Roman" w:cs="Times New Roman"/>
-          <w:b/>
-          <w:sz w:val="24"/>
-          <w:szCs w:val="24"/>
-        </w:rPr>
-        <w:t>.</w:t>
-      </w:r>
-    </w:p>
-    <w:p>
-      <w:pPr>
-        <w:spacing w:line="240" w:lineRule="auto"/>
-        <w:jc w:val="both"/>
-        <w:rPr>
-          <w:rFonts w:ascii="Times New Roman" w:hAnsi="Times New Roman" w:cs="Times New Roman"/>
-          <w:sz w:val="24"/>
-          <w:szCs w:val="24"/>
-        </w:rPr>
-      </w:pPr>
-      <w:r>
-        <w:rPr>
-          <w:rFonts w:ascii="Times New Roman" w:hAnsi="Times New Roman" w:cs="Times New Roman"/>
-          <w:sz w:val="24"/>
-          <w:szCs w:val="24"/>
-        </w:rPr>
-        <w:t>El presente Contrato comenzará a regir desde esta fecha y se mantendrá vigente durante un plazo de {plazo_meses} meses, el cual se renovará tacita y automática por periodos iguales y sucesivos, salvo que alguna de las Partes comunique a la otra por escrito su intención de ponerle término al presente contrato, con a lo menos {dias_aviso} días de anticipación a la fecha de vencimiento del plazo original o de alguna de sus prórrogas</w:t>
-      </w:r>
-    </w:p>
-    <w:p>
-      <w:pPr>
-        <w:spacing w:line="240" w:lineRule="auto"/>
-        <w:jc w:val="both"/>
-        <w:rPr>
-          <w:rFonts w:ascii="Times New Roman" w:hAnsi="Times New Roman" w:cs="Times New Roman"/>
-          <w:b/>
-          <w:sz w:val="24"/>
-          <w:szCs w:val="24"/>
-        </w:rPr>
-      </w:pPr>
-      <w:r>
-        <w:rPr>
-          <w:rFonts w:ascii="Times New Roman" w:hAnsi="Times New Roman" w:cs="Times New Roman"/>
-          <w:b/>
-          <w:sz w:val="24"/>
-          <w:szCs w:val="24"/>
-          <w:u w:val="single"/>
-        </w:rPr>
-        <w:t>QUINTO</w:t>
-      </w:r>
-      <w:r>
-        <w:rPr>
-          <w:rFonts w:ascii="Times New Roman" w:hAnsi="Times New Roman" w:cs="Times New Roman"/>
-          <w:b/>
-          <w:sz w:val="24"/>
-          <w:szCs w:val="24"/>
-        </w:rPr>
-        <w:t>: Renta.</w:t>
-      </w:r>
-    </w:p>
-    <w:p>
-      <w:pPr>
-        <w:spacing w:line="240" w:lineRule="auto"/>
-        <w:jc w:val="both"/>
-        <w:rPr>
-          <w:rFonts w:ascii="Times New Roman" w:hAnsi="Times New Roman" w:cs="Times New Roman"/>
-          <w:b/>
-          <w:sz w:val="24"/>
-          <w:szCs w:val="24"/>
-        </w:rPr>
-      </w:pPr>
-      <w:r>
-        <w:rPr>
-          <w:rFonts w:ascii="Times New Roman" w:hAnsi="Times New Roman" w:cs="Times New Roman"/>
-          <w:sz w:val="24"/>
-          <w:szCs w:val="24"/>
-        </w:rPr>
-        <w:t xml:space="preserve">La renta </w:t>
-      </w:r>
-      <w:r>
-        <w:rPr>
-          <w:rFonts w:ascii="Times New Roman" w:hAnsi="Times New Roman" w:cs="Times New Roman"/>
-          <w:sz w:val="24"/>
-          <w:szCs w:val="24"/>
-        </w:rPr>
-        <w:t xml:space="preserve">de arrendamiento </w:t>
-      </w:r>
-      <w:r>
-        <w:rPr>
-          <w:rFonts w:ascii="Times New Roman" w:hAnsi="Times New Roman" w:cs="Times New Roman"/>
-          <w:sz w:val="24"/>
-          <w:szCs w:val="24"/>
-        </w:rPr>
-        <w:t>mensual ser</w:t>
-      </w:r>
-      <w:r>
-        <w:rPr>
-          <w:rFonts w:ascii="Times New Roman" w:hAnsi="Times New Roman" w:cs="Times New Roman"/>
-          <w:sz w:val="24"/>
-          <w:szCs w:val="24"/>
-        </w:rPr>
-        <w:t>á</w:t>
-      </w:r>
-      <w:r>
-        <w:rPr>
-          <w:rFonts w:ascii="Times New Roman" w:hAnsi="Times New Roman" w:cs="Times New Roman"/>
-          <w:sz w:val="24"/>
-          <w:szCs w:val="24"/>
-        </w:rPr>
-        <w:t xml:space="preserve"> la suma única y total</w:t>
-      </w:r>
-      <w:r>
-        <w:rPr>
-          <w:rFonts w:ascii="Times New Roman" w:hAnsi="Times New Roman" w:cs="Times New Roman"/>
-          <w:sz w:val="24"/>
-          <w:szCs w:val="24"/>
-        </w:rPr>
-        <w:t xml:space="preserve"> de</w:t>
-      </w:r>
-      <w:r>
-        <w:rPr>
-          <w:rFonts w:ascii="Times New Roman" w:hAnsi="Times New Roman" w:cs="Times New Roman"/>
-          <w:sz w:val="24"/>
-          <w:szCs w:val="24"/>
-        </w:rPr>
-        <w:t xml:space="preserve"> </w:t>
-      </w:r>
-      <w:r>
-        <w:rPr>
-          <w:rFonts w:ascii="Times New Roman" w:hAnsi="Times New Roman" w:cs="Times New Roman"/>
           <w:b/>
           <w:bCs/>
           <w:sz w:val="24"/>
           <w:szCs w:val="24"/>
-          <w:highlight w:val="yellow"/>
         </w:rPr>
         <w:t>{monto_renta_uf} Unidades de Fomento</w:t>
       </w:r>
@@ -8997,7 +8959,6 @@
           <w:bCs/>
           <w:sz w:val="24"/>
           <w:szCs w:val="24"/>
-          <w:highlight w:val="yellow"/>
         </w:rPr>
         <w:t>{monto_renta_uf} Unidades de Fomento</w:t>
       </w:r>
@@ -10672,10 +10633,9 @@
           <w:bCs/>
           <w:sz w:val="24"/>
           <w:szCs w:val="24"/>
-          <w:highlight w:val="yellow"/>
           <w:lang w:val="es-ES_tradnl"/>
         </w:rPr>
-        <w:t>F</w:t>
+        <w:t>{representante_nombre}</w:t>
       </w:r>
       <w:r>
         <w:rPr>
@@ -10684,10 +10644,9 @@
           <w:bCs/>
           <w:sz w:val="24"/>
           <w:szCs w:val="24"/>
-          <w:highlight w:val="yellow"/>
           <w:lang w:val="es-ES_tradnl"/>
         </w:rPr>
-        <w:t>elipe Alvear</w:t>
+        <w:t/>
       </w:r>
     </w:p>
     <w:p>
@@ -10731,9 +10690,8 @@
           <w:rFonts w:ascii="Times New Roman" w:hAnsi="Times New Roman" w:cs="Times New Roman"/>
           <w:sz w:val="24"/>
           <w:szCs w:val="24"/>
-          <w:highlight w:val="yellow"/>
-        </w:rPr>
-        <w:t>Chalinga</w:t>
+        </w:rPr>
+        <w:t>{arrendatario_domicilio}</w:t>
       </w:r>
       <w:proofErr w:type="spellEnd"/>
       <w:r>
@@ -10741,9 +10699,8 @@
           <w:rFonts w:ascii="Times New Roman" w:hAnsi="Times New Roman" w:cs="Times New Roman"/>
           <w:sz w:val="24"/>
           <w:szCs w:val="24"/>
-          <w:highlight w:val="yellow"/>
-        </w:rPr>
-        <w:t xml:space="preserve"> 9121, La Granja </w:t>
+        </w:rPr>
+        <w:t xml:space="preserve"> </w:t>
       </w:r>
     </w:p>
     <w:p>
@@ -10786,9 +10743,8 @@
           <w:rFonts w:ascii="Times New Roman" w:hAnsi="Times New Roman" w:cs="Times New Roman"/>
           <w:sz w:val="24"/>
           <w:szCs w:val="24"/>
-          <w:highlight w:val="yellow"/>
-        </w:rPr>
-        <w:t>+56946493714</w:t>
+        </w:rPr>
+        <w:t>{arrendatario_telefono}</w:t>
       </w:r>
     </w:p>
     <w:p>
@@ -10823,9 +10779,8 @@
           <w:rFonts w:ascii="Times New Roman" w:hAnsi="Times New Roman" w:cs="Times New Roman"/>
           <w:sz w:val="24"/>
           <w:szCs w:val="24"/>
-          <w:highlight w:val="yellow"/>
-        </w:rPr>
-        <w:t>falvear@gmail.com</w:t>
+        </w:rPr>
+        <w:t>{arrendatario_email}</w:t>
       </w:r>
     </w:p>
     <w:p>
@@ -11133,7 +11088,7 @@
       </w:pPr>
       <w:bookmarkStart w:id="2" w:name="_Hlk517954906"/>
     </w:p>
-    <w:p>
+    <w:p w14:paraId="0320{oficinas_simples_2}D">
       <w:pPr>
         <w:spacing w:after="0" w:line="240" w:lineRule="auto"/>
         <w:jc w:val="both"/>
@@ -11562,7 +11517,6 @@
           <w:bCs/>
           <w:sz w:val="24"/>
           <w:szCs w:val="24"/>
-          <w:highlight w:val="yellow"/>
           <w:lang w:val="de-DE"/>
         </w:rPr>
       </w:pPr>
@@ -11572,10 +11526,9 @@
           <w:bCs/>
           <w:sz w:val="24"/>
           <w:szCs w:val="24"/>
-          <w:highlight w:val="yellow"/>
           <w:lang w:val="es-ES_tradnl"/>
         </w:rPr>
-        <w:t xml:space="preserve">Felipe </w:t>
+        <w:t xml:space="preserve">{representante_nombre}</w:t>
       </w:r>
       <w:r>
         <w:rPr>
@@ -11583,10 +11536,9 @@
           <w:bCs/>
           <w:sz w:val="24"/>
           <w:szCs w:val="24"/>
-          <w:highlight w:val="yellow"/>
           <w:lang w:val="es-ES_tradnl"/>
         </w:rPr>
-        <w:t>Alvear</w:t>
+        <w:t/>
       </w:r>
     </w:p>
     <w:p>
@@ -11610,7 +11562,6 @@
           <w:bCs/>
           <w:sz w:val="24"/>
           <w:szCs w:val="24"/>
-          <w:highlight w:val="yellow"/>
           <w:lang w:val="de-DE"/>
         </w:rPr>
         <w:t>{firma_empresa}</w:t>
@@ -11622,7 +11573,6 @@
           <w:bCs/>
           <w:sz w:val="24"/>
           <w:szCs w:val="24"/>
-          <w:highlight w:val="yellow"/>
           <w:lang w:val="es-ES"/>
         </w:rPr>
         <w:t xml:space="preserve"/>
@@ -11634,7 +11584,6 @@
           <w:bCs/>
           <w:sz w:val="24"/>
           <w:szCs w:val="24"/>
-          <w:highlight w:val="yellow"/>
           <w:lang w:val="es-ES"/>
         </w:rPr>
         <w:t/>

</xml_diff>

<commit_message>
Definitive fix: Implement section-based conditional logic in template for 1 vs multiple offices/parking
</commit_message>
<xml_diff>
--- a/template.docx
+++ b/template.docx
@@ -952,7 +952,7 @@
           <w:sz w:val="24"/>
           <w:szCs w:val="24"/>
         </w:rPr>
-        <w:t>{oficinas_texto}</w:t>
+        <w:t>{#multiple_ofis}las oficinas número {oficinas_lista} ubicadas en el {piso}, {parentesis_plural}{/multiple_ofis}{^multiple_ofis}la oficina número {oficina_unica} ubicada en el {piso}{/multiple_ofis}</w:t>
       </w:r>
       <w:r>
         <w:rPr>
@@ -1072,11 +1072,399 @@
           <w:sz w:val="24"/>
           <w:szCs w:val="24"/>
         </w:rPr>
+        <w:t xml:space="preserve">, </w:t>
+      </w:r>
+      <w:r>
+        <w:rPr>
+          <w:rFonts w:ascii="Times New Roman" w:hAnsi="Times New Roman" w:cs="Times New Roman"/>
+          <w:sz w:val="24"/>
+          <w:szCs w:val="24"/>
+        </w:rPr>
+        <w:t>conjuntamente el</w:t>
+      </w:r>
+      <w:r>
+        <w:rPr>
+          <w:rFonts w:ascii="Times New Roman" w:hAnsi="Times New Roman" w:cs="Times New Roman"/>
+          <w:sz w:val="24"/>
+          <w:szCs w:val="24"/>
+        </w:rPr>
+        <w:t xml:space="preserve"> estacionamiento</w:t>
+      </w:r>
+      <w:r>
+        <w:rPr>
+          <w:rFonts w:ascii="Times New Roman" w:hAnsi="Times New Roman" w:cs="Times New Roman"/>
+          <w:sz w:val="24"/>
+          <w:szCs w:val="24"/>
+        </w:rPr>
+        <w:t xml:space="preserve"> </w:t>
+      </w:r>
+      <w:r>
+        <w:rPr>
+          <w:rFonts w:ascii="Times New Roman" w:hAnsi="Times New Roman" w:cs="Times New Roman"/>
+          <w:sz w:val="24"/>
+          <w:szCs w:val="24"/>
+        </w:rPr>
+        <w:t>195 del {ubi_estac}</w:t>
+      </w:r>
+      <w:r>
+        <w:rPr>
+          <w:rFonts w:ascii="Times New Roman" w:hAnsi="Times New Roman" w:cs="Times New Roman"/>
+          <w:sz w:val="24"/>
+          <w:szCs w:val="24"/>
+        </w:rPr>
+        <w:t>,</w:t>
+      </w:r>
+      <w:r>
+        <w:rPr>
+          <w:rFonts w:ascii="Times New Roman" w:hAnsi="Times New Roman" w:cs="Times New Roman"/>
+          <w:sz w:val="24"/>
+          <w:szCs w:val="24"/>
+        </w:rPr>
+        <w:t xml:space="preserve"> </w:t>
+      </w:r>
+      <w:r>
+        <w:rPr>
+          <w:rFonts w:ascii="Times New Roman" w:hAnsi="Times New Roman" w:cs="Times New Roman"/>
+          <w:sz w:val="24"/>
+          <w:szCs w:val="24"/>
+        </w:rPr>
+        <w:t xml:space="preserve">del </w:t>
+      </w:r>
+      <w:r>
+        <w:rPr>
+          <w:rFonts w:ascii="Times New Roman" w:hAnsi="Times New Roman" w:cs="Times New Roman"/>
+          <w:sz w:val="24"/>
+          <w:szCs w:val="24"/>
+        </w:rPr>
+        <w:t>E</w:t>
+      </w:r>
+      <w:r>
+        <w:rPr>
+          <w:rFonts w:ascii="Times New Roman" w:hAnsi="Times New Roman" w:cs="Times New Roman"/>
+          <w:sz w:val="24"/>
+          <w:szCs w:val="24"/>
+        </w:rPr>
+        <w:t xml:space="preserve">dificio </w:t>
+      </w:r>
+      <w:r>
+        <w:rPr>
+          <w:rFonts w:ascii="Times New Roman" w:hAnsi="Times New Roman" w:cs="Times New Roman"/>
+          <w:sz w:val="24"/>
+          <w:szCs w:val="24"/>
+        </w:rPr>
+        <w:t>“Busines</w:t>
+      </w:r>
+      <w:r>
+        <w:rPr>
+          <w:rFonts w:ascii="Times New Roman" w:hAnsi="Times New Roman" w:cs="Times New Roman"/>
+          <w:sz w:val="24"/>
+          <w:szCs w:val="24"/>
+        </w:rPr>
+        <w:t>s</w:t>
+      </w:r>
+      <w:r>
+        <w:rPr>
+          <w:rFonts w:ascii="Times New Roman" w:hAnsi="Times New Roman" w:cs="Times New Roman"/>
+          <w:sz w:val="24"/>
+          <w:szCs w:val="24"/>
+        </w:rPr>
+        <w:t xml:space="preserve"> Center”</w:t>
+      </w:r>
+      <w:r>
+        <w:rPr>
+          <w:rFonts w:ascii="Times New Roman" w:hAnsi="Times New Roman" w:cs="Times New Roman"/>
+          <w:sz w:val="24"/>
+          <w:szCs w:val="24"/>
+        </w:rPr>
+        <w:t xml:space="preserve"> ubicado en la comuna de Las Condes, Santiago, cuyos </w:t>
+      </w:r>
+      <w:r>
+        <w:rPr>
+          <w:rFonts w:ascii="Times New Roman" w:hAnsi="Times New Roman" w:cs="Times New Roman"/>
+          <w:sz w:val="24"/>
+          <w:szCs w:val="24"/>
+        </w:rPr>
+        <w:t xml:space="preserve">accesos </w:t>
+      </w:r>
+      <w:r>
+        <w:rPr>
+          <w:rFonts w:ascii="Times New Roman" w:hAnsi="Times New Roman" w:cs="Times New Roman"/>
+          <w:sz w:val="24"/>
+          <w:szCs w:val="24"/>
+        </w:rPr>
+        <w:t xml:space="preserve">son </w:t>
+      </w:r>
+      <w:r>
+        <w:rPr>
+          <w:rFonts w:ascii="Times New Roman" w:hAnsi="Times New Roman" w:cs="Times New Roman"/>
+          <w:sz w:val="24"/>
+          <w:szCs w:val="24"/>
+        </w:rPr>
+        <w:t xml:space="preserve">por </w:t>
+      </w:r>
+      <w:r>
+        <w:rPr>
+          <w:rFonts w:ascii="Times New Roman" w:hAnsi="Times New Roman" w:cs="Times New Roman"/>
+          <w:sz w:val="24"/>
+          <w:szCs w:val="24"/>
+        </w:rPr>
+        <w:t xml:space="preserve">(a) </w:t>
+      </w:r>
+      <w:r>
+        <w:rPr>
+          <w:rFonts w:ascii="Times New Roman" w:hAnsi="Times New Roman" w:cs="Times New Roman"/>
+          <w:sz w:val="24"/>
+          <w:szCs w:val="24"/>
+        </w:rPr>
+        <w:t xml:space="preserve">Avenida Isabel La Católica N°4394 y por </w:t>
+      </w:r>
+      <w:r>
+        <w:rPr>
+          <w:rFonts w:ascii="Times New Roman" w:hAnsi="Times New Roman" w:cs="Times New Roman"/>
+          <w:sz w:val="24"/>
+          <w:szCs w:val="24"/>
+        </w:rPr>
+        <w:t xml:space="preserve">(b) </w:t>
+      </w:r>
+      <w:r>
+        <w:rPr>
+          <w:rFonts w:ascii="Times New Roman" w:hAnsi="Times New Roman" w:cs="Times New Roman"/>
+          <w:sz w:val="24"/>
+          <w:szCs w:val="24"/>
+        </w:rPr>
+        <w:t>Avenida Américo Vespucio N°</w:t>
+      </w:r>
+      <w:r>
+        <w:rPr>
+          <w:rFonts w:ascii="Times New Roman" w:hAnsi="Times New Roman" w:cs="Times New Roman"/>
+          <w:sz w:val="24"/>
+          <w:szCs w:val="24"/>
+        </w:rPr>
+        <w:t>1307</w:t>
+      </w:r>
+      <w:r>
+        <w:rPr>
+          <w:rFonts w:ascii="Times New Roman" w:hAnsi="Times New Roman" w:cs="Times New Roman"/>
+          <w:sz w:val="24"/>
+          <w:szCs w:val="24"/>
+        </w:rPr>
+        <w:t xml:space="preserve">, en adelante, el </w:t>
+      </w:r>
+      <w:r>
+        <w:rPr>
+          <w:rFonts w:ascii="Times New Roman" w:hAnsi="Times New Roman" w:cs="Times New Roman"/>
+          <w:sz w:val="24"/>
+          <w:szCs w:val="24"/>
+        </w:rPr>
+        <w:t>“</w:t>
+      </w:r>
+      <w:r>
+        <w:rPr>
+          <w:rFonts w:ascii="Times New Roman" w:hAnsi="Times New Roman" w:cs="Times New Roman"/>
+          <w:sz w:val="24"/>
+          <w:szCs w:val="24"/>
+          <w:u w:val="single"/>
+        </w:rPr>
+        <w:t>Edificio</w:t>
+      </w:r>
+      <w:r>
+        <w:rPr>
+          <w:rFonts w:ascii="Times New Roman" w:hAnsi="Times New Roman" w:cs="Times New Roman"/>
+          <w:sz w:val="24"/>
+          <w:szCs w:val="24"/>
+        </w:rPr>
+        <w:t>”.</w:t>
+      </w:r>
+    </w:p>
+    <w:p>
+      <w:pPr>
+        <w:spacing w:line="240" w:lineRule="auto"/>
+        <w:jc w:val="both"/>
+        <w:rPr>
+          <w:rFonts w:ascii="Times New Roman" w:hAnsi="Times New Roman" w:cs="Times New Roman"/>
+          <w:b/>
+          <w:sz w:val="24"/>
+          <w:szCs w:val="24"/>
+        </w:rPr>
+      </w:pPr>
+      <w:r>
+        <w:rPr>
+          <w:rFonts w:ascii="Times New Roman" w:hAnsi="Times New Roman" w:cs="Times New Roman"/>
+          <w:b/>
+          <w:sz w:val="24"/>
+          <w:szCs w:val="24"/>
+          <w:u w:val="single"/>
+        </w:rPr>
+        <w:t>SEGUNDO</w:t>
+      </w:r>
+      <w:r>
+        <w:rPr>
+          <w:rFonts w:ascii="Times New Roman" w:hAnsi="Times New Roman" w:cs="Times New Roman"/>
+          <w:b/>
+          <w:sz w:val="24"/>
+          <w:szCs w:val="24"/>
+        </w:rPr>
+        <w:t xml:space="preserve">: </w:t>
+      </w:r>
+      <w:r>
+        <w:rPr>
+          <w:rFonts w:ascii="Times New Roman" w:hAnsi="Times New Roman" w:cs="Times New Roman"/>
+          <w:b/>
+          <w:sz w:val="24"/>
+          <w:szCs w:val="24"/>
+        </w:rPr>
+        <w:t xml:space="preserve">Arrendamiento. </w:t>
+      </w:r>
+    </w:p>
+    <w:p>
+      <w:pPr>
+        <w:spacing w:line="240" w:lineRule="auto"/>
+        <w:jc w:val="both"/>
+        <w:rPr>
+          <w:rFonts w:ascii="Times New Roman" w:hAnsi="Times New Roman" w:cs="Times New Roman"/>
+          <w:sz w:val="24"/>
+          <w:szCs w:val="24"/>
+        </w:rPr>
+      </w:pPr>
+      <w:r>
+        <w:rPr>
+          <w:rFonts w:ascii="Times New Roman" w:hAnsi="Times New Roman" w:cs="Times New Roman"/>
+          <w:sz w:val="24"/>
+          <w:szCs w:val="24"/>
+        </w:rPr>
+        <w:t>L</w:t>
+      </w:r>
+      <w:r>
+        <w:rPr>
+          <w:rFonts w:ascii="Times New Roman" w:hAnsi="Times New Roman" w:cs="Times New Roman"/>
+          <w:sz w:val="24"/>
+          <w:szCs w:val="24"/>
+        </w:rPr>
+        <w:t>a Arrendadora, debidamente representada en la forma indicada en la comparecencia, da</w:t>
+      </w:r>
+      <w:r>
+        <w:rPr>
+          <w:rFonts w:ascii="Times New Roman" w:hAnsi="Times New Roman" w:cs="Times New Roman"/>
+          <w:sz w:val="24"/>
+          <w:szCs w:val="24"/>
+        </w:rPr>
+        <w:t xml:space="preserve"> y entrega</w:t>
+      </w:r>
+      <w:r>
+        <w:rPr>
+          <w:rFonts w:ascii="Times New Roman" w:hAnsi="Times New Roman" w:cs="Times New Roman"/>
+          <w:sz w:val="24"/>
+          <w:szCs w:val="24"/>
+        </w:rPr>
+        <w:t xml:space="preserve"> en</w:t>
+      </w:r>
+      <w:r>
+        <w:rPr>
+          <w:rFonts w:ascii="Times New Roman" w:hAnsi="Times New Roman" w:cs="Times New Roman"/>
+          <w:sz w:val="24"/>
+          <w:szCs w:val="24"/>
+        </w:rPr>
+        <w:t xml:space="preserve"> arrendamiento al Arrendatario</w:t>
+      </w:r>
+      <w:r>
+        <w:rPr>
+          <w:rFonts w:ascii="Times New Roman" w:hAnsi="Times New Roman" w:cs="Times New Roman"/>
+          <w:sz w:val="24"/>
+          <w:szCs w:val="24"/>
+        </w:rPr>
+        <w:t xml:space="preserve">, </w:t>
+      </w:r>
+      <w:r>
+        <w:rPr>
+          <w:rFonts w:ascii="Times New Roman" w:hAnsi="Times New Roman" w:cs="Times New Roman"/>
+          <w:sz w:val="24"/>
+          <w:szCs w:val="24"/>
+        </w:rPr>
+        <w:t xml:space="preserve">quien </w:t>
+      </w:r>
+      <w:r>
+        <w:rPr>
+          <w:rFonts w:ascii="Times New Roman" w:hAnsi="Times New Roman" w:cs="Times New Roman"/>
+          <w:sz w:val="24"/>
+          <w:szCs w:val="24"/>
+        </w:rPr>
+        <w:t>debidamente representado</w:t>
+      </w:r>
+      <w:r>
+        <w:rPr>
+          <w:rFonts w:ascii="Times New Roman" w:hAnsi="Times New Roman" w:cs="Times New Roman"/>
+          <w:sz w:val="24"/>
+          <w:szCs w:val="24"/>
+        </w:rPr>
+        <w:t xml:space="preserve"> </w:t>
+      </w:r>
+      <w:r>
+        <w:rPr>
+          <w:rFonts w:ascii="Times New Roman" w:hAnsi="Times New Roman" w:cs="Times New Roman"/>
+          <w:sz w:val="24"/>
+          <w:szCs w:val="24"/>
+        </w:rPr>
+        <w:t>acepta</w:t>
+      </w:r>
+      <w:r>
+        <w:rPr>
+          <w:rFonts w:ascii="Times New Roman" w:hAnsi="Times New Roman" w:cs="Times New Roman"/>
+          <w:sz w:val="24"/>
+          <w:szCs w:val="24"/>
+        </w:rPr>
+        <w:t xml:space="preserve"> y toma en arrendamiento</w:t>
+      </w:r>
+      <w:r>
+        <w:rPr>
+          <w:rFonts w:ascii="Times New Roman" w:hAnsi="Times New Roman" w:cs="Times New Roman"/>
+          <w:sz w:val="24"/>
+          <w:szCs w:val="24"/>
+        </w:rPr>
+        <w:t xml:space="preserve">, </w:t>
+      </w:r>
+      <w:r>
+        <w:rPr>
+          <w:rFonts w:ascii="Times New Roman" w:hAnsi="Times New Roman" w:cs="Times New Roman"/>
+          <w:sz w:val="24"/>
+          <w:szCs w:val="24"/>
+        </w:rPr>
+        <w:t xml:space="preserve">{#multiple_ofis}las oficinas número {oficinas_lista} del {piso}{/multiple_ofis}{^multiple_ofis}la oficina número {oficina_unica} del {piso}{/multiple_ofis}</w:t>
+      </w:r>
+      <w:r>
+        <w:rPr>
+          <w:rFonts w:ascii="Times New Roman" w:hAnsi="Times New Roman" w:cs="Times New Roman"/>
+          <w:b/>
+          <w:bCs/>
+          <w:sz w:val="24"/>
+          <w:szCs w:val="24"/>
+        </w:rPr>
+        <w:t/>
+      </w:r>
+      <w:r>
+        <w:rPr>
+          <w:rFonts w:ascii="Times New Roman" w:hAnsi="Times New Roman" w:cs="Times New Roman"/>
+          <w:b/>
+          <w:bCs/>
+          <w:sz w:val="24"/>
+          <w:szCs w:val="24"/>
+        </w:rPr>
         <w:t xml:space="preserve"/>
       </w:r>
       <w:r>
         <w:rPr>
           <w:rFonts w:ascii="Times New Roman" w:hAnsi="Times New Roman" w:cs="Times New Roman"/>
+          <w:b/>
+          <w:bCs/>
+          <w:sz w:val="24"/>
+          <w:szCs w:val="24"/>
+        </w:rPr>
+        <w:t xml:space="preserve"/>
+      </w:r>
+      <w:r>
+        <w:rPr>
+          <w:rFonts w:ascii="Times New Roman" w:hAnsi="Times New Roman" w:cs="Times New Roman"/>
+          <w:b/>
+          <w:bCs/>
           <w:sz w:val="24"/>
           <w:szCs w:val="24"/>
         </w:rPr>
@@ -1085,6 +1473,8 @@
       <w:r>
         <w:rPr>
           <w:rFonts w:ascii="Times New Roman" w:hAnsi="Times New Roman" w:cs="Times New Roman"/>
+          <w:b/>
+          <w:bCs/>
           <w:sz w:val="24"/>
           <w:szCs w:val="24"/>
         </w:rPr>
@@ -1093,30 +1483,8 @@
       <w:r>
         <w:rPr>
           <w:rFonts w:ascii="Times New Roman" w:hAnsi="Times New Roman" w:cs="Times New Roman"/>
-          <w:sz w:val="24"/>
-          <w:szCs w:val="24"/>
-        </w:rPr>
-        <w:t xml:space="preserve"/>
-      </w:r>
-      <w:r>
-        <w:rPr>
-          <w:rFonts w:ascii="Times New Roman" w:hAnsi="Times New Roman" w:cs="Times New Roman"/>
-          <w:sz w:val="24"/>
-          <w:szCs w:val="24"/>
-        </w:rPr>
-        <w:t/>
-      </w:r>
-      <w:r>
-        <w:rPr>
-          <w:rFonts w:ascii="Times New Roman" w:hAnsi="Times New Roman" w:cs="Times New Roman"/>
-          <w:sz w:val="24"/>
-          <w:szCs w:val="24"/>
-        </w:rPr>
-        <w:t>,</w:t>
-      </w:r>
-      <w:r>
-        <w:rPr>
-          <w:rFonts w:ascii="Times New Roman" w:hAnsi="Times New Roman" w:cs="Times New Roman"/>
+          <w:b/>
+          <w:bCs/>
           <w:sz w:val="24"/>
           <w:szCs w:val="24"/>
         </w:rPr>
@@ -1125,380 +1493,12 @@
       <w:r>
         <w:rPr>
           <w:rFonts w:ascii="Times New Roman" w:hAnsi="Times New Roman" w:cs="Times New Roman"/>
-          <w:sz w:val="24"/>
-          <w:szCs w:val="24"/>
-        </w:rPr>
-        <w:t xml:space="preserve">del </w:t>
-      </w:r>
-      <w:r>
-        <w:rPr>
-          <w:rFonts w:ascii="Times New Roman" w:hAnsi="Times New Roman" w:cs="Times New Roman"/>
-          <w:sz w:val="24"/>
-          <w:szCs w:val="24"/>
-        </w:rPr>
-        <w:t>E</w:t>
-      </w:r>
-      <w:r>
-        <w:rPr>
-          <w:rFonts w:ascii="Times New Roman" w:hAnsi="Times New Roman" w:cs="Times New Roman"/>
-          <w:sz w:val="24"/>
-          <w:szCs w:val="24"/>
-        </w:rPr>
-        <w:t xml:space="preserve">dificio </w:t>
-      </w:r>
-      <w:r>
-        <w:rPr>
-          <w:rFonts w:ascii="Times New Roman" w:hAnsi="Times New Roman" w:cs="Times New Roman"/>
-          <w:sz w:val="24"/>
-          <w:szCs w:val="24"/>
-        </w:rPr>
-        <w:t>“Busines</w:t>
-      </w:r>
-      <w:r>
-        <w:rPr>
-          <w:rFonts w:ascii="Times New Roman" w:hAnsi="Times New Roman" w:cs="Times New Roman"/>
-          <w:sz w:val="24"/>
-          <w:szCs w:val="24"/>
-        </w:rPr>
-        <w:t>s</w:t>
-      </w:r>
-      <w:r>
-        <w:rPr>
-          <w:rFonts w:ascii="Times New Roman" w:hAnsi="Times New Roman" w:cs="Times New Roman"/>
-          <w:sz w:val="24"/>
-          <w:szCs w:val="24"/>
-        </w:rPr>
-        <w:t xml:space="preserve"> Center”</w:t>
-      </w:r>
-      <w:r>
-        <w:rPr>
-          <w:rFonts w:ascii="Times New Roman" w:hAnsi="Times New Roman" w:cs="Times New Roman"/>
-          <w:sz w:val="24"/>
-          <w:szCs w:val="24"/>
-        </w:rPr>
-        <w:t xml:space="preserve"> ubicado en la comuna de Las Condes, Santiago, cuyos </w:t>
-      </w:r>
-      <w:r>
-        <w:rPr>
-          <w:rFonts w:ascii="Times New Roman" w:hAnsi="Times New Roman" w:cs="Times New Roman"/>
-          <w:sz w:val="24"/>
-          <w:szCs w:val="24"/>
-        </w:rPr>
-        <w:t xml:space="preserve">accesos </w:t>
-      </w:r>
-      <w:r>
-        <w:rPr>
-          <w:rFonts w:ascii="Times New Roman" w:hAnsi="Times New Roman" w:cs="Times New Roman"/>
-          <w:sz w:val="24"/>
-          <w:szCs w:val="24"/>
-        </w:rPr>
-        <w:t xml:space="preserve">son </w:t>
-      </w:r>
-      <w:r>
-        <w:rPr>
-          <w:rFonts w:ascii="Times New Roman" w:hAnsi="Times New Roman" w:cs="Times New Roman"/>
-          <w:sz w:val="24"/>
-          <w:szCs w:val="24"/>
-        </w:rPr>
-        <w:t xml:space="preserve">por </w:t>
-      </w:r>
-      <w:r>
-        <w:rPr>
-          <w:rFonts w:ascii="Times New Roman" w:hAnsi="Times New Roman" w:cs="Times New Roman"/>
-          <w:sz w:val="24"/>
-          <w:szCs w:val="24"/>
-        </w:rPr>
-        <w:t xml:space="preserve">(a) </w:t>
-      </w:r>
-      <w:r>
-        <w:rPr>
-          <w:rFonts w:ascii="Times New Roman" w:hAnsi="Times New Roman" w:cs="Times New Roman"/>
-          <w:sz w:val="24"/>
-          <w:szCs w:val="24"/>
-        </w:rPr>
-        <w:t xml:space="preserve">Avenida Isabel La Católica N°4394 y por </w:t>
-      </w:r>
-      <w:r>
-        <w:rPr>
-          <w:rFonts w:ascii="Times New Roman" w:hAnsi="Times New Roman" w:cs="Times New Roman"/>
-          <w:sz w:val="24"/>
-          <w:szCs w:val="24"/>
-        </w:rPr>
-        <w:t xml:space="preserve">(b) </w:t>
-      </w:r>
-      <w:r>
-        <w:rPr>
-          <w:rFonts w:ascii="Times New Roman" w:hAnsi="Times New Roman" w:cs="Times New Roman"/>
-          <w:sz w:val="24"/>
-          <w:szCs w:val="24"/>
-        </w:rPr>
-        <w:t>Avenida Américo Vespucio N°</w:t>
-      </w:r>
-      <w:r>
-        <w:rPr>
-          <w:rFonts w:ascii="Times New Roman" w:hAnsi="Times New Roman" w:cs="Times New Roman"/>
-          <w:sz w:val="24"/>
-          <w:szCs w:val="24"/>
-        </w:rPr>
-        <w:t>1307</w:t>
-      </w:r>
-      <w:r>
-        <w:rPr>
-          <w:rFonts w:ascii="Times New Roman" w:hAnsi="Times New Roman" w:cs="Times New Roman"/>
-          <w:sz w:val="24"/>
-          <w:szCs w:val="24"/>
-        </w:rPr>
-        <w:t xml:space="preserve">, en adelante, el </w:t>
-      </w:r>
-      <w:r>
-        <w:rPr>
-          <w:rFonts w:ascii="Times New Roman" w:hAnsi="Times New Roman" w:cs="Times New Roman"/>
-          <w:sz w:val="24"/>
-          <w:szCs w:val="24"/>
-        </w:rPr>
-        <w:t>“</w:t>
-      </w:r>
-      <w:r>
-        <w:rPr>
-          <w:rFonts w:ascii="Times New Roman" w:hAnsi="Times New Roman" w:cs="Times New Roman"/>
-          <w:sz w:val="24"/>
-          <w:szCs w:val="24"/>
-          <w:u w:val="single"/>
-        </w:rPr>
-        <w:t>Edificio</w:t>
-      </w:r>
-      <w:r>
-        <w:rPr>
-          <w:rFonts w:ascii="Times New Roman" w:hAnsi="Times New Roman" w:cs="Times New Roman"/>
-          <w:sz w:val="24"/>
-          <w:szCs w:val="24"/>
-        </w:rPr>
-        <w:t>”.</w:t>
-      </w:r>
-    </w:p>
-    <w:p>
-      <w:pPr>
-        <w:spacing w:line="240" w:lineRule="auto"/>
-        <w:jc w:val="both"/>
-        <w:rPr>
-          <w:rFonts w:ascii="Times New Roman" w:hAnsi="Times New Roman" w:cs="Times New Roman"/>
-          <w:b/>
-          <w:sz w:val="24"/>
-          <w:szCs w:val="24"/>
-        </w:rPr>
-      </w:pPr>
-      <w:r>
-        <w:rPr>
-          <w:rFonts w:ascii="Times New Roman" w:hAnsi="Times New Roman" w:cs="Times New Roman"/>
-          <w:b/>
-          <w:sz w:val="24"/>
-          <w:szCs w:val="24"/>
-          <w:u w:val="single"/>
-        </w:rPr>
-        <w:t>SEGUNDO</w:t>
-      </w:r>
-      <w:r>
-        <w:rPr>
-          <w:rFonts w:ascii="Times New Roman" w:hAnsi="Times New Roman" w:cs="Times New Roman"/>
-          <w:b/>
-          <w:sz w:val="24"/>
-          <w:szCs w:val="24"/>
-        </w:rPr>
-        <w:t xml:space="preserve">: </w:t>
-      </w:r>
-      <w:r>
-        <w:rPr>
-          <w:rFonts w:ascii="Times New Roman" w:hAnsi="Times New Roman" w:cs="Times New Roman"/>
-          <w:b/>
-          <w:sz w:val="24"/>
-          <w:szCs w:val="24"/>
-        </w:rPr>
-        <w:t xml:space="preserve">Arrendamiento. </w:t>
-      </w:r>
-    </w:p>
-    <w:p>
-      <w:pPr>
-        <w:spacing w:line="240" w:lineRule="auto"/>
-        <w:jc w:val="both"/>
-        <w:rPr>
-          <w:rFonts w:ascii="Times New Roman" w:hAnsi="Times New Roman" w:cs="Times New Roman"/>
-          <w:sz w:val="24"/>
-          <w:szCs w:val="24"/>
-        </w:rPr>
-      </w:pPr>
-      <w:r>
-        <w:rPr>
-          <w:rFonts w:ascii="Times New Roman" w:hAnsi="Times New Roman" w:cs="Times New Roman"/>
-          <w:sz w:val="24"/>
-          <w:szCs w:val="24"/>
-        </w:rPr>
-        <w:t>L</w:t>
-      </w:r>
-      <w:r>
-        <w:rPr>
-          <w:rFonts w:ascii="Times New Roman" w:hAnsi="Times New Roman" w:cs="Times New Roman"/>
-          <w:sz w:val="24"/>
-          <w:szCs w:val="24"/>
-        </w:rPr>
-        <w:t>a Arrendadora, debidamente representada en la forma indicada en la comparecencia, da</w:t>
-      </w:r>
-      <w:r>
-        <w:rPr>
-          <w:rFonts w:ascii="Times New Roman" w:hAnsi="Times New Roman" w:cs="Times New Roman"/>
-          <w:sz w:val="24"/>
-          <w:szCs w:val="24"/>
-        </w:rPr>
-        <w:t xml:space="preserve"> y entrega</w:t>
-      </w:r>
-      <w:r>
-        <w:rPr>
-          <w:rFonts w:ascii="Times New Roman" w:hAnsi="Times New Roman" w:cs="Times New Roman"/>
-          <w:sz w:val="24"/>
-          <w:szCs w:val="24"/>
-        </w:rPr>
-        <w:t xml:space="preserve"> en</w:t>
-      </w:r>
-      <w:r>
-        <w:rPr>
-          <w:rFonts w:ascii="Times New Roman" w:hAnsi="Times New Roman" w:cs="Times New Roman"/>
-          <w:sz w:val="24"/>
-          <w:szCs w:val="24"/>
-        </w:rPr>
-        <w:t xml:space="preserve"> arrendamiento al Arrendatario</w:t>
-      </w:r>
-      <w:r>
-        <w:rPr>
-          <w:rFonts w:ascii="Times New Roman" w:hAnsi="Times New Roman" w:cs="Times New Roman"/>
-          <w:sz w:val="24"/>
-          <w:szCs w:val="24"/>
-        </w:rPr>
-        <w:t xml:space="preserve">, </w:t>
-      </w:r>
-      <w:r>
-        <w:rPr>
-          <w:rFonts w:ascii="Times New Roman" w:hAnsi="Times New Roman" w:cs="Times New Roman"/>
-          <w:sz w:val="24"/>
-          <w:szCs w:val="24"/>
-        </w:rPr>
-        <w:t xml:space="preserve">quien </w:t>
-      </w:r>
-      <w:r>
-        <w:rPr>
-          <w:rFonts w:ascii="Times New Roman" w:hAnsi="Times New Roman" w:cs="Times New Roman"/>
-          <w:sz w:val="24"/>
-          <w:szCs w:val="24"/>
-        </w:rPr>
-        <w:t>debidamente representado</w:t>
-      </w:r>
-      <w:r>
-        <w:rPr>
-          <w:rFonts w:ascii="Times New Roman" w:hAnsi="Times New Roman" w:cs="Times New Roman"/>
-          <w:sz w:val="24"/>
-          <w:szCs w:val="24"/>
-        </w:rPr>
-        <w:t xml:space="preserve"> </w:t>
-      </w:r>
-      <w:r>
-        <w:rPr>
-          <w:rFonts w:ascii="Times New Roman" w:hAnsi="Times New Roman" w:cs="Times New Roman"/>
-          <w:sz w:val="24"/>
-          <w:szCs w:val="24"/>
-        </w:rPr>
-        <w:t>acepta</w:t>
-      </w:r>
-      <w:r>
-        <w:rPr>
-          <w:rFonts w:ascii="Times New Roman" w:hAnsi="Times New Roman" w:cs="Times New Roman"/>
-          <w:sz w:val="24"/>
-          <w:szCs w:val="24"/>
-        </w:rPr>
-        <w:t xml:space="preserve"> y toma en arrendamiento</w:t>
-      </w:r>
-      <w:r>
-        <w:rPr>
-          <w:rFonts w:ascii="Times New Roman" w:hAnsi="Times New Roman" w:cs="Times New Roman"/>
-          <w:sz w:val="24"/>
-          <w:szCs w:val="24"/>
-        </w:rPr>
-        <w:t xml:space="preserve">, </w:t>
-      </w:r>
-      <w:r>
-        <w:rPr>
-          <w:rFonts w:ascii="Times New Roman" w:hAnsi="Times New Roman" w:cs="Times New Roman"/>
-          <w:sz w:val="24"/>
-          <w:szCs w:val="24"/>
-        </w:rPr>
-        <w:t xml:space="preserve">{oficinas_texto_2}</w:t>
-      </w:r>
-      <w:r>
-        <w:rPr>
-          <w:rFonts w:ascii="Times New Roman" w:hAnsi="Times New Roman" w:cs="Times New Roman"/>
           <w:b/>
           <w:bCs/>
           <w:sz w:val="24"/>
           <w:szCs w:val="24"/>
         </w:rPr>
-        <w:t/>
-      </w:r>
-      <w:r>
-        <w:rPr>
-          <w:rFonts w:ascii="Times New Roman" w:hAnsi="Times New Roman" w:cs="Times New Roman"/>
-          <w:b/>
-          <w:bCs/>
-          <w:sz w:val="24"/>
-          <w:szCs w:val="24"/>
-        </w:rPr>
-        <w:t xml:space="preserve"/>
-      </w:r>
-      <w:r>
-        <w:rPr>
-          <w:rFonts w:ascii="Times New Roman" w:hAnsi="Times New Roman" w:cs="Times New Roman"/>
-          <w:b/>
-          <w:bCs/>
-          <w:sz w:val="24"/>
-          <w:szCs w:val="24"/>
-        </w:rPr>
-        <w:t xml:space="preserve"/>
-      </w:r>
-      <w:r>
-        <w:rPr>
-          <w:rFonts w:ascii="Times New Roman" w:hAnsi="Times New Roman" w:cs="Times New Roman"/>
-          <w:b/>
-          <w:bCs/>
-          <w:sz w:val="24"/>
-          <w:szCs w:val="24"/>
-        </w:rPr>
-        <w:t/>
-      </w:r>
-      <w:r>
-        <w:rPr>
-          <w:rFonts w:ascii="Times New Roman" w:hAnsi="Times New Roman" w:cs="Times New Roman"/>
-          <w:b/>
-          <w:bCs/>
-          <w:sz w:val="24"/>
-          <w:szCs w:val="24"/>
-        </w:rPr>
-        <w:t xml:space="preserve"/>
-      </w:r>
-      <w:r>
-        <w:rPr>
-          <w:rFonts w:ascii="Times New Roman" w:hAnsi="Times New Roman" w:cs="Times New Roman"/>
-          <w:b/>
-          <w:bCs/>
-          <w:sz w:val="24"/>
-          <w:szCs w:val="24"/>
-        </w:rPr>
-        <w:t xml:space="preserve"/>
-      </w:r>
-      <w:r>
-        <w:rPr>
-          <w:rFonts w:ascii="Times New Roman" w:hAnsi="Times New Roman" w:cs="Times New Roman"/>
-          <w:b/>
-          <w:bCs/>
-          <w:sz w:val="24"/>
-          <w:szCs w:val="24"/>
-        </w:rPr>
-        <w:t xml:space="preserve"/>
+        <w:t xml:space="preserve">{#tiene_estac} y {#multiple_estac}los estacionamientos {estacs_lista}{/multiple_estac}{^multiple_estac}el estacionamiento {estac_unico}{/multiple_estac} del {ubi_estac}{/tiene_estac}{^tiene_estac} sin estacionamientos{/tiene_estac}</w:t>
       </w:r>
       <w:r>
         <w:rPr>
@@ -1633,7 +1633,7 @@
           <w:sz w:val="24"/>
           <w:szCs w:val="24"/>
         </w:rPr>
-        <w:t>{oficinas_simples} y {oficinas_simples_2}</w:t>
+        <w:t>803 y 802</w:t>
       </w:r>
       <w:r>
         <w:rPr>
@@ -1673,7 +1673,7 @@
           <w:sz w:val="24"/>
           <w:szCs w:val="24"/>
         </w:rPr>
-        <w:t>{superficie_texto}</w:t>
+        <w:t>32,00 y 20,81</w:t>
       </w:r>
       <w:r>
         <w:rPr>
@@ -1737,7 +1737,7 @@
           <w:sz w:val="24"/>
           <w:szCs w:val="24"/>
         </w:rPr>
-        <w:t>{oficinas_texto_4}</w:t>
+        <w:t>{#multiple_ofis}{oficinas_lista_d}{/multiple_ofis}{^multiple_ofis}D{oficina_unica}{/multiple_ofis}</w:t>
       </w:r>
       <w:r>
         <w:rPr>
@@ -11088,7 +11088,7 @@
       </w:pPr>
       <w:bookmarkStart w:id="2" w:name="_Hlk517954906"/>
     </w:p>
-    <w:p w14:paraId="0320{oficinas_simples_2}D">
+    <w:p>
       <w:pPr>
         <w:spacing w:after="0" w:line="240" w:lineRule="auto"/>
         <w:jc w:val="both"/>

</xml_diff>

<commit_message>
Extreme deep clean of template to remove all hardcoded office residues and implement robust section logic
</commit_message>
<xml_diff>
--- a/template.docx
+++ b/template.docx
@@ -109,17 +109,7 @@
           <w:szCs w:val="24"/>
           <w:lang w:val="es-ES_tradnl"/>
         </w:rPr>
-        <w:t>{arrendatario_nombre}</w:t>
-      </w:r>
-      <w:r>
-        <w:rPr>
-          <w:rFonts w:ascii="Times New Roman" w:hAnsi="Times New Roman" w:cs="Times New Roman"/>
-          <w:b/>
-          <w:sz w:val="24"/>
-          <w:szCs w:val="24"/>
-          <w:lang w:val="es-ES_tradnl"/>
-        </w:rPr>
-        <w:t xml:space="preserve"> </w:t>
+        <w:t>{arrendatario_nombre} </w:t>
       </w:r>
     </w:p>
     <w:p>
@@ -191,36 +181,7 @@
           <w:szCs w:val="24"/>
           <w:lang w:val="es-ES_tradnl"/>
         </w:rPr>
-        <w:t xml:space="preserve">{fecha_contrato}</w:t>
-      </w:r>
-      <w:proofErr w:type="gramStart"/>
-      <w:r>
-        <w:rPr>
-          <w:rFonts w:ascii="Times New Roman" w:hAnsi="Times New Roman" w:cs="Times New Roman"/>
-          <w:sz w:val="24"/>
-          <w:szCs w:val="24"/>
-          <w:lang w:val="es-ES_tradnl"/>
-        </w:rPr>
-        <w:t/>
-      </w:r>
-      <w:proofErr w:type="gramEnd"/>
-      <w:r>
-        <w:rPr>
-          <w:rFonts w:ascii="Times New Roman" w:hAnsi="Times New Roman" w:cs="Times New Roman"/>
-          <w:sz w:val="24"/>
-          <w:szCs w:val="24"/>
-          <w:lang w:val="es-ES_tradnl"/>
-        </w:rPr>
-        <w:t xml:space="preserve"/>
-      </w:r>
-      <w:r>
-        <w:rPr>
-          <w:rFonts w:ascii="Times New Roman" w:hAnsi="Times New Roman" w:cs="Times New Roman"/>
-          <w:sz w:val="24"/>
-          <w:szCs w:val="24"/>
-          <w:lang w:val="es-ES_tradnl"/>
-        </w:rPr>
-        <w:t xml:space="preserve">, comparecen: </w:t>
+        <w:t xml:space="preserve">{fecha_contrato}, comparecen: </w:t>
       </w:r>
       <w:bookmarkStart w:id="0" w:name="_Hlk514867782"/>
     </w:p>
@@ -441,283 +402,180 @@
           <w:szCs w:val="24"/>
           <w:u w:val="single"/>
         </w:rPr>
-        <w:t xml:space="preserve">{arrendatario_nombre}</w:t>
+        <w:t xml:space="preserve">{arrendatario_nombre}, </w:t>
+      </w:r>
+      <w:r>
+        <w:rPr>
+          <w:rFonts w:ascii="Times New Roman" w:hAnsi="Times New Roman" w:cs="Times New Roman"/>
+          <w:sz w:val="24"/>
+          <w:szCs w:val="24"/>
+          <w:lang w:val="es-ES_tradnl"/>
+        </w:rPr>
+        <w:t>R</w:t>
+      </w:r>
+      <w:r>
+        <w:rPr>
+          <w:rFonts w:ascii="Times New Roman" w:hAnsi="Times New Roman" w:cs="Times New Roman"/>
+          <w:sz w:val="24"/>
+          <w:szCs w:val="24"/>
+          <w:lang w:val="es-ES_tradnl"/>
+        </w:rPr>
+        <w:t xml:space="preserve">ol </w:t>
+      </w:r>
+      <w:r>
+        <w:rPr>
+          <w:rFonts w:ascii="Times New Roman" w:hAnsi="Times New Roman" w:cs="Times New Roman"/>
+          <w:sz w:val="24"/>
+          <w:szCs w:val="24"/>
+          <w:lang w:val="es-ES_tradnl"/>
+        </w:rPr>
+        <w:t>Ú</w:t>
+      </w:r>
+      <w:r>
+        <w:rPr>
+          <w:rFonts w:ascii="Times New Roman" w:hAnsi="Times New Roman" w:cs="Times New Roman"/>
+          <w:sz w:val="24"/>
+          <w:szCs w:val="24"/>
+          <w:lang w:val="es-ES_tradnl"/>
+        </w:rPr>
+        <w:t xml:space="preserve">nico </w:t>
+      </w:r>
+      <w:r>
+        <w:rPr>
+          <w:rFonts w:ascii="Times New Roman" w:hAnsi="Times New Roman" w:cs="Times New Roman"/>
+          <w:sz w:val="24"/>
+          <w:szCs w:val="24"/>
+          <w:lang w:val="es-ES_tradnl"/>
+        </w:rPr>
+        <w:t>T</w:t>
+      </w:r>
+      <w:r>
+        <w:rPr>
+          <w:rFonts w:ascii="Times New Roman" w:hAnsi="Times New Roman" w:cs="Times New Roman"/>
+          <w:sz w:val="24"/>
+          <w:szCs w:val="24"/>
+          <w:lang w:val="es-ES_tradnl"/>
+        </w:rPr>
+        <w:t>ributario</w:t>
+      </w:r>
+      <w:r>
+        <w:rPr>
+          <w:rFonts w:ascii="Times New Roman" w:hAnsi="Times New Roman" w:cs="Times New Roman"/>
+          <w:sz w:val="24"/>
+          <w:szCs w:val="24"/>
+          <w:lang w:val="es-ES_tradnl"/>
+        </w:rPr>
+        <w:t xml:space="preserve"> </w:t>
+      </w:r>
+      <w:r>
+        <w:rPr>
+          <w:rFonts w:ascii="Times New Roman" w:hAnsi="Times New Roman" w:cs="Times New Roman"/>
+          <w:sz w:val="24"/>
+          <w:szCs w:val="24"/>
+          <w:lang w:val="es-ES_tradnl"/>
+        </w:rPr>
+        <w:t xml:space="preserve">número </w:t>
+      </w:r>
+      <w:r>
+        <w:rPr>
+          <w:rFonts w:ascii="Times New Roman" w:hAnsi="Times New Roman" w:cs="Times New Roman"/>
+          <w:sz w:val="24"/>
+          <w:szCs w:val="24"/>
+          <w:lang w:val="es-ES_tradnl"/>
+        </w:rPr>
+        <w:t>{arrendatario_rut}, sociedad del giro de su denominación, </w:t>
+      </w:r>
+      <w:r>
+        <w:rPr>
+          <w:rFonts w:ascii="Times New Roman" w:hAnsi="Times New Roman" w:cs="Times New Roman"/>
+          <w:sz w:val="24"/>
+          <w:szCs w:val="24"/>
+          <w:lang w:val="es-ES_tradnl"/>
+        </w:rPr>
+        <w:t xml:space="preserve">representada por don </w:t>
+      </w:r>
+      <w:r>
+        <w:rPr>
+          <w:rFonts w:ascii="Times New Roman" w:hAnsi="Times New Roman" w:cs="Times New Roman"/>
+          <w:b/>
+          <w:sz w:val="24"/>
+          <w:szCs w:val="24"/>
+          <w:lang w:val="es-ES_tradnl"/>
+        </w:rPr>
+        <w:t>{representante_nombre},</w:t>
+      </w:r>
+      <w:r>
+        <w:rPr>
+          <w:rFonts w:ascii="Times New Roman" w:hAnsi="Times New Roman" w:cs="Times New Roman"/>
+          <w:sz w:val="24"/>
+          <w:szCs w:val="24"/>
+          <w:lang w:val="es-ES_tradnl"/>
+        </w:rPr>
+        <w:t xml:space="preserve"> </w:t>
+      </w:r>
+      <w:r>
+        <w:rPr>
+          <w:rFonts w:ascii="Times New Roman" w:hAnsi="Times New Roman" w:cs="Times New Roman"/>
+          <w:sz w:val="24"/>
+          <w:szCs w:val="24"/>
+          <w:lang w:val="es-ES_tradnl"/>
+        </w:rPr>
+        <w:t>cédula nacional de identidad número</w:t>
+      </w:r>
+      <w:r>
+        <w:rPr>
+          <w:rFonts w:ascii="Times New Roman" w:hAnsi="Times New Roman" w:cs="Times New Roman"/>
+          <w:sz w:val="24"/>
+          <w:szCs w:val="24"/>
+          <w:lang w:val="es-ES_tradnl"/>
+        </w:rPr>
+        <w:t xml:space="preserve"> </w:t>
+      </w:r>
+      <w:r>
+        <w:rPr>
+          <w:rFonts w:ascii="Times New Roman" w:hAnsi="Times New Roman" w:cs="Times New Roman"/>
+          <w:sz w:val="24"/>
+          <w:szCs w:val="24"/>
+          <w:lang w:val="es-ES_tradnl"/>
+        </w:rPr>
+        <w:t>{representante_rut}, </w:t>
+      </w:r>
+      <w:r>
+        <w:rPr>
+          <w:rFonts w:ascii="Times New Roman" w:hAnsi="Times New Roman" w:cs="Times New Roman"/>
+          <w:sz w:val="24"/>
+          <w:szCs w:val="24"/>
+          <w:lang w:val="es-ES_tradnl"/>
+        </w:rPr>
+        <w:t xml:space="preserve">con domicilio para efectos del presente instrumento, </w:t>
+      </w:r>
+      <w:r>
+        <w:rPr>
+          <w:rFonts w:ascii="Times New Roman" w:hAnsi="Times New Roman" w:cs="Times New Roman"/>
+          <w:sz w:val="24"/>
+          <w:szCs w:val="24"/>
+          <w:lang w:val="es-ES_tradnl"/>
+        </w:rPr>
+        <w:t>en</w:t>
+      </w:r>
+      <w:r>
+        <w:rPr>
+          <w:rFonts w:ascii="Times New Roman" w:hAnsi="Times New Roman" w:cs="Times New Roman"/>
+          <w:sz w:val="24"/>
+          <w:szCs w:val="24"/>
+          <w:lang w:val="es-ES_tradnl"/>
+        </w:rPr>
+        <w:t xml:space="preserve"> </w:t>
       </w:r>
       <w:proofErr w:type="spellStart"/>
       <w:r>
         <w:rPr>
           <w:rFonts w:ascii="Times New Roman" w:hAnsi="Times New Roman" w:cs="Times New Roman"/>
-          <w:b/>
-          <w:sz w:val="24"/>
-          <w:szCs w:val="24"/>
-          <w:u w:val="single"/>
-        </w:rPr>
-        <w:t/>
-      </w:r>
-      <w:proofErr w:type="spellEnd"/>
-      <w:r>
-        <w:rPr>
-          <w:rFonts w:ascii="Times New Roman" w:hAnsi="Times New Roman" w:cs="Times New Roman"/>
           <w:sz w:val="24"/>
           <w:szCs w:val="24"/>
           <w:lang w:val="es-ES_tradnl"/>
         </w:rPr>
-        <w:t xml:space="preserve">, </w:t>
-      </w:r>
-      <w:r>
-        <w:rPr>
-          <w:rFonts w:ascii="Times New Roman" w:hAnsi="Times New Roman" w:cs="Times New Roman"/>
-          <w:sz w:val="24"/>
-          <w:szCs w:val="24"/>
-          <w:lang w:val="es-ES_tradnl"/>
-        </w:rPr>
-        <w:t>R</w:t>
-      </w:r>
-      <w:r>
-        <w:rPr>
-          <w:rFonts w:ascii="Times New Roman" w:hAnsi="Times New Roman" w:cs="Times New Roman"/>
-          <w:sz w:val="24"/>
-          <w:szCs w:val="24"/>
-          <w:lang w:val="es-ES_tradnl"/>
-        </w:rPr>
-        <w:t xml:space="preserve">ol </w:t>
-      </w:r>
-      <w:r>
-        <w:rPr>
-          <w:rFonts w:ascii="Times New Roman" w:hAnsi="Times New Roman" w:cs="Times New Roman"/>
-          <w:sz w:val="24"/>
-          <w:szCs w:val="24"/>
-          <w:lang w:val="es-ES_tradnl"/>
-        </w:rPr>
-        <w:t>Ú</w:t>
-      </w:r>
-      <w:r>
-        <w:rPr>
-          <w:rFonts w:ascii="Times New Roman" w:hAnsi="Times New Roman" w:cs="Times New Roman"/>
-          <w:sz w:val="24"/>
-          <w:szCs w:val="24"/>
-          <w:lang w:val="es-ES_tradnl"/>
-        </w:rPr>
-        <w:t xml:space="preserve">nico </w:t>
-      </w:r>
-      <w:r>
-        <w:rPr>
-          <w:rFonts w:ascii="Times New Roman" w:hAnsi="Times New Roman" w:cs="Times New Roman"/>
-          <w:sz w:val="24"/>
-          <w:szCs w:val="24"/>
-          <w:lang w:val="es-ES_tradnl"/>
-        </w:rPr>
-        <w:t>T</w:t>
-      </w:r>
-      <w:r>
-        <w:rPr>
-          <w:rFonts w:ascii="Times New Roman" w:hAnsi="Times New Roman" w:cs="Times New Roman"/>
-          <w:sz w:val="24"/>
-          <w:szCs w:val="24"/>
-          <w:lang w:val="es-ES_tradnl"/>
-        </w:rPr>
-        <w:t>ributario</w:t>
-      </w:r>
-      <w:r>
-        <w:rPr>
-          <w:rFonts w:ascii="Times New Roman" w:hAnsi="Times New Roman" w:cs="Times New Roman"/>
-          <w:sz w:val="24"/>
-          <w:szCs w:val="24"/>
-          <w:lang w:val="es-ES_tradnl"/>
-        </w:rPr>
-        <w:t xml:space="preserve"> </w:t>
-      </w:r>
-      <w:r>
-        <w:rPr>
-          <w:rFonts w:ascii="Times New Roman" w:hAnsi="Times New Roman" w:cs="Times New Roman"/>
-          <w:sz w:val="24"/>
-          <w:szCs w:val="24"/>
-          <w:lang w:val="es-ES_tradnl"/>
-        </w:rPr>
-        <w:t xml:space="preserve">número </w:t>
-      </w:r>
-      <w:r>
-        <w:rPr>
-          <w:rFonts w:ascii="Times New Roman" w:hAnsi="Times New Roman" w:cs="Times New Roman"/>
-          <w:sz w:val="24"/>
-          <w:szCs w:val="24"/>
-          <w:lang w:val="es-ES_tradnl"/>
-        </w:rPr>
-        <w:t>{arrendatario_rut}</w:t>
-      </w:r>
-      <w:r>
-        <w:rPr>
-          <w:rFonts w:ascii="Times New Roman" w:hAnsi="Times New Roman" w:cs="Times New Roman"/>
-          <w:sz w:val="24"/>
-          <w:szCs w:val="24"/>
-          <w:lang w:val="es-ES_tradnl"/>
-        </w:rPr>
-        <w:t xml:space="preserve">, sociedad del giro de su denominación, </w:t>
-      </w:r>
-      <w:r>
-        <w:rPr>
-          <w:rFonts w:ascii="Times New Roman" w:hAnsi="Times New Roman" w:cs="Times New Roman"/>
-          <w:sz w:val="24"/>
-          <w:szCs w:val="24"/>
-          <w:lang w:val="es-ES_tradnl"/>
-        </w:rPr>
-        <w:t xml:space="preserve">representada por don </w:t>
-      </w:r>
-      <w:r>
-        <w:rPr>
-          <w:rFonts w:ascii="Times New Roman" w:hAnsi="Times New Roman" w:cs="Times New Roman"/>
-          <w:b/>
-          <w:sz w:val="24"/>
-          <w:szCs w:val="24"/>
-          <w:lang w:val="es-ES_tradnl"/>
-        </w:rPr>
-        <w:t>{representante_nombre}</w:t>
-      </w:r>
-      <w:r>
-        <w:rPr>
-          <w:rFonts w:ascii="Times New Roman" w:hAnsi="Times New Roman" w:cs="Times New Roman"/>
-          <w:sz w:val="24"/>
-          <w:szCs w:val="24"/>
-          <w:lang w:val="es-ES_tradnl"/>
-        </w:rPr>
-        <w:t>,</w:t>
-      </w:r>
-      <w:r>
-        <w:rPr>
-          <w:rFonts w:ascii="Times New Roman" w:hAnsi="Times New Roman" w:cs="Times New Roman"/>
-          <w:sz w:val="24"/>
-          <w:szCs w:val="24"/>
-          <w:lang w:val="es-ES_tradnl"/>
-        </w:rPr>
-        <w:t xml:space="preserve"> </w:t>
-      </w:r>
-      <w:r>
-        <w:rPr>
-          <w:rFonts w:ascii="Times New Roman" w:hAnsi="Times New Roman" w:cs="Times New Roman"/>
-          <w:sz w:val="24"/>
-          <w:szCs w:val="24"/>
-          <w:lang w:val="es-ES_tradnl"/>
-        </w:rPr>
-        <w:t>cédula nacional de identidad número</w:t>
-      </w:r>
-      <w:r>
-        <w:rPr>
-          <w:rFonts w:ascii="Times New Roman" w:hAnsi="Times New Roman" w:cs="Times New Roman"/>
-          <w:sz w:val="24"/>
-          <w:szCs w:val="24"/>
-          <w:lang w:val="es-ES_tradnl"/>
-        </w:rPr>
-        <w:t xml:space="preserve"> </w:t>
-      </w:r>
-      <w:r>
-        <w:rPr>
-          <w:rFonts w:ascii="Times New Roman" w:hAnsi="Times New Roman" w:cs="Times New Roman"/>
-          <w:sz w:val="24"/>
-          <w:szCs w:val="24"/>
-          <w:lang w:val="es-ES_tradnl"/>
-        </w:rPr>
-        <w:t>{representante_rut}</w:t>
-      </w:r>
-      <w:r>
-        <w:rPr>
-          <w:rFonts w:ascii="Times New Roman" w:hAnsi="Times New Roman" w:cs="Times New Roman"/>
-          <w:sz w:val="24"/>
-          <w:szCs w:val="24"/>
-          <w:lang w:val="es-ES_tradnl"/>
-        </w:rPr>
-        <w:t xml:space="preserve">, </w:t>
-      </w:r>
-      <w:r>
-        <w:rPr>
-          <w:rFonts w:ascii="Times New Roman" w:hAnsi="Times New Roman" w:cs="Times New Roman"/>
-          <w:sz w:val="24"/>
-          <w:szCs w:val="24"/>
-          <w:lang w:val="es-ES_tradnl"/>
-        </w:rPr>
-        <w:t xml:space="preserve">con domicilio para efectos del presente instrumento, </w:t>
-      </w:r>
-      <w:r>
-        <w:rPr>
-          <w:rFonts w:ascii="Times New Roman" w:hAnsi="Times New Roman" w:cs="Times New Roman"/>
-          <w:sz w:val="24"/>
-          <w:szCs w:val="24"/>
-          <w:lang w:val="es-ES_tradnl"/>
-        </w:rPr>
-        <w:t>en</w:t>
-      </w:r>
-      <w:r>
-        <w:rPr>
-          <w:rFonts w:ascii="Times New Roman" w:hAnsi="Times New Roman" w:cs="Times New Roman"/>
-          <w:sz w:val="24"/>
-          <w:szCs w:val="24"/>
-          <w:lang w:val="es-ES_tradnl"/>
-        </w:rPr>
-        <w:t xml:space="preserve"> </w:t>
-      </w:r>
-      <w:proofErr w:type="spellStart"/>
-      <w:r>
-        <w:rPr>
-          <w:rFonts w:ascii="Times New Roman" w:hAnsi="Times New Roman" w:cs="Times New Roman"/>
-          <w:sz w:val="24"/>
-          <w:szCs w:val="24"/>
-          <w:lang w:val="es-ES_tradnl"/>
-        </w:rPr>
-        <w:t>{arrendatario_domicilio}</w:t>
-      </w:r>
-      <w:proofErr w:type="spellEnd"/>
-      <w:r>
-        <w:rPr>
-          <w:rFonts w:ascii="Times New Roman" w:hAnsi="Times New Roman" w:cs="Times New Roman"/>
-          <w:sz w:val="24"/>
-          <w:szCs w:val="24"/>
-          <w:lang w:val="es-ES_tradnl"/>
-        </w:rPr>
-        <w:t xml:space="preserve"/>
-      </w:r>
-      <w:r>
-        <w:rPr>
-          <w:rFonts w:ascii="Times New Roman" w:hAnsi="Times New Roman" w:cs="Times New Roman"/>
-          <w:sz w:val="24"/>
-          <w:szCs w:val="24"/>
-          <w:lang w:val="es-ES_tradnl"/>
-        </w:rPr>
-        <w:t xml:space="preserve"/>
-      </w:r>
-      <w:r>
-        <w:rPr>
-          <w:rFonts w:ascii="Times New Roman" w:hAnsi="Times New Roman" w:cs="Times New Roman"/>
-          <w:sz w:val="24"/>
-          <w:szCs w:val="24"/>
-          <w:lang w:val="es-ES_tradnl"/>
-        </w:rPr>
-        <w:t xml:space="preserve"/>
-      </w:r>
-      <w:r>
-        <w:rPr>
-          <w:rFonts w:ascii="Times New Roman" w:hAnsi="Times New Roman" w:cs="Times New Roman"/>
-          <w:sz w:val="24"/>
-          <w:szCs w:val="24"/>
-          <w:lang w:val="es-ES_tradnl"/>
-        </w:rPr>
-        <w:t/>
-      </w:r>
-      <w:r>
-        <w:rPr>
-          <w:rFonts w:ascii="Times New Roman" w:hAnsi="Times New Roman" w:cs="Times New Roman"/>
-          <w:sz w:val="24"/>
-          <w:szCs w:val="24"/>
-          <w:lang w:val="es-ES_tradnl"/>
-        </w:rPr>
-        <w:t/>
-      </w:r>
-      <w:r>
-        <w:rPr>
-          <w:rFonts w:ascii="Times New Roman" w:hAnsi="Times New Roman" w:cs="Times New Roman"/>
-          <w:sz w:val="24"/>
-          <w:szCs w:val="24"/>
-          <w:lang w:val="es-ES_tradnl"/>
-        </w:rPr>
-        <w:t xml:space="preserve">, </w:t>
+        <w:t>{arrendatario_domicilio}, </w:t>
       </w:r>
       <w:r>
         <w:rPr>
@@ -952,119 +810,299 @@
           <w:sz w:val="24"/>
           <w:szCs w:val="24"/>
         </w:rPr>
-        <w:t>{#multiple_ofis}las oficinas número {oficinas_lista} ubicadas en el {piso}, {parentesis_plural}{/multiple_ofis}{^multiple_ofis}la oficina número {oficina_unica} ubicada en el {piso}{/multiple_ofis}</w:t>
-      </w:r>
-      <w:r>
-        <w:rPr>
-          <w:rFonts w:ascii="Times New Roman" w:hAnsi="Times New Roman" w:cs="Times New Roman"/>
-          <w:sz w:val="24"/>
-          <w:szCs w:val="24"/>
-        </w:rPr>
-        <w:t xml:space="preserve"/>
-      </w:r>
-      <w:r>
-        <w:rPr>
-          <w:rFonts w:ascii="Times New Roman" w:hAnsi="Times New Roman" w:cs="Times New Roman"/>
-          <w:sz w:val="24"/>
-          <w:szCs w:val="24"/>
-        </w:rPr>
-        <w:t/>
-      </w:r>
-      <w:r>
-        <w:rPr>
-          <w:rFonts w:ascii="Times New Roman" w:hAnsi="Times New Roman" w:cs="Times New Roman"/>
-          <w:sz w:val="24"/>
-          <w:szCs w:val="24"/>
-        </w:rPr>
-        <w:t xml:space="preserve"/>
-      </w:r>
-      <w:r>
-        <w:rPr>
-          <w:rFonts w:ascii="Times New Roman" w:hAnsi="Times New Roman" w:cs="Times New Roman"/>
-          <w:sz w:val="24"/>
-          <w:szCs w:val="24"/>
-        </w:rPr>
-        <w:t/>
-      </w:r>
-      <w:r>
-        <w:rPr>
-          <w:rFonts w:ascii="Times New Roman" w:hAnsi="Times New Roman" w:cs="Times New Roman"/>
-          <w:sz w:val="24"/>
-          <w:szCs w:val="24"/>
-        </w:rPr>
-        <w:t xml:space="preserve"/>
-      </w:r>
-      <w:r>
-        <w:rPr>
-          <w:rFonts w:ascii="Times New Roman" w:hAnsi="Times New Roman" w:cs="Times New Roman"/>
-          <w:sz w:val="24"/>
-          <w:szCs w:val="24"/>
-        </w:rPr>
-        <w:t/>
-      </w:r>
-      <w:r>
-        <w:rPr>
-          <w:rFonts w:ascii="Times New Roman" w:hAnsi="Times New Roman" w:cs="Times New Roman"/>
-          <w:sz w:val="24"/>
-          <w:szCs w:val="24"/>
-        </w:rPr>
-        <w:t xml:space="preserve"/>
-      </w:r>
-      <w:r>
-        <w:rPr>
-          <w:rFonts w:ascii="Times New Roman" w:hAnsi="Times New Roman" w:cs="Times New Roman"/>
-          <w:sz w:val="24"/>
-          <w:szCs w:val="24"/>
-        </w:rPr>
-        <w:t/>
-      </w:r>
-      <w:r>
-        <w:rPr>
-          <w:rFonts w:ascii="Times New Roman" w:hAnsi="Times New Roman" w:cs="Times New Roman"/>
-          <w:sz w:val="24"/>
-          <w:szCs w:val="24"/>
-        </w:rPr>
-        <w:t/>
-      </w:r>
-      <w:r>
-        <w:rPr>
-          <w:rFonts w:ascii="Times New Roman" w:hAnsi="Times New Roman" w:cs="Times New Roman"/>
-          <w:sz w:val="24"/>
-          <w:szCs w:val="24"/>
-        </w:rPr>
-        <w:t xml:space="preserve"/>
-      </w:r>
-      <w:r>
-        <w:rPr>
-          <w:rFonts w:ascii="Times New Roman" w:hAnsi="Times New Roman" w:cs="Times New Roman"/>
-          <w:sz w:val="24"/>
-          <w:szCs w:val="24"/>
-        </w:rPr>
-        <w:t/>
-      </w:r>
-      <w:r>
-        <w:rPr>
-          <w:rFonts w:ascii="Times New Roman" w:hAnsi="Times New Roman" w:cs="Times New Roman"/>
-          <w:sz w:val="24"/>
-          <w:szCs w:val="24"/>
-        </w:rPr>
-        <w:t xml:space="preserve"/>
-      </w:r>
-      <w:r>
-        <w:rPr>
-          <w:rFonts w:ascii="Times New Roman" w:hAnsi="Times New Roman" w:cs="Times New Roman"/>
-          <w:sz w:val="24"/>
-          <w:szCs w:val="24"/>
-        </w:rPr>
-        <w:t xml:space="preserve"/>
-      </w:r>
-      <w:r>
-        <w:rPr>
-          <w:rFonts w:ascii="Times New Roman" w:hAnsi="Times New Roman" w:cs="Times New Roman"/>
-          <w:sz w:val="24"/>
-          <w:szCs w:val="24"/>
-        </w:rPr>
-        <w:t/>
+        <w:t>{#multiple_ofis}las oficinas número {oficinas_lista} ubicadas en el {piso}, {parentesis_plural}{/multiple_ofis}{^multiple_ofis}la oficina número {oficina_unica} ubicada en el {piso}{/multiple_ofis}, </w:t>
+      </w:r>
+      <w:r>
+        <w:rPr>
+          <w:rFonts w:ascii="Times New Roman" w:hAnsi="Times New Roman" w:cs="Times New Roman"/>
+          <w:sz w:val="24"/>
+          <w:szCs w:val="24"/>
+        </w:rPr>
+        <w:t>conjuntamente el</w:t>
+      </w:r>
+      <w:r>
+        <w:rPr>
+          <w:rFonts w:ascii="Times New Roman" w:hAnsi="Times New Roman" w:cs="Times New Roman"/>
+          <w:sz w:val="24"/>
+          <w:szCs w:val="24"/>
+        </w:rPr>
+        <w:t xml:space="preserve"> estacionamiento</w:t>
+      </w:r>
+      <w:r>
+        <w:rPr>
+          <w:rFonts w:ascii="Times New Roman" w:hAnsi="Times New Roman" w:cs="Times New Roman"/>
+          <w:sz w:val="24"/>
+          <w:szCs w:val="24"/>
+        </w:rPr>
+        <w:t xml:space="preserve"> </w:t>
+      </w:r>
+      <w:r>
+        <w:rPr>
+          <w:rFonts w:ascii="Times New Roman" w:hAnsi="Times New Roman" w:cs="Times New Roman"/>
+          <w:sz w:val="24"/>
+          <w:szCs w:val="24"/>
+        </w:rPr>
+        <w:t>195 del {ubi_estac}</w:t>
+      </w:r>
+      <w:r>
+        <w:rPr>
+          <w:rFonts w:ascii="Times New Roman" w:hAnsi="Times New Roman" w:cs="Times New Roman"/>
+          <w:sz w:val="24"/>
+          <w:szCs w:val="24"/>
+        </w:rPr>
+        <w:t>,</w:t>
+      </w:r>
+      <w:r>
+        <w:rPr>
+          <w:rFonts w:ascii="Times New Roman" w:hAnsi="Times New Roman" w:cs="Times New Roman"/>
+          <w:sz w:val="24"/>
+          <w:szCs w:val="24"/>
+        </w:rPr>
+        <w:t xml:space="preserve"> </w:t>
+      </w:r>
+      <w:r>
+        <w:rPr>
+          <w:rFonts w:ascii="Times New Roman" w:hAnsi="Times New Roman" w:cs="Times New Roman"/>
+          <w:sz w:val="24"/>
+          <w:szCs w:val="24"/>
+        </w:rPr>
+        <w:t xml:space="preserve">del </w:t>
+      </w:r>
+      <w:r>
+        <w:rPr>
+          <w:rFonts w:ascii="Times New Roman" w:hAnsi="Times New Roman" w:cs="Times New Roman"/>
+          <w:sz w:val="24"/>
+          <w:szCs w:val="24"/>
+        </w:rPr>
+        <w:t>E</w:t>
+      </w:r>
+      <w:r>
+        <w:rPr>
+          <w:rFonts w:ascii="Times New Roman" w:hAnsi="Times New Roman" w:cs="Times New Roman"/>
+          <w:sz w:val="24"/>
+          <w:szCs w:val="24"/>
+        </w:rPr>
+        <w:t xml:space="preserve">dificio </w:t>
+      </w:r>
+      <w:r>
+        <w:rPr>
+          <w:rFonts w:ascii="Times New Roman" w:hAnsi="Times New Roman" w:cs="Times New Roman"/>
+          <w:sz w:val="24"/>
+          <w:szCs w:val="24"/>
+        </w:rPr>
+        <w:t>“Busines</w:t>
+      </w:r>
+      <w:r>
+        <w:rPr>
+          <w:rFonts w:ascii="Times New Roman" w:hAnsi="Times New Roman" w:cs="Times New Roman"/>
+          <w:sz w:val="24"/>
+          <w:szCs w:val="24"/>
+        </w:rPr>
+        <w:t>s</w:t>
+      </w:r>
+      <w:r>
+        <w:rPr>
+          <w:rFonts w:ascii="Times New Roman" w:hAnsi="Times New Roman" w:cs="Times New Roman"/>
+          <w:sz w:val="24"/>
+          <w:szCs w:val="24"/>
+        </w:rPr>
+        <w:t xml:space="preserve"> Center”</w:t>
+      </w:r>
+      <w:r>
+        <w:rPr>
+          <w:rFonts w:ascii="Times New Roman" w:hAnsi="Times New Roman" w:cs="Times New Roman"/>
+          <w:sz w:val="24"/>
+          <w:szCs w:val="24"/>
+        </w:rPr>
+        <w:t xml:space="preserve"> ubicado en la comuna de Las Condes, Santiago, cuyos </w:t>
+      </w:r>
+      <w:r>
+        <w:rPr>
+          <w:rFonts w:ascii="Times New Roman" w:hAnsi="Times New Roman" w:cs="Times New Roman"/>
+          <w:sz w:val="24"/>
+          <w:szCs w:val="24"/>
+        </w:rPr>
+        <w:t xml:space="preserve">accesos </w:t>
+      </w:r>
+      <w:r>
+        <w:rPr>
+          <w:rFonts w:ascii="Times New Roman" w:hAnsi="Times New Roman" w:cs="Times New Roman"/>
+          <w:sz w:val="24"/>
+          <w:szCs w:val="24"/>
+        </w:rPr>
+        <w:t xml:space="preserve">son </w:t>
+      </w:r>
+      <w:r>
+        <w:rPr>
+          <w:rFonts w:ascii="Times New Roman" w:hAnsi="Times New Roman" w:cs="Times New Roman"/>
+          <w:sz w:val="24"/>
+          <w:szCs w:val="24"/>
+        </w:rPr>
+        <w:t xml:space="preserve">por </w:t>
+      </w:r>
+      <w:r>
+        <w:rPr>
+          <w:rFonts w:ascii="Times New Roman" w:hAnsi="Times New Roman" w:cs="Times New Roman"/>
+          <w:sz w:val="24"/>
+          <w:szCs w:val="24"/>
+        </w:rPr>
+        <w:t xml:space="preserve">(a) </w:t>
+      </w:r>
+      <w:r>
+        <w:rPr>
+          <w:rFonts w:ascii="Times New Roman" w:hAnsi="Times New Roman" w:cs="Times New Roman"/>
+          <w:sz w:val="24"/>
+          <w:szCs w:val="24"/>
+        </w:rPr>
+        <w:t xml:space="preserve">Avenida Isabel La Católica N°4394 y por </w:t>
+      </w:r>
+      <w:r>
+        <w:rPr>
+          <w:rFonts w:ascii="Times New Roman" w:hAnsi="Times New Roman" w:cs="Times New Roman"/>
+          <w:sz w:val="24"/>
+          <w:szCs w:val="24"/>
+        </w:rPr>
+        <w:t xml:space="preserve">(b) </w:t>
+      </w:r>
+      <w:r>
+        <w:rPr>
+          <w:rFonts w:ascii="Times New Roman" w:hAnsi="Times New Roman" w:cs="Times New Roman"/>
+          <w:sz w:val="24"/>
+          <w:szCs w:val="24"/>
+        </w:rPr>
+        <w:t>Avenida Américo Vespucio N°</w:t>
+      </w:r>
+      <w:r>
+        <w:rPr>
+          <w:rFonts w:ascii="Times New Roman" w:hAnsi="Times New Roman" w:cs="Times New Roman"/>
+          <w:sz w:val="24"/>
+          <w:szCs w:val="24"/>
+        </w:rPr>
+        <w:t>1307</w:t>
+      </w:r>
+      <w:r>
+        <w:rPr>
+          <w:rFonts w:ascii="Times New Roman" w:hAnsi="Times New Roman" w:cs="Times New Roman"/>
+          <w:sz w:val="24"/>
+          <w:szCs w:val="24"/>
+        </w:rPr>
+        <w:t xml:space="preserve">, en adelante, el </w:t>
+      </w:r>
+      <w:r>
+        <w:rPr>
+          <w:rFonts w:ascii="Times New Roman" w:hAnsi="Times New Roman" w:cs="Times New Roman"/>
+          <w:sz w:val="24"/>
+          <w:szCs w:val="24"/>
+        </w:rPr>
+        <w:t>“</w:t>
+      </w:r>
+      <w:r>
+        <w:rPr>
+          <w:rFonts w:ascii="Times New Roman" w:hAnsi="Times New Roman" w:cs="Times New Roman"/>
+          <w:sz w:val="24"/>
+          <w:szCs w:val="24"/>
+          <w:u w:val="single"/>
+        </w:rPr>
+        <w:t>Edificio</w:t>
+      </w:r>
+      <w:r>
+        <w:rPr>
+          <w:rFonts w:ascii="Times New Roman" w:hAnsi="Times New Roman" w:cs="Times New Roman"/>
+          <w:sz w:val="24"/>
+          <w:szCs w:val="24"/>
+        </w:rPr>
+        <w:t>”.</w:t>
+      </w:r>
+    </w:p>
+    <w:p>
+      <w:pPr>
+        <w:spacing w:line="240" w:lineRule="auto"/>
+        <w:jc w:val="both"/>
+        <w:rPr>
+          <w:rFonts w:ascii="Times New Roman" w:hAnsi="Times New Roman" w:cs="Times New Roman"/>
+          <w:b/>
+          <w:sz w:val="24"/>
+          <w:szCs w:val="24"/>
+        </w:rPr>
+      </w:pPr>
+      <w:r>
+        <w:rPr>
+          <w:rFonts w:ascii="Times New Roman" w:hAnsi="Times New Roman" w:cs="Times New Roman"/>
+          <w:b/>
+          <w:sz w:val="24"/>
+          <w:szCs w:val="24"/>
+          <w:u w:val="single"/>
+        </w:rPr>
+        <w:t>SEGUNDO</w:t>
+      </w:r>
+      <w:r>
+        <w:rPr>
+          <w:rFonts w:ascii="Times New Roman" w:hAnsi="Times New Roman" w:cs="Times New Roman"/>
+          <w:b/>
+          <w:sz w:val="24"/>
+          <w:szCs w:val="24"/>
+        </w:rPr>
+        <w:t xml:space="preserve">: </w:t>
+      </w:r>
+      <w:r>
+        <w:rPr>
+          <w:rFonts w:ascii="Times New Roman" w:hAnsi="Times New Roman" w:cs="Times New Roman"/>
+          <w:b/>
+          <w:sz w:val="24"/>
+          <w:szCs w:val="24"/>
+        </w:rPr>
+        <w:t xml:space="preserve">Arrendamiento. </w:t>
+      </w:r>
+    </w:p>
+    <w:p>
+      <w:pPr>
+        <w:spacing w:line="240" w:lineRule="auto"/>
+        <w:jc w:val="both"/>
+        <w:rPr>
+          <w:rFonts w:ascii="Times New Roman" w:hAnsi="Times New Roman" w:cs="Times New Roman"/>
+          <w:sz w:val="24"/>
+          <w:szCs w:val="24"/>
+        </w:rPr>
+      </w:pPr>
+      <w:r>
+        <w:rPr>
+          <w:rFonts w:ascii="Times New Roman" w:hAnsi="Times New Roman" w:cs="Times New Roman"/>
+          <w:sz w:val="24"/>
+          <w:szCs w:val="24"/>
+        </w:rPr>
+        <w:t>L</w:t>
+      </w:r>
+      <w:r>
+        <w:rPr>
+          <w:rFonts w:ascii="Times New Roman" w:hAnsi="Times New Roman" w:cs="Times New Roman"/>
+          <w:sz w:val="24"/>
+          <w:szCs w:val="24"/>
+        </w:rPr>
+        <w:t>a Arrendadora, debidamente representada en la forma indicada en la comparecencia, da</w:t>
+      </w:r>
+      <w:r>
+        <w:rPr>
+          <w:rFonts w:ascii="Times New Roman" w:hAnsi="Times New Roman" w:cs="Times New Roman"/>
+          <w:sz w:val="24"/>
+          <w:szCs w:val="24"/>
+        </w:rPr>
+        <w:t xml:space="preserve"> y entrega</w:t>
+      </w:r>
+      <w:r>
+        <w:rPr>
+          <w:rFonts w:ascii="Times New Roman" w:hAnsi="Times New Roman" w:cs="Times New Roman"/>
+          <w:sz w:val="24"/>
+          <w:szCs w:val="24"/>
+        </w:rPr>
+        <w:t xml:space="preserve"> en</w:t>
+      </w:r>
+      <w:r>
+        <w:rPr>
+          <w:rFonts w:ascii="Times New Roman" w:hAnsi="Times New Roman" w:cs="Times New Roman"/>
+          <w:sz w:val="24"/>
+          <w:szCs w:val="24"/>
+        </w:rPr>
+        <w:t xml:space="preserve"> arrendamiento al Arrendatario</w:t>
       </w:r>
       <w:r>
         <w:rPr>
@@ -1080,15 +1118,15 @@
           <w:sz w:val="24"/>
           <w:szCs w:val="24"/>
         </w:rPr>
-        <w:t>conjuntamente el</w:t>
-      </w:r>
-      <w:r>
-        <w:rPr>
-          <w:rFonts w:ascii="Times New Roman" w:hAnsi="Times New Roman" w:cs="Times New Roman"/>
-          <w:sz w:val="24"/>
-          <w:szCs w:val="24"/>
-        </w:rPr>
-        <w:t xml:space="preserve"> estacionamiento</w:t>
+        <w:t xml:space="preserve">quien </w:t>
+      </w:r>
+      <w:r>
+        <w:rPr>
+          <w:rFonts w:ascii="Times New Roman" w:hAnsi="Times New Roman" w:cs="Times New Roman"/>
+          <w:sz w:val="24"/>
+          <w:szCs w:val="24"/>
+        </w:rPr>
+        <w:t>debidamente representado</w:t>
       </w:r>
       <w:r>
         <w:rPr>
@@ -1104,267 +1142,15 @@
           <w:sz w:val="24"/>
           <w:szCs w:val="24"/>
         </w:rPr>
-        <w:t>195 del {ubi_estac}</w:t>
-      </w:r>
-      <w:r>
-        <w:rPr>
-          <w:rFonts w:ascii="Times New Roman" w:hAnsi="Times New Roman" w:cs="Times New Roman"/>
-          <w:sz w:val="24"/>
-          <w:szCs w:val="24"/>
-        </w:rPr>
-        <w:t>,</w:t>
-      </w:r>
-      <w:r>
-        <w:rPr>
-          <w:rFonts w:ascii="Times New Roman" w:hAnsi="Times New Roman" w:cs="Times New Roman"/>
-          <w:sz w:val="24"/>
-          <w:szCs w:val="24"/>
-        </w:rPr>
-        <w:t xml:space="preserve"> </w:t>
-      </w:r>
-      <w:r>
-        <w:rPr>
-          <w:rFonts w:ascii="Times New Roman" w:hAnsi="Times New Roman" w:cs="Times New Roman"/>
-          <w:sz w:val="24"/>
-          <w:szCs w:val="24"/>
-        </w:rPr>
-        <w:t xml:space="preserve">del </w:t>
-      </w:r>
-      <w:r>
-        <w:rPr>
-          <w:rFonts w:ascii="Times New Roman" w:hAnsi="Times New Roman" w:cs="Times New Roman"/>
-          <w:sz w:val="24"/>
-          <w:szCs w:val="24"/>
-        </w:rPr>
-        <w:t>E</w:t>
-      </w:r>
-      <w:r>
-        <w:rPr>
-          <w:rFonts w:ascii="Times New Roman" w:hAnsi="Times New Roman" w:cs="Times New Roman"/>
-          <w:sz w:val="24"/>
-          <w:szCs w:val="24"/>
-        </w:rPr>
-        <w:t xml:space="preserve">dificio </w:t>
-      </w:r>
-      <w:r>
-        <w:rPr>
-          <w:rFonts w:ascii="Times New Roman" w:hAnsi="Times New Roman" w:cs="Times New Roman"/>
-          <w:sz w:val="24"/>
-          <w:szCs w:val="24"/>
-        </w:rPr>
-        <w:t>“Busines</w:t>
-      </w:r>
-      <w:r>
-        <w:rPr>
-          <w:rFonts w:ascii="Times New Roman" w:hAnsi="Times New Roman" w:cs="Times New Roman"/>
-          <w:sz w:val="24"/>
-          <w:szCs w:val="24"/>
-        </w:rPr>
-        <w:t>s</w:t>
-      </w:r>
-      <w:r>
-        <w:rPr>
-          <w:rFonts w:ascii="Times New Roman" w:hAnsi="Times New Roman" w:cs="Times New Roman"/>
-          <w:sz w:val="24"/>
-          <w:szCs w:val="24"/>
-        </w:rPr>
-        <w:t xml:space="preserve"> Center”</w:t>
-      </w:r>
-      <w:r>
-        <w:rPr>
-          <w:rFonts w:ascii="Times New Roman" w:hAnsi="Times New Roman" w:cs="Times New Roman"/>
-          <w:sz w:val="24"/>
-          <w:szCs w:val="24"/>
-        </w:rPr>
-        <w:t xml:space="preserve"> ubicado en la comuna de Las Condes, Santiago, cuyos </w:t>
-      </w:r>
-      <w:r>
-        <w:rPr>
-          <w:rFonts w:ascii="Times New Roman" w:hAnsi="Times New Roman" w:cs="Times New Roman"/>
-          <w:sz w:val="24"/>
-          <w:szCs w:val="24"/>
-        </w:rPr>
-        <w:t xml:space="preserve">accesos </w:t>
-      </w:r>
-      <w:r>
-        <w:rPr>
-          <w:rFonts w:ascii="Times New Roman" w:hAnsi="Times New Roman" w:cs="Times New Roman"/>
-          <w:sz w:val="24"/>
-          <w:szCs w:val="24"/>
-        </w:rPr>
-        <w:t xml:space="preserve">son </w:t>
-      </w:r>
-      <w:r>
-        <w:rPr>
-          <w:rFonts w:ascii="Times New Roman" w:hAnsi="Times New Roman" w:cs="Times New Roman"/>
-          <w:sz w:val="24"/>
-          <w:szCs w:val="24"/>
-        </w:rPr>
-        <w:t xml:space="preserve">por </w:t>
-      </w:r>
-      <w:r>
-        <w:rPr>
-          <w:rFonts w:ascii="Times New Roman" w:hAnsi="Times New Roman" w:cs="Times New Roman"/>
-          <w:sz w:val="24"/>
-          <w:szCs w:val="24"/>
-        </w:rPr>
-        <w:t xml:space="preserve">(a) </w:t>
-      </w:r>
-      <w:r>
-        <w:rPr>
-          <w:rFonts w:ascii="Times New Roman" w:hAnsi="Times New Roman" w:cs="Times New Roman"/>
-          <w:sz w:val="24"/>
-          <w:szCs w:val="24"/>
-        </w:rPr>
-        <w:t xml:space="preserve">Avenida Isabel La Católica N°4394 y por </w:t>
-      </w:r>
-      <w:r>
-        <w:rPr>
-          <w:rFonts w:ascii="Times New Roman" w:hAnsi="Times New Roman" w:cs="Times New Roman"/>
-          <w:sz w:val="24"/>
-          <w:szCs w:val="24"/>
-        </w:rPr>
-        <w:t xml:space="preserve">(b) </w:t>
-      </w:r>
-      <w:r>
-        <w:rPr>
-          <w:rFonts w:ascii="Times New Roman" w:hAnsi="Times New Roman" w:cs="Times New Roman"/>
-          <w:sz w:val="24"/>
-          <w:szCs w:val="24"/>
-        </w:rPr>
-        <w:t>Avenida Américo Vespucio N°</w:t>
-      </w:r>
-      <w:r>
-        <w:rPr>
-          <w:rFonts w:ascii="Times New Roman" w:hAnsi="Times New Roman" w:cs="Times New Roman"/>
-          <w:sz w:val="24"/>
-          <w:szCs w:val="24"/>
-        </w:rPr>
-        <w:t>1307</w:t>
-      </w:r>
-      <w:r>
-        <w:rPr>
-          <w:rFonts w:ascii="Times New Roman" w:hAnsi="Times New Roman" w:cs="Times New Roman"/>
-          <w:sz w:val="24"/>
-          <w:szCs w:val="24"/>
-        </w:rPr>
-        <w:t xml:space="preserve">, en adelante, el </w:t>
-      </w:r>
-      <w:r>
-        <w:rPr>
-          <w:rFonts w:ascii="Times New Roman" w:hAnsi="Times New Roman" w:cs="Times New Roman"/>
-          <w:sz w:val="24"/>
-          <w:szCs w:val="24"/>
-        </w:rPr>
-        <w:t>“</w:t>
-      </w:r>
-      <w:r>
-        <w:rPr>
-          <w:rFonts w:ascii="Times New Roman" w:hAnsi="Times New Roman" w:cs="Times New Roman"/>
-          <w:sz w:val="24"/>
-          <w:szCs w:val="24"/>
-          <w:u w:val="single"/>
-        </w:rPr>
-        <w:t>Edificio</w:t>
-      </w:r>
-      <w:r>
-        <w:rPr>
-          <w:rFonts w:ascii="Times New Roman" w:hAnsi="Times New Roman" w:cs="Times New Roman"/>
-          <w:sz w:val="24"/>
-          <w:szCs w:val="24"/>
-        </w:rPr>
-        <w:t>”.</w:t>
-      </w:r>
-    </w:p>
-    <w:p>
-      <w:pPr>
-        <w:spacing w:line="240" w:lineRule="auto"/>
-        <w:jc w:val="both"/>
-        <w:rPr>
-          <w:rFonts w:ascii="Times New Roman" w:hAnsi="Times New Roman" w:cs="Times New Roman"/>
-          <w:b/>
-          <w:sz w:val="24"/>
-          <w:szCs w:val="24"/>
-        </w:rPr>
-      </w:pPr>
-      <w:r>
-        <w:rPr>
-          <w:rFonts w:ascii="Times New Roman" w:hAnsi="Times New Roman" w:cs="Times New Roman"/>
-          <w:b/>
-          <w:sz w:val="24"/>
-          <w:szCs w:val="24"/>
-          <w:u w:val="single"/>
-        </w:rPr>
-        <w:t>SEGUNDO</w:t>
-      </w:r>
-      <w:r>
-        <w:rPr>
-          <w:rFonts w:ascii="Times New Roman" w:hAnsi="Times New Roman" w:cs="Times New Roman"/>
-          <w:b/>
-          <w:sz w:val="24"/>
-          <w:szCs w:val="24"/>
-        </w:rPr>
-        <w:t xml:space="preserve">: </w:t>
-      </w:r>
-      <w:r>
-        <w:rPr>
-          <w:rFonts w:ascii="Times New Roman" w:hAnsi="Times New Roman" w:cs="Times New Roman"/>
-          <w:b/>
-          <w:sz w:val="24"/>
-          <w:szCs w:val="24"/>
-        </w:rPr>
-        <w:t xml:space="preserve">Arrendamiento. </w:t>
-      </w:r>
-    </w:p>
-    <w:p>
-      <w:pPr>
-        <w:spacing w:line="240" w:lineRule="auto"/>
-        <w:jc w:val="both"/>
-        <w:rPr>
-          <w:rFonts w:ascii="Times New Roman" w:hAnsi="Times New Roman" w:cs="Times New Roman"/>
-          <w:sz w:val="24"/>
-          <w:szCs w:val="24"/>
-        </w:rPr>
-      </w:pPr>
-      <w:r>
-        <w:rPr>
-          <w:rFonts w:ascii="Times New Roman" w:hAnsi="Times New Roman" w:cs="Times New Roman"/>
-          <w:sz w:val="24"/>
-          <w:szCs w:val="24"/>
-        </w:rPr>
-        <w:t>L</w:t>
-      </w:r>
-      <w:r>
-        <w:rPr>
-          <w:rFonts w:ascii="Times New Roman" w:hAnsi="Times New Roman" w:cs="Times New Roman"/>
-          <w:sz w:val="24"/>
-          <w:szCs w:val="24"/>
-        </w:rPr>
-        <w:t>a Arrendadora, debidamente representada en la forma indicada en la comparecencia, da</w:t>
-      </w:r>
-      <w:r>
-        <w:rPr>
-          <w:rFonts w:ascii="Times New Roman" w:hAnsi="Times New Roman" w:cs="Times New Roman"/>
-          <w:sz w:val="24"/>
-          <w:szCs w:val="24"/>
-        </w:rPr>
-        <w:t xml:space="preserve"> y entrega</w:t>
-      </w:r>
-      <w:r>
-        <w:rPr>
-          <w:rFonts w:ascii="Times New Roman" w:hAnsi="Times New Roman" w:cs="Times New Roman"/>
-          <w:sz w:val="24"/>
-          <w:szCs w:val="24"/>
-        </w:rPr>
-        <w:t xml:space="preserve"> en</w:t>
-      </w:r>
-      <w:r>
-        <w:rPr>
-          <w:rFonts w:ascii="Times New Roman" w:hAnsi="Times New Roman" w:cs="Times New Roman"/>
-          <w:sz w:val="24"/>
-          <w:szCs w:val="24"/>
-        </w:rPr>
-        <w:t xml:space="preserve"> arrendamiento al Arrendatario</w:t>
+        <w:t>acepta</w:t>
+      </w:r>
+      <w:r>
+        <w:rPr>
+          <w:rFonts w:ascii="Times New Roman" w:hAnsi="Times New Roman" w:cs="Times New Roman"/>
+          <w:sz w:val="24"/>
+          <w:szCs w:val="24"/>
+        </w:rPr>
+        <w:t xml:space="preserve"> y toma en arrendamiento</w:t>
       </w:r>
       <w:r>
         <w:rPr>
@@ -1380,55 +1166,7 @@
           <w:sz w:val="24"/>
           <w:szCs w:val="24"/>
         </w:rPr>
-        <w:t xml:space="preserve">quien </w:t>
-      </w:r>
-      <w:r>
-        <w:rPr>
-          <w:rFonts w:ascii="Times New Roman" w:hAnsi="Times New Roman" w:cs="Times New Roman"/>
-          <w:sz w:val="24"/>
-          <w:szCs w:val="24"/>
-        </w:rPr>
-        <w:t>debidamente representado</w:t>
-      </w:r>
-      <w:r>
-        <w:rPr>
-          <w:rFonts w:ascii="Times New Roman" w:hAnsi="Times New Roman" w:cs="Times New Roman"/>
-          <w:sz w:val="24"/>
-          <w:szCs w:val="24"/>
-        </w:rPr>
-        <w:t xml:space="preserve"> </w:t>
-      </w:r>
-      <w:r>
-        <w:rPr>
-          <w:rFonts w:ascii="Times New Roman" w:hAnsi="Times New Roman" w:cs="Times New Roman"/>
-          <w:sz w:val="24"/>
-          <w:szCs w:val="24"/>
-        </w:rPr>
-        <w:t>acepta</w:t>
-      </w:r>
-      <w:r>
-        <w:rPr>
-          <w:rFonts w:ascii="Times New Roman" w:hAnsi="Times New Roman" w:cs="Times New Roman"/>
-          <w:sz w:val="24"/>
-          <w:szCs w:val="24"/>
-        </w:rPr>
-        <w:t xml:space="preserve"> y toma en arrendamiento</w:t>
-      </w:r>
-      <w:r>
-        <w:rPr>
-          <w:rFonts w:ascii="Times New Roman" w:hAnsi="Times New Roman" w:cs="Times New Roman"/>
-          <w:sz w:val="24"/>
-          <w:szCs w:val="24"/>
-        </w:rPr>
-        <w:t xml:space="preserve">, </w:t>
-      </w:r>
-      <w:r>
-        <w:rPr>
-          <w:rFonts w:ascii="Times New Roman" w:hAnsi="Times New Roman" w:cs="Times New Roman"/>
-          <w:sz w:val="24"/>
-          <w:szCs w:val="24"/>
-        </w:rPr>
-        <w:t xml:space="preserve">{#multiple_ofis}las oficinas número {oficinas_lista} del {piso}{/multiple_ofis}{^multiple_ofis}la oficina número {oficina_unica} del {piso}{/multiple_ofis}</w:t>
+        <w:t xml:space="preserve">{#multiple_ofis}las oficinas número {oficinas_lista} del {piso}{/multiple_ofis}{^multiple_ofis}la oficina número {oficina_unica} del {piso}{/multiple_ofis} </w:t>
       </w:r>
       <w:r>
         <w:rPr>
@@ -1438,95 +1176,7 @@
           <w:sz w:val="24"/>
           <w:szCs w:val="24"/>
         </w:rPr>
-        <w:t/>
-      </w:r>
-      <w:r>
-        <w:rPr>
-          <w:rFonts w:ascii="Times New Roman" w:hAnsi="Times New Roman" w:cs="Times New Roman"/>
-          <w:b/>
-          <w:bCs/>
-          <w:sz w:val="24"/>
-          <w:szCs w:val="24"/>
-        </w:rPr>
-        <w:t xml:space="preserve"/>
-      </w:r>
-      <w:r>
-        <w:rPr>
-          <w:rFonts w:ascii="Times New Roman" w:hAnsi="Times New Roman" w:cs="Times New Roman"/>
-          <w:b/>
-          <w:bCs/>
-          <w:sz w:val="24"/>
-          <w:szCs w:val="24"/>
-        </w:rPr>
-        <w:t xml:space="preserve"/>
-      </w:r>
-      <w:r>
-        <w:rPr>
-          <w:rFonts w:ascii="Times New Roman" w:hAnsi="Times New Roman" w:cs="Times New Roman"/>
-          <w:b/>
-          <w:bCs/>
-          <w:sz w:val="24"/>
-          <w:szCs w:val="24"/>
-        </w:rPr>
-        <w:t/>
-      </w:r>
-      <w:r>
-        <w:rPr>
-          <w:rFonts w:ascii="Times New Roman" w:hAnsi="Times New Roman" w:cs="Times New Roman"/>
-          <w:b/>
-          <w:bCs/>
-          <w:sz w:val="24"/>
-          <w:szCs w:val="24"/>
-        </w:rPr>
-        <w:t xml:space="preserve"/>
-      </w:r>
-      <w:r>
-        <w:rPr>
-          <w:rFonts w:ascii="Times New Roman" w:hAnsi="Times New Roman" w:cs="Times New Roman"/>
-          <w:b/>
-          <w:bCs/>
-          <w:sz w:val="24"/>
-          <w:szCs w:val="24"/>
-        </w:rPr>
-        <w:t xml:space="preserve"> </w:t>
-      </w:r>
-      <w:r>
-        <w:rPr>
-          <w:rFonts w:ascii="Times New Roman" w:hAnsi="Times New Roman" w:cs="Times New Roman"/>
-          <w:b/>
-          <w:bCs/>
-          <w:sz w:val="24"/>
-          <w:szCs w:val="24"/>
-        </w:rPr>
-        <w:t xml:space="preserve">{#tiene_estac} y {#multiple_estac}los estacionamientos {estacs_lista}{/multiple_estac}{^multiple_estac}el estacionamiento {estac_unico}{/multiple_estac} del {ubi_estac}{/tiene_estac}{^tiene_estac} sin estacionamientos{/tiene_estac}</w:t>
-      </w:r>
-      <w:r>
-        <w:rPr>
-          <w:rFonts w:ascii="Times New Roman" w:hAnsi="Times New Roman" w:cs="Times New Roman"/>
-          <w:b/>
-          <w:bCs/>
-          <w:sz w:val="24"/>
-          <w:szCs w:val="24"/>
-        </w:rPr>
-        <w:t/>
-      </w:r>
-      <w:r>
-        <w:rPr>
-          <w:rFonts w:ascii="Times New Roman" w:hAnsi="Times New Roman" w:cs="Times New Roman"/>
-          <w:b/>
-          <w:bCs/>
-          <w:sz w:val="24"/>
-          <w:szCs w:val="24"/>
-        </w:rPr>
-        <w:t xml:space="preserve"/>
-      </w:r>
-      <w:r>
-        <w:rPr>
-          <w:rFonts w:ascii="Times New Roman" w:hAnsi="Times New Roman" w:cs="Times New Roman"/>
-          <w:sz w:val="24"/>
-          <w:szCs w:val="24"/>
-        </w:rPr>
-        <w:t xml:space="preserve">, </w:t>
+        <w:t xml:space="preserve">{#tiene_estac} y {#multiple_estac}los estacionamientos {estacs_lista}{/multiple_estac}{^multiple_estac}el estacionamiento {estac_unico}{/multiple_estac} del {ubi_estac}{/tiene_estac}{^tiene_estac} sin estacionamientos{/tiene_estac}, </w:t>
       </w:r>
       <w:r>
         <w:rPr>
@@ -1609,47 +1259,63 @@
           <w:sz w:val="24"/>
           <w:szCs w:val="24"/>
         </w:rPr>
-        <w:t>. L</w:t>
-      </w:r>
-      <w:r>
-        <w:rPr>
-          <w:rFonts w:ascii="Times New Roman" w:hAnsi="Times New Roman" w:cs="Times New Roman"/>
-          <w:sz w:val="24"/>
-          <w:szCs w:val="24"/>
-        </w:rPr>
-        <w:t xml:space="preserve">a oficina </w:t>
-      </w:r>
-      <w:r>
-        <w:rPr>
-          <w:rFonts w:ascii="Times New Roman" w:hAnsi="Times New Roman" w:cs="Times New Roman"/>
-          <w:sz w:val="24"/>
-          <w:szCs w:val="24"/>
-        </w:rPr>
-        <w:t>N°</w:t>
-      </w:r>
-      <w:r>
-        <w:rPr>
-          <w:rFonts w:ascii="Times New Roman" w:hAnsi="Times New Roman" w:cs="Times New Roman"/>
-          <w:sz w:val="24"/>
-          <w:szCs w:val="24"/>
-        </w:rPr>
-        <w:t>803 y 802</w:t>
-      </w:r>
-      <w:r>
-        <w:rPr>
-          <w:rFonts w:ascii="Times New Roman" w:hAnsi="Times New Roman" w:cs="Times New Roman"/>
-          <w:sz w:val="24"/>
-          <w:szCs w:val="24"/>
-        </w:rPr>
-        <w:t xml:space="preserve"> tiene</w:t>
-      </w:r>
-      <w:r>
-        <w:rPr>
-          <w:rFonts w:ascii="Times New Roman" w:hAnsi="Times New Roman" w:cs="Times New Roman"/>
-          <w:sz w:val="24"/>
-          <w:szCs w:val="24"/>
-        </w:rPr>
-        <w:t>n</w:t>
+        <w:t>. {#multiple_ofis}Las oficinas N°{oficinas_lista} tienen una superficie aproximada de {sup_lista} metros cuadrados{/multiple_ofis}{^multiple_ofis}La oficina N°{oficina_unica} tiene una superficie aproximada de {sup_unica} metros cuadrados{/multiple_ofis}, </w:t>
+      </w:r>
+      <w:r>
+        <w:rPr>
+          <w:rFonts w:ascii="Times New Roman" w:hAnsi="Times New Roman" w:cs="Times New Roman"/>
+          <w:sz w:val="24"/>
+          <w:szCs w:val="24"/>
+        </w:rPr>
+        <w:t xml:space="preserve">según plano </w:t>
+      </w:r>
+      <w:r>
+        <w:rPr>
+          <w:rFonts w:ascii="Times New Roman" w:hAnsi="Times New Roman" w:cs="Times New Roman"/>
+          <w:sz w:val="24"/>
+          <w:szCs w:val="24"/>
+        </w:rPr>
+        <w:t xml:space="preserve">aprobado por </w:t>
+      </w:r>
+      <w:r>
+        <w:rPr>
+          <w:rFonts w:ascii="Times New Roman" w:hAnsi="Times New Roman" w:cs="Times New Roman"/>
+          <w:sz w:val="24"/>
+          <w:szCs w:val="24"/>
+        </w:rPr>
+        <w:t xml:space="preserve">la </w:t>
+      </w:r>
+      <w:r>
+        <w:rPr>
+          <w:rFonts w:ascii="Times New Roman" w:hAnsi="Times New Roman" w:cs="Times New Roman"/>
+          <w:sz w:val="24"/>
+          <w:szCs w:val="24"/>
+        </w:rPr>
+        <w:t>{#multiple_ofis}{oficinas_lista_d}{/multiple_ofis}{^multiple_ofis}D{oficina_unica}{/multiple_ofis}D</w:t>
+      </w:r>
+      <w:r>
+        <w:rPr>
+          <w:rFonts w:ascii="Times New Roman" w:hAnsi="Times New Roman" w:cs="Times New Roman"/>
+          <w:sz w:val="24"/>
+          <w:szCs w:val="24"/>
+        </w:rPr>
+        <w:t>irección de Obras</w:t>
+      </w:r>
+      <w:r>
+        <w:rPr>
+          <w:rFonts w:ascii="Times New Roman" w:hAnsi="Times New Roman" w:cs="Times New Roman"/>
+          <w:sz w:val="24"/>
+          <w:szCs w:val="24"/>
+        </w:rPr>
+        <w:t xml:space="preserve"> Municipales</w:t>
+      </w:r>
+      <w:r>
+        <w:rPr>
+          <w:rFonts w:ascii="Times New Roman" w:hAnsi="Times New Roman" w:cs="Times New Roman"/>
+          <w:sz w:val="24"/>
+          <w:szCs w:val="24"/>
+        </w:rPr>
+        <w:t xml:space="preserve"> de</w:t>
       </w:r>
       <w:r>
         <w:rPr>
@@ -1665,15 +1331,71 @@
           <w:sz w:val="24"/>
           <w:szCs w:val="24"/>
         </w:rPr>
-        <w:t xml:space="preserve">una superficie aproximada de </w:t>
-      </w:r>
-      <w:r>
-        <w:rPr>
-          <w:rFonts w:ascii="Times New Roman" w:hAnsi="Times New Roman" w:cs="Times New Roman"/>
-          <w:sz w:val="24"/>
-          <w:szCs w:val="24"/>
-        </w:rPr>
-        <w:t>32,00 y 20,81</w:t>
+        <w:t xml:space="preserve">la Ilustre Municipalidad de </w:t>
+      </w:r>
+      <w:r>
+        <w:rPr>
+          <w:rFonts w:ascii="Times New Roman" w:hAnsi="Times New Roman" w:cs="Times New Roman"/>
+          <w:sz w:val="24"/>
+          <w:szCs w:val="24"/>
+        </w:rPr>
+        <w:t>Las Condes</w:t>
+      </w:r>
+      <w:r>
+        <w:rPr>
+          <w:rFonts w:ascii="Times New Roman" w:hAnsi="Times New Roman" w:cs="Times New Roman"/>
+          <w:sz w:val="24"/>
+          <w:szCs w:val="24"/>
+        </w:rPr>
+        <w:t xml:space="preserve">, </w:t>
+      </w:r>
+      <w:r>
+        <w:rPr>
+          <w:rFonts w:ascii="Times New Roman" w:hAnsi="Times New Roman" w:cs="Times New Roman"/>
+          <w:sz w:val="24"/>
+          <w:szCs w:val="24"/>
+        </w:rPr>
+        <w:t>la que se entrega</w:t>
+      </w:r>
+      <w:r>
+        <w:rPr>
+          <w:rFonts w:ascii="Times New Roman" w:hAnsi="Times New Roman" w:cs="Times New Roman"/>
+          <w:sz w:val="24"/>
+          <w:szCs w:val="24"/>
+        </w:rPr>
+        <w:t xml:space="preserve"> y arrienda </w:t>
+      </w:r>
+      <w:r>
+        <w:rPr>
+          <w:rFonts w:ascii="Times New Roman" w:hAnsi="Times New Roman" w:cs="Times New Roman"/>
+          <w:sz w:val="24"/>
+          <w:szCs w:val="24"/>
+        </w:rPr>
+        <w:t>habilitada</w:t>
+      </w:r>
+      <w:r>
+        <w:rPr>
+          <w:rFonts w:ascii="Times New Roman" w:hAnsi="Times New Roman" w:cs="Times New Roman"/>
+          <w:sz w:val="24"/>
+          <w:szCs w:val="24"/>
+        </w:rPr>
+        <w:t xml:space="preserve"> y amoblada con los bienes indicados en el Anexo 1</w:t>
+      </w:r>
+      <w:r>
+        <w:rPr>
+          <w:rFonts w:ascii="Times New Roman" w:hAnsi="Times New Roman" w:cs="Times New Roman"/>
+          <w:sz w:val="24"/>
+          <w:szCs w:val="24"/>
+        </w:rPr>
+        <w:t xml:space="preserve">, </w:t>
+      </w:r>
+      <w:r>
+        <w:rPr>
+          <w:rFonts w:ascii="Times New Roman" w:hAnsi="Times New Roman" w:cs="Times New Roman"/>
+          <w:sz w:val="24"/>
+          <w:szCs w:val="24"/>
+        </w:rPr>
+        <w:t>en adelante</w:t>
       </w:r>
       <w:r>
         <w:rPr>
@@ -1689,39 +1411,451 @@
           <w:sz w:val="24"/>
           <w:szCs w:val="24"/>
         </w:rPr>
-        <w:t>m</w:t>
-      </w:r>
-      <w:r>
-        <w:rPr>
-          <w:rFonts w:ascii="Times New Roman" w:hAnsi="Times New Roman" w:cs="Times New Roman"/>
-          <w:sz w:val="24"/>
-          <w:szCs w:val="24"/>
-        </w:rPr>
-        <w:t>etros cuadrados</w:t>
-      </w:r>
-      <w:r>
-        <w:rPr>
-          <w:rFonts w:ascii="Times New Roman" w:hAnsi="Times New Roman" w:cs="Times New Roman"/>
-          <w:sz w:val="24"/>
-          <w:szCs w:val="24"/>
-        </w:rPr>
-        <w:t xml:space="preserve">, </w:t>
-      </w:r>
-      <w:r>
-        <w:rPr>
-          <w:rFonts w:ascii="Times New Roman" w:hAnsi="Times New Roman" w:cs="Times New Roman"/>
-          <w:sz w:val="24"/>
-          <w:szCs w:val="24"/>
-        </w:rPr>
-        <w:t xml:space="preserve">según plano </w:t>
-      </w:r>
-      <w:r>
-        <w:rPr>
-          <w:rFonts w:ascii="Times New Roman" w:hAnsi="Times New Roman" w:cs="Times New Roman"/>
-          <w:sz w:val="24"/>
-          <w:szCs w:val="24"/>
-        </w:rPr>
-        <w:t xml:space="preserve">aprobado por </w:t>
+        <w:t xml:space="preserve">denominadas </w:t>
+      </w:r>
+      <w:r>
+        <w:rPr>
+          <w:rFonts w:ascii="Times New Roman" w:hAnsi="Times New Roman" w:cs="Times New Roman"/>
+          <w:sz w:val="24"/>
+          <w:szCs w:val="24"/>
+        </w:rPr>
+        <w:t>la</w:t>
+      </w:r>
+      <w:r>
+        <w:rPr>
+          <w:rFonts w:ascii="Times New Roman" w:hAnsi="Times New Roman" w:cs="Times New Roman"/>
+          <w:sz w:val="24"/>
+          <w:szCs w:val="24"/>
+        </w:rPr>
+        <w:t xml:space="preserve"> </w:t>
+      </w:r>
+      <w:r>
+        <w:rPr>
+          <w:rFonts w:ascii="Times New Roman" w:hAnsi="Times New Roman" w:cs="Times New Roman"/>
+          <w:sz w:val="24"/>
+          <w:szCs w:val="24"/>
+        </w:rPr>
+        <w:t>“</w:t>
+      </w:r>
+      <w:r>
+        <w:rPr>
+          <w:rFonts w:ascii="Times New Roman" w:hAnsi="Times New Roman" w:cs="Times New Roman"/>
+          <w:sz w:val="24"/>
+          <w:szCs w:val="24"/>
+          <w:u w:val="single"/>
+        </w:rPr>
+        <w:t>U</w:t>
+      </w:r>
+      <w:r>
+        <w:rPr>
+          <w:rFonts w:ascii="Times New Roman" w:hAnsi="Times New Roman" w:cs="Times New Roman"/>
+          <w:sz w:val="24"/>
+          <w:szCs w:val="24"/>
+          <w:u w:val="single"/>
+        </w:rPr>
+        <w:t xml:space="preserve">nidad </w:t>
+      </w:r>
+      <w:r>
+        <w:rPr>
+          <w:rFonts w:ascii="Times New Roman" w:hAnsi="Times New Roman" w:cs="Times New Roman"/>
+          <w:sz w:val="24"/>
+          <w:szCs w:val="24"/>
+          <w:u w:val="single"/>
+        </w:rPr>
+        <w:t>A</w:t>
+      </w:r>
+      <w:r>
+        <w:rPr>
+          <w:rFonts w:ascii="Times New Roman" w:hAnsi="Times New Roman" w:cs="Times New Roman"/>
+          <w:sz w:val="24"/>
+          <w:szCs w:val="24"/>
+          <w:u w:val="single"/>
+        </w:rPr>
+        <w:t>rrendada</w:t>
+      </w:r>
+      <w:r>
+        <w:rPr>
+          <w:rFonts w:ascii="Times New Roman" w:hAnsi="Times New Roman" w:cs="Times New Roman"/>
+          <w:sz w:val="24"/>
+          <w:szCs w:val="24"/>
+        </w:rPr>
+        <w:t xml:space="preserve">” o </w:t>
+      </w:r>
+      <w:r>
+        <w:rPr>
+          <w:rFonts w:ascii="Times New Roman" w:hAnsi="Times New Roman" w:cs="Times New Roman"/>
+          <w:sz w:val="24"/>
+          <w:szCs w:val="24"/>
+        </w:rPr>
+        <w:t xml:space="preserve">el </w:t>
+      </w:r>
+      <w:r>
+        <w:rPr>
+          <w:rFonts w:ascii="Times New Roman" w:hAnsi="Times New Roman" w:cs="Times New Roman"/>
+          <w:sz w:val="24"/>
+          <w:szCs w:val="24"/>
+        </w:rPr>
+        <w:t>“</w:t>
+      </w:r>
+      <w:r>
+        <w:rPr>
+          <w:rFonts w:ascii="Times New Roman" w:hAnsi="Times New Roman" w:cs="Times New Roman"/>
+          <w:sz w:val="24"/>
+          <w:szCs w:val="24"/>
+          <w:u w:val="single"/>
+        </w:rPr>
+        <w:t>I</w:t>
+      </w:r>
+      <w:r>
+        <w:rPr>
+          <w:rFonts w:ascii="Times New Roman" w:hAnsi="Times New Roman" w:cs="Times New Roman"/>
+          <w:sz w:val="24"/>
+          <w:szCs w:val="24"/>
+          <w:u w:val="single"/>
+        </w:rPr>
+        <w:t xml:space="preserve">nmueble </w:t>
+      </w:r>
+      <w:r>
+        <w:rPr>
+          <w:rFonts w:ascii="Times New Roman" w:hAnsi="Times New Roman" w:cs="Times New Roman"/>
+          <w:sz w:val="24"/>
+          <w:szCs w:val="24"/>
+          <w:u w:val="single"/>
+        </w:rPr>
+        <w:t>A</w:t>
+      </w:r>
+      <w:r>
+        <w:rPr>
+          <w:rFonts w:ascii="Times New Roman" w:hAnsi="Times New Roman" w:cs="Times New Roman"/>
+          <w:sz w:val="24"/>
+          <w:szCs w:val="24"/>
+          <w:u w:val="single"/>
+        </w:rPr>
+        <w:t>rrendado</w:t>
+      </w:r>
+      <w:r>
+        <w:rPr>
+          <w:rFonts w:ascii="Times New Roman" w:hAnsi="Times New Roman" w:cs="Times New Roman"/>
+          <w:sz w:val="24"/>
+          <w:szCs w:val="24"/>
+        </w:rPr>
+        <w:t>”</w:t>
+      </w:r>
+      <w:r>
+        <w:rPr>
+          <w:rFonts w:ascii="Times New Roman" w:hAnsi="Times New Roman" w:cs="Times New Roman"/>
+          <w:sz w:val="24"/>
+          <w:szCs w:val="24"/>
+        </w:rPr>
+        <w:t xml:space="preserve"> o el</w:t>
+      </w:r>
+      <w:r>
+        <w:rPr>
+          <w:rFonts w:ascii="Times New Roman" w:hAnsi="Times New Roman" w:cs="Times New Roman"/>
+          <w:sz w:val="24"/>
+          <w:szCs w:val="24"/>
+        </w:rPr>
+        <w:t xml:space="preserve"> </w:t>
+      </w:r>
+      <w:r>
+        <w:rPr>
+          <w:rFonts w:ascii="Times New Roman" w:hAnsi="Times New Roman" w:cs="Times New Roman"/>
+          <w:sz w:val="24"/>
+          <w:szCs w:val="24"/>
+        </w:rPr>
+        <w:t>“</w:t>
+      </w:r>
+      <w:r>
+        <w:rPr>
+          <w:rFonts w:ascii="Times New Roman" w:hAnsi="Times New Roman" w:cs="Times New Roman"/>
+          <w:sz w:val="24"/>
+          <w:szCs w:val="24"/>
+          <w:u w:val="single"/>
+        </w:rPr>
+        <w:t>Inmueble</w:t>
+      </w:r>
+      <w:r>
+        <w:rPr>
+          <w:rFonts w:ascii="Times New Roman" w:hAnsi="Times New Roman" w:cs="Times New Roman"/>
+          <w:sz w:val="24"/>
+          <w:szCs w:val="24"/>
+        </w:rPr>
+        <w:t>”</w:t>
+      </w:r>
+      <w:r>
+        <w:rPr>
+          <w:rFonts w:ascii="Times New Roman" w:hAnsi="Times New Roman" w:cs="Times New Roman"/>
+          <w:sz w:val="24"/>
+          <w:szCs w:val="24"/>
+        </w:rPr>
+        <w:t>.</w:t>
+      </w:r>
+      <w:r>
+        <w:rPr>
+          <w:rFonts w:ascii="Times New Roman" w:hAnsi="Times New Roman" w:cs="Times New Roman"/>
+          <w:sz w:val="24"/>
+          <w:szCs w:val="24"/>
+        </w:rPr>
+        <w:t xml:space="preserve"> </w:t>
+      </w:r>
+    </w:p>
+    <w:p>
+      <w:pPr>
+        <w:spacing w:line="240" w:lineRule="auto"/>
+        <w:jc w:val="both"/>
+        <w:rPr>
+          <w:rFonts w:ascii="Times New Roman" w:hAnsi="Times New Roman" w:cs="Times New Roman"/>
+          <w:sz w:val="24"/>
+          <w:szCs w:val="24"/>
+          <w:lang w:val="es-ES_tradnl"/>
+        </w:rPr>
+      </w:pPr>
+      <w:r>
+        <w:rPr>
+          <w:rFonts w:ascii="Times New Roman" w:hAnsi="Times New Roman" w:cs="Times New Roman"/>
+          <w:sz w:val="24"/>
+          <w:szCs w:val="24"/>
+        </w:rPr>
+        <w:t>El</w:t>
+      </w:r>
+      <w:r>
+        <w:rPr>
+          <w:rFonts w:ascii="Times New Roman" w:hAnsi="Times New Roman" w:cs="Times New Roman"/>
+          <w:sz w:val="24"/>
+          <w:szCs w:val="24"/>
+        </w:rPr>
+        <w:t xml:space="preserve"> </w:t>
+      </w:r>
+      <w:r>
+        <w:rPr>
+          <w:rFonts w:ascii="Times New Roman" w:hAnsi="Times New Roman" w:cs="Times New Roman"/>
+          <w:sz w:val="24"/>
+          <w:szCs w:val="24"/>
+        </w:rPr>
+        <w:t>A</w:t>
+      </w:r>
+      <w:r>
+        <w:rPr>
+          <w:rFonts w:ascii="Times New Roman" w:hAnsi="Times New Roman" w:cs="Times New Roman"/>
+          <w:sz w:val="24"/>
+          <w:szCs w:val="24"/>
+        </w:rPr>
+        <w:t>rrendatario</w:t>
+      </w:r>
+      <w:r>
+        <w:rPr>
+          <w:rFonts w:ascii="Times New Roman" w:hAnsi="Times New Roman" w:cs="Times New Roman"/>
+          <w:sz w:val="24"/>
+          <w:szCs w:val="24"/>
+        </w:rPr>
+        <w:t xml:space="preserve"> declara conocer perfectamente la ubicación, dimensiones y demás características y condiciones del </w:t>
+      </w:r>
+      <w:r>
+        <w:rPr>
+          <w:rFonts w:ascii="Times New Roman" w:hAnsi="Times New Roman" w:cs="Times New Roman"/>
+          <w:sz w:val="24"/>
+          <w:szCs w:val="24"/>
+        </w:rPr>
+        <w:t>I</w:t>
+      </w:r>
+      <w:r>
+        <w:rPr>
+          <w:rFonts w:ascii="Times New Roman" w:hAnsi="Times New Roman" w:cs="Times New Roman"/>
+          <w:sz w:val="24"/>
+          <w:szCs w:val="24"/>
+        </w:rPr>
+        <w:t xml:space="preserve">nmueble </w:t>
+      </w:r>
+      <w:r>
+        <w:rPr>
+          <w:rFonts w:ascii="Times New Roman" w:hAnsi="Times New Roman" w:cs="Times New Roman"/>
+          <w:sz w:val="24"/>
+          <w:szCs w:val="24"/>
+        </w:rPr>
+        <w:t>A</w:t>
+      </w:r>
+      <w:r>
+        <w:rPr>
+          <w:rFonts w:ascii="Times New Roman" w:hAnsi="Times New Roman" w:cs="Times New Roman"/>
+          <w:sz w:val="24"/>
+          <w:szCs w:val="24"/>
+        </w:rPr>
+        <w:t>rrendado, renunciando a cualquier acción, reclamación o recurso por este concepto.</w:t>
+      </w:r>
+    </w:p>
+    <w:p>
+      <w:pPr>
+        <w:spacing w:line="240" w:lineRule="auto"/>
+        <w:jc w:val="both"/>
+        <w:rPr>
+          <w:rFonts w:ascii="Times New Roman" w:hAnsi="Times New Roman" w:cs="Times New Roman"/>
+          <w:b/>
+          <w:sz w:val="24"/>
+          <w:szCs w:val="24"/>
+        </w:rPr>
+      </w:pPr>
+      <w:r>
+        <w:rPr>
+          <w:rFonts w:ascii="Times New Roman" w:hAnsi="Times New Roman" w:cs="Times New Roman"/>
+          <w:b/>
+          <w:sz w:val="24"/>
+          <w:szCs w:val="24"/>
+          <w:u w:val="single"/>
+        </w:rPr>
+        <w:t>TERCERO</w:t>
+      </w:r>
+      <w:r>
+        <w:rPr>
+          <w:rFonts w:ascii="Times New Roman" w:hAnsi="Times New Roman" w:cs="Times New Roman"/>
+          <w:b/>
+          <w:sz w:val="24"/>
+          <w:szCs w:val="24"/>
+        </w:rPr>
+        <w:t xml:space="preserve">: </w:t>
+      </w:r>
+      <w:r>
+        <w:rPr>
+          <w:rFonts w:ascii="Times New Roman" w:hAnsi="Times New Roman" w:cs="Times New Roman"/>
+          <w:b/>
+          <w:sz w:val="24"/>
+          <w:szCs w:val="24"/>
+        </w:rPr>
+        <w:t>Autorizaciones y permisos.</w:t>
+      </w:r>
+    </w:p>
+    <w:p>
+      <w:pPr>
+        <w:spacing w:line="240" w:lineRule="auto"/>
+        <w:jc w:val="both"/>
+        <w:rPr>
+          <w:rFonts w:ascii="Times New Roman" w:hAnsi="Times New Roman" w:cs="Times New Roman"/>
+          <w:sz w:val="24"/>
+          <w:szCs w:val="24"/>
+        </w:rPr>
+      </w:pPr>
+      <w:r>
+        <w:rPr>
+          <w:rFonts w:ascii="Times New Roman" w:hAnsi="Times New Roman" w:cs="Times New Roman"/>
+          <w:sz w:val="24"/>
+          <w:szCs w:val="24"/>
+        </w:rPr>
+        <w:t xml:space="preserve">Se deja constancia que la tramitación y obtención de patentes, autorizaciones, certificados y permisos por parte de la autoridad es de exclusiva responsabilidad del </w:t>
+      </w:r>
+      <w:r>
+        <w:rPr>
+          <w:rFonts w:ascii="Times New Roman" w:hAnsi="Times New Roman" w:cs="Times New Roman"/>
+          <w:sz w:val="24"/>
+          <w:szCs w:val="24"/>
+        </w:rPr>
+        <w:t>A</w:t>
+      </w:r>
+      <w:r>
+        <w:rPr>
+          <w:rFonts w:ascii="Times New Roman" w:hAnsi="Times New Roman" w:cs="Times New Roman"/>
+          <w:sz w:val="24"/>
+          <w:szCs w:val="24"/>
+        </w:rPr>
+        <w:t xml:space="preserve">rrendatario, </w:t>
+      </w:r>
+      <w:r>
+        <w:rPr>
+          <w:rFonts w:ascii="Times New Roman" w:hAnsi="Times New Roman" w:cs="Times New Roman"/>
+          <w:sz w:val="24"/>
+          <w:szCs w:val="24"/>
+        </w:rPr>
+        <w:t>como,</w:t>
+      </w:r>
+      <w:r>
+        <w:rPr>
+          <w:rFonts w:ascii="Times New Roman" w:hAnsi="Times New Roman" w:cs="Times New Roman"/>
+          <w:sz w:val="24"/>
+          <w:szCs w:val="24"/>
+        </w:rPr>
+        <w:t xml:space="preserve"> asimismo, la documentación necesaria para la obtención de los mismos. La falta o la imposibilidad de obtener las autorizaciones, permisos o patentes necesarios para el desarrollo de la actividad económica del </w:t>
+      </w:r>
+      <w:r>
+        <w:rPr>
+          <w:rFonts w:ascii="Times New Roman" w:hAnsi="Times New Roman" w:cs="Times New Roman"/>
+          <w:sz w:val="24"/>
+          <w:szCs w:val="24"/>
+        </w:rPr>
+        <w:t>A</w:t>
+      </w:r>
+      <w:r>
+        <w:rPr>
+          <w:rFonts w:ascii="Times New Roman" w:hAnsi="Times New Roman" w:cs="Times New Roman"/>
+          <w:sz w:val="24"/>
+          <w:szCs w:val="24"/>
+        </w:rPr>
+        <w:t xml:space="preserve">rrendatario, no dará derecho a este último </w:t>
+      </w:r>
+      <w:r>
+        <w:rPr>
+          <w:rFonts w:ascii="Times New Roman" w:hAnsi="Times New Roman" w:cs="Times New Roman"/>
+          <w:sz w:val="24"/>
+          <w:szCs w:val="24"/>
+        </w:rPr>
+        <w:t>par</w:t>
+      </w:r>
+      <w:r>
+        <w:rPr>
+          <w:rFonts w:ascii="Times New Roman" w:hAnsi="Times New Roman" w:cs="Times New Roman"/>
+          <w:sz w:val="24"/>
+          <w:szCs w:val="24"/>
+        </w:rPr>
+        <w:t>a solicitar el término anticipado del contrato ni derecho a indemnización alguna.</w:t>
+      </w:r>
+    </w:p>
+    <w:p>
+      <w:pPr>
+        <w:spacing w:line="240" w:lineRule="auto"/>
+        <w:jc w:val="both"/>
+        <w:rPr>
+          <w:rFonts w:ascii="Times New Roman" w:hAnsi="Times New Roman" w:cs="Times New Roman"/>
+          <w:b/>
+          <w:sz w:val="24"/>
+          <w:szCs w:val="24"/>
+        </w:rPr>
+      </w:pPr>
+      <w:r>
+        <w:rPr>
+          <w:rFonts w:ascii="Times New Roman" w:hAnsi="Times New Roman" w:cs="Times New Roman"/>
+          <w:sz w:val="24"/>
+          <w:szCs w:val="24"/>
+        </w:rPr>
+        <w:t>Se deja constancia que toda tramitación, instalación, obra, derechos, tasas, honorarios, accesorios, artefactos</w:t>
+      </w:r>
+      <w:r>
+        <w:rPr>
+          <w:rFonts w:ascii="Times New Roman" w:hAnsi="Times New Roman" w:cs="Times New Roman"/>
+          <w:sz w:val="24"/>
+          <w:szCs w:val="24"/>
+        </w:rPr>
+        <w:t>, estructuras, etcétera que pu</w:t>
+      </w:r>
+      <w:r>
+        <w:rPr>
+          <w:rFonts w:ascii="Times New Roman" w:hAnsi="Times New Roman" w:cs="Times New Roman"/>
+          <w:sz w:val="24"/>
+          <w:szCs w:val="24"/>
+        </w:rPr>
+        <w:t>edan</w:t>
+      </w:r>
+      <w:r>
+        <w:rPr>
+          <w:rFonts w:ascii="Times New Roman" w:hAnsi="Times New Roman" w:cs="Times New Roman"/>
+          <w:sz w:val="24"/>
+          <w:szCs w:val="24"/>
+        </w:rPr>
+        <w:t xml:space="preserve"> producirse o requerirse serán de cargo, responsabilidad y costo exclusivo de</w:t>
+      </w:r>
+      <w:r>
+        <w:rPr>
+          <w:rFonts w:ascii="Times New Roman" w:hAnsi="Times New Roman" w:cs="Times New Roman"/>
+          <w:sz w:val="24"/>
+          <w:szCs w:val="24"/>
+        </w:rPr>
+        <w:t xml:space="preserve"> </w:t>
       </w:r>
       <w:r>
         <w:rPr>
@@ -1737,31 +1871,15 @@
           <w:sz w:val="24"/>
           <w:szCs w:val="24"/>
         </w:rPr>
-        <w:t>{#multiple_ofis}{oficinas_lista_d}{/multiple_ofis}{^multiple_ofis}D{oficina_unica}{/multiple_ofis}</w:t>
-      </w:r>
-      <w:r>
-        <w:rPr>
-          <w:rFonts w:ascii="Times New Roman" w:hAnsi="Times New Roman" w:cs="Times New Roman"/>
-          <w:sz w:val="24"/>
-          <w:szCs w:val="24"/>
-        </w:rPr>
-        <w:t xml:space="preserve"/>
-      </w:r>
-      <w:r>
-        <w:rPr>
-          <w:rFonts w:ascii="Times New Roman" w:hAnsi="Times New Roman" w:cs="Times New Roman"/>
-          <w:sz w:val="24"/>
-          <w:szCs w:val="24"/>
-        </w:rPr>
-        <w:t xml:space="preserve"/>
-      </w:r>
-      <w:r>
-        <w:rPr>
-          <w:rFonts w:ascii="Times New Roman" w:hAnsi="Times New Roman" w:cs="Times New Roman"/>
-          <w:sz w:val="24"/>
-          <w:szCs w:val="24"/>
-        </w:rPr>
-        <w:t/>
+        <w:t>A</w:t>
+      </w:r>
+      <w:r>
+        <w:rPr>
+          <w:rFonts w:ascii="Times New Roman" w:hAnsi="Times New Roman" w:cs="Times New Roman"/>
+          <w:sz w:val="24"/>
+          <w:szCs w:val="24"/>
+        </w:rPr>
+        <w:t>rrendataria.</w:t>
       </w:r>
     </w:p>
     <w:p>
@@ -1770,33 +1888,179 @@
         <w:jc w:val="both"/>
         <w:rPr>
           <w:rFonts w:ascii="Times New Roman" w:hAnsi="Times New Roman" w:cs="Times New Roman"/>
-          <w:sz w:val="24"/>
-          <w:szCs w:val="24"/>
-        </w:rPr>
-      </w:pPr>
-      <w:r>
-        <w:rPr>
-          <w:rFonts w:ascii="Times New Roman" w:hAnsi="Times New Roman" w:cs="Times New Roman"/>
-          <w:sz w:val="24"/>
-          <w:szCs w:val="24"/>
-        </w:rPr>
-        <w:t>D</w:t>
-      </w:r>
-      <w:r>
-        <w:rPr>
-          <w:rFonts w:ascii="Times New Roman" w:hAnsi="Times New Roman" w:cs="Times New Roman"/>
-          <w:sz w:val="24"/>
-          <w:szCs w:val="24"/>
-        </w:rPr>
-        <w:t>irección de Obras</w:t>
-      </w:r>
-      <w:r>
-        <w:rPr>
-          <w:rFonts w:ascii="Times New Roman" w:hAnsi="Times New Roman" w:cs="Times New Roman"/>
-          <w:sz w:val="24"/>
-          <w:szCs w:val="24"/>
-        </w:rPr>
-        <w:t xml:space="preserve"> Municipales</w:t>
+          <w:b/>
+          <w:sz w:val="24"/>
+          <w:szCs w:val="24"/>
+        </w:rPr>
+      </w:pPr>
+      <w:r>
+        <w:rPr>
+          <w:rFonts w:ascii="Times New Roman" w:hAnsi="Times New Roman" w:cs="Times New Roman"/>
+          <w:b/>
+          <w:color w:val="000000" w:themeColor="text1"/>
+          <w:sz w:val="24"/>
+          <w:szCs w:val="24"/>
+          <w:u w:val="single"/>
+        </w:rPr>
+        <w:t>CUARTO</w:t>
+      </w:r>
+      <w:r>
+        <w:rPr>
+          <w:rFonts w:ascii="Times New Roman" w:hAnsi="Times New Roman" w:cs="Times New Roman"/>
+          <w:b/>
+          <w:color w:val="000000" w:themeColor="text1"/>
+          <w:sz w:val="24"/>
+          <w:szCs w:val="24"/>
+        </w:rPr>
+        <w:t>:</w:t>
+      </w:r>
+      <w:r>
+        <w:rPr>
+          <w:rFonts w:ascii="Times New Roman" w:hAnsi="Times New Roman" w:cs="Times New Roman"/>
+          <w:b/>
+          <w:color w:val="000000" w:themeColor="text1"/>
+          <w:sz w:val="24"/>
+          <w:szCs w:val="24"/>
+        </w:rPr>
+        <w:t xml:space="preserve"> </w:t>
+      </w:r>
+      <w:r>
+        <w:rPr>
+          <w:rFonts w:ascii="Times New Roman" w:hAnsi="Times New Roman" w:cs="Times New Roman"/>
+          <w:b/>
+          <w:sz w:val="24"/>
+          <w:szCs w:val="24"/>
+        </w:rPr>
+        <w:t>Vigencia y d</w:t>
+      </w:r>
+      <w:r>
+        <w:rPr>
+          <w:rFonts w:ascii="Times New Roman" w:hAnsi="Times New Roman" w:cs="Times New Roman"/>
+          <w:b/>
+          <w:sz w:val="24"/>
+          <w:szCs w:val="24"/>
+        </w:rPr>
+        <w:t>uración</w:t>
+      </w:r>
+      <w:r>
+        <w:rPr>
+          <w:rFonts w:ascii="Times New Roman" w:hAnsi="Times New Roman" w:cs="Times New Roman"/>
+          <w:b/>
+          <w:sz w:val="24"/>
+          <w:szCs w:val="24"/>
+        </w:rPr>
+        <w:t xml:space="preserve"> del contrato</w:t>
+      </w:r>
+      <w:r>
+        <w:rPr>
+          <w:rFonts w:ascii="Times New Roman" w:hAnsi="Times New Roman" w:cs="Times New Roman"/>
+          <w:b/>
+          <w:sz w:val="24"/>
+          <w:szCs w:val="24"/>
+        </w:rPr>
+        <w:t>.</w:t>
+      </w:r>
+    </w:p>
+    <w:p>
+      <w:pPr>
+        <w:spacing w:line="240" w:lineRule="auto"/>
+        <w:jc w:val="both"/>
+        <w:rPr>
+          <w:rFonts w:ascii="Times New Roman" w:hAnsi="Times New Roman" w:cs="Times New Roman"/>
+          <w:sz w:val="24"/>
+          <w:szCs w:val="24"/>
+        </w:rPr>
+      </w:pPr>
+      <w:r>
+        <w:rPr>
+          <w:rFonts w:ascii="Times New Roman" w:hAnsi="Times New Roman" w:cs="Times New Roman"/>
+          <w:sz w:val="24"/>
+          <w:szCs w:val="24"/>
+        </w:rPr>
+        <w:t>El presente Contrato comenzará a regir desde esta fecha y se mantendrá vigente durante un plazo de {plazo_meses} meses, el cual se renovará tacita y automática por periodos iguales y sucesivos, salvo que alguna de las Partes comunique a la otra por escrito su intención de ponerle término al presente contrato, con a lo menos {dias_aviso} días de anticipación a la fecha de vencimiento del plazo original o de alguna de sus prórrogas</w:t>
+      </w:r>
+    </w:p>
+    <w:p>
+      <w:pPr>
+        <w:spacing w:line="240" w:lineRule="auto"/>
+        <w:jc w:val="both"/>
+        <w:rPr>
+          <w:rFonts w:ascii="Times New Roman" w:hAnsi="Times New Roman" w:cs="Times New Roman"/>
+          <w:b/>
+          <w:sz w:val="24"/>
+          <w:szCs w:val="24"/>
+        </w:rPr>
+      </w:pPr>
+      <w:r>
+        <w:rPr>
+          <w:rFonts w:ascii="Times New Roman" w:hAnsi="Times New Roman" w:cs="Times New Roman"/>
+          <w:b/>
+          <w:sz w:val="24"/>
+          <w:szCs w:val="24"/>
+          <w:u w:val="single"/>
+        </w:rPr>
+        <w:t>QUINTO</w:t>
+      </w:r>
+      <w:r>
+        <w:rPr>
+          <w:rFonts w:ascii="Times New Roman" w:hAnsi="Times New Roman" w:cs="Times New Roman"/>
+          <w:b/>
+          <w:sz w:val="24"/>
+          <w:szCs w:val="24"/>
+        </w:rPr>
+        <w:t>: Renta.</w:t>
+      </w:r>
+    </w:p>
+    <w:p>
+      <w:pPr>
+        <w:spacing w:line="240" w:lineRule="auto"/>
+        <w:jc w:val="both"/>
+        <w:rPr>
+          <w:rFonts w:ascii="Times New Roman" w:hAnsi="Times New Roman" w:cs="Times New Roman"/>
+          <w:b/>
+          <w:sz w:val="24"/>
+          <w:szCs w:val="24"/>
+        </w:rPr>
+      </w:pPr>
+      <w:r>
+        <w:rPr>
+          <w:rFonts w:ascii="Times New Roman" w:hAnsi="Times New Roman" w:cs="Times New Roman"/>
+          <w:sz w:val="24"/>
+          <w:szCs w:val="24"/>
+        </w:rPr>
+        <w:t xml:space="preserve">La renta </w:t>
+      </w:r>
+      <w:r>
+        <w:rPr>
+          <w:rFonts w:ascii="Times New Roman" w:hAnsi="Times New Roman" w:cs="Times New Roman"/>
+          <w:sz w:val="24"/>
+          <w:szCs w:val="24"/>
+        </w:rPr>
+        <w:t xml:space="preserve">de arrendamiento </w:t>
+      </w:r>
+      <w:r>
+        <w:rPr>
+          <w:rFonts w:ascii="Times New Roman" w:hAnsi="Times New Roman" w:cs="Times New Roman"/>
+          <w:sz w:val="24"/>
+          <w:szCs w:val="24"/>
+        </w:rPr>
+        <w:t>mensual ser</w:t>
+      </w:r>
+      <w:r>
+        <w:rPr>
+          <w:rFonts w:ascii="Times New Roman" w:hAnsi="Times New Roman" w:cs="Times New Roman"/>
+          <w:sz w:val="24"/>
+          <w:szCs w:val="24"/>
+        </w:rPr>
+        <w:t>á</w:t>
+      </w:r>
+      <w:r>
+        <w:rPr>
+          <w:rFonts w:ascii="Times New Roman" w:hAnsi="Times New Roman" w:cs="Times New Roman"/>
+          <w:sz w:val="24"/>
+          <w:szCs w:val="24"/>
+        </w:rPr>
+        <w:t xml:space="preserve"> la suma única y total</w:t>
       </w:r>
       <w:r>
         <w:rPr>
@@ -1817,784 +2081,12 @@
       <w:r>
         <w:rPr>
           <w:rFonts w:ascii="Times New Roman" w:hAnsi="Times New Roman" w:cs="Times New Roman"/>
-          <w:sz w:val="24"/>
-          <w:szCs w:val="24"/>
-        </w:rPr>
-        <w:t xml:space="preserve">la Ilustre Municipalidad de </w:t>
-      </w:r>
-      <w:r>
-        <w:rPr>
-          <w:rFonts w:ascii="Times New Roman" w:hAnsi="Times New Roman" w:cs="Times New Roman"/>
-          <w:sz w:val="24"/>
-          <w:szCs w:val="24"/>
-        </w:rPr>
-        <w:t>Las Condes</w:t>
-      </w:r>
-      <w:r>
-        <w:rPr>
-          <w:rFonts w:ascii="Times New Roman" w:hAnsi="Times New Roman" w:cs="Times New Roman"/>
-          <w:sz w:val="24"/>
-          <w:szCs w:val="24"/>
-        </w:rPr>
-        <w:t xml:space="preserve">, </w:t>
-      </w:r>
-      <w:r>
-        <w:rPr>
-          <w:rFonts w:ascii="Times New Roman" w:hAnsi="Times New Roman" w:cs="Times New Roman"/>
-          <w:sz w:val="24"/>
-          <w:szCs w:val="24"/>
-        </w:rPr>
-        <w:t>la que se entrega</w:t>
-      </w:r>
-      <w:r>
-        <w:rPr>
-          <w:rFonts w:ascii="Times New Roman" w:hAnsi="Times New Roman" w:cs="Times New Roman"/>
-          <w:sz w:val="24"/>
-          <w:szCs w:val="24"/>
-        </w:rPr>
-        <w:t xml:space="preserve"> y arrienda </w:t>
-      </w:r>
-      <w:r>
-        <w:rPr>
-          <w:rFonts w:ascii="Times New Roman" w:hAnsi="Times New Roman" w:cs="Times New Roman"/>
-          <w:sz w:val="24"/>
-          <w:szCs w:val="24"/>
-        </w:rPr>
-        <w:t>habilitada</w:t>
-      </w:r>
-      <w:r>
-        <w:rPr>
-          <w:rFonts w:ascii="Times New Roman" w:hAnsi="Times New Roman" w:cs="Times New Roman"/>
-          <w:sz w:val="24"/>
-          <w:szCs w:val="24"/>
-        </w:rPr>
-        <w:t xml:space="preserve"> y amoblada con los bienes indicados en el Anexo 1</w:t>
-      </w:r>
-      <w:r>
-        <w:rPr>
-          <w:rFonts w:ascii="Times New Roman" w:hAnsi="Times New Roman" w:cs="Times New Roman"/>
-          <w:sz w:val="24"/>
-          <w:szCs w:val="24"/>
-        </w:rPr>
-        <w:t xml:space="preserve">, </w:t>
-      </w:r>
-      <w:r>
-        <w:rPr>
-          <w:rFonts w:ascii="Times New Roman" w:hAnsi="Times New Roman" w:cs="Times New Roman"/>
-          <w:sz w:val="24"/>
-          <w:szCs w:val="24"/>
-        </w:rPr>
-        <w:t>en adelante</w:t>
-      </w:r>
-      <w:r>
-        <w:rPr>
-          <w:rFonts w:ascii="Times New Roman" w:hAnsi="Times New Roman" w:cs="Times New Roman"/>
-          <w:sz w:val="24"/>
-          <w:szCs w:val="24"/>
-        </w:rPr>
-        <w:t xml:space="preserve"> </w:t>
-      </w:r>
-      <w:r>
-        <w:rPr>
-          <w:rFonts w:ascii="Times New Roman" w:hAnsi="Times New Roman" w:cs="Times New Roman"/>
-          <w:sz w:val="24"/>
-          <w:szCs w:val="24"/>
-        </w:rPr>
-        <w:t xml:space="preserve">denominadas </w:t>
-      </w:r>
-      <w:r>
-        <w:rPr>
-          <w:rFonts w:ascii="Times New Roman" w:hAnsi="Times New Roman" w:cs="Times New Roman"/>
-          <w:sz w:val="24"/>
-          <w:szCs w:val="24"/>
-        </w:rPr>
-        <w:t>la</w:t>
-      </w:r>
-      <w:r>
-        <w:rPr>
-          <w:rFonts w:ascii="Times New Roman" w:hAnsi="Times New Roman" w:cs="Times New Roman"/>
-          <w:sz w:val="24"/>
-          <w:szCs w:val="24"/>
-        </w:rPr>
-        <w:t xml:space="preserve"> </w:t>
-      </w:r>
-      <w:r>
-        <w:rPr>
-          <w:rFonts w:ascii="Times New Roman" w:hAnsi="Times New Roman" w:cs="Times New Roman"/>
-          <w:sz w:val="24"/>
-          <w:szCs w:val="24"/>
-        </w:rPr>
-        <w:t>“</w:t>
-      </w:r>
-      <w:r>
-        <w:rPr>
-          <w:rFonts w:ascii="Times New Roman" w:hAnsi="Times New Roman" w:cs="Times New Roman"/>
-          <w:sz w:val="24"/>
-          <w:szCs w:val="24"/>
-          <w:u w:val="single"/>
-        </w:rPr>
-        <w:t>U</w:t>
-      </w:r>
-      <w:r>
-        <w:rPr>
-          <w:rFonts w:ascii="Times New Roman" w:hAnsi="Times New Roman" w:cs="Times New Roman"/>
-          <w:sz w:val="24"/>
-          <w:szCs w:val="24"/>
-          <w:u w:val="single"/>
-        </w:rPr>
-        <w:t xml:space="preserve">nidad </w:t>
-      </w:r>
-      <w:r>
-        <w:rPr>
-          <w:rFonts w:ascii="Times New Roman" w:hAnsi="Times New Roman" w:cs="Times New Roman"/>
-          <w:sz w:val="24"/>
-          <w:szCs w:val="24"/>
-          <w:u w:val="single"/>
-        </w:rPr>
-        <w:t>A</w:t>
-      </w:r>
-      <w:r>
-        <w:rPr>
-          <w:rFonts w:ascii="Times New Roman" w:hAnsi="Times New Roman" w:cs="Times New Roman"/>
-          <w:sz w:val="24"/>
-          <w:szCs w:val="24"/>
-          <w:u w:val="single"/>
-        </w:rPr>
-        <w:t>rrendada</w:t>
-      </w:r>
-      <w:r>
-        <w:rPr>
-          <w:rFonts w:ascii="Times New Roman" w:hAnsi="Times New Roman" w:cs="Times New Roman"/>
-          <w:sz w:val="24"/>
-          <w:szCs w:val="24"/>
-        </w:rPr>
-        <w:t xml:space="preserve">” o </w:t>
-      </w:r>
-      <w:r>
-        <w:rPr>
-          <w:rFonts w:ascii="Times New Roman" w:hAnsi="Times New Roman" w:cs="Times New Roman"/>
-          <w:sz w:val="24"/>
-          <w:szCs w:val="24"/>
-        </w:rPr>
-        <w:t xml:space="preserve">el </w:t>
-      </w:r>
-      <w:r>
-        <w:rPr>
-          <w:rFonts w:ascii="Times New Roman" w:hAnsi="Times New Roman" w:cs="Times New Roman"/>
-          <w:sz w:val="24"/>
-          <w:szCs w:val="24"/>
-        </w:rPr>
-        <w:t>“</w:t>
-      </w:r>
-      <w:r>
-        <w:rPr>
-          <w:rFonts w:ascii="Times New Roman" w:hAnsi="Times New Roman" w:cs="Times New Roman"/>
-          <w:sz w:val="24"/>
-          <w:szCs w:val="24"/>
-          <w:u w:val="single"/>
-        </w:rPr>
-        <w:t>I</w:t>
-      </w:r>
-      <w:r>
-        <w:rPr>
-          <w:rFonts w:ascii="Times New Roman" w:hAnsi="Times New Roman" w:cs="Times New Roman"/>
-          <w:sz w:val="24"/>
-          <w:szCs w:val="24"/>
-          <w:u w:val="single"/>
-        </w:rPr>
-        <w:t xml:space="preserve">nmueble </w:t>
-      </w:r>
-      <w:r>
-        <w:rPr>
-          <w:rFonts w:ascii="Times New Roman" w:hAnsi="Times New Roman" w:cs="Times New Roman"/>
-          <w:sz w:val="24"/>
-          <w:szCs w:val="24"/>
-          <w:u w:val="single"/>
-        </w:rPr>
-        <w:t>A</w:t>
-      </w:r>
-      <w:r>
-        <w:rPr>
-          <w:rFonts w:ascii="Times New Roman" w:hAnsi="Times New Roman" w:cs="Times New Roman"/>
-          <w:sz w:val="24"/>
-          <w:szCs w:val="24"/>
-          <w:u w:val="single"/>
-        </w:rPr>
-        <w:t>rrendado</w:t>
-      </w:r>
-      <w:r>
-        <w:rPr>
-          <w:rFonts w:ascii="Times New Roman" w:hAnsi="Times New Roman" w:cs="Times New Roman"/>
-          <w:sz w:val="24"/>
-          <w:szCs w:val="24"/>
-        </w:rPr>
-        <w:t>”</w:t>
-      </w:r>
-      <w:r>
-        <w:rPr>
-          <w:rFonts w:ascii="Times New Roman" w:hAnsi="Times New Roman" w:cs="Times New Roman"/>
-          <w:sz w:val="24"/>
-          <w:szCs w:val="24"/>
-        </w:rPr>
-        <w:t xml:space="preserve"> o el</w:t>
-      </w:r>
-      <w:r>
-        <w:rPr>
-          <w:rFonts w:ascii="Times New Roman" w:hAnsi="Times New Roman" w:cs="Times New Roman"/>
-          <w:sz w:val="24"/>
-          <w:szCs w:val="24"/>
-        </w:rPr>
-        <w:t xml:space="preserve"> </w:t>
-      </w:r>
-      <w:r>
-        <w:rPr>
-          <w:rFonts w:ascii="Times New Roman" w:hAnsi="Times New Roman" w:cs="Times New Roman"/>
-          <w:sz w:val="24"/>
-          <w:szCs w:val="24"/>
-        </w:rPr>
-        <w:t>“</w:t>
-      </w:r>
-      <w:r>
-        <w:rPr>
-          <w:rFonts w:ascii="Times New Roman" w:hAnsi="Times New Roman" w:cs="Times New Roman"/>
-          <w:sz w:val="24"/>
-          <w:szCs w:val="24"/>
-          <w:u w:val="single"/>
-        </w:rPr>
-        <w:t>Inmueble</w:t>
-      </w:r>
-      <w:r>
-        <w:rPr>
-          <w:rFonts w:ascii="Times New Roman" w:hAnsi="Times New Roman" w:cs="Times New Roman"/>
-          <w:sz w:val="24"/>
-          <w:szCs w:val="24"/>
-        </w:rPr>
-        <w:t>”</w:t>
-      </w:r>
-      <w:r>
-        <w:rPr>
-          <w:rFonts w:ascii="Times New Roman" w:hAnsi="Times New Roman" w:cs="Times New Roman"/>
-          <w:sz w:val="24"/>
-          <w:szCs w:val="24"/>
-        </w:rPr>
-        <w:t>.</w:t>
-      </w:r>
-      <w:r>
-        <w:rPr>
-          <w:rFonts w:ascii="Times New Roman" w:hAnsi="Times New Roman" w:cs="Times New Roman"/>
-          <w:sz w:val="24"/>
-          <w:szCs w:val="24"/>
-        </w:rPr>
-        <w:t xml:space="preserve"> </w:t>
-      </w:r>
-    </w:p>
-    <w:p>
-      <w:pPr>
-        <w:spacing w:line="240" w:lineRule="auto"/>
-        <w:jc w:val="both"/>
-        <w:rPr>
-          <w:rFonts w:ascii="Times New Roman" w:hAnsi="Times New Roman" w:cs="Times New Roman"/>
-          <w:sz w:val="24"/>
-          <w:szCs w:val="24"/>
-          <w:lang w:val="es-ES_tradnl"/>
-        </w:rPr>
-      </w:pPr>
-      <w:r>
-        <w:rPr>
-          <w:rFonts w:ascii="Times New Roman" w:hAnsi="Times New Roman" w:cs="Times New Roman"/>
-          <w:sz w:val="24"/>
-          <w:szCs w:val="24"/>
-        </w:rPr>
-        <w:t>El</w:t>
-      </w:r>
-      <w:r>
-        <w:rPr>
-          <w:rFonts w:ascii="Times New Roman" w:hAnsi="Times New Roman" w:cs="Times New Roman"/>
-          <w:sz w:val="24"/>
-          <w:szCs w:val="24"/>
-        </w:rPr>
-        <w:t xml:space="preserve"> </w:t>
-      </w:r>
-      <w:r>
-        <w:rPr>
-          <w:rFonts w:ascii="Times New Roman" w:hAnsi="Times New Roman" w:cs="Times New Roman"/>
-          <w:sz w:val="24"/>
-          <w:szCs w:val="24"/>
-        </w:rPr>
-        <w:t>A</w:t>
-      </w:r>
-      <w:r>
-        <w:rPr>
-          <w:rFonts w:ascii="Times New Roman" w:hAnsi="Times New Roman" w:cs="Times New Roman"/>
-          <w:sz w:val="24"/>
-          <w:szCs w:val="24"/>
-        </w:rPr>
-        <w:t>rrendatario</w:t>
-      </w:r>
-      <w:r>
-        <w:rPr>
-          <w:rFonts w:ascii="Times New Roman" w:hAnsi="Times New Roman" w:cs="Times New Roman"/>
-          <w:sz w:val="24"/>
-          <w:szCs w:val="24"/>
-        </w:rPr>
-        <w:t xml:space="preserve"> declara conocer perfectamente la ubicación, dimensiones y demás características y condiciones del </w:t>
-      </w:r>
-      <w:r>
-        <w:rPr>
-          <w:rFonts w:ascii="Times New Roman" w:hAnsi="Times New Roman" w:cs="Times New Roman"/>
-          <w:sz w:val="24"/>
-          <w:szCs w:val="24"/>
-        </w:rPr>
-        <w:t>I</w:t>
-      </w:r>
-      <w:r>
-        <w:rPr>
-          <w:rFonts w:ascii="Times New Roman" w:hAnsi="Times New Roman" w:cs="Times New Roman"/>
-          <w:sz w:val="24"/>
-          <w:szCs w:val="24"/>
-        </w:rPr>
-        <w:t xml:space="preserve">nmueble </w:t>
-      </w:r>
-      <w:r>
-        <w:rPr>
-          <w:rFonts w:ascii="Times New Roman" w:hAnsi="Times New Roman" w:cs="Times New Roman"/>
-          <w:sz w:val="24"/>
-          <w:szCs w:val="24"/>
-        </w:rPr>
-        <w:t>A</w:t>
-      </w:r>
-      <w:r>
-        <w:rPr>
-          <w:rFonts w:ascii="Times New Roman" w:hAnsi="Times New Roman" w:cs="Times New Roman"/>
-          <w:sz w:val="24"/>
-          <w:szCs w:val="24"/>
-        </w:rPr>
-        <w:t>rrendado, renunciando a cualquier acción, reclamación o recurso por este concepto.</w:t>
-      </w:r>
-    </w:p>
-    <w:p>
-      <w:pPr>
-        <w:spacing w:line="240" w:lineRule="auto"/>
-        <w:jc w:val="both"/>
-        <w:rPr>
-          <w:rFonts w:ascii="Times New Roman" w:hAnsi="Times New Roman" w:cs="Times New Roman"/>
-          <w:b/>
-          <w:sz w:val="24"/>
-          <w:szCs w:val="24"/>
-        </w:rPr>
-      </w:pPr>
-      <w:r>
-        <w:rPr>
-          <w:rFonts w:ascii="Times New Roman" w:hAnsi="Times New Roman" w:cs="Times New Roman"/>
-          <w:b/>
-          <w:sz w:val="24"/>
-          <w:szCs w:val="24"/>
-          <w:u w:val="single"/>
-        </w:rPr>
-        <w:t>TERCERO</w:t>
-      </w:r>
-      <w:r>
-        <w:rPr>
-          <w:rFonts w:ascii="Times New Roman" w:hAnsi="Times New Roman" w:cs="Times New Roman"/>
-          <w:b/>
-          <w:sz w:val="24"/>
-          <w:szCs w:val="24"/>
-        </w:rPr>
-        <w:t xml:space="preserve">: </w:t>
-      </w:r>
-      <w:r>
-        <w:rPr>
-          <w:rFonts w:ascii="Times New Roman" w:hAnsi="Times New Roman" w:cs="Times New Roman"/>
-          <w:b/>
-          <w:sz w:val="24"/>
-          <w:szCs w:val="24"/>
-        </w:rPr>
-        <w:t>Autorizaciones y permisos.</w:t>
-      </w:r>
-    </w:p>
-    <w:p>
-      <w:pPr>
-        <w:spacing w:line="240" w:lineRule="auto"/>
-        <w:jc w:val="both"/>
-        <w:rPr>
-          <w:rFonts w:ascii="Times New Roman" w:hAnsi="Times New Roman" w:cs="Times New Roman"/>
-          <w:sz w:val="24"/>
-          <w:szCs w:val="24"/>
-        </w:rPr>
-      </w:pPr>
-      <w:r>
-        <w:rPr>
-          <w:rFonts w:ascii="Times New Roman" w:hAnsi="Times New Roman" w:cs="Times New Roman"/>
-          <w:sz w:val="24"/>
-          <w:szCs w:val="24"/>
-        </w:rPr>
-        <w:t xml:space="preserve">Se deja constancia que la tramitación y obtención de patentes, autorizaciones, certificados y permisos por parte de la autoridad es de exclusiva responsabilidad del </w:t>
-      </w:r>
-      <w:r>
-        <w:rPr>
-          <w:rFonts w:ascii="Times New Roman" w:hAnsi="Times New Roman" w:cs="Times New Roman"/>
-          <w:sz w:val="24"/>
-          <w:szCs w:val="24"/>
-        </w:rPr>
-        <w:t>A</w:t>
-      </w:r>
-      <w:r>
-        <w:rPr>
-          <w:rFonts w:ascii="Times New Roman" w:hAnsi="Times New Roman" w:cs="Times New Roman"/>
-          <w:sz w:val="24"/>
-          <w:szCs w:val="24"/>
-        </w:rPr>
-        <w:t xml:space="preserve">rrendatario, </w:t>
-      </w:r>
-      <w:r>
-        <w:rPr>
-          <w:rFonts w:ascii="Times New Roman" w:hAnsi="Times New Roman" w:cs="Times New Roman"/>
-          <w:sz w:val="24"/>
-          <w:szCs w:val="24"/>
-        </w:rPr>
-        <w:t>como,</w:t>
-      </w:r>
-      <w:r>
-        <w:rPr>
-          <w:rFonts w:ascii="Times New Roman" w:hAnsi="Times New Roman" w:cs="Times New Roman"/>
-          <w:sz w:val="24"/>
-          <w:szCs w:val="24"/>
-        </w:rPr>
-        <w:t xml:space="preserve"> asimismo, la documentación necesaria para la obtención de los mismos. La falta o la imposibilidad de obtener las autorizaciones, permisos o patentes necesarios para el desarrollo de la actividad económica del </w:t>
-      </w:r>
-      <w:r>
-        <w:rPr>
-          <w:rFonts w:ascii="Times New Roman" w:hAnsi="Times New Roman" w:cs="Times New Roman"/>
-          <w:sz w:val="24"/>
-          <w:szCs w:val="24"/>
-        </w:rPr>
-        <w:t>A</w:t>
-      </w:r>
-      <w:r>
-        <w:rPr>
-          <w:rFonts w:ascii="Times New Roman" w:hAnsi="Times New Roman" w:cs="Times New Roman"/>
-          <w:sz w:val="24"/>
-          <w:szCs w:val="24"/>
-        </w:rPr>
-        <w:t xml:space="preserve">rrendatario, no dará derecho a este último </w:t>
-      </w:r>
-      <w:r>
-        <w:rPr>
-          <w:rFonts w:ascii="Times New Roman" w:hAnsi="Times New Roman" w:cs="Times New Roman"/>
-          <w:sz w:val="24"/>
-          <w:szCs w:val="24"/>
-        </w:rPr>
-        <w:t>par</w:t>
-      </w:r>
-      <w:r>
-        <w:rPr>
-          <w:rFonts w:ascii="Times New Roman" w:hAnsi="Times New Roman" w:cs="Times New Roman"/>
-          <w:sz w:val="24"/>
-          <w:szCs w:val="24"/>
-        </w:rPr>
-        <w:t>a solicitar el término anticipado del contrato ni derecho a indemnización alguna.</w:t>
-      </w:r>
-    </w:p>
-    <w:p>
-      <w:pPr>
-        <w:spacing w:line="240" w:lineRule="auto"/>
-        <w:jc w:val="both"/>
-        <w:rPr>
-          <w:rFonts w:ascii="Times New Roman" w:hAnsi="Times New Roman" w:cs="Times New Roman"/>
-          <w:b/>
-          <w:sz w:val="24"/>
-          <w:szCs w:val="24"/>
-        </w:rPr>
-      </w:pPr>
-      <w:r>
-        <w:rPr>
-          <w:rFonts w:ascii="Times New Roman" w:hAnsi="Times New Roman" w:cs="Times New Roman"/>
-          <w:sz w:val="24"/>
-          <w:szCs w:val="24"/>
-        </w:rPr>
-        <w:t>Se deja constancia que toda tramitación, instalación, obra, derechos, tasas, honorarios, accesorios, artefactos</w:t>
-      </w:r>
-      <w:r>
-        <w:rPr>
-          <w:rFonts w:ascii="Times New Roman" w:hAnsi="Times New Roman" w:cs="Times New Roman"/>
-          <w:sz w:val="24"/>
-          <w:szCs w:val="24"/>
-        </w:rPr>
-        <w:t>, estructuras, etcétera que pu</w:t>
-      </w:r>
-      <w:r>
-        <w:rPr>
-          <w:rFonts w:ascii="Times New Roman" w:hAnsi="Times New Roman" w:cs="Times New Roman"/>
-          <w:sz w:val="24"/>
-          <w:szCs w:val="24"/>
-        </w:rPr>
-        <w:t>edan</w:t>
-      </w:r>
-      <w:r>
-        <w:rPr>
-          <w:rFonts w:ascii="Times New Roman" w:hAnsi="Times New Roman" w:cs="Times New Roman"/>
-          <w:sz w:val="24"/>
-          <w:szCs w:val="24"/>
-        </w:rPr>
-        <w:t xml:space="preserve"> producirse o requerirse serán de cargo, responsabilidad y costo exclusivo de</w:t>
-      </w:r>
-      <w:r>
-        <w:rPr>
-          <w:rFonts w:ascii="Times New Roman" w:hAnsi="Times New Roman" w:cs="Times New Roman"/>
-          <w:sz w:val="24"/>
-          <w:szCs w:val="24"/>
-        </w:rPr>
-        <w:t xml:space="preserve"> </w:t>
-      </w:r>
-      <w:r>
-        <w:rPr>
-          <w:rFonts w:ascii="Times New Roman" w:hAnsi="Times New Roman" w:cs="Times New Roman"/>
-          <w:sz w:val="24"/>
-          <w:szCs w:val="24"/>
-        </w:rPr>
-        <w:t xml:space="preserve">la </w:t>
-      </w:r>
-      <w:r>
-        <w:rPr>
-          <w:rFonts w:ascii="Times New Roman" w:hAnsi="Times New Roman" w:cs="Times New Roman"/>
-          <w:sz w:val="24"/>
-          <w:szCs w:val="24"/>
-        </w:rPr>
-        <w:t>A</w:t>
-      </w:r>
-      <w:r>
-        <w:rPr>
-          <w:rFonts w:ascii="Times New Roman" w:hAnsi="Times New Roman" w:cs="Times New Roman"/>
-          <w:sz w:val="24"/>
-          <w:szCs w:val="24"/>
-        </w:rPr>
-        <w:t>rrendataria.</w:t>
-      </w:r>
-    </w:p>
-    <w:p>
-      <w:pPr>
-        <w:spacing w:line="240" w:lineRule="auto"/>
-        <w:jc w:val="both"/>
-        <w:rPr>
-          <w:rFonts w:ascii="Times New Roman" w:hAnsi="Times New Roman" w:cs="Times New Roman"/>
-          <w:b/>
-          <w:sz w:val="24"/>
-          <w:szCs w:val="24"/>
-        </w:rPr>
-      </w:pPr>
-      <w:r>
-        <w:rPr>
-          <w:rFonts w:ascii="Times New Roman" w:hAnsi="Times New Roman" w:cs="Times New Roman"/>
-          <w:b/>
-          <w:color w:val="000000" w:themeColor="text1"/>
-          <w:sz w:val="24"/>
-          <w:szCs w:val="24"/>
-          <w:u w:val="single"/>
-        </w:rPr>
-        <w:t>CUARTO</w:t>
-      </w:r>
-      <w:r>
-        <w:rPr>
-          <w:rFonts w:ascii="Times New Roman" w:hAnsi="Times New Roman" w:cs="Times New Roman"/>
-          <w:b/>
-          <w:color w:val="000000" w:themeColor="text1"/>
-          <w:sz w:val="24"/>
-          <w:szCs w:val="24"/>
-        </w:rPr>
-        <w:t>:</w:t>
-      </w:r>
-      <w:r>
-        <w:rPr>
-          <w:rFonts w:ascii="Times New Roman" w:hAnsi="Times New Roman" w:cs="Times New Roman"/>
-          <w:b/>
-          <w:color w:val="000000" w:themeColor="text1"/>
-          <w:sz w:val="24"/>
-          <w:szCs w:val="24"/>
-        </w:rPr>
-        <w:t xml:space="preserve"> </w:t>
-      </w:r>
-      <w:r>
-        <w:rPr>
-          <w:rFonts w:ascii="Times New Roman" w:hAnsi="Times New Roman" w:cs="Times New Roman"/>
-          <w:b/>
-          <w:sz w:val="24"/>
-          <w:szCs w:val="24"/>
-        </w:rPr>
-        <w:t>Vigencia y d</w:t>
-      </w:r>
-      <w:r>
-        <w:rPr>
-          <w:rFonts w:ascii="Times New Roman" w:hAnsi="Times New Roman" w:cs="Times New Roman"/>
-          <w:b/>
-          <w:sz w:val="24"/>
-          <w:szCs w:val="24"/>
-        </w:rPr>
-        <w:t>uración</w:t>
-      </w:r>
-      <w:r>
-        <w:rPr>
-          <w:rFonts w:ascii="Times New Roman" w:hAnsi="Times New Roman" w:cs="Times New Roman"/>
-          <w:b/>
-          <w:sz w:val="24"/>
-          <w:szCs w:val="24"/>
-        </w:rPr>
-        <w:t xml:space="preserve"> del contrato</w:t>
-      </w:r>
-      <w:r>
-        <w:rPr>
-          <w:rFonts w:ascii="Times New Roman" w:hAnsi="Times New Roman" w:cs="Times New Roman"/>
-          <w:b/>
-          <w:sz w:val="24"/>
-          <w:szCs w:val="24"/>
-        </w:rPr>
-        <w:t>.</w:t>
-      </w:r>
-    </w:p>
-    <w:p>
-      <w:pPr>
-        <w:spacing w:line="240" w:lineRule="auto"/>
-        <w:jc w:val="both"/>
-        <w:rPr>
-          <w:rFonts w:ascii="Times New Roman" w:hAnsi="Times New Roman" w:cs="Times New Roman"/>
-          <w:sz w:val="24"/>
-          <w:szCs w:val="24"/>
-        </w:rPr>
-      </w:pPr>
-      <w:r>
-        <w:rPr>
-          <w:rFonts w:ascii="Times New Roman" w:hAnsi="Times New Roman" w:cs="Times New Roman"/>
-          <w:sz w:val="24"/>
-          <w:szCs w:val="24"/>
-        </w:rPr>
-        <w:t>El presente Contrato comenzará a regir desde esta fecha y se mantendrá vigente durante un plazo de {plazo_meses} meses, el cual se renovará tacita y automática por periodos iguales y sucesivos, salvo que alguna de las Partes comunique a la otra por escrito su intención de ponerle término al presente contrato, con a lo menos {dias_aviso} días de anticipación a la fecha de vencimiento del plazo original o de alguna de sus prórrogas</w:t>
-      </w:r>
-    </w:p>
-    <w:p>
-      <w:pPr>
-        <w:spacing w:line="240" w:lineRule="auto"/>
-        <w:jc w:val="both"/>
-        <w:rPr>
-          <w:rFonts w:ascii="Times New Roman" w:hAnsi="Times New Roman" w:cs="Times New Roman"/>
-          <w:b/>
-          <w:sz w:val="24"/>
-          <w:szCs w:val="24"/>
-        </w:rPr>
-      </w:pPr>
-      <w:r>
-        <w:rPr>
-          <w:rFonts w:ascii="Times New Roman" w:hAnsi="Times New Roman" w:cs="Times New Roman"/>
-          <w:b/>
-          <w:sz w:val="24"/>
-          <w:szCs w:val="24"/>
-          <w:u w:val="single"/>
-        </w:rPr>
-        <w:t>QUINTO</w:t>
-      </w:r>
-      <w:r>
-        <w:rPr>
-          <w:rFonts w:ascii="Times New Roman" w:hAnsi="Times New Roman" w:cs="Times New Roman"/>
-          <w:b/>
-          <w:sz w:val="24"/>
-          <w:szCs w:val="24"/>
-        </w:rPr>
-        <w:t>: Renta.</w:t>
-      </w:r>
-    </w:p>
-    <w:p>
-      <w:pPr>
-        <w:spacing w:line="240" w:lineRule="auto"/>
-        <w:jc w:val="both"/>
-        <w:rPr>
-          <w:rFonts w:ascii="Times New Roman" w:hAnsi="Times New Roman" w:cs="Times New Roman"/>
-          <w:b/>
-          <w:sz w:val="24"/>
-          <w:szCs w:val="24"/>
-        </w:rPr>
-      </w:pPr>
-      <w:r>
-        <w:rPr>
-          <w:rFonts w:ascii="Times New Roman" w:hAnsi="Times New Roman" w:cs="Times New Roman"/>
-          <w:sz w:val="24"/>
-          <w:szCs w:val="24"/>
-        </w:rPr>
-        <w:t xml:space="preserve">La renta </w:t>
-      </w:r>
-      <w:r>
-        <w:rPr>
-          <w:rFonts w:ascii="Times New Roman" w:hAnsi="Times New Roman" w:cs="Times New Roman"/>
-          <w:sz w:val="24"/>
-          <w:szCs w:val="24"/>
-        </w:rPr>
-        <w:t xml:space="preserve">de arrendamiento </w:t>
-      </w:r>
-      <w:r>
-        <w:rPr>
-          <w:rFonts w:ascii="Times New Roman" w:hAnsi="Times New Roman" w:cs="Times New Roman"/>
-          <w:sz w:val="24"/>
-          <w:szCs w:val="24"/>
-        </w:rPr>
-        <w:t>mensual ser</w:t>
-      </w:r>
-      <w:r>
-        <w:rPr>
-          <w:rFonts w:ascii="Times New Roman" w:hAnsi="Times New Roman" w:cs="Times New Roman"/>
-          <w:sz w:val="24"/>
-          <w:szCs w:val="24"/>
-        </w:rPr>
-        <w:t>á</w:t>
-      </w:r>
-      <w:r>
-        <w:rPr>
-          <w:rFonts w:ascii="Times New Roman" w:hAnsi="Times New Roman" w:cs="Times New Roman"/>
-          <w:sz w:val="24"/>
-          <w:szCs w:val="24"/>
-        </w:rPr>
-        <w:t xml:space="preserve"> la suma única y total</w:t>
-      </w:r>
-      <w:r>
-        <w:rPr>
-          <w:rFonts w:ascii="Times New Roman" w:hAnsi="Times New Roman" w:cs="Times New Roman"/>
-          <w:sz w:val="24"/>
-          <w:szCs w:val="24"/>
-        </w:rPr>
-        <w:t xml:space="preserve"> de</w:t>
-      </w:r>
-      <w:r>
-        <w:rPr>
-          <w:rFonts w:ascii="Times New Roman" w:hAnsi="Times New Roman" w:cs="Times New Roman"/>
-          <w:sz w:val="24"/>
-          <w:szCs w:val="24"/>
-        </w:rPr>
-        <w:t xml:space="preserve"> </w:t>
-      </w:r>
-      <w:r>
-        <w:rPr>
-          <w:rFonts w:ascii="Times New Roman" w:hAnsi="Times New Roman" w:cs="Times New Roman"/>
           <w:b/>
           <w:bCs/>
           <w:sz w:val="24"/>
           <w:szCs w:val="24"/>
         </w:rPr>
-        <w:t>{monto_renta_uf} Unidades de Fomento</w:t>
-      </w:r>
-      <w:r>
-        <w:rPr>
-          <w:rFonts w:ascii="Times New Roman" w:hAnsi="Times New Roman" w:cs="Times New Roman"/>
-          <w:b/>
-          <w:bCs/>
-          <w:sz w:val="24"/>
-          <w:szCs w:val="24"/>
-        </w:rPr>
-        <w:t xml:space="preserve"/>
-      </w:r>
-      <w:r>
-        <w:rPr>
-          <w:rFonts w:ascii="Times New Roman" w:hAnsi="Times New Roman" w:cs="Times New Roman"/>
-          <w:b/>
-          <w:sz w:val="24"/>
-          <w:szCs w:val="24"/>
-        </w:rPr>
-        <w:t xml:space="preserve"> más </w:t>
+        <w:t>{monto_renta_uf} Unidades de Fomento más </w:t>
       </w:r>
       <w:r>
         <w:rPr>
@@ -3099,24 +2591,7 @@
           <w:sz w:val="24"/>
           <w:szCs w:val="24"/>
         </w:rPr>
-        <w:t>{porcentaje_multa_atraso}% de la renta pactada</w:t>
-      </w:r>
-      <w:r>
-        <w:rPr>
-          <w:rFonts w:ascii="Times New Roman" w:hAnsi="Times New Roman" w:cs="Times New Roman"/>
-          <w:b/>
-          <w:sz w:val="24"/>
-          <w:szCs w:val="24"/>
-        </w:rPr>
-        <w:t/>
-      </w:r>
-      <w:r>
-        <w:rPr>
-          <w:rFonts w:ascii="Times New Roman" w:hAnsi="Times New Roman" w:cs="Times New Roman"/>
-          <w:sz w:val="24"/>
-          <w:szCs w:val="24"/>
-        </w:rPr>
-        <w:t xml:space="preserve"> por cada día de atraso en el pago de la renta, suma que deberá ser pagada en conjunto con la renta adeudada.</w:t>
+        <w:t>{porcentaje_multa_atraso}% de la renta pactada por cada día de atraso en el pago de la renta, suma que deberá ser pagada en conjunto con la renta adeudada.</w:t>
       </w:r>
     </w:p>
     <w:p>
@@ -8960,25 +8435,7 @@
           <w:sz w:val="24"/>
           <w:szCs w:val="24"/>
         </w:rPr>
-        <w:t>{monto_renta_uf} Unidades de Fomento</w:t>
-      </w:r>
-      <w:r>
-        <w:rPr>
-          <w:rFonts w:ascii="Times New Roman" w:hAnsi="Times New Roman" w:cs="Times New Roman"/>
-          <w:b/>
-          <w:bCs/>
-          <w:sz w:val="24"/>
-          <w:szCs w:val="24"/>
-        </w:rPr>
-        <w:t xml:space="preserve"/>
-      </w:r>
-      <w:r>
-        <w:rPr>
-          <w:rFonts w:ascii="Times New Roman" w:hAnsi="Times New Roman" w:cs="Times New Roman"/>
-          <w:sz w:val="24"/>
-          <w:szCs w:val="24"/>
-        </w:rPr>
-        <w:t xml:space="preserve">, sin IVA, a fin de caucionar todas y cada una de las obligaciones que para ella emanan del Contrato y, en especial, sin que la enumeración sea limitativa: </w:t>
+        <w:t>{monto_renta_uf} Unidades de Fomento, sin IVA, a fin de caucionar todas y cada una de las obligaciones que para ella emanan del Contrato y, en especial, sin que la enumeración sea limitativa: </w:t>
       </w:r>
     </w:p>
     <w:p>
@@ -10635,37 +10092,7 @@
           <w:szCs w:val="24"/>
           <w:lang w:val="es-ES_tradnl"/>
         </w:rPr>
-        <w:t>{representante_nombre}</w:t>
-      </w:r>
-      <w:r>
-        <w:rPr>
-          <w:rFonts w:ascii="Times New Roman" w:hAnsi="Times New Roman" w:cs="Times New Roman"/>
-          <w:b/>
-          <w:bCs/>
-          <w:sz w:val="24"/>
-          <w:szCs w:val="24"/>
-          <w:lang w:val="es-ES_tradnl"/>
-        </w:rPr>
-        <w:t/>
-      </w:r>
-    </w:p>
-    <w:p>
-      <w:pPr>
-        <w:spacing w:after="0" w:line="240" w:lineRule="auto"/>
-        <w:jc w:val="both"/>
-        <w:rPr>
-          <w:rFonts w:ascii="Times New Roman" w:hAnsi="Times New Roman" w:cs="Times New Roman"/>
-          <w:sz w:val="24"/>
-          <w:szCs w:val="24"/>
-        </w:rPr>
-      </w:pPr>
-      <w:r>
-        <w:rPr>
-          <w:rFonts w:ascii="Times New Roman" w:hAnsi="Times New Roman" w:cs="Times New Roman"/>
-          <w:sz w:val="24"/>
-          <w:szCs w:val="24"/>
-        </w:rPr>
-        <w:t>Dirección</w:t>
+        <w:t>{representante_nombre}Dirección</w:t>
       </w:r>
       <w:r>
         <w:rPr>
@@ -10691,16 +10118,7 @@
           <w:sz w:val="24"/>
           <w:szCs w:val="24"/>
         </w:rPr>
-        <w:t>{arrendatario_domicilio}</w:t>
-      </w:r>
-      <w:proofErr w:type="spellEnd"/>
-      <w:r>
-        <w:rPr>
-          <w:rFonts w:ascii="Times New Roman" w:hAnsi="Times New Roman" w:cs="Times New Roman"/>
-          <w:sz w:val="24"/>
-          <w:szCs w:val="24"/>
-        </w:rPr>
-        <w:t xml:space="preserve"> </w:t>
+        <w:t>{arrendatario_domicilio} </w:t>
       </w:r>
     </w:p>
     <w:p>
@@ -10744,26 +10162,7 @@
           <w:sz w:val="24"/>
           <w:szCs w:val="24"/>
         </w:rPr>
-        <w:t>{arrendatario_telefono}</w:t>
-      </w:r>
-    </w:p>
-    <w:p>
-      <w:pPr>
-        <w:spacing w:after="0" w:line="240" w:lineRule="auto"/>
-        <w:jc w:val="both"/>
-        <w:rPr>
-          <w:rFonts w:ascii="Times New Roman" w:hAnsi="Times New Roman" w:cs="Times New Roman"/>
-          <w:sz w:val="24"/>
-          <w:szCs w:val="24"/>
-        </w:rPr>
-      </w:pPr>
-      <w:r>
-        <w:rPr>
-          <w:rFonts w:ascii="Times New Roman" w:hAnsi="Times New Roman" w:cs="Times New Roman"/>
-          <w:sz w:val="24"/>
-          <w:szCs w:val="24"/>
-        </w:rPr>
-        <w:t>Correo electrónico</w:t>
+        <w:t>{arrendatario_telefono}Correo electrónico</w:t>
       </w:r>
       <w:r>
         <w:rPr>
@@ -10780,291 +10179,7 @@
           <w:sz w:val="24"/>
           <w:szCs w:val="24"/>
         </w:rPr>
-        <w:t>{arrendatario_email}</w:t>
-      </w:r>
-    </w:p>
-    <w:p>
-      <w:pPr>
-        <w:spacing w:after="0" w:line="240" w:lineRule="auto"/>
-        <w:jc w:val="both"/>
-        <w:rPr>
-          <w:rFonts w:ascii="Times New Roman" w:hAnsi="Times New Roman" w:cs="Times New Roman"/>
-          <w:sz w:val="24"/>
-          <w:szCs w:val="24"/>
-        </w:rPr>
-      </w:pPr>
-    </w:p>
-    <w:p>
-      <w:pPr>
-        <w:spacing w:after="0" w:line="240" w:lineRule="auto"/>
-        <w:jc w:val="both"/>
-        <w:rPr>
-          <w:rFonts w:ascii="Times New Roman" w:hAnsi="Times New Roman" w:cs="Times New Roman"/>
-          <w:b/>
-          <w:sz w:val="24"/>
-          <w:szCs w:val="24"/>
-        </w:rPr>
-      </w:pPr>
-    </w:p>
-    <w:p>
-      <w:pPr>
-        <w:spacing w:after="0" w:line="240" w:lineRule="auto"/>
-        <w:jc w:val="both"/>
-        <w:rPr>
-          <w:rFonts w:ascii="Times New Roman" w:hAnsi="Times New Roman" w:cs="Times New Roman"/>
-          <w:b/>
-          <w:sz w:val="24"/>
-          <w:szCs w:val="24"/>
-        </w:rPr>
-      </w:pPr>
-    </w:p>
-    <w:p>
-      <w:pPr>
-        <w:spacing w:after="0" w:line="240" w:lineRule="auto"/>
-        <w:jc w:val="both"/>
-        <w:rPr>
-          <w:rFonts w:ascii="Times New Roman" w:hAnsi="Times New Roman" w:cs="Times New Roman"/>
-          <w:b/>
-          <w:sz w:val="24"/>
-          <w:szCs w:val="24"/>
-        </w:rPr>
-      </w:pPr>
-    </w:p>
-    <w:p>
-      <w:pPr>
-        <w:spacing w:after="0" w:line="240" w:lineRule="auto"/>
-        <w:jc w:val="both"/>
-        <w:rPr>
-          <w:rFonts w:ascii="Times New Roman" w:hAnsi="Times New Roman" w:cs="Times New Roman"/>
-          <w:b/>
-          <w:sz w:val="24"/>
-          <w:szCs w:val="24"/>
-        </w:rPr>
-      </w:pPr>
-    </w:p>
-    <w:p>
-      <w:pPr>
-        <w:spacing w:after="0" w:line="240" w:lineRule="auto"/>
-        <w:jc w:val="both"/>
-        <w:rPr>
-          <w:rFonts w:ascii="Times New Roman" w:hAnsi="Times New Roman" w:cs="Times New Roman"/>
-          <w:b/>
-          <w:sz w:val="24"/>
-          <w:szCs w:val="24"/>
-        </w:rPr>
-      </w:pPr>
-    </w:p>
-    <w:p>
-      <w:pPr>
-        <w:spacing w:after="0" w:line="240" w:lineRule="auto"/>
-        <w:jc w:val="both"/>
-        <w:rPr>
-          <w:rFonts w:ascii="Times New Roman" w:hAnsi="Times New Roman" w:cs="Times New Roman"/>
-          <w:b/>
-          <w:sz w:val="24"/>
-          <w:szCs w:val="24"/>
-        </w:rPr>
-      </w:pPr>
-    </w:p>
-    <w:p>
-      <w:pPr>
-        <w:spacing w:after="0" w:line="240" w:lineRule="auto"/>
-        <w:jc w:val="both"/>
-        <w:rPr>
-          <w:rFonts w:ascii="Times New Roman" w:hAnsi="Times New Roman" w:cs="Times New Roman"/>
-          <w:b/>
-          <w:sz w:val="24"/>
-          <w:szCs w:val="24"/>
-        </w:rPr>
-      </w:pPr>
-    </w:p>
-    <w:p>
-      <w:pPr>
-        <w:spacing w:after="0" w:line="240" w:lineRule="auto"/>
-        <w:jc w:val="both"/>
-        <w:rPr>
-          <w:rFonts w:ascii="Times New Roman" w:hAnsi="Times New Roman" w:cs="Times New Roman"/>
-          <w:b/>
-          <w:sz w:val="24"/>
-          <w:szCs w:val="24"/>
-        </w:rPr>
-      </w:pPr>
-    </w:p>
-    <w:p>
-      <w:pPr>
-        <w:spacing w:after="0" w:line="240" w:lineRule="auto"/>
-        <w:jc w:val="both"/>
-        <w:rPr>
-          <w:rFonts w:ascii="Times New Roman" w:hAnsi="Times New Roman" w:cs="Times New Roman"/>
-          <w:b/>
-          <w:sz w:val="24"/>
-          <w:szCs w:val="24"/>
-        </w:rPr>
-      </w:pPr>
-    </w:p>
-    <w:p>
-      <w:pPr>
-        <w:spacing w:after="0" w:line="240" w:lineRule="auto"/>
-        <w:jc w:val="both"/>
-        <w:rPr>
-          <w:rFonts w:ascii="Times New Roman" w:hAnsi="Times New Roman" w:cs="Times New Roman"/>
-          <w:b/>
-          <w:sz w:val="24"/>
-          <w:szCs w:val="24"/>
-        </w:rPr>
-      </w:pPr>
-    </w:p>
-    <w:p>
-      <w:pPr>
-        <w:spacing w:after="0" w:line="240" w:lineRule="auto"/>
-        <w:jc w:val="both"/>
-        <w:rPr>
-          <w:rFonts w:ascii="Times New Roman" w:hAnsi="Times New Roman" w:cs="Times New Roman"/>
-          <w:b/>
-          <w:sz w:val="24"/>
-          <w:szCs w:val="24"/>
-        </w:rPr>
-      </w:pPr>
-    </w:p>
-    <w:p>
-      <w:pPr>
-        <w:spacing w:after="0" w:line="240" w:lineRule="auto"/>
-        <w:jc w:val="both"/>
-        <w:rPr>
-          <w:rFonts w:ascii="Times New Roman" w:hAnsi="Times New Roman" w:cs="Times New Roman"/>
-          <w:b/>
-          <w:sz w:val="24"/>
-          <w:szCs w:val="24"/>
-        </w:rPr>
-      </w:pPr>
-    </w:p>
-    <w:p>
-      <w:pPr>
-        <w:spacing w:after="0" w:line="240" w:lineRule="auto"/>
-        <w:jc w:val="both"/>
-        <w:rPr>
-          <w:rFonts w:ascii="Times New Roman" w:hAnsi="Times New Roman" w:cs="Times New Roman"/>
-          <w:b/>
-          <w:sz w:val="24"/>
-          <w:szCs w:val="24"/>
-        </w:rPr>
-      </w:pPr>
-    </w:p>
-    <w:p>
-      <w:pPr>
-        <w:spacing w:after="0" w:line="240" w:lineRule="auto"/>
-        <w:jc w:val="both"/>
-        <w:rPr>
-          <w:rFonts w:ascii="Times New Roman" w:hAnsi="Times New Roman" w:cs="Times New Roman"/>
-          <w:b/>
-          <w:sz w:val="24"/>
-          <w:szCs w:val="24"/>
-        </w:rPr>
-      </w:pPr>
-    </w:p>
-    <w:p>
-      <w:pPr>
-        <w:spacing w:after="0" w:line="240" w:lineRule="auto"/>
-        <w:jc w:val="both"/>
-        <w:rPr>
-          <w:rFonts w:ascii="Times New Roman" w:hAnsi="Times New Roman" w:cs="Times New Roman"/>
-          <w:b/>
-          <w:sz w:val="24"/>
-          <w:szCs w:val="24"/>
-        </w:rPr>
-      </w:pPr>
-    </w:p>
-    <w:p>
-      <w:pPr>
-        <w:spacing w:after="0" w:line="240" w:lineRule="auto"/>
-        <w:jc w:val="both"/>
-        <w:rPr>
-          <w:rFonts w:ascii="Times New Roman" w:hAnsi="Times New Roman" w:cs="Times New Roman"/>
-          <w:b/>
-          <w:sz w:val="24"/>
-          <w:szCs w:val="24"/>
-        </w:rPr>
-      </w:pPr>
-    </w:p>
-    <w:p>
-      <w:pPr>
-        <w:spacing w:after="0" w:line="240" w:lineRule="auto"/>
-        <w:jc w:val="both"/>
-        <w:rPr>
-          <w:rFonts w:ascii="Times New Roman" w:hAnsi="Times New Roman" w:cs="Times New Roman"/>
-          <w:b/>
-          <w:sz w:val="24"/>
-          <w:szCs w:val="24"/>
-        </w:rPr>
-      </w:pPr>
-    </w:p>
-    <w:p>
-      <w:pPr>
-        <w:spacing w:after="0" w:line="240" w:lineRule="auto"/>
-        <w:jc w:val="both"/>
-        <w:rPr>
-          <w:rFonts w:ascii="Times New Roman" w:hAnsi="Times New Roman" w:cs="Times New Roman"/>
-          <w:b/>
-          <w:sz w:val="24"/>
-          <w:szCs w:val="24"/>
-        </w:rPr>
-      </w:pPr>
-    </w:p>
-    <w:p>
-      <w:pPr>
-        <w:spacing w:after="0" w:line="240" w:lineRule="auto"/>
-        <w:jc w:val="both"/>
-        <w:rPr>
-          <w:rFonts w:ascii="Times New Roman" w:hAnsi="Times New Roman" w:cs="Times New Roman"/>
-          <w:b/>
-          <w:sz w:val="24"/>
-          <w:szCs w:val="24"/>
-        </w:rPr>
-      </w:pPr>
-    </w:p>
-    <w:p>
-      <w:pPr>
-        <w:spacing w:after="0" w:line="240" w:lineRule="auto"/>
-        <w:jc w:val="both"/>
-        <w:rPr>
-          <w:rFonts w:ascii="Times New Roman" w:hAnsi="Times New Roman" w:cs="Times New Roman"/>
-          <w:b/>
-          <w:sz w:val="24"/>
-          <w:szCs w:val="24"/>
-        </w:rPr>
-      </w:pPr>
-    </w:p>
-    <w:p>
-      <w:pPr>
-        <w:spacing w:after="0" w:line="240" w:lineRule="auto"/>
-        <w:jc w:val="both"/>
-        <w:rPr>
-          <w:rFonts w:ascii="Times New Roman" w:hAnsi="Times New Roman" w:cs="Times New Roman"/>
-          <w:b/>
-          <w:sz w:val="24"/>
-          <w:szCs w:val="24"/>
-        </w:rPr>
-      </w:pPr>
-    </w:p>
-    <w:p>
-      <w:pPr>
-        <w:spacing w:after="0" w:line="240" w:lineRule="auto"/>
-        <w:jc w:val="both"/>
-        <w:rPr>
-          <w:rFonts w:ascii="Times New Roman" w:hAnsi="Times New Roman" w:cs="Times New Roman"/>
-          <w:b/>
-          <w:sz w:val="24"/>
-          <w:szCs w:val="24"/>
-        </w:rPr>
-      </w:pPr>
-      <w:r>
-        <w:rPr>
-          <w:rFonts w:ascii="Times New Roman" w:hAnsi="Times New Roman" w:cs="Times New Roman"/>
-          <w:b/>
-          <w:sz w:val="24"/>
-          <w:szCs w:val="24"/>
-        </w:rPr>
-        <w:t>PERSONERÍAS</w:t>
+        <w:t>{arrendatario_email}PERSONERÍAS</w:t>
       </w:r>
       <w:r>
         <w:rPr>
@@ -11528,76 +10643,7 @@
           <w:szCs w:val="24"/>
           <w:lang w:val="es-ES_tradnl"/>
         </w:rPr>
-        <w:t xml:space="preserve">{representante_nombre}</w:t>
-      </w:r>
-      <w:r>
-        <w:rPr>
-          <w:rFonts w:ascii="Times New Roman" w:hAnsi="Times New Roman" w:cs="Times New Roman"/>
-          <w:bCs/>
-          <w:sz w:val="24"/>
-          <w:szCs w:val="24"/>
-          <w:lang w:val="es-ES_tradnl"/>
-        </w:rPr>
-        <w:t/>
-      </w:r>
-    </w:p>
-    <w:p>
-      <w:pPr>
-        <w:suppressAutoHyphens/>
-        <w:spacing w:after="0" w:line="240" w:lineRule="auto"/>
-        <w:jc w:val="center"/>
-        <w:rPr>
-          <w:rFonts w:ascii="Times New Roman" w:hAnsi="Times New Roman" w:cs="Times New Roman"/>
-          <w:b/>
-          <w:bCs/>
-          <w:sz w:val="24"/>
-          <w:szCs w:val="24"/>
-          <w:lang w:val="de-DE"/>
-        </w:rPr>
-      </w:pPr>
-      <w:r>
-        <w:rPr>
-          <w:rFonts w:ascii="Times New Roman" w:hAnsi="Times New Roman" w:cs="Times New Roman"/>
-          <w:b/>
-          <w:bCs/>
-          <w:sz w:val="24"/>
-          <w:szCs w:val="24"/>
-          <w:lang w:val="de-DE"/>
-        </w:rPr>
-        <w:t>{firma_empresa}</w:t>
-      </w:r>
-      <w:r>
-        <w:rPr>
-          <w:rFonts w:ascii="Times New Roman" w:hAnsi="Times New Roman" w:cs="Times New Roman"/>
-          <w:b/>
-          <w:bCs/>
-          <w:sz w:val="24"/>
-          <w:szCs w:val="24"/>
-          <w:lang w:val="es-ES"/>
-        </w:rPr>
-        <w:t xml:space="preserve"/>
-      </w:r>
-      <w:r>
-        <w:rPr>
-          <w:rFonts w:ascii="Times New Roman" w:hAnsi="Times New Roman" w:cs="Times New Roman"/>
-          <w:b/>
-          <w:bCs/>
-          <w:sz w:val="24"/>
-          <w:szCs w:val="24"/>
-          <w:lang w:val="es-ES"/>
-        </w:rPr>
-        <w:t/>
-      </w:r>
-      <w:r>
-        <w:rPr>
-          <w:rFonts w:ascii="Times New Roman" w:hAnsi="Times New Roman" w:cs="Times New Roman"/>
-          <w:b/>
-          <w:bCs/>
-          <w:sz w:val="24"/>
-          <w:szCs w:val="24"/>
-          <w:lang w:val="es-ES"/>
-        </w:rPr>
-        <w:t xml:space="preserve"> </w:t>
+        <w:t xml:space="preserve">{representante_nombre}{firma_empresa} </w:t>
       </w:r>
     </w:p>
     <w:p>

</xml_diff>

<commit_message>
fix: make parking section in template dynamic for single or multiple units
</commit_message>
<xml_diff>
--- a/template.docx
+++ b/template.docx
@@ -818,39 +818,7 @@
           <w:sz w:val="24"/>
           <w:szCs w:val="24"/>
         </w:rPr>
-        <w:t>conjuntamente el</w:t>
-      </w:r>
-      <w:r>
-        <w:rPr>
-          <w:rFonts w:ascii="Times New Roman" w:hAnsi="Times New Roman" w:cs="Times New Roman"/>
-          <w:sz w:val="24"/>
-          <w:szCs w:val="24"/>
-        </w:rPr>
-        <w:t xml:space="preserve"> estacionamiento</w:t>
-      </w:r>
-      <w:r>
-        <w:rPr>
-          <w:rFonts w:ascii="Times New Roman" w:hAnsi="Times New Roman" w:cs="Times New Roman"/>
-          <w:sz w:val="24"/>
-          <w:szCs w:val="24"/>
-        </w:rPr>
-        <w:t xml:space="preserve"> </w:t>
-      </w:r>
-      <w:r>
-        <w:rPr>
-          <w:rFonts w:ascii="Times New Roman" w:hAnsi="Times New Roman" w:cs="Times New Roman"/>
-          <w:sz w:val="24"/>
-          <w:szCs w:val="24"/>
-        </w:rPr>
-        <w:t>195 del {ubi_estac}</w:t>
-      </w:r>
-      <w:r>
-        <w:rPr>
-          <w:rFonts w:ascii="Times New Roman" w:hAnsi="Times New Roman" w:cs="Times New Roman"/>
-          <w:sz w:val="24"/>
-          <w:szCs w:val="24"/>
-        </w:rPr>
-        <w:t>,</w:t>
+        <w:t>{#tiene_estac}conjuntamente {#multiple_estac}los estacionamientos {estacs_lista}{/multiple_estac}{^multiple_estac}el estacionamiento {estac_unico}{/multiple_estac} del {ubi_estac}{/tiene_estac},</w:t>
       </w:r>
       <w:r>
         <w:rPr>
@@ -1291,7 +1259,7 @@
           <w:sz w:val="24"/>
           <w:szCs w:val="24"/>
         </w:rPr>
-        <w:t>{#multiple_ofis}{oficinas_lista_d}{/multiple_ofis}{^multiple_ofis}D{oficina_unica}{/multiple_ofis}D</w:t>
+        <w:t>{#multiple_ofis}{oficinas_lista_d} {/multiple_ofis}{^multiple_ofis}D{oficina_unica} {/multiple_ofis}D</w:t>
       </w:r>
       <w:r>
         <w:rPr>

</xml_diff>

<commit_message>
fix: restore paragraph structure in contact section and add 22-line gap for Personerias
</commit_message>
<xml_diff>
--- a/template.docx
+++ b/template.docx
@@ -109,7 +109,17 @@
           <w:szCs w:val="24"/>
           <w:lang w:val="es-ES_tradnl"/>
         </w:rPr>
-        <w:t>{arrendatario_nombre} </w:t>
+        <w:t>{arrendatario_nombre}</w:t>
+      </w:r>
+      <w:r>
+        <w:rPr>
+          <w:rFonts w:ascii="Times New Roman" w:hAnsi="Times New Roman" w:cs="Times New Roman"/>
+          <w:b/>
+          <w:sz w:val="24"/>
+          <w:szCs w:val="24"/>
+          <w:lang w:val="es-ES_tradnl"/>
+        </w:rPr>
+        <w:t xml:space="preserve"> </w:t>
       </w:r>
     </w:p>
     <w:p>
@@ -181,7 +191,36 @@
           <w:szCs w:val="24"/>
           <w:lang w:val="es-ES_tradnl"/>
         </w:rPr>
-        <w:t xml:space="preserve">{fecha_contrato}, comparecen: </w:t>
+        <w:t xml:space="preserve">01 </w:t>
+      </w:r>
+      <w:proofErr w:type="gramStart"/>
+      <w:r>
+        <w:rPr>
+          <w:rFonts w:ascii="Times New Roman" w:hAnsi="Times New Roman" w:cs="Times New Roman"/>
+          <w:sz w:val="24"/>
+          <w:szCs w:val="24"/>
+          <w:lang w:val="es-ES_tradnl"/>
+        </w:rPr>
+        <w:t>Septiembre</w:t>
+      </w:r>
+      <w:proofErr w:type="gramEnd"/>
+      <w:r>
+        <w:rPr>
+          <w:rFonts w:ascii="Times New Roman" w:hAnsi="Times New Roman" w:cs="Times New Roman"/>
+          <w:sz w:val="24"/>
+          <w:szCs w:val="24"/>
+          <w:lang w:val="es-ES_tradnl"/>
+        </w:rPr>
+        <w:t xml:space="preserve"> de 2025</w:t>
+      </w:r>
+      <w:r>
+        <w:rPr>
+          <w:rFonts w:ascii="Times New Roman" w:hAnsi="Times New Roman" w:cs="Times New Roman"/>
+          <w:sz w:val="24"/>
+          <w:szCs w:val="24"/>
+          <w:lang w:val="es-ES_tradnl"/>
+        </w:rPr>
+        <w:t xml:space="preserve">, comparecen: </w:t>
       </w:r>
       <w:bookmarkStart w:id="0" w:name="_Hlk514867782"/>
     </w:p>
@@ -402,8 +441,20 @@
           <w:szCs w:val="24"/>
           <w:u w:val="single"/>
         </w:rPr>
-        <w:t xml:space="preserve">{arrendatario_nombre}, </w:t>
-      </w:r>
+        <w:t xml:space="preserve">{arrendatario_nombre} </w:t>
+      </w:r>
+      <w:proofErr w:type="spellStart"/>
+      <w:r>
+        <w:rPr>
+          <w:rFonts w:ascii="Times New Roman" w:hAnsi="Times New Roman" w:cs="Times New Roman"/>
+          <w:b/>
+          <w:sz w:val="24"/>
+          <w:szCs w:val="24"/>
+          <w:u w:val="single"/>
+        </w:rPr>
+        <w:t>SpA</w:t>
+      </w:r>
+      <w:proofErr w:type="spellEnd"/>
       <w:r>
         <w:rPr>
           <w:rFonts w:ascii="Times New Roman" w:hAnsi="Times New Roman" w:cs="Times New Roman"/>
@@ -411,6 +462,15 @@
           <w:szCs w:val="24"/>
           <w:lang w:val="es-ES_tradnl"/>
         </w:rPr>
+        <w:t xml:space="preserve">, </w:t>
+      </w:r>
+      <w:r>
+        <w:rPr>
+          <w:rFonts w:ascii="Times New Roman" w:hAnsi="Times New Roman" w:cs="Times New Roman"/>
+          <w:sz w:val="24"/>
+          <w:szCs w:val="24"/>
+          <w:lang w:val="es-ES_tradnl"/>
+        </w:rPr>
         <w:t>R</w:t>
       </w:r>
       <w:r>
@@ -483,7 +543,7 @@
           <w:szCs w:val="24"/>
           <w:lang w:val="es-ES_tradnl"/>
         </w:rPr>
-        <w:t>{arrendatario_rut}, sociedad del giro de su denominación, </w:t>
+        <w:t>{arrendatario_rut}</w:t>
       </w:r>
       <w:r>
         <w:rPr>
@@ -492,6 +552,15 @@
           <w:szCs w:val="24"/>
           <w:lang w:val="es-ES_tradnl"/>
         </w:rPr>
+        <w:t xml:space="preserve">, sociedad del giro de su denominación, </w:t>
+      </w:r>
+      <w:r>
+        <w:rPr>
+          <w:rFonts w:ascii="Times New Roman" w:hAnsi="Times New Roman" w:cs="Times New Roman"/>
+          <w:sz w:val="24"/>
+          <w:szCs w:val="24"/>
+          <w:lang w:val="es-ES_tradnl"/>
+        </w:rPr>
         <w:t xml:space="preserve">representada por don </w:t>
       </w:r>
       <w:r>
@@ -502,7 +571,7 @@
           <w:szCs w:val="24"/>
           <w:lang w:val="es-ES_tradnl"/>
         </w:rPr>
-        <w:t>{representante_nombre},</w:t>
+        <w:t>{representante_nombre}</w:t>
       </w:r>
       <w:r>
         <w:rPr>
@@ -511,6 +580,15 @@
           <w:szCs w:val="24"/>
           <w:lang w:val="es-ES_tradnl"/>
         </w:rPr>
+        <w:t>,</w:t>
+      </w:r>
+      <w:r>
+        <w:rPr>
+          <w:rFonts w:ascii="Times New Roman" w:hAnsi="Times New Roman" w:cs="Times New Roman"/>
+          <w:sz w:val="24"/>
+          <w:szCs w:val="24"/>
+          <w:lang w:val="es-ES_tradnl"/>
+        </w:rPr>
         <w:t xml:space="preserve"> </w:t>
       </w:r>
       <w:r>
@@ -538,7 +616,7 @@
           <w:szCs w:val="24"/>
           <w:lang w:val="es-ES_tradnl"/>
         </w:rPr>
-        <w:t>{representante_rut}, </w:t>
+        <w:t>{representante_rut}</w:t>
       </w:r>
       <w:r>
         <w:rPr>
@@ -547,6 +625,15 @@
           <w:szCs w:val="24"/>
           <w:lang w:val="es-ES_tradnl"/>
         </w:rPr>
+        <w:t xml:space="preserve">, </w:t>
+      </w:r>
+      <w:r>
+        <w:rPr>
+          <w:rFonts w:ascii="Times New Roman" w:hAnsi="Times New Roman" w:cs="Times New Roman"/>
+          <w:sz w:val="24"/>
+          <w:szCs w:val="24"/>
+          <w:lang w:val="es-ES_tradnl"/>
+        </w:rPr>
         <w:t xml:space="preserve">con domicilio para efectos del presente instrumento, </w:t>
       </w:r>
       <w:r>
@@ -575,7 +662,62 @@
           <w:szCs w:val="24"/>
           <w:lang w:val="es-ES_tradnl"/>
         </w:rPr>
-        <w:t>{arrendatario_domicilio}, </w:t>
+        <w:t>Chalinga</w:t>
+      </w:r>
+      <w:proofErr w:type="spellEnd"/>
+      <w:r>
+        <w:rPr>
+          <w:rFonts w:ascii="Times New Roman" w:hAnsi="Times New Roman" w:cs="Times New Roman"/>
+          <w:sz w:val="24"/>
+          <w:szCs w:val="24"/>
+          <w:lang w:val="es-ES_tradnl"/>
+        </w:rPr>
+        <w:t xml:space="preserve"> 9121</w:t>
+      </w:r>
+      <w:r>
+        <w:rPr>
+          <w:rFonts w:ascii="Times New Roman" w:hAnsi="Times New Roman" w:cs="Times New Roman"/>
+          <w:sz w:val="24"/>
+          <w:szCs w:val="24"/>
+          <w:lang w:val="es-ES_tradnl"/>
+        </w:rPr>
+        <w:t xml:space="preserve">, comuna </w:t>
+      </w:r>
+      <w:r>
+        <w:rPr>
+          <w:rFonts w:ascii="Times New Roman" w:hAnsi="Times New Roman" w:cs="Times New Roman"/>
+          <w:sz w:val="24"/>
+          <w:szCs w:val="24"/>
+          <w:lang w:val="es-ES_tradnl"/>
+        </w:rPr>
+        <w:t xml:space="preserve">de </w:t>
+      </w:r>
+      <w:r>
+        <w:rPr>
+          <w:rFonts w:ascii="Times New Roman" w:hAnsi="Times New Roman" w:cs="Times New Roman"/>
+          <w:sz w:val="24"/>
+          <w:szCs w:val="24"/>
+          <w:lang w:val="es-ES_tradnl"/>
+        </w:rPr>
+        <w:t>La Granja</w:t>
+      </w:r>
+      <w:r>
+        <w:rPr>
+          <w:rFonts w:ascii="Times New Roman" w:hAnsi="Times New Roman" w:cs="Times New Roman"/>
+          <w:sz w:val="24"/>
+          <w:szCs w:val="24"/>
+          <w:lang w:val="es-ES_tradnl"/>
+        </w:rPr>
+        <w:t>, Santiago</w:t>
+      </w:r>
+      <w:r>
+        <w:rPr>
+          <w:rFonts w:ascii="Times New Roman" w:hAnsi="Times New Roman" w:cs="Times New Roman"/>
+          <w:sz w:val="24"/>
+          <w:szCs w:val="24"/>
+          <w:lang w:val="es-ES_tradnl"/>
+        </w:rPr>
+        <w:t xml:space="preserve">, </w:t>
       </w:r>
       <w:r>
         <w:rPr>
@@ -810,15 +952,31 @@
           <w:sz w:val="24"/>
           <w:szCs w:val="24"/>
         </w:rPr>
-        <w:t>{#multiple_ofis}las oficinas número {oficinas_lista} ubicadas en el {piso}, {parentesis_plural}{/multiple_ofis}{^multiple_ofis}la oficina número {oficina_unica} ubicada en el {piso}{/multiple_ofis}, </w:t>
-      </w:r>
-      <w:r>
-        <w:rPr>
-          <w:rFonts w:ascii="Times New Roman" w:hAnsi="Times New Roman" w:cs="Times New Roman"/>
-          <w:sz w:val="24"/>
-          <w:szCs w:val="24"/>
-        </w:rPr>
-        <w:t>{#tiene_estac}conjuntamente {#multiple_estac}los estacionamientos {estacs_lista}{/multiple_estac}{^multiple_estac}el estacionamiento {estac_unico}{/multiple_estac} del {ubi_estac}{/tiene_estac},</w:t>
+        <w:t>{#multiple_ofis}las oficinas número {oficinas_lista} ubicadas en el {piso}, {parentesis_plural}{/multiple_ofis}{^multiple_ofis}la oficina número {oficina_unica} ubicada en el {piso}{/multiple_ofis}</w:t>
+      </w:r>
+      <w:r>
+        <w:rPr>
+          <w:rFonts w:ascii="Times New Roman" w:hAnsi="Times New Roman" w:cs="Times New Roman"/>
+          <w:sz w:val="24"/>
+          <w:szCs w:val="24"/>
+        </w:rPr>
+        <w:t xml:space="preserve">, </w:t>
+      </w:r>
+      <w:r>
+        <w:rPr>
+          <w:rFonts w:ascii="Times New Roman" w:hAnsi="Times New Roman" w:cs="Times New Roman"/>
+          <w:sz w:val="24"/>
+          <w:szCs w:val="24"/>
+        </w:rPr>
+        <w:t>{#tiene_estac}conjuntamente {#multiple_estac}los estacionamientos {estacs_lista}{/multiple_estac}{^multiple_estac}el estacionamiento {estac_unico}{/multiple_estac} del {ubi_estac}{/tiene_estac}</w:t>
+      </w:r>
+      <w:r>
+        <w:rPr>
+          <w:rFonts w:ascii="Times New Roman" w:hAnsi="Times New Roman" w:cs="Times New Roman"/>
+          <w:sz w:val="24"/>
+          <w:szCs w:val="24"/>
+        </w:rPr>
+        <w:t>,</w:t>
       </w:r>
       <w:r>
         <w:rPr>
@@ -1134,7 +1292,7 @@
           <w:sz w:val="24"/>
           <w:szCs w:val="24"/>
         </w:rPr>
-        <w:t xml:space="preserve">{#multiple_ofis}las oficinas número {oficinas_lista} del {piso}{/multiple_ofis}{^multiple_ofis}la oficina número {oficina_unica} del {piso}{/multiple_ofis} </w:t>
+        <w:t xml:space="preserve">{#multiple_ofis}las oficinas número {oficinas_lista} del {piso}{/multiple_ofis}{^multiple_ofis}la oficina número {oficina_unica} del {piso}{/multiple_ofis}</w:t>
       </w:r>
       <w:r>
         <w:rPr>
@@ -1144,7 +1302,25 @@
           <w:sz w:val="24"/>
           <w:szCs w:val="24"/>
         </w:rPr>
-        <w:t xml:space="preserve">{#tiene_estac} y {#multiple_estac}los estacionamientos {estacs_lista}{/multiple_estac}{^multiple_estac}el estacionamiento {estac_unico}{/multiple_estac} del {ubi_estac}{/tiene_estac}{^tiene_estac} sin estacionamientos{/tiene_estac}, </w:t>
+        <w:t xml:space="preserve"> </w:t>
+      </w:r>
+      <w:r>
+        <w:rPr>
+          <w:rFonts w:ascii="Times New Roman" w:hAnsi="Times New Roman" w:cs="Times New Roman"/>
+          <w:b/>
+          <w:bCs/>
+          <w:sz w:val="24"/>
+          <w:szCs w:val="24"/>
+        </w:rPr>
+        <w:t xml:space="preserve">{#tiene_estac} y {#multiple_estac}los estacionamientos {estacs_lista}{/multiple_estac}{^multiple_estac}el estacionamiento {estac_unico}{/multiple_estac} del {ubi_estac}{/tiene_estac}{^tiene_estac} sin estacionamientos{/tiene_estac}</w:t>
+      </w:r>
+      <w:r>
+        <w:rPr>
+          <w:rFonts w:ascii="Times New Roman" w:hAnsi="Times New Roman" w:cs="Times New Roman"/>
+          <w:sz w:val="24"/>
+          <w:szCs w:val="24"/>
+        </w:rPr>
+        <w:t xml:space="preserve">, </w:t>
       </w:r>
       <w:r>
         <w:rPr>
@@ -1227,7 +1403,15 @@
           <w:sz w:val="24"/>
           <w:szCs w:val="24"/>
         </w:rPr>
-        <w:t>. {#multiple_ofis}Las oficinas N°{oficinas_lista} tienen una superficie aproximada de {sup_lista} metros cuadrados{/multiple_ofis}{^multiple_ofis}La oficina N°{oficina_unica} tiene una superficie aproximada de {sup_unica} metros cuadrados{/multiple_ofis}, </w:t>
+        <w:t>. {#multiple_ofis}Las oficinas N°{oficinas_lista} tienen una superficie aproximada de {sup_lista} metros cuadrados{/multiple_ofis}{^multiple_ofis}La oficina N°{oficina_unica} tiene una superficie aproximada de {sup_unica} metros cuadrados{/multiple_ofis}</w:t>
+      </w:r>
+      <w:r>
+        <w:rPr>
+          <w:rFonts w:ascii="Times New Roman" w:hAnsi="Times New Roman" w:cs="Times New Roman"/>
+          <w:sz w:val="24"/>
+          <w:szCs w:val="24"/>
+        </w:rPr>
+        <w:t xml:space="preserve">, </w:t>
       </w:r>
       <w:r>
         <w:rPr>
@@ -1259,7 +1443,26 @@
           <w:sz w:val="24"/>
           <w:szCs w:val="24"/>
         </w:rPr>
-        <w:t>{#multiple_ofis}{oficinas_lista_d} {/multiple_ofis}{^multiple_ofis}D{oficina_unica} {/multiple_ofis}D</w:t>
+        <w:t>{#multiple_ofis}{oficinas_lista_d} {/multiple_ofis}{^multiple_ofis}D{oficina_unica} {/multiple_ofis}</w:t>
+      </w:r>
+    </w:p>
+    <w:p>
+      <w:pPr>
+        <w:spacing w:line="240" w:lineRule="auto"/>
+        <w:jc w:val="both"/>
+        <w:rPr>
+          <w:rFonts w:ascii="Times New Roman" w:hAnsi="Times New Roman" w:cs="Times New Roman"/>
+          <w:sz w:val="24"/>
+          <w:szCs w:val="24"/>
+        </w:rPr>
+      </w:pPr>
+      <w:r>
+        <w:rPr>
+          <w:rFonts w:ascii="Times New Roman" w:hAnsi="Times New Roman" w:cs="Times New Roman"/>
+          <w:sz w:val="24"/>
+          <w:szCs w:val="24"/>
+        </w:rPr>
+        <w:t>D</w:t>
       </w:r>
       <w:r>
         <w:rPr>
@@ -8403,7 +8606,15 @@
           <w:sz w:val="24"/>
           <w:szCs w:val="24"/>
         </w:rPr>
-        <w:t>{monto_renta_uf} Unidades de Fomento, sin IVA, a fin de caucionar todas y cada una de las obligaciones que para ella emanan del Contrato y, en especial, sin que la enumeración sea limitativa: </w:t>
+        <w:t>{monto_renta_uf} Unidades de Fomento</w:t>
+      </w:r>
+      <w:r>
+        <w:rPr>
+          <w:rFonts w:ascii="Times New Roman" w:hAnsi="Times New Roman" w:cs="Times New Roman"/>
+          <w:sz w:val="24"/>
+          <w:szCs w:val="24"/>
+        </w:rPr>
+        <w:t xml:space="preserve">, sin IVA, a fin de caucionar todas y cada una de las obligaciones que para ella emanan del Contrato y, en especial, sin que la enumeración sea limitativa: </w:t>
       </w:r>
     </w:p>
     <w:p>
@@ -10060,7 +10271,26 @@
           <w:szCs w:val="24"/>
           <w:lang w:val="es-ES_tradnl"/>
         </w:rPr>
-        <w:t>{representante_nombre}Dirección</w:t>
+        <w:t>{representante_nombre}</w:t>
+      </w:r>
+    </w:p>
+    <w:p>
+      <w:pPr>
+        <w:spacing w:after="0" w:line="240" w:lineRule="auto"/>
+        <w:jc w:val="both"/>
+        <w:rPr>
+          <w:rFonts w:ascii="Times New Roman" w:hAnsi="Times New Roman" w:cs="Times New Roman"/>
+          <w:sz w:val="24"/>
+          <w:szCs w:val="24"/>
+        </w:rPr>
+      </w:pPr>
+      <w:r>
+        <w:rPr>
+          <w:rFonts w:ascii="Times New Roman" w:hAnsi="Times New Roman" w:cs="Times New Roman"/>
+          <w:sz w:val="24"/>
+          <w:szCs w:val="24"/>
+        </w:rPr>
+        <w:t>Dirección</w:t>
       </w:r>
       <w:r>
         <w:rPr>
@@ -10086,7 +10316,16 @@
           <w:sz w:val="24"/>
           <w:szCs w:val="24"/>
         </w:rPr>
-        <w:t>{arrendatario_domicilio} </w:t>
+        <w:t>Chalinga</w:t>
+      </w:r>
+      <w:proofErr w:type="spellEnd"/>
+      <w:r>
+        <w:rPr>
+          <w:rFonts w:ascii="Times New Roman" w:hAnsi="Times New Roman" w:cs="Times New Roman"/>
+          <w:sz w:val="24"/>
+          <w:szCs w:val="24"/>
+        </w:rPr>
+        <w:t xml:space="preserve"> 9121, La Granja </w:t>
       </w:r>
     </w:p>
     <w:p>
@@ -10130,7 +10369,26 @@
           <w:sz w:val="24"/>
           <w:szCs w:val="24"/>
         </w:rPr>
-        <w:t>{arrendatario_telefono}Correo electrónico</w:t>
+        <w:t>{arrendatario_telefono}</w:t>
+      </w:r>
+    </w:p>
+    <w:p>
+      <w:pPr>
+        <w:spacing w:after="0" w:line="240" w:lineRule="auto"/>
+        <w:jc w:val="both"/>
+        <w:rPr>
+          <w:rFonts w:ascii="Times New Roman" w:hAnsi="Times New Roman" w:cs="Times New Roman"/>
+          <w:sz w:val="24"/>
+          <w:szCs w:val="24"/>
+        </w:rPr>
+      </w:pPr>
+      <w:r>
+        <w:rPr>
+          <w:rFonts w:ascii="Times New Roman" w:hAnsi="Times New Roman" w:cs="Times New Roman"/>
+          <w:sz w:val="24"/>
+          <w:szCs w:val="24"/>
+        </w:rPr>
+        <w:t>Correo electrónico</w:t>
       </w:r>
       <w:r>
         <w:rPr>
@@ -10147,7 +10405,557 @@
           <w:sz w:val="24"/>
           <w:szCs w:val="24"/>
         </w:rPr>
-        <w:t>{arrendatario_email}PERSONERÍAS</w:t>
+        <w:t>{arrendatario_email}</w:t>
+      </w:r>
+    </w:p>
+    <w:p>
+      <w:pPr>
+        <w:spacing w:after="0" w:line="240" w:lineRule="auto"/>
+        <w:jc w:val="both"/>
+        <w:rPr>
+          <w:rFonts w:ascii="Times New Roman" w:hAnsi="Times New Roman" w:cs="Times New Roman"/>
+          <w:sz w:val="24"/>
+          <w:szCs w:val="24"/>
+        </w:rPr>
+      </w:pPr>
+    </w:p>
+    <w:p>
+      <w:pPr>
+        <w:spacing w:after="0" w:line="240" w:lineRule="auto"/>
+        <w:jc w:val="both"/>
+        <w:rPr>
+          <w:rFonts w:ascii="Times New Roman" w:hAnsi="Times New Roman" w:cs="Times New Roman"/>
+          <w:b/>
+          <w:sz w:val="24"/>
+          <w:szCs w:val="24"/>
+        </w:rPr>
+      </w:pPr>
+    </w:p>
+    <w:p>
+      <w:pPr>
+        <w:spacing w:after="0" w:line="240" w:lineRule="auto"/>
+        <w:jc w:val="both"/>
+        <w:rPr>
+          <w:rFonts w:ascii="Times New Roman" w:hAnsi="Times New Roman" w:cs="Times New Roman"/>
+          <w:b/>
+          <w:sz w:val="24"/>
+          <w:szCs w:val="24"/>
+        </w:rPr>
+      </w:pPr>
+    </w:p>
+    <w:p>
+      <w:pPr>
+        <w:spacing w:after="0" w:line="240" w:lineRule="auto"/>
+        <w:jc w:val="both"/>
+        <w:rPr>
+          <w:rFonts w:ascii="Times New Roman" w:hAnsi="Times New Roman" w:cs="Times New Roman"/>
+          <w:b/>
+          <w:sz w:val="24"/>
+          <w:szCs w:val="24"/>
+        </w:rPr>
+      </w:pPr>
+    </w:p>
+    <w:p>
+      <w:pPr>
+        <w:spacing w:after="0" w:line="240" w:lineRule="auto"/>
+        <w:jc w:val="both"/>
+        <w:rPr>
+          <w:rFonts w:ascii="Times New Roman" w:hAnsi="Times New Roman" w:cs="Times New Roman"/>
+          <w:b/>
+          <w:sz w:val="24"/>
+          <w:szCs w:val="24"/>
+        </w:rPr>
+      </w:pPr>
+    </w:p>
+    <w:p>
+      <w:pPr>
+        <w:spacing w:after="0" w:line="240" w:lineRule="auto"/>
+        <w:jc w:val="both"/>
+        <w:rPr>
+          <w:rFonts w:ascii="Times New Roman" w:hAnsi="Times New Roman" w:cs="Times New Roman"/>
+          <w:b/>
+          <w:sz w:val="24"/>
+          <w:szCs w:val="24"/>
+        </w:rPr>
+      </w:pPr>
+    </w:p>
+    <w:p>
+      <w:pPr>
+        <w:spacing w:after="0" w:line="240" w:lineRule="auto"/>
+        <w:jc w:val="both"/>
+        <w:rPr>
+          <w:rFonts w:ascii="Times New Roman" w:hAnsi="Times New Roman" w:cs="Times New Roman"/>
+          <w:b/>
+          <w:sz w:val="24"/>
+          <w:szCs w:val="24"/>
+        </w:rPr>
+      </w:pPr>
+    </w:p>
+    <w:p>
+      <w:pPr>
+        <w:spacing w:after="0" w:line="240" w:lineRule="auto"/>
+        <w:jc w:val="both"/>
+        <w:rPr>
+          <w:rFonts w:ascii="Times New Roman" w:hAnsi="Times New Roman" w:cs="Times New Roman"/>
+          <w:b/>
+          <w:sz w:val="24"/>
+          <w:szCs w:val="24"/>
+        </w:rPr>
+      </w:pPr>
+    </w:p>
+    <w:p>
+      <w:pPr>
+        <w:spacing w:after="0" w:line="240" w:lineRule="auto"/>
+        <w:jc w:val="both"/>
+        <w:rPr>
+          <w:rFonts w:ascii="Times New Roman" w:hAnsi="Times New Roman" w:cs="Times New Roman"/>
+          <w:b/>
+          <w:sz w:val="24"/>
+          <w:szCs w:val="24"/>
+        </w:rPr>
+      </w:pPr>
+    </w:p>
+    <w:p>
+      <w:pPr>
+        <w:spacing w:after="0" w:line="240" w:lineRule="auto"/>
+        <w:jc w:val="both"/>
+        <w:rPr>
+          <w:rFonts w:ascii="Times New Roman" w:hAnsi="Times New Roman" w:cs="Times New Roman"/>
+          <w:b/>
+          <w:sz w:val="24"/>
+          <w:szCs w:val="24"/>
+        </w:rPr>
+      </w:pPr>
+    </w:p>
+    <w:p>
+      <w:pPr>
+        <w:spacing w:after="0" w:line="240" w:lineRule="auto"/>
+        <w:jc w:val="both"/>
+        <w:rPr>
+          <w:rFonts w:ascii="Times New Roman" w:hAnsi="Times New Roman" w:cs="Times New Roman"/>
+          <w:b/>
+          <w:sz w:val="24"/>
+          <w:szCs w:val="24"/>
+        </w:rPr>
+      </w:pPr>
+    </w:p>
+    <w:p>
+      <w:pPr>
+        <w:spacing w:after="0" w:line="240" w:lineRule="auto"/>
+        <w:jc w:val="both"/>
+        <w:rPr>
+          <w:rFonts w:ascii="Times New Roman" w:hAnsi="Times New Roman" w:cs="Times New Roman"/>
+          <w:b/>
+          <w:sz w:val="24"/>
+          <w:szCs w:val="24"/>
+        </w:rPr>
+      </w:pPr>
+    </w:p>
+    <w:p>
+      <w:pPr>
+        <w:spacing w:after="0" w:line="240" w:lineRule="auto"/>
+        <w:jc w:val="both"/>
+        <w:rPr>
+          <w:rFonts w:ascii="Times New Roman" w:hAnsi="Times New Roman" w:cs="Times New Roman"/>
+          <w:b/>
+          <w:sz w:val="24"/>
+          <w:szCs w:val="24"/>
+        </w:rPr>
+      </w:pPr>
+    </w:p>
+    <w:p>
+      <w:pPr>
+        <w:spacing w:after="0" w:line="240" w:lineRule="auto"/>
+        <w:jc w:val="both"/>
+        <w:rPr>
+          <w:rFonts w:ascii="Times New Roman" w:hAnsi="Times New Roman" w:cs="Times New Roman"/>
+          <w:b/>
+          <w:sz w:val="24"/>
+          <w:szCs w:val="24"/>
+        </w:rPr>
+      </w:pPr>
+    </w:p>
+    <w:p>
+      <w:pPr>
+        <w:spacing w:after="0" w:line="240" w:lineRule="auto"/>
+        <w:jc w:val="both"/>
+        <w:rPr>
+          <w:rFonts w:ascii="Times New Roman" w:hAnsi="Times New Roman" w:cs="Times New Roman"/>
+          <w:b/>
+          <w:sz w:val="24"/>
+          <w:szCs w:val="24"/>
+        </w:rPr>
+      </w:pPr>
+    </w:p>
+    <w:p>
+      <w:pPr>
+        <w:spacing w:after="0" w:line="240" w:lineRule="auto"/>
+        <w:jc w:val="both"/>
+        <w:rPr>
+          <w:rFonts w:ascii="Times New Roman" w:hAnsi="Times New Roman" w:cs="Times New Roman"/>
+          <w:b/>
+          <w:sz w:val="24"/>
+          <w:szCs w:val="24"/>
+        </w:rPr>
+      </w:pPr>
+    </w:p>
+    <w:p>
+      <w:pPr>
+        <w:spacing w:after="0" w:line="240" w:lineRule="auto"/>
+        <w:jc w:val="both"/>
+        <w:rPr>
+          <w:rFonts w:ascii="Times New Roman" w:hAnsi="Times New Roman" w:cs="Times New Roman"/>
+          <w:b/>
+          <w:sz w:val="24"/>
+          <w:szCs w:val="24"/>
+        </w:rPr>
+      </w:pPr>
+    </w:p>
+    <w:p>
+      <w:pPr>
+        <w:spacing w:after="0" w:line="240" w:lineRule="auto"/>
+        <w:jc w:val="both"/>
+        <w:rPr>
+          <w:rFonts w:ascii="Times New Roman" w:hAnsi="Times New Roman" w:cs="Times New Roman"/>
+          <w:b/>
+          <w:sz w:val="24"/>
+          <w:szCs w:val="24"/>
+        </w:rPr>
+      </w:pPr>
+    </w:p>
+    <w:p>
+      <w:pPr>
+        <w:spacing w:after="0" w:line="240" w:lineRule="auto"/>
+        <w:jc w:val="both"/>
+        <w:rPr>
+          <w:rFonts w:ascii="Times New Roman" w:hAnsi="Times New Roman" w:cs="Times New Roman"/>
+          <w:b/>
+          <w:sz w:val="24"/>
+          <w:szCs w:val="24"/>
+        </w:rPr>
+      </w:pPr>
+    </w:p>
+    <w:p>
+      <w:pPr>
+        <w:spacing w:after="0" w:line="240" w:lineRule="auto"/>
+        <w:jc w:val="both"/>
+        <w:rPr>
+          <w:rFonts w:ascii="Times New Roman" w:hAnsi="Times New Roman" w:cs="Times New Roman"/>
+          <w:b/>
+          <w:sz w:val="24"/>
+          <w:szCs w:val="24"/>
+        </w:rPr>
+      </w:pPr>
+    </w:p>
+    <w:p>
+      <w:pPr>
+        <w:spacing w:after="0" w:line="240" w:lineRule="auto"/>
+        <w:jc w:val="both"/>
+        <w:rPr>
+          <w:rFonts w:ascii="Times New Roman" w:hAnsi="Times New Roman" w:cs="Times New Roman"/>
+          <w:b/>
+          <w:sz w:val="24"/>
+          <w:szCs w:val="24"/>
+        </w:rPr>
+      </w:pPr>
+    </w:p>
+    <w:p>
+      <w:pPr>
+        <w:spacing w:after="0" w:line="240" w:lineRule="auto"/>
+        <w:jc w:val="both"/>
+        <w:rPr>
+          <w:rFonts w:ascii="Times New Roman" w:hAnsi="Times New Roman" w:cs="Times New Roman"/>
+          <w:b/>
+          <w:sz w:val="24"/>
+          <w:szCs w:val="24"/>
+        </w:rPr>
+      </w:pPr>
+    </w:p>
+    <w:p>
+      <w:pPr>
+        <w:spacing w:after="0" w:line="240" w:lineRule="auto"/>
+        <w:jc w:val="both"/>
+        <w:rPr>
+          <w:rFonts w:ascii="Times New Roman" w:hAnsi="Times New Roman" w:cs="Times New Roman"/>
+          <w:b/>
+          <w:sz w:val="24"/>
+          <w:szCs w:val="24"/>
+        </w:rPr>
+      </w:pPr>
+      <w:r>
+        <w:rPr>
+          <w:rFonts w:ascii="Times New Roman" w:hAnsi="Times New Roman" w:cs="Times New Roman"/>
+          <w:b/>
+          <w:sz w:val="24"/>
+          <w:szCs w:val="24"/>
+        </w:rPr>
+        <w:t>
+          <w:p>
+            <w:pPr>
+              <w:spacing w:after="0" w:line="240" w:lineRule="auto"/>
+              <w:jc w:val="both"/>
+            </w:pPr>
+          </w:p>
+          <w:p>
+            <w:pPr>
+              <w:spacing w:after="0" w:line="240" w:lineRule="auto"/>
+              <w:jc w:val="both"/>
+            </w:pPr>
+          </w:p>
+          <w:p>
+            <w:pPr>
+              <w:spacing w:after="0" w:line="240" w:lineRule="auto"/>
+              <w:jc w:val="both"/>
+            </w:pPr>
+          </w:p>
+          <w:p>
+            <w:pPr>
+              <w:spacing w:after="0" w:line="240" w:lineRule="auto"/>
+              <w:jc w:val="both"/>
+            </w:pPr>
+          </w:p>
+          <w:p>
+            <w:pPr>
+              <w:spacing w:after="0" w:line="240" w:lineRule="auto"/>
+              <w:jc w:val="both"/>
+            </w:pPr>
+          </w:p>
+          <w:p>
+            <w:pPr>
+              <w:spacing w:after="0" w:line="240" w:lineRule="auto"/>
+              <w:jc w:val="both"/>
+            </w:pPr>
+          </w:p>
+          <w:p>
+            <w:pPr>
+              <w:spacing w:after="0" w:line="240" w:lineRule="auto"/>
+              <w:jc w:val="both"/>
+            </w:pPr>
+          </w:p>
+          <w:p>
+            <w:pPr>
+              <w:spacing w:after="0" w:line="240" w:lineRule="auto"/>
+              <w:jc w:val="both"/>
+            </w:pPr>
+          </w:p>
+          <w:p>
+            <w:pPr>
+              <w:spacing w:after="0" w:line="240" w:lineRule="auto"/>
+              <w:jc w:val="both"/>
+            </w:pPr>
+          </w:p>
+          <w:p>
+            <w:pPr>
+              <w:spacing w:after="0" w:line="240" w:lineRule="auto"/>
+              <w:jc w:val="both"/>
+            </w:pPr>
+          </w:p>
+          <w:p>
+            <w:pPr>
+              <w:spacing w:after="0" w:line="240" w:lineRule="auto"/>
+              <w:jc w:val="both"/>
+            </w:pPr>
+          </w:p>
+          <w:p>
+            <w:pPr>
+              <w:spacing w:after="0" w:line="240" w:lineRule="auto"/>
+              <w:jc w:val="both"/>
+            </w:pPr>
+          </w:p>
+          <w:p>
+            <w:pPr>
+              <w:spacing w:after="0" w:line="240" w:lineRule="auto"/>
+              <w:jc w:val="both"/>
+            </w:pPr>
+          </w:p>
+          <w:p>
+            <w:pPr>
+              <w:spacing w:after="0" w:line="240" w:lineRule="auto"/>
+              <w:jc w:val="both"/>
+            </w:pPr>
+          </w:p>
+          <w:p>
+            <w:pPr>
+              <w:spacing w:after="0" w:line="240" w:lineRule="auto"/>
+              <w:jc w:val="both"/>
+            </w:pPr>
+          </w:p>
+          <w:p>
+            <w:pPr>
+              <w:spacing w:after="0" w:line="240" w:lineRule="auto"/>
+              <w:jc w:val="both"/>
+            </w:pPr>
+          </w:p>
+          <w:p>
+            <w:pPr>
+              <w:spacing w:after="0" w:line="240" w:lineRule="auto"/>
+              <w:jc w:val="both"/>
+            </w:pPr>
+          </w:p>
+          <w:p>
+            <w:pPr>
+              <w:spacing w:after="0" w:line="240" w:lineRule="auto"/>
+              <w:jc w:val="both"/>
+            </w:pPr>
+          </w:p>
+          <w:p>
+            <w:pPr>
+              <w:spacing w:after="0" w:line="240" w:lineRule="auto"/>
+              <w:jc w:val="both"/>
+            </w:pPr>
+          </w:p>
+          <w:p>
+            <w:pPr>
+              <w:spacing w:after="0" w:line="240" w:lineRule="auto"/>
+              <w:jc w:val="both"/>
+            </w:pPr>
+          </w:p>
+          <w:p>
+            <w:pPr>
+              <w:spacing w:after="0" w:line="240" w:lineRule="auto"/>
+              <w:jc w:val="both"/>
+            </w:pPr>
+          </w:p>
+          <w:p>
+            <w:pPr>
+              <w:spacing w:after="0" w:line="240" w:lineRule="auto"/>
+              <w:jc w:val="both"/>
+            </w:pPr>
+          </w:p>
+          <w:p>
+            <w:pPr>
+              <w:spacing w:after="0" w:line="240" w:lineRule="auto"/>
+              <w:jc w:val="both"/>
+            </w:pPr>
+          </w:p>
+          <w:p>
+            <w:pPr>
+              <w:spacing w:after="0" w:line="240" w:lineRule="auto"/>
+              <w:jc w:val="both"/>
+            </w:pPr>
+          </w:p>
+          <w:p>
+            <w:pPr>
+              <w:spacing w:after="0" w:line="240" w:lineRule="auto"/>
+              <w:jc w:val="both"/>
+            </w:pPr>
+          </w:p>
+          <w:p>
+            <w:pPr>
+              <w:spacing w:after="0" w:line="240" w:lineRule="auto"/>
+              <w:jc w:val="both"/>
+            </w:pPr>
+          </w:p>
+          <w:p>
+            <w:pPr>
+              <w:spacing w:after="0" w:line="240" w:lineRule="auto"/>
+              <w:jc w:val="both"/>
+            </w:pPr>
+          </w:p>
+          <w:p>
+            <w:pPr>
+              <w:spacing w:after="0" w:line="240" w:lineRule="auto"/>
+              <w:jc w:val="both"/>
+            </w:pPr>
+          </w:p>
+          <w:p>
+            <w:pPr>
+              <w:spacing w:after="0" w:line="240" w:lineRule="auto"/>
+              <w:jc w:val="both"/>
+            </w:pPr>
+          </w:p>
+          <w:p>
+            <w:pPr>
+              <w:spacing w:after="0" w:line="240" w:lineRule="auto"/>
+              <w:jc w:val="both"/>
+            </w:pPr>
+          </w:p>
+          <w:p>
+            <w:pPr>
+              <w:spacing w:after="0" w:line="240" w:lineRule="auto"/>
+              <w:jc w:val="both"/>
+            </w:pPr>
+          </w:p>
+          <w:p>
+            <w:pPr>
+              <w:spacing w:after="0" w:line="240" w:lineRule="auto"/>
+              <w:jc w:val="both"/>
+            </w:pPr>
+          </w:p>
+          <w:p>
+            <w:pPr>
+              <w:spacing w:after="0" w:line="240" w:lineRule="auto"/>
+              <w:jc w:val="both"/>
+            </w:pPr>
+          </w:p>
+          <w:p>
+            <w:pPr>
+              <w:spacing w:after="0" w:line="240" w:lineRule="auto"/>
+              <w:jc w:val="both"/>
+            </w:pPr>
+          </w:p>
+          <w:p>
+            <w:pPr>
+              <w:spacing w:after="0" w:line="240" w:lineRule="auto"/>
+              <w:jc w:val="both"/>
+            </w:pPr>
+          </w:p>
+          <w:p>
+            <w:pPr>
+              <w:spacing w:after="0" w:line="240" w:lineRule="auto"/>
+              <w:jc w:val="both"/>
+            </w:pPr>
+          </w:p>
+          <w:p>
+            <w:pPr>
+              <w:spacing w:after="0" w:line="240" w:lineRule="auto"/>
+              <w:jc w:val="both"/>
+            </w:pPr>
+          </w:p>
+          <w:p>
+            <w:pPr>
+              <w:spacing w:after="0" w:line="240" w:lineRule="auto"/>
+              <w:jc w:val="both"/>
+            </w:pPr>
+          </w:p>
+          <w:p>
+            <w:pPr>
+              <w:spacing w:after="0" w:line="240" w:lineRule="auto"/>
+              <w:jc w:val="both"/>
+            </w:pPr>
+          </w:p>
+          <w:p>
+            <w:pPr>
+              <w:spacing w:after="0" w:line="240" w:lineRule="auto"/>
+              <w:jc w:val="both"/>
+            </w:pPr>
+          </w:p>
+          <w:p>
+            <w:pPr>
+              <w:spacing w:after="0" w:line="240" w:lineRule="auto"/>
+              <w:jc w:val="both"/>
+            </w:pPr>
+          </w:p>
+          <w:p>
+            <w:pPr>
+              <w:spacing w:after="0" w:line="240" w:lineRule="auto"/>
+              <w:jc w:val="both"/>
+            </w:pPr>
+          </w:p>
+          <w:p>
+            <w:pPr>
+              <w:spacing w:after="0" w:line="240" w:lineRule="auto"/>
+              <w:jc w:val="both"/>
+            </w:pPr>
+          </w:p>
+          <w:p>
+            <w:pPr>
+              <w:spacing w:after="0" w:line="240" w:lineRule="auto"/>
+              <w:jc w:val="both"/>
+            </w:pPr>
+          </w:p>
+          PERSONERIAS
+        </w:t>
       </w:r>
       <w:r>
         <w:rPr>
@@ -10611,7 +11419,44 @@
           <w:szCs w:val="24"/>
           <w:lang w:val="es-ES_tradnl"/>
         </w:rPr>
-        <w:t xml:space="preserve">{representante_nombre}{firma_empresa} </w:t>
+        <w:t xml:space="preserve">{representante_nombre}</w:t>
+      </w:r>
+    </w:p>
+    <w:p>
+      <w:pPr>
+        <w:suppressAutoHyphens/>
+        <w:spacing w:after="0" w:line="240" w:lineRule="auto"/>
+        <w:jc w:val="center"/>
+        <w:rPr>
+          <w:rFonts w:ascii="Times New Roman" w:hAnsi="Times New Roman" w:cs="Times New Roman"/>
+          <w:b/>
+          <w:bCs/>
+          <w:sz w:val="24"/>
+          <w:szCs w:val="24"/>
+          <w:lang w:val="de-DE"/>
+        </w:rPr>
+      </w:pPr>
+      <w:r>
+        <w:rPr>
+          <w:rFonts w:ascii="Times New Roman" w:hAnsi="Times New Roman" w:cs="Times New Roman"/>
+          <w:b/>
+          <w:bCs/>
+          <w:sz w:val="24"/>
+          <w:szCs w:val="24"/>
+          <w:lang w:val="de-DE"/>
+        </w:rPr>
+        <w:t>{firma_empresa}</w:t>
+      </w:r>
+      <w:r>
+        <w:rPr>
+          <w:rFonts w:ascii="Times New Roman" w:hAnsi="Times New Roman" w:cs="Times New Roman"/>
+          <w:b/>
+          <w:bCs/>
+          <w:sz w:val="24"/>
+          <w:szCs w:val="24"/>
+          <w:lang w:val="es-ES"/>
+        </w:rPr>
+        <w:t xml:space="preserve"> </w:t>
       </w:r>
     </w:p>
     <w:p>

</xml_diff>

<commit_message>
Update template to use monto_garantia_uf and update web interface
</commit_message>
<xml_diff>
--- a/template.docx
+++ b/template.docx
@@ -826,7 +826,7 @@
           <w:szCs w:val="24"/>
           <w:rtl w:val="0"/>
         </w:rPr>
-        <w:t xml:space="preserve">La Arrendadora es dueña de {#multiple_ofis}las oficinas número {oficinas_lista} ubicadas en el {piso}{/multiple_ofis}{^multiple_ofis}la oficina número {oficina_unica} ubicada en el {piso}{/multiple_ofis}{#tiene_estac},conjuntamente con {#multiple_estac}los estacionamientos {estacs_lista}{/multiple_estac}{^multiple_estac}el estacionamiento {estac_unico}{/multiple_estac} del {ubi_estac}{/tiene_estac}, del Edificio “Business Center” ubicado en la comuna de Las Condes, Santiago, cuyos accesos son por (a) Avenida Isabel La Católica N°4394 y por (b) Avenida Américo Vespucio N°1307, en adelante, el “</w:t>
+        <w:t xml:space="preserve">La Arrendadora es dueña de {#multiple_ofis}las oficinas número {oficinas_lista} ubicadas en el {piso}{/multiple_ofis}{^multiple_ofis}la oficina número {oficina_unica} ubicada en el {piso}{/multiple_ofis}{#tiene_estac}, conjuntamente con {#multiple_estac}los estacionamientos {estacs_lista}{/multiple_estac}{^multiple_estac}el estacionamiento {estac_unico}{/multiple_estac} del {ubi_estac}{/tiene_estac}, del Edificio “Business Center” ubicado en la comuna de Las Condes, Santiago, cuyos accesos son por (a) Avenida Isabel La Católica N°4394 y por (b) Avenida Américo Vespucio N°1307, en adelante, el “</w:t>
       </w:r>
       <w:r>
         <w:rPr>
@@ -964,7 +964,7 @@
           <w:szCs w:val="24"/>
           <w:rtl w:val="0"/>
         </w:rPr>
-        <w:t xml:space="preserve">La Arrendadora, debidamente representada en la forma indicada en la comparecencia, da y entrega en arrendamiento al Arrendatario, quien debidamente representado acepta y toma en arrendamiento, {#multiple_ofis}las oficinas número {oficinas_lista}{/multiple_ofis}{^multiple_ofis}la oficina número {oficina_unica}{/multiple_ofis}{#tiene_estac} y {#multiple_estac}los estacionamientos {estacs_lista}{/multiple_estac}{^multiple_estac}el estacionamiento {estac_unico}{/multiple_estac} del {ubi_estac}{/tiene_estac}, con los bienes muebles singularizados en el anexo número 1 que se entiende formar parte integrante del presente contrato (en adelante el “Anexo 1”), ubicado en el Edificio “Bussines Center”. {#multiple_ofis}Las oficinas N°{oficinas_lista} tienen una superficie aproximada de {sup_lista} metros cuadrados{/multiple_ofis}{^multiple_ofis}La oficina N°{oficina_unica} tiene una superficie aproximada de {sup_unica} metros cuadrados{/multiple_ofis}, según plano aprobado por la Dirección de Obras Municipales de la Ilustre Municipalidad de Las Condes, la que se entrega y arrienda habilitada y amoblada con los bienes indicados en el Anexo 1, en adelante denominadas la “Unidad Arrendada” o el “Inmueble Arrendado” o el “Inmueble”.</w:t>
+        <w:t xml:space="preserve">La Arrendadora, debidamente representada en la forma indicada en la comparecencia, da y entrega en arrendamiento al Arrendatario, quien debidamente representado acepta y toma en arrendamiento, {#multiple_ofis}las oficinas número {oficinas_lista}{/multiple_ofis}{^multiple_ofis}la oficina número {oficina_unica}{/multiple_ofis}{#tiene_estac} y {#multiple_estac}los estacionamientos {estacs_lista}{/multiple_estac}{^multiple_estac}el estacionamiento {estac_unico}{/multiple_estac} del {ubi_estac}{/tiene_estac}, con los bienes muebles singularizados en el anexo número 1 que se entiende formar parte integrante del presente contrato (en adelante el “Anexo 1”), ubicado en el Edificio “Bussines Center”. {#multiple_ofis}Las oficinas con números{oficinas_lista} tienen una superficie aproximada de {sup_lista} metros cuadrados{/multiple_ofis}{^multiple_ofis}La oficina N°{oficina_unica} tiene una superficie aproximada de {sup_unica} metros cuadrados{/multiple_ofis}, según plano aprobado por la Dirección de Obras Municipales de la Ilustre Municipalidad de Las Condes, la que se entrega y arrienda habilitada y amoblada con los bienes indicados en el Anexo 1, en adelante denominadas la “Unidad Arrendada” o el “Inmueble Arrendado” o el “Inmueble”.</w:t>
       </w:r>
     </w:p>
     <w:p>
@@ -1434,7 +1434,7 @@
           <w:szCs w:val="24"/>
           <w:rtl w:val="0"/>
         </w:rPr>
-        <w:t xml:space="preserve">al {porcentaje_multa_atraso}</w:t>
+        <w:t xml:space="preserve">al {porcentaje_multa_atraso}%</w:t>
       </w:r>
       <w:r>
         <w:rPr>
@@ -7349,7 +7349,7 @@
           <w:szCs w:val="24"/>
           <w:rtl w:val="0"/>
         </w:rPr>
-        <w:t xml:space="preserve">La Arrendataria entrega en este acto a la arrendadora, a título de garantía, la suma de {monto_renta_uf}Unidades de Fomento, sin IVA, a fin de caucionar todas y cada una de las obligaciones que para ella emanan del Contrato y, en especial, sin que la enumeración sea limitativa: </w:t>
+        <w:t xml:space="preserve">La Arrendataria entrega en este acto a la arrendadora, a título de garantía, la suma de {monto_garantia_uf}Unidades de Fomento, sin IVA, a fin de caucionar todas y cada una de las obligaciones que para ella emanan del Contrato y, en especial, sin que la enumeración sea limitativa: </w:t>
       </w:r>
     </w:p>
     <w:p>

</xml_diff>

<commit_message>
Actualización manual de template.docx
</commit_message>
<xml_diff>
--- a/template.docx
+++ b/template.docx
@@ -819,6 +819,7 @@
           <w:bCs w:val="1"/>
           <w:sz w:val="24"/>
           <w:szCs w:val="24"/>
+          <w:u w:val="single"/>
         </w:rPr>
       </w:pPr>
       <w:r>
@@ -849,63 +850,6 @@
         </w:rPr>
         <w:t xml:space="preserve">”.</w:t>
       </w:r>
-      <w:r>
-        <w:rPr>
-          <w:rtl w:val="0"/>
-        </w:rPr>
-      </w:r>
-    </w:p>
-    <w:p>
-      <w:pPr>
-        <w:spacing w:line="240" w:lineRule="auto"/>
-        <w:jc w:val="both"/>
-        <w:rPr>
-          <w:rFonts w:ascii="Times New Roman" w:cs="Times New Roman" w:eastAsia="Times New Roman" w:hAnsi="Times New Roman"/>
-          <w:b w:val="1"/>
-          <w:bCs w:val="1"/>
-          <w:sz w:val="24"/>
-          <w:szCs w:val="24"/>
-          <w:u w:val="single"/>
-        </w:rPr>
-      </w:pPr>
-      <w:r>
-        <w:rPr>
-          <w:rtl w:val="0"/>
-        </w:rPr>
-      </w:r>
-    </w:p>
-    <w:p>
-      <w:pPr>
-        <w:spacing w:line="240" w:lineRule="auto"/>
-        <w:jc w:val="both"/>
-        <w:rPr>
-          <w:rFonts w:ascii="Times New Roman" w:cs="Times New Roman" w:eastAsia="Times New Roman" w:hAnsi="Times New Roman"/>
-          <w:b w:val="1"/>
-          <w:bCs w:val="1"/>
-          <w:sz w:val="24"/>
-          <w:szCs w:val="24"/>
-          <w:u w:val="single"/>
-        </w:rPr>
-      </w:pPr>
-      <w:r>
-        <w:rPr>
-          <w:rtl w:val="0"/>
-        </w:rPr>
-      </w:r>
-    </w:p>
-    <w:p>
-      <w:pPr>
-        <w:spacing w:line="240" w:lineRule="auto"/>
-        <w:jc w:val="both"/>
-        <w:rPr>
-          <w:rFonts w:ascii="Times New Roman" w:cs="Times New Roman" w:eastAsia="Times New Roman" w:hAnsi="Times New Roman"/>
-          <w:b w:val="1"/>
-          <w:bCs w:val="1"/>
-          <w:sz w:val="24"/>
-          <w:szCs w:val="24"/>
-          <w:u w:val="single"/>
-        </w:rPr>
-      </w:pPr>
       <w:r>
         <w:rPr>
           <w:rtl w:val="0"/>
@@ -8202,6 +8146,7 @@
     </w:p>
     <w:p>
       <w:pPr>
+        <w:keepNext w:val="1"/>
         <w:keepLines w:val="1"/>
         <w:spacing w:after="0" w:line="240" w:lineRule="auto"/>
         <w:jc w:val="both"/>
@@ -8577,6 +8522,14 @@
           <w:rtl w:val="0"/>
         </w:rPr>
         <w:t xml:space="preserve">Toda correspondencia y notificación deberá dirigirse a las siguientes direcciones, salvo que alguna de las partes comunicare por carta certificada dirigida a la otra el cambio de domicilio; con todo, se considerarán válidas todas las comunicaciones y notificaciones efectuadas durante los quince días anteriores a la fecha de modificación del nuevo domicilio.</w:t>
+      </w:r>
+      <w:r>
+        <w:br w:type="page"/>
+      </w:r>
+      <w:r>
+        <w:rPr>
+          <w:rtl w:val="0"/>
+        </w:rPr>
       </w:r>
     </w:p>
     <w:p>
@@ -8801,6 +8754,7 @@
     </w:p>
     <w:p>
       <w:pPr>
+        <w:keepNext w:val="1"/>
         <w:spacing w:after="0" w:line="240" w:lineRule="auto"/>
         <w:jc w:val="both"/>
         <w:rPr>
@@ -8825,6 +8779,7 @@
     </w:p>
     <w:p>
       <w:pPr>
+        <w:keepNext w:val="1"/>
         <w:spacing w:after="0" w:line="240" w:lineRule="auto"/>
         <w:rPr>
           <w:rFonts w:ascii="Times New Roman" w:cs="Times New Roman" w:eastAsia="Times New Roman" w:hAnsi="Times New Roman"/>

</xml_diff>